<commit_message>
Write introduction, add references
</commit_message>
<xml_diff>
--- a/TaylorWedel2021-pneumatic-variation.docx
+++ b/TaylorWedel2021-pneumatic-variation.docx
@@ -17,6 +17,7 @@
     <w:p>
       <w:pPr>
         <w:pStyle w:val="Authors"/>
+        <w:ind w:left="0" w:right="0" w:hanging="0"/>
         <w:rPr/>
       </w:pPr>
       <w:r>
@@ -43,6 +44,7 @@
     <w:p>
       <w:pPr>
         <w:pStyle w:val="Addresses"/>
+        <w:ind w:right="0" w:hanging="0"/>
         <w:rPr/>
       </w:pPr>
       <w:r>
@@ -59,6 +61,7 @@
     <w:p>
       <w:pPr>
         <w:pStyle w:val="Addresses"/>
+        <w:ind w:right="0" w:hanging="0"/>
         <w:rPr/>
       </w:pPr>
       <w:r>
@@ -75,6 +78,10 @@
     <w:p>
       <w:pPr>
         <w:pStyle w:val="Heading1"/>
+        <w:numPr>
+          <w:ilvl w:val="0"/>
+          <w:numId w:val="2"/>
+        </w:numPr>
         <w:rPr/>
       </w:pPr>
       <w:r>
@@ -89,16 +96,16 @@
       </w:pPr>
       <w:r>
         <w:rPr/>
-        <w:t xml:space="preserve">XXX </w:t>
-      </w:r>
-      <w:r>
-        <w:rPr/>
-        <w:t>to be written last, if at all.</w:t>
+        <w:t>XXX to be written last, if at all.</w:t>
       </w:r>
     </w:p>
     <w:p>
       <w:pPr>
         <w:pStyle w:val="Heading1"/>
+        <w:numPr>
+          <w:ilvl w:val="0"/>
+          <w:numId w:val="2"/>
+        </w:numPr>
         <w:rPr/>
       </w:pPr>
       <w:r>
@@ -113,15 +120,11 @@
       </w:pPr>
       <w:r>
         <w:rPr/>
-        <w:t>Bremer (1940:</w:t>
-      </w:r>
-      <w:r>
-        <w:rPr/>
-        <w:t>200</w:t>
-      </w:r>
-      <w:r>
-        <w:rPr/>
-        <w:t>) demonstrated that developing diverticula follow blood vessels as they radiate through the body.</w:t>
+        <w:t xml:space="preserve">The vertebrae of sauropod dinosaurs have complex pneumatic features such as fossae and foramina, in both the centrum and neural arch, and laminae connecting landmarks such as the zygapophyses, diapophyses and parapophyses (Wedel 2003). </w:t>
+      </w:r>
+      <w:r>
+        <w:rPr/>
+        <w:t>For this reason, they are unusually diagnostic and are frequently used in species determination (McIntosh 1990).</w:t>
       </w:r>
     </w:p>
     <w:p>
@@ -131,73 +134,234 @@
       </w:pPr>
       <w:r>
         <w:rPr/>
-        <w:t>XXX</w:t>
-      </w:r>
-    </w:p>
-    <w:p>
-      <w:pPr>
-        <w:pStyle w:val="Heading1"/>
-        <w:rPr/>
-      </w:pPr>
-      <w:r>
-        <w:rPr/>
-        <w:t>Conclusions</w:t>
-      </w:r>
-    </w:p>
-    <w:p>
-      <w:pPr>
-        <w:pStyle w:val="TextBody"/>
-        <w:rPr/>
-      </w:pPr>
-      <w:r>
-        <w:rPr/>
-        <w:t>XXX</w:t>
-      </w:r>
-    </w:p>
-    <w:p>
-      <w:pPr>
-        <w:pStyle w:val="Heading1"/>
-        <w:rPr/>
-      </w:pPr>
-      <w:r>
-        <w:rPr/>
-        <w:t>Acknowledgements</w:t>
-      </w:r>
-    </w:p>
-    <w:p>
-      <w:pPr>
-        <w:pStyle w:val="TextBody"/>
-        <w:rPr/>
-      </w:pPr>
-      <w:r>
-        <w:rPr/>
-        <w:t>XXX</w:t>
-      </w:r>
-    </w:p>
-    <w:p>
-      <w:pPr>
-        <w:pStyle w:val="Heading1"/>
-        <w:rPr/>
-      </w:pPr>
-      <w:r>
-        <w:rPr/>
-        <w:t>References</w:t>
-      </w:r>
-    </w:p>
-    <w:p>
-      <w:pPr>
-        <w:pStyle w:val="Reference"/>
-        <w:rPr/>
-      </w:pPr>
-      <w:r>
-        <w:rPr/>
-        <w:t xml:space="preserve">Bremer, John L. 1940 The pneumatization of the humerus in the common fowl and the associated activity of theelin. </w:t>
+        <w:t xml:space="preserve">While these features can be characteristic of a </w:t>
+      </w:r>
+      <w:r>
+        <w:rPr/>
+        <w:t xml:space="preserve">species, </w:t>
+      </w:r>
+      <w:r>
+        <w:rPr/>
+        <w:t xml:space="preserve">genus or clade, they are also highly variable: not only between individuals, but also </w:t>
+      </w:r>
+      <w:r>
+        <w:rPr/>
+        <w:t xml:space="preserve">invariably </w:t>
+      </w:r>
+      <w:r>
+        <w:rPr/>
+        <w:t xml:space="preserve">along the column of an individual (e.g. </w:t>
       </w:r>
       <w:r>
         <w:rPr>
           <w:i/>
           <w:iCs/>
         </w:rPr>
+        <w:t>Diplodocus carnegii</w:t>
+      </w:r>
+      <w:r>
+        <w:rPr/>
+        <w:t>, Hatcher 1901:plates 3 and 7</w:t>
+      </w:r>
+      <w:r>
+        <w:rPr/>
+        <w:t xml:space="preserve">), and even </w:t>
+      </w:r>
+      <w:r>
+        <w:rPr/>
+        <w:t>sometimes</w:t>
+      </w:r>
+      <w:r>
+        <w:rPr/>
+        <w:t xml:space="preserve"> between the sides of a single vertebra (e.g. </w:t>
+      </w:r>
+      <w:r>
+        <w:rPr>
+          <w:i/>
+          <w:iCs/>
+        </w:rPr>
+        <w:t>Xenoposeidon proneneukos</w:t>
+      </w:r>
+      <w:r>
+        <w:rPr/>
+        <w:t xml:space="preserve"> holotype, Taylor and Naish 2007:1552; </w:t>
+      </w:r>
+      <w:r>
+        <w:rPr/>
+        <w:t xml:space="preserve">vertebrae in </w:t>
+      </w:r>
+      <w:r>
+        <w:rPr/>
+        <w:t xml:space="preserve">the tail of </w:t>
+      </w:r>
+      <w:r>
+        <w:rPr>
+          <w:i/>
+          <w:iCs/>
+        </w:rPr>
+        <w:t>Giraffatitan brancai</w:t>
+      </w:r>
+      <w:r>
+        <w:rPr/>
+        <w:t xml:space="preserve"> MB.R.5000, Wedel and Taylor 2013:5–7). </w:t>
+      </w:r>
+      <w:r>
+        <w:rPr/>
+        <w:t>In contrast, the vertebrae of mammals, non-dinosaurian reptiles and even other dinosaurs are much more uniform, exhibiting less individual, serial and chiral variation. Why are sauropod vertebrae so much more variable?</w:t>
+      </w:r>
+    </w:p>
+    <w:p>
+      <w:pPr>
+        <w:pStyle w:val="TextBody"/>
+        <w:rPr/>
+      </w:pPr>
+      <w:r>
+        <w:rPr/>
+        <w:t>XXX illustrate Xeno left and right</w:t>
+      </w:r>
+    </w:p>
+    <w:p>
+      <w:pPr>
+        <w:pStyle w:val="TextBody"/>
+        <w:rPr/>
+      </w:pPr>
+      <w:r>
+        <w:rPr/>
+        <w:t>XXX re-use Giraffatitan tail illustration</w:t>
+      </w:r>
+    </w:p>
+    <w:p>
+      <w:pPr>
+        <w:pStyle w:val="Heading1"/>
+        <w:rPr/>
+      </w:pPr>
+      <w:r>
+        <w:rPr/>
+        <w:t>Discussion</w:t>
+      </w:r>
+    </w:p>
+    <w:p>
+      <w:pPr>
+        <w:pStyle w:val="TextBody"/>
+        <w:rPr/>
+      </w:pPr>
+      <w:r>
+        <w:rPr/>
+        <w:t>It has been generally assumed that variation in pneumatic features is essentially random: as Witmer (1997:64) wrote of the antorbital paranasal air sinus in archosaurs, “pneumatic diverticula are viewed simply as opportunistic pneumatizing machines, resorbing as much bone as possible within the constraints imposed by local biomechanical loading regimes”. However, here we develop another explanation.</w:t>
+      </w:r>
+    </w:p>
+    <w:p>
+      <w:pPr>
+        <w:pStyle w:val="TextBody"/>
+        <w:rPr/>
+      </w:pPr>
+      <w:r>
+        <w:rPr/>
+        <w:t xml:space="preserve">Bremer (1940:200) demonstrated that </w:t>
+      </w:r>
+      <w:r>
+        <w:rPr/>
+        <w:t xml:space="preserve">in extant birds, </w:t>
+      </w:r>
+      <w:r>
+        <w:rPr/>
+        <w:t xml:space="preserve">developing diverticula follow blood vessels as they radiate through the body: “Into this loose tissue, along the vein, the air sac finally grows in the form of a long tube … The actual entrance of the air sac into the main marrow cavity is effected at first at the internal opening of the vein”. </w:t>
+      </w:r>
+      <w:r>
+        <w:rPr/>
+        <w:t>It is parsimonious to assume the same was true in sauropods.</w:t>
+      </w:r>
+    </w:p>
+    <w:p>
+      <w:pPr>
+        <w:pStyle w:val="TextBody"/>
+        <w:rPr/>
+      </w:pPr>
+      <w:r>
+        <w:rPr/>
+        <w:t xml:space="preserve">XXX </w:t>
+      </w:r>
+      <w:r>
+        <w:rPr/>
+        <w:t>Matt’s croc specimen</w:t>
+      </w:r>
+    </w:p>
+    <w:p>
+      <w:pPr>
+        <w:pStyle w:val="Heading1"/>
+        <w:numPr>
+          <w:ilvl w:val="0"/>
+          <w:numId w:val="2"/>
+        </w:numPr>
+        <w:rPr/>
+      </w:pPr>
+      <w:r>
+        <w:rPr/>
+        <w:t>Conclusions</w:t>
+      </w:r>
+    </w:p>
+    <w:p>
+      <w:pPr>
+        <w:pStyle w:val="TextBody"/>
+        <w:rPr/>
+      </w:pPr>
+      <w:r>
+        <w:rPr/>
+        <w:t>XXX</w:t>
+      </w:r>
+    </w:p>
+    <w:p>
+      <w:pPr>
+        <w:pStyle w:val="Heading1"/>
+        <w:numPr>
+          <w:ilvl w:val="0"/>
+          <w:numId w:val="2"/>
+        </w:numPr>
+        <w:rPr/>
+      </w:pPr>
+      <w:r>
+        <w:rPr/>
+        <w:t>Acknowledgements</w:t>
+      </w:r>
+    </w:p>
+    <w:p>
+      <w:pPr>
+        <w:pStyle w:val="TextBody"/>
+        <w:rPr/>
+      </w:pPr>
+      <w:r>
+        <w:rPr/>
+        <w:t>XXX</w:t>
+      </w:r>
+    </w:p>
+    <w:p>
+      <w:pPr>
+        <w:pStyle w:val="Heading1"/>
+        <w:numPr>
+          <w:ilvl w:val="0"/>
+          <w:numId w:val="2"/>
+        </w:numPr>
+        <w:rPr/>
+      </w:pPr>
+      <w:r>
+        <w:rPr/>
+        <w:t>References</w:t>
+      </w:r>
+    </w:p>
+    <w:p>
+      <w:pPr>
+        <w:pStyle w:val="Reference"/>
+        <w:rPr/>
+      </w:pPr>
+      <w:r>
+        <w:rPr/>
+        <w:t xml:space="preserve">Bremer, John L. 1940 The pneumatization of the humerus in the common fowl and the associated activity of theelin. </w:t>
+      </w:r>
+      <w:r>
+        <w:rPr>
+          <w:i/>
+          <w:iCs/>
+        </w:rPr>
         <w:t>The Anatomical Record</w:t>
       </w:r>
       <w:r>
@@ -219,7 +383,354 @@
     <w:p>
       <w:pPr>
         <w:pStyle w:val="Reference"/>
-        <w:tabs/>
+        <w:rPr/>
+      </w:pPr>
+      <w:r>
+        <w:rPr/>
+        <w:t>McIntosh, J</w:t>
+      </w:r>
+      <w:r>
+        <w:rPr/>
+        <w:t>ohn S</w:t>
+      </w:r>
+      <w:r>
+        <w:rPr/>
+        <w:t>. 1990. Species determination in sauropod dinosaurs wit</w:t>
+      </w:r>
+      <w:r>
+        <w:rPr/>
+        <w:t xml:space="preserve">h </w:t>
+      </w:r>
+      <w:r>
+        <w:rPr/>
+        <w:t xml:space="preserve">tentative suggestions for the their classification. pp. 53–69 </w:t>
+      </w:r>
+      <w:r>
+        <w:rPr/>
+        <w:t>i</w:t>
+      </w:r>
+      <w:r>
+        <w:rPr/>
+        <w:t xml:space="preserve">n: K. Carpenter and P .J. Currie (eds.), </w:t>
+      </w:r>
+      <w:r>
+        <w:rPr>
+          <w:i/>
+          <w:iCs/>
+        </w:rPr>
+        <w:t>Dinosaur Systematics: Approaches and Perspectives</w:t>
+      </w:r>
+      <w:r>
+        <w:rPr/>
+        <w:t xml:space="preserve">, Cambridge University Press, Cambridge, </w:t>
+      </w:r>
+      <w:r>
+        <w:rPr/>
+        <w:t>UK.</w:t>
+      </w:r>
+    </w:p>
+    <w:p>
+      <w:pPr>
+        <w:pStyle w:val="Reference"/>
+        <w:rPr/>
+      </w:pPr>
+      <w:r>
+        <w:rPr/>
+        <w:t xml:space="preserve">Taylor, Michael P., and Darren Naish. 2007. An unusual new neosauropod dinosaur from the Lower Cretaceous Hastings Beds Group of East Sussex, England. </w:t>
+      </w:r>
+      <w:r>
+        <w:rPr>
+          <w:i/>
+          <w:iCs/>
+        </w:rPr>
+        <w:t>Palaeontology</w:t>
+      </w:r>
+      <w:r>
+        <w:rPr/>
+        <w:t xml:space="preserve"> </w:t>
+      </w:r>
+      <w:r>
+        <w:rPr>
+          <w:b/>
+          <w:bCs/>
+        </w:rPr>
+        <w:t>50(6)</w:t>
+      </w:r>
+      <w:r>
+        <w:rPr/>
+        <w:t>:1547–1564. doi: 10.1111/j.1475-4983.2007.00728.x</w:t>
+      </w:r>
+    </w:p>
+    <w:p>
+      <w:pPr>
+        <w:pStyle w:val="Reference"/>
+        <w:rPr/>
+      </w:pPr>
+      <w:r>
+        <w:rPr/>
+        <w:t>Wedel, M</w:t>
+      </w:r>
+      <w:r>
+        <w:rPr/>
+        <w:t xml:space="preserve">athew </w:t>
+      </w:r>
+      <w:r>
+        <w:rPr/>
+        <w:t xml:space="preserve">J. 2003. The evolution of vertebral pneumaticity in sauropod dinosaurs. </w:t>
+      </w:r>
+      <w:r>
+        <w:rPr>
+          <w:i/>
+          <w:iCs/>
+        </w:rPr>
+        <w:t>Journal of Vertebrate Paleontology</w:t>
+      </w:r>
+      <w:r>
+        <w:rPr/>
+        <w:t xml:space="preserve"> </w:t>
+      </w:r>
+      <w:r>
+        <w:rPr>
+          <w:b/>
+          <w:bCs/>
+        </w:rPr>
+        <w:t>23</w:t>
+      </w:r>
+      <w:r>
+        <w:rPr/>
+        <w:t xml:space="preserve">:344–357. </w:t>
+      </w:r>
+      <w:r>
+        <w:rPr/>
+        <w:t>doi:10.1671/0272-4634(2003)023[0344:TEOVPI]2.0.CO;2</w:t>
+      </w:r>
+    </w:p>
+    <w:p>
+      <w:pPr>
+        <w:pStyle w:val="Reference"/>
+        <w:rPr/>
+      </w:pPr>
+      <w:r>
+        <w:rPr/>
+        <w:t xml:space="preserve">Wedel, Mathew J., and Michael P. Taylor 2013b. Caudal pneumaticity and pneumatic hiatuses in the sauropod dinosaurs </w:t>
+      </w:r>
+      <w:r>
+        <w:rPr>
+          <w:i/>
+          <w:iCs/>
+        </w:rPr>
+        <w:t>Giraffatitan</w:t>
+      </w:r>
+      <w:r>
+        <w:rPr/>
+        <w:t xml:space="preserve"> and </w:t>
+      </w:r>
+      <w:r>
+        <w:rPr>
+          <w:i/>
+          <w:iCs/>
+        </w:rPr>
+        <w:t>Apatosaurus</w:t>
+      </w:r>
+      <w:r>
+        <w:rPr/>
+        <w:t xml:space="preserve">. </w:t>
+      </w:r>
+      <w:r>
+        <w:rPr>
+          <w:i/>
+          <w:iCs/>
+        </w:rPr>
+        <w:t>PLOS ONE</w:t>
+      </w:r>
+      <w:r>
+        <w:rPr/>
+        <w:t xml:space="preserve"> </w:t>
+      </w:r>
+      <w:r>
+        <w:rPr>
+          <w:b/>
+          <w:bCs/>
+        </w:rPr>
+        <w:t>8(10)</w:t>
+      </w:r>
+      <w:r>
+        <w:rPr/>
+        <w:t>:e78213. 14 pages. doi: 10.1371/journal.pone.0078213</w:t>
+      </w:r>
+    </w:p>
+    <w:p>
+      <w:pPr>
+        <w:pStyle w:val="Reference"/>
+        <w:rPr/>
+      </w:pPr>
+      <w:r>
+        <w:rPr/>
+        <w:t xml:space="preserve">Witmer, Lawrence M. 1997. The Evolution of the </w:t>
+      </w:r>
+      <w:r>
+        <w:rPr/>
+        <w:t>a</w:t>
+      </w:r>
+      <w:r>
+        <w:rPr/>
+        <w:t xml:space="preserve">ntorbital </w:t>
+      </w:r>
+      <w:r>
+        <w:rPr/>
+        <w:t>c</w:t>
+      </w:r>
+      <w:r>
+        <w:rPr/>
+        <w:t xml:space="preserve">avity of </w:t>
+      </w:r>
+      <w:r>
+        <w:rPr/>
+        <w:t>a</w:t>
+      </w:r>
+      <w:r>
+        <w:rPr/>
+        <w:t xml:space="preserve">rchosaurs: </w:t>
+      </w:r>
+      <w:r>
+        <w:rPr/>
+        <w:t>a</w:t>
+      </w:r>
+      <w:r>
+        <w:rPr/>
+        <w:t xml:space="preserve"> </w:t>
+      </w:r>
+      <w:r>
+        <w:rPr/>
+        <w:t>s</w:t>
+      </w:r>
+      <w:r>
+        <w:rPr/>
+        <w:t xml:space="preserve">tudy in </w:t>
+      </w:r>
+      <w:r>
+        <w:rPr/>
+        <w:t>s</w:t>
+      </w:r>
+      <w:r>
+        <w:rPr/>
+        <w:t>oft-</w:t>
+      </w:r>
+      <w:r>
+        <w:rPr/>
+        <w:t>t</w:t>
+      </w:r>
+      <w:r>
+        <w:rPr/>
+        <w:t xml:space="preserve">issue </w:t>
+      </w:r>
+      <w:r>
+        <w:rPr/>
+        <w:t>r</w:t>
+      </w:r>
+      <w:r>
+        <w:rPr/>
+        <w:t xml:space="preserve">econstruction in the </w:t>
+      </w:r>
+      <w:r>
+        <w:rPr/>
+        <w:t>f</w:t>
+      </w:r>
+      <w:r>
+        <w:rPr/>
+        <w:t xml:space="preserve">ossil </w:t>
+      </w:r>
+      <w:r>
+        <w:rPr/>
+        <w:t>r</w:t>
+      </w:r>
+      <w:r>
+        <w:rPr/>
+        <w:t xml:space="preserve">ecord with an </w:t>
+      </w:r>
+      <w:r>
+        <w:rPr/>
+        <w:t>a</w:t>
+      </w:r>
+      <w:r>
+        <w:rPr/>
+        <w:t xml:space="preserve">nalysis of the </w:t>
+      </w:r>
+      <w:r>
+        <w:rPr/>
+        <w:t>f</w:t>
+      </w:r>
+      <w:r>
+        <w:rPr/>
+        <w:t xml:space="preserve">unction of </w:t>
+      </w:r>
+      <w:r>
+        <w:rPr/>
+        <w:t>p</w:t>
+      </w:r>
+      <w:r>
+        <w:rPr/>
+        <w:t xml:space="preserve">neumaticity. </w:t>
+      </w:r>
+      <w:r>
+        <w:rPr>
+          <w:i/>
+          <w:iCs/>
+        </w:rPr>
+        <w:t>Journal of Vertebrate Paleontology</w:t>
+      </w:r>
+      <w:r>
+        <w:rPr/>
+        <w:t xml:space="preserve"> </w:t>
+      </w:r>
+      <w:r>
+        <w:rPr>
+          <w:b/>
+          <w:bCs/>
+        </w:rPr>
+        <w:t>17</w:t>
+      </w:r>
+      <w:r>
+        <w:rPr>
+          <w:b/>
+          <w:bCs/>
+        </w:rPr>
+        <w:t>(</w:t>
+      </w:r>
+      <w:r>
+        <w:rPr>
+          <w:b/>
+          <w:bCs/>
+        </w:rPr>
+        <w:t>S1</w:t>
+      </w:r>
+      <w:r>
+        <w:rPr>
+          <w:b/>
+          <w:bCs/>
+        </w:rPr>
+        <w:t>)</w:t>
+      </w:r>
+      <w:r>
+        <w:rPr/>
+        <w:t>:</w:t>
+      </w:r>
+      <w:r>
+        <w:rPr/>
+        <w:t xml:space="preserve">1–76. </w:t>
+      </w:r>
+      <w:r>
+        <w:rPr/>
+        <w:t>doi</w:t>
+      </w:r>
+      <w:r>
+        <w:rPr/>
+        <w:t>:10.1080/02724634.1997.10011027</w:t>
+      </w:r>
+    </w:p>
+    <w:p>
+      <w:pPr>
+        <w:pStyle w:val="Reference"/>
         <w:spacing w:before="0" w:after="142"/>
         <w:ind w:left="283" w:right="0" w:hanging="283"/>
         <w:rPr/>
@@ -235,6 +746,7 @@
       <w:pgNumType w:fmt="decimal"/>
       <w:formProt w:val="false"/>
       <w:textDirection w:val="lrTb"/>
+      <w:docGrid w:type="default" w:linePitch="100" w:charSpace="0"/>
     </w:sectPr>
   </w:body>
 </w:document>
@@ -335,8 +847,103 @@
       </w:pPr>
     </w:lvl>
   </w:abstractNum>
+  <w:abstractNum w:abstractNumId="2">
+    <w:lvl w:ilvl="0">
+      <w:start w:val="1"/>
+      <w:numFmt w:val="none"/>
+      <w:suff w:val="nothing"/>
+      <w:lvlText w:val=""/>
+      <w:lvlJc w:val="left"/>
+      <w:pPr>
+        <w:ind w:left="0" w:hanging="0"/>
+      </w:pPr>
+    </w:lvl>
+    <w:lvl w:ilvl="1">
+      <w:start w:val="1"/>
+      <w:numFmt w:val="none"/>
+      <w:suff w:val="nothing"/>
+      <w:lvlText w:val=""/>
+      <w:lvlJc w:val="left"/>
+      <w:pPr>
+        <w:ind w:left="0" w:hanging="0"/>
+      </w:pPr>
+    </w:lvl>
+    <w:lvl w:ilvl="2">
+      <w:start w:val="1"/>
+      <w:numFmt w:val="none"/>
+      <w:suff w:val="nothing"/>
+      <w:lvlText w:val=""/>
+      <w:lvlJc w:val="left"/>
+      <w:pPr>
+        <w:ind w:left="0" w:hanging="0"/>
+      </w:pPr>
+    </w:lvl>
+    <w:lvl w:ilvl="3">
+      <w:start w:val="1"/>
+      <w:numFmt w:val="none"/>
+      <w:suff w:val="nothing"/>
+      <w:lvlText w:val=""/>
+      <w:lvlJc w:val="left"/>
+      <w:pPr>
+        <w:ind w:left="0" w:hanging="0"/>
+      </w:pPr>
+    </w:lvl>
+    <w:lvl w:ilvl="4">
+      <w:start w:val="1"/>
+      <w:numFmt w:val="none"/>
+      <w:suff w:val="nothing"/>
+      <w:lvlText w:val=""/>
+      <w:lvlJc w:val="left"/>
+      <w:pPr>
+        <w:ind w:left="0" w:hanging="0"/>
+      </w:pPr>
+    </w:lvl>
+    <w:lvl w:ilvl="5">
+      <w:start w:val="1"/>
+      <w:numFmt w:val="none"/>
+      <w:suff w:val="nothing"/>
+      <w:lvlText w:val=""/>
+      <w:lvlJc w:val="left"/>
+      <w:pPr>
+        <w:ind w:left="0" w:hanging="0"/>
+      </w:pPr>
+    </w:lvl>
+    <w:lvl w:ilvl="6">
+      <w:start w:val="1"/>
+      <w:numFmt w:val="none"/>
+      <w:suff w:val="nothing"/>
+      <w:lvlText w:val=""/>
+      <w:lvlJc w:val="left"/>
+      <w:pPr>
+        <w:ind w:left="0" w:hanging="0"/>
+      </w:pPr>
+    </w:lvl>
+    <w:lvl w:ilvl="7">
+      <w:start w:val="1"/>
+      <w:numFmt w:val="none"/>
+      <w:suff w:val="nothing"/>
+      <w:lvlText w:val=""/>
+      <w:lvlJc w:val="left"/>
+      <w:pPr>
+        <w:ind w:left="0" w:hanging="0"/>
+      </w:pPr>
+    </w:lvl>
+    <w:lvl w:ilvl="8">
+      <w:start w:val="1"/>
+      <w:numFmt w:val="none"/>
+      <w:suff w:val="nothing"/>
+      <w:lvlText w:val=""/>
+      <w:lvlJc w:val="left"/>
+      <w:pPr>
+        <w:ind w:left="0" w:hanging="0"/>
+      </w:pPr>
+    </w:lvl>
+  </w:abstractNum>
   <w:num w:numId="1">
     <w:abstractNumId w:val="1"/>
+  </w:num>
+  <w:num w:numId="2">
+    <w:abstractNumId w:val="2"/>
   </w:num>
 </w:numbering>
 </file>
@@ -348,15 +955,12 @@
       <w:rPr>
         <w:rFonts w:ascii="Liberation Serif" w:hAnsi="Liberation Serif" w:eastAsia="Songti SC" w:cs="Arial Unicode MS"/>
         <w:kern w:val="2"/>
-        <w:sz w:val="24"/>
         <w:szCs w:val="24"/>
         <w:lang w:val="en-GB" w:eastAsia="zh-CN" w:bidi="hi-IN"/>
       </w:rPr>
     </w:rPrDefault>
     <w:pPrDefault>
-      <w:pPr>
-        <w:widowControl/>
-      </w:pPr>
+      <w:pPr/>
     </w:pPrDefault>
   </w:docDefaults>
   <w:style w:type="paragraph" w:styleId="Normal">
@@ -364,6 +968,8 @@
     <w:qFormat/>
     <w:pPr>
       <w:widowControl/>
+      <w:bidi w:val="0"/>
+      <w:jc w:val="left"/>
     </w:pPr>
     <w:rPr>
       <w:rFonts w:ascii="Baskerville" w:hAnsi="Baskerville" w:eastAsia="Songti SC" w:cs="Arial Unicode MS"/>
@@ -394,6 +1000,14 @@
       <w:szCs w:val="36"/>
     </w:rPr>
   </w:style>
+  <w:style w:type="character" w:styleId="InternetLink">
+    <w:name w:val="Internet Link"/>
+    <w:rPr>
+      <w:color w:val="000080"/>
+      <w:u w:val="single"/>
+      <w:lang w:val="zxx" w:eastAsia="zxx" w:bidi="zxx"/>
+    </w:rPr>
+  </w:style>
   <w:style w:type="paragraph" w:styleId="Heading">
     <w:name w:val="Heading"/>
     <w:basedOn w:val="Normal"/>
@@ -414,7 +1028,8 @@
     <w:name w:val="Body Text"/>
     <w:basedOn w:val="Normal"/>
     <w:pPr>
-      <w:spacing w:lineRule="auto" w:line="276" w:before="0" w:after="140"/>
+      <w:spacing w:lineRule="auto" w:line="276" w:before="0" w:after="142"/>
+      <w:ind w:left="0" w:right="0" w:firstLine="283"/>
     </w:pPr>
     <w:rPr/>
   </w:style>
@@ -482,7 +1097,9 @@
     <w:basedOn w:val="TextBody"/>
     <w:qFormat/>
     <w:pPr>
-      <w:tabs/>
+      <w:tabs>
+        <w:tab w:val="clear" w:pos="709"/>
+      </w:tabs>
       <w:ind w:left="142" w:right="0" w:hanging="142"/>
       <w:jc w:val="left"/>
     </w:pPr>
@@ -493,7 +1110,9 @@
     <w:basedOn w:val="TextBody"/>
     <w:qFormat/>
     <w:pPr>
-      <w:tabs/>
+      <w:tabs>
+        <w:tab w:val="clear" w:pos="709"/>
+      </w:tabs>
       <w:spacing w:before="0" w:after="142"/>
       <w:ind w:left="283" w:right="0" w:hanging="283"/>
     </w:pPr>

</xml_diff>

<commit_message>
Tidy up nomenclature and examples
</commit_message>
<xml_diff>
--- a/TaylorWedel2021-pneumatic-variation.docx
+++ b/TaylorWedel2021-pneumatic-variation.docx
@@ -44,7 +44,7 @@
     <w:p>
       <w:pPr>
         <w:pStyle w:val="Addresses"/>
-        <w:ind w:right="0" w:hanging="0"/>
+        <w:ind w:left="142" w:right="0" w:hanging="0"/>
         <w:rPr/>
       </w:pPr>
       <w:r>
@@ -61,7 +61,7 @@
     <w:p>
       <w:pPr>
         <w:pStyle w:val="Addresses"/>
-        <w:ind w:right="0" w:hanging="0"/>
+        <w:ind w:left="142" w:right="0" w:hanging="0"/>
         <w:rPr/>
       </w:pPr>
       <w:r>
@@ -73,6 +73,173 @@
       <w:r>
         <w:rPr/>
         <w:t xml:space="preserve"> College of Osteopathic Medicine of the Pacific and College of Podiatric Medicine, Western University of Health Sciences, Pomona, California, United States of America</w:t>
+      </w:r>
+    </w:p>
+    <w:p>
+      <w:pPr>
+        <w:pStyle w:val="Heading1"/>
+        <w:numPr>
+          <w:ilvl w:val="0"/>
+          <w:numId w:val="3"/>
+        </w:numPr>
+        <w:rPr/>
+      </w:pPr>
+      <w:r>
+        <w:rPr/>
+        <w:t>Abstract</w:t>
+      </w:r>
+    </w:p>
+    <w:p>
+      <w:pPr>
+        <w:pStyle w:val="TextBody"/>
+        <w:rPr/>
+      </w:pPr>
+      <w:r>
+        <w:rPr/>
+        <w:t>XXX to be written last, if at all.</w:t>
+      </w:r>
+    </w:p>
+    <w:p>
+      <w:pPr>
+        <w:pStyle w:val="Heading1"/>
+        <w:numPr>
+          <w:ilvl w:val="0"/>
+          <w:numId w:val="3"/>
+        </w:numPr>
+        <w:rPr/>
+      </w:pPr>
+      <w:r>
+        <w:rPr/>
+        <w:t>Introduction</w:t>
+      </w:r>
+    </w:p>
+    <w:p>
+      <w:pPr>
+        <w:pStyle w:val="TextBody"/>
+        <w:rPr/>
+      </w:pPr>
+      <w:r>
+        <w:rPr/>
+        <w:t>The vertebrae of sauropod dinosaurs have complex pneumatic features such as fossae and foramina, in both the centrum and neural arch, and laminae connecting landmarks such as the zygapophyses, diapophyses and parapophyses (Wedel 2003). For this reason, they are unusually diagnostic and are frequently used in species determination (McIntosh 1990).</w:t>
+      </w:r>
+    </w:p>
+    <w:p>
+      <w:pPr>
+        <w:pStyle w:val="TextBody"/>
+        <w:rPr/>
+      </w:pPr>
+      <w:r>
+        <w:rPr/>
+        <w:t xml:space="preserve">While these features can be characteristic of a species, genus or clade, they are also highly variable: not only between individuals, but also invariably along the column of an individual (e.g. </w:t>
+      </w:r>
+      <w:r>
+        <w:rPr>
+          <w:i/>
+          <w:iCs/>
+        </w:rPr>
+        <w:t>Diplodocus carnegii</w:t>
+      </w:r>
+      <w:r>
+        <w:rPr/>
+        <w:t xml:space="preserve">, Hatcher 1901:plates 3 and 7), and even sometimes between the sides of a single vertebra. </w:t>
+      </w:r>
+      <w:r>
+        <w:rPr/>
+        <w:t>Examples of the latter include the single vertebra that is the</w:t>
+      </w:r>
+      <w:r>
+        <w:rPr/>
+        <w:t xml:space="preserve"> </w:t>
+      </w:r>
+      <w:r>
+        <w:rPr>
+          <w:i/>
+          <w:iCs/>
+        </w:rPr>
+        <w:t>Xenoposeidon proneneukos</w:t>
+      </w:r>
+      <w:r>
+        <w:rPr/>
+        <w:t xml:space="preserve"> holotype: Taylor and Naish </w:t>
+      </w:r>
+      <w:r>
+        <w:rPr/>
+        <w:t>(</w:t>
+      </w:r>
+      <w:r>
+        <w:rPr/>
+        <w:t xml:space="preserve">2007:1552 </w:t>
+      </w:r>
+      <w:r>
+        <w:rPr/>
+        <w:t>and figure 4 parts 1 and 2)</w:t>
+      </w:r>
+      <w:r>
+        <w:rPr/>
+        <w:t xml:space="preserve">; </w:t>
+      </w:r>
+      <w:r>
+        <w:rPr/>
+        <w:t xml:space="preserve">and the sequence of </w:t>
+      </w:r>
+      <w:r>
+        <w:rPr/>
+        <w:t xml:space="preserve">vertebrae in the tail of </w:t>
+      </w:r>
+      <w:r>
+        <w:rPr>
+          <w:i/>
+          <w:iCs/>
+        </w:rPr>
+        <w:t>Giraffatitan brancai</w:t>
+      </w:r>
+      <w:r>
+        <w:rPr/>
+        <w:t xml:space="preserve"> MB.R.5000 </w:t>
+      </w:r>
+      <w:r>
+        <w:rPr/>
+        <w:t>(</w:t>
+      </w:r>
+      <w:r>
+        <w:rPr/>
+        <w:t xml:space="preserve">Wedel and Taylor 2013:5–7 </w:t>
+      </w:r>
+      <w:r>
+        <w:rPr/>
+        <w:t>and figures 4 and 5</w:t>
+      </w:r>
+      <w:r>
+        <w:rPr/>
+        <w:t xml:space="preserve">). In contrast, the vertebrae of mammals, non-dinosaurian reptiles and even other dinosaurs are much more uniform, exhibiting less individual, serial and </w:t>
+      </w:r>
+      <w:r>
+        <w:rPr/>
+        <w:t>bilateral</w:t>
+      </w:r>
+      <w:r>
+        <w:rPr/>
+        <w:t xml:space="preserve"> variation. Why are sauropod vertebrae so much more variable?</w:t>
+      </w:r>
+    </w:p>
+    <w:p>
+      <w:pPr>
+        <w:pStyle w:val="TextBody"/>
+        <w:rPr/>
+      </w:pPr>
+      <w:r>
+        <w:rPr/>
+        <w:t>XXX illustrate Xeno left and right</w:t>
+      </w:r>
+    </w:p>
+    <w:p>
+      <w:pPr>
+        <w:pStyle w:val="TextBody"/>
+        <w:rPr/>
+      </w:pPr>
+      <w:r>
+        <w:rPr/>
+        <w:t>XXX re-use Giraffatitan tail illustration</w:t>
       </w:r>
     </w:p>
     <w:p>
@@ -86,7 +253,7 @@
       </w:pPr>
       <w:r>
         <w:rPr/>
-        <w:t>Abstract</w:t>
+        <w:t>Discussion</w:t>
       </w:r>
     </w:p>
     <w:p>
@@ -96,7 +263,27 @@
       </w:pPr>
       <w:r>
         <w:rPr/>
-        <w:t>XXX to be written last, if at all.</w:t>
+        <w:t>It has been generally assumed that variation in pneumatic features is essentially random: as Witmer (1997:64) wrote of the antorbital paranasal air sinus in archosaurs, “pneumatic diverticula are viewed simply as opportunistic pneumatizing machines, resorbing as much bone as possible within the constraints imposed by local biomechanical loading regimes”. However, here we develop another explanation.</w:t>
+      </w:r>
+    </w:p>
+    <w:p>
+      <w:pPr>
+        <w:pStyle w:val="TextBody"/>
+        <w:rPr/>
+      </w:pPr>
+      <w:r>
+        <w:rPr/>
+        <w:t>Bremer (1940:200) demonstrated that in extant birds, developing diverticula follow blood vessels as they radiate through the body: “Into this loose tissue, along the vein, the air sac finally grows in the form of a long tube … The actual entrance of the air sac into the main marrow cavity is effected at first at the internal opening of the vein”. It is parsimonious to assume the same was true in sauropods.</w:t>
+      </w:r>
+    </w:p>
+    <w:p>
+      <w:pPr>
+        <w:pStyle w:val="TextBody"/>
+        <w:rPr/>
+      </w:pPr>
+      <w:r>
+        <w:rPr/>
+        <w:t>XXX Matt’s croc specimen</w:t>
       </w:r>
     </w:p>
     <w:p>
@@ -104,13 +291,13 @@
         <w:pStyle w:val="Heading1"/>
         <w:numPr>
           <w:ilvl w:val="0"/>
-          <w:numId w:val="2"/>
+          <w:numId w:val="3"/>
         </w:numPr>
         <w:rPr/>
       </w:pPr>
       <w:r>
         <w:rPr/>
-        <w:t>Introduction</w:t>
+        <w:t>Conclusions</w:t>
       </w:r>
     </w:p>
     <w:p>
@@ -120,170 +307,7 @@
       </w:pPr>
       <w:r>
         <w:rPr/>
-        <w:t xml:space="preserve">The vertebrae of sauropod dinosaurs have complex pneumatic features such as fossae and foramina, in both the centrum and neural arch, and laminae connecting landmarks such as the zygapophyses, diapophyses and parapophyses (Wedel 2003). </w:t>
-      </w:r>
-      <w:r>
-        <w:rPr/>
-        <w:t>For this reason, they are unusually diagnostic and are frequently used in species determination (McIntosh 1990).</w:t>
-      </w:r>
-    </w:p>
-    <w:p>
-      <w:pPr>
-        <w:pStyle w:val="TextBody"/>
-        <w:rPr/>
-      </w:pPr>
-      <w:r>
-        <w:rPr/>
-        <w:t xml:space="preserve">While these features can be characteristic of a </w:t>
-      </w:r>
-      <w:r>
-        <w:rPr/>
-        <w:t xml:space="preserve">species, </w:t>
-      </w:r>
-      <w:r>
-        <w:rPr/>
-        <w:t xml:space="preserve">genus or clade, they are also highly variable: not only between individuals, but also </w:t>
-      </w:r>
-      <w:r>
-        <w:rPr/>
-        <w:t xml:space="preserve">invariably </w:t>
-      </w:r>
-      <w:r>
-        <w:rPr/>
-        <w:t xml:space="preserve">along the column of an individual (e.g. </w:t>
-      </w:r>
-      <w:r>
-        <w:rPr>
-          <w:i/>
-          <w:iCs/>
-        </w:rPr>
-        <w:t>Diplodocus carnegii</w:t>
-      </w:r>
-      <w:r>
-        <w:rPr/>
-        <w:t>, Hatcher 1901:plates 3 and 7</w:t>
-      </w:r>
-      <w:r>
-        <w:rPr/>
-        <w:t xml:space="preserve">), and even </w:t>
-      </w:r>
-      <w:r>
-        <w:rPr/>
-        <w:t>sometimes</w:t>
-      </w:r>
-      <w:r>
-        <w:rPr/>
-        <w:t xml:space="preserve"> between the sides of a single vertebra (e.g. </w:t>
-      </w:r>
-      <w:r>
-        <w:rPr>
-          <w:i/>
-          <w:iCs/>
-        </w:rPr>
-        <w:t>Xenoposeidon proneneukos</w:t>
-      </w:r>
-      <w:r>
-        <w:rPr/>
-        <w:t xml:space="preserve"> holotype, Taylor and Naish 2007:1552; </w:t>
-      </w:r>
-      <w:r>
-        <w:rPr/>
-        <w:t xml:space="preserve">vertebrae in </w:t>
-      </w:r>
-      <w:r>
-        <w:rPr/>
-        <w:t xml:space="preserve">the tail of </w:t>
-      </w:r>
-      <w:r>
-        <w:rPr>
-          <w:i/>
-          <w:iCs/>
-        </w:rPr>
-        <w:t>Giraffatitan brancai</w:t>
-      </w:r>
-      <w:r>
-        <w:rPr/>
-        <w:t xml:space="preserve"> MB.R.5000, Wedel and Taylor 2013:5–7). </w:t>
-      </w:r>
-      <w:r>
-        <w:rPr/>
-        <w:t>In contrast, the vertebrae of mammals, non-dinosaurian reptiles and even other dinosaurs are much more uniform, exhibiting less individual, serial and chiral variation. Why are sauropod vertebrae so much more variable?</w:t>
-      </w:r>
-    </w:p>
-    <w:p>
-      <w:pPr>
-        <w:pStyle w:val="TextBody"/>
-        <w:rPr/>
-      </w:pPr>
-      <w:r>
-        <w:rPr/>
-        <w:t>XXX illustrate Xeno left and right</w:t>
-      </w:r>
-    </w:p>
-    <w:p>
-      <w:pPr>
-        <w:pStyle w:val="TextBody"/>
-        <w:rPr/>
-      </w:pPr>
-      <w:r>
-        <w:rPr/>
-        <w:t>XXX re-use Giraffatitan tail illustration</w:t>
-      </w:r>
-    </w:p>
-    <w:p>
-      <w:pPr>
-        <w:pStyle w:val="Heading1"/>
-        <w:rPr/>
-      </w:pPr>
-      <w:r>
-        <w:rPr/>
-        <w:t>Discussion</w:t>
-      </w:r>
-    </w:p>
-    <w:p>
-      <w:pPr>
-        <w:pStyle w:val="TextBody"/>
-        <w:rPr/>
-      </w:pPr>
-      <w:r>
-        <w:rPr/>
-        <w:t>It has been generally assumed that variation in pneumatic features is essentially random: as Witmer (1997:64) wrote of the antorbital paranasal air sinus in archosaurs, “pneumatic diverticula are viewed simply as opportunistic pneumatizing machines, resorbing as much bone as possible within the constraints imposed by local biomechanical loading regimes”. However, here we develop another explanation.</w:t>
-      </w:r>
-    </w:p>
-    <w:p>
-      <w:pPr>
-        <w:pStyle w:val="TextBody"/>
-        <w:rPr/>
-      </w:pPr>
-      <w:r>
-        <w:rPr/>
-        <w:t xml:space="preserve">Bremer (1940:200) demonstrated that </w:t>
-      </w:r>
-      <w:r>
-        <w:rPr/>
-        <w:t xml:space="preserve">in extant birds, </w:t>
-      </w:r>
-      <w:r>
-        <w:rPr/>
-        <w:t xml:space="preserve">developing diverticula follow blood vessels as they radiate through the body: “Into this loose tissue, along the vein, the air sac finally grows in the form of a long tube … The actual entrance of the air sac into the main marrow cavity is effected at first at the internal opening of the vein”. </w:t>
-      </w:r>
-      <w:r>
-        <w:rPr/>
-        <w:t>It is parsimonious to assume the same was true in sauropods.</w:t>
-      </w:r>
-    </w:p>
-    <w:p>
-      <w:pPr>
-        <w:pStyle w:val="TextBody"/>
-        <w:rPr/>
-      </w:pPr>
-      <w:r>
-        <w:rPr/>
-        <w:t xml:space="preserve">XXX </w:t>
-      </w:r>
-      <w:r>
-        <w:rPr/>
-        <w:t>Matt’s croc specimen</w:t>
+        <w:t>XXX</w:t>
       </w:r>
     </w:p>
     <w:p>
@@ -291,13 +315,13 @@
         <w:pStyle w:val="Heading1"/>
         <w:numPr>
           <w:ilvl w:val="0"/>
-          <w:numId w:val="2"/>
+          <w:numId w:val="3"/>
         </w:numPr>
         <w:rPr/>
       </w:pPr>
       <w:r>
         <w:rPr/>
-        <w:t>Conclusions</w:t>
+        <w:t>Acknowledgements</w:t>
       </w:r>
     </w:p>
     <w:p>
@@ -315,31 +339,7 @@
         <w:pStyle w:val="Heading1"/>
         <w:numPr>
           <w:ilvl w:val="0"/>
-          <w:numId w:val="2"/>
-        </w:numPr>
-        <w:rPr/>
-      </w:pPr>
-      <w:r>
-        <w:rPr/>
-        <w:t>Acknowledgements</w:t>
-      </w:r>
-    </w:p>
-    <w:p>
-      <w:pPr>
-        <w:pStyle w:val="TextBody"/>
-        <w:rPr/>
-      </w:pPr>
-      <w:r>
-        <w:rPr/>
-        <w:t>XXX</w:t>
-      </w:r>
-    </w:p>
-    <w:p>
-      <w:pPr>
-        <w:pStyle w:val="Heading1"/>
-        <w:numPr>
-          <w:ilvl w:val="0"/>
-          <w:numId w:val="2"/>
+          <w:numId w:val="3"/>
         </w:numPr>
         <w:rPr/>
       </w:pPr>
@@ -387,31 +387,7 @@
       </w:pPr>
       <w:r>
         <w:rPr/>
-        <w:t>McIntosh, J</w:t>
-      </w:r>
-      <w:r>
-        <w:rPr/>
-        <w:t>ohn S</w:t>
-      </w:r>
-      <w:r>
-        <w:rPr/>
-        <w:t>. 1990. Species determination in sauropod dinosaurs wit</w:t>
-      </w:r>
-      <w:r>
-        <w:rPr/>
-        <w:t xml:space="preserve">h </w:t>
-      </w:r>
-      <w:r>
-        <w:rPr/>
-        <w:t xml:space="preserve">tentative suggestions for the their classification. pp. 53–69 </w:t>
-      </w:r>
-      <w:r>
-        <w:rPr/>
-        <w:t>i</w:t>
-      </w:r>
-      <w:r>
-        <w:rPr/>
-        <w:t xml:space="preserve">n: K. Carpenter and P .J. Currie (eds.), </w:t>
+        <w:t xml:space="preserve">McIntosh, John S. 1990. Species determination in sauropod dinosaurs with tentative suggestions for the their classification. pp. 53–69 in: K. Carpenter and P .J. Currie (eds.), </w:t>
       </w:r>
       <w:r>
         <w:rPr>
@@ -422,11 +398,7 @@
       </w:r>
       <w:r>
         <w:rPr/>
-        <w:t xml:space="preserve">, Cambridge University Press, Cambridge, </w:t>
-      </w:r>
-      <w:r>
-        <w:rPr/>
-        <w:t>UK.</w:t>
+        <w:t>, Cambridge University Press, Cambridge, UK.</w:t>
       </w:r>
     </w:p>
     <w:p>
@@ -468,15 +440,7 @@
       </w:pPr>
       <w:r>
         <w:rPr/>
-        <w:t>Wedel, M</w:t>
-      </w:r>
-      <w:r>
-        <w:rPr/>
-        <w:t xml:space="preserve">athew </w:t>
-      </w:r>
-      <w:r>
-        <w:rPr/>
-        <w:t xml:space="preserve">J. 2003. The evolution of vertebral pneumaticity in sauropod dinosaurs. </w:t>
+        <w:t xml:space="preserve">Wedel, Mathew J. 2003. The evolution of vertebral pneumaticity in sauropod dinosaurs. </w:t>
       </w:r>
       <w:r>
         <w:rPr>
@@ -498,11 +462,7 @@
       </w:r>
       <w:r>
         <w:rPr/>
-        <w:t xml:space="preserve">:344–357. </w:t>
-      </w:r>
-      <w:r>
-        <w:rPr/>
-        <w:t>doi:10.1671/0272-4634(2003)023[0344:TEOVPI]2.0.CO;2</w:t>
+        <w:t>:344–357. doi:10.1671/0272-4634(2003)023[0344:TEOVPI]2.0.CO;2</w:t>
       </w:r>
     </w:p>
     <w:p>
@@ -566,111 +526,7 @@
       </w:pPr>
       <w:r>
         <w:rPr/>
-        <w:t xml:space="preserve">Witmer, Lawrence M. 1997. The Evolution of the </w:t>
-      </w:r>
-      <w:r>
-        <w:rPr/>
-        <w:t>a</w:t>
-      </w:r>
-      <w:r>
-        <w:rPr/>
-        <w:t xml:space="preserve">ntorbital </w:t>
-      </w:r>
-      <w:r>
-        <w:rPr/>
-        <w:t>c</w:t>
-      </w:r>
-      <w:r>
-        <w:rPr/>
-        <w:t xml:space="preserve">avity of </w:t>
-      </w:r>
-      <w:r>
-        <w:rPr/>
-        <w:t>a</w:t>
-      </w:r>
-      <w:r>
-        <w:rPr/>
-        <w:t xml:space="preserve">rchosaurs: </w:t>
-      </w:r>
-      <w:r>
-        <w:rPr/>
-        <w:t>a</w:t>
-      </w:r>
-      <w:r>
-        <w:rPr/>
-        <w:t xml:space="preserve"> </w:t>
-      </w:r>
-      <w:r>
-        <w:rPr/>
-        <w:t>s</w:t>
-      </w:r>
-      <w:r>
-        <w:rPr/>
-        <w:t xml:space="preserve">tudy in </w:t>
-      </w:r>
-      <w:r>
-        <w:rPr/>
-        <w:t>s</w:t>
-      </w:r>
-      <w:r>
-        <w:rPr/>
-        <w:t>oft-</w:t>
-      </w:r>
-      <w:r>
-        <w:rPr/>
-        <w:t>t</w:t>
-      </w:r>
-      <w:r>
-        <w:rPr/>
-        <w:t xml:space="preserve">issue </w:t>
-      </w:r>
-      <w:r>
-        <w:rPr/>
-        <w:t>r</w:t>
-      </w:r>
-      <w:r>
-        <w:rPr/>
-        <w:t xml:space="preserve">econstruction in the </w:t>
-      </w:r>
-      <w:r>
-        <w:rPr/>
-        <w:t>f</w:t>
-      </w:r>
-      <w:r>
-        <w:rPr/>
-        <w:t xml:space="preserve">ossil </w:t>
-      </w:r>
-      <w:r>
-        <w:rPr/>
-        <w:t>r</w:t>
-      </w:r>
-      <w:r>
-        <w:rPr/>
-        <w:t xml:space="preserve">ecord with an </w:t>
-      </w:r>
-      <w:r>
-        <w:rPr/>
-        <w:t>a</w:t>
-      </w:r>
-      <w:r>
-        <w:rPr/>
-        <w:t xml:space="preserve">nalysis of the </w:t>
-      </w:r>
-      <w:r>
-        <w:rPr/>
-        <w:t>f</w:t>
-      </w:r>
-      <w:r>
-        <w:rPr/>
-        <w:t xml:space="preserve">unction of </w:t>
-      </w:r>
-      <w:r>
-        <w:rPr/>
-        <w:t>p</w:t>
-      </w:r>
-      <w:r>
-        <w:rPr/>
-        <w:t xml:space="preserve">neumaticity. </w:t>
+        <w:t xml:space="preserve">Witmer, Lawrence M. 1997. The Evolution of the antorbital cavity of archosaurs: a study in soft-tissue reconstruction in the fossil record with an analysis of the function of pneumaticity. </w:t>
       </w:r>
       <w:r>
         <w:rPr>
@@ -688,44 +544,11 @@
           <w:b/>
           <w:bCs/>
         </w:rPr>
-        <w:t>17</w:t>
-      </w:r>
-      <w:r>
-        <w:rPr>
-          <w:b/>
-          <w:bCs/>
-        </w:rPr>
-        <w:t>(</w:t>
-      </w:r>
-      <w:r>
-        <w:rPr>
-          <w:b/>
-          <w:bCs/>
-        </w:rPr>
-        <w:t>S1</w:t>
-      </w:r>
-      <w:r>
-        <w:rPr>
-          <w:b/>
-          <w:bCs/>
-        </w:rPr>
-        <w:t>)</w:t>
-      </w:r>
-      <w:r>
-        <w:rPr/>
-        <w:t>:</w:t>
-      </w:r>
-      <w:r>
-        <w:rPr/>
-        <w:t xml:space="preserve">1–76. </w:t>
-      </w:r>
-      <w:r>
-        <w:rPr/>
-        <w:t>doi</w:t>
-      </w:r>
-      <w:r>
-        <w:rPr/>
-        <w:t>:10.1080/02724634.1997.10011027</w:t>
+        <w:t>17(S1)</w:t>
+      </w:r>
+      <w:r>
+        <w:rPr/>
+        <w:t>:1–76. doi:10.1080/02724634.1997.10011027</w:t>
       </w:r>
     </w:p>
     <w:p>
@@ -939,11 +762,106 @@
       </w:pPr>
     </w:lvl>
   </w:abstractNum>
+  <w:abstractNum w:abstractNumId="3">
+    <w:lvl w:ilvl="0">
+      <w:start w:val="1"/>
+      <w:numFmt w:val="none"/>
+      <w:suff w:val="nothing"/>
+      <w:lvlText w:val=""/>
+      <w:lvlJc w:val="left"/>
+      <w:pPr>
+        <w:ind w:left="0" w:hanging="0"/>
+      </w:pPr>
+    </w:lvl>
+    <w:lvl w:ilvl="1">
+      <w:start w:val="1"/>
+      <w:numFmt w:val="none"/>
+      <w:suff w:val="nothing"/>
+      <w:lvlText w:val=""/>
+      <w:lvlJc w:val="left"/>
+      <w:pPr>
+        <w:ind w:left="0" w:hanging="0"/>
+      </w:pPr>
+    </w:lvl>
+    <w:lvl w:ilvl="2">
+      <w:start w:val="1"/>
+      <w:numFmt w:val="none"/>
+      <w:suff w:val="nothing"/>
+      <w:lvlText w:val=""/>
+      <w:lvlJc w:val="left"/>
+      <w:pPr>
+        <w:ind w:left="0" w:hanging="0"/>
+      </w:pPr>
+    </w:lvl>
+    <w:lvl w:ilvl="3">
+      <w:start w:val="1"/>
+      <w:numFmt w:val="none"/>
+      <w:suff w:val="nothing"/>
+      <w:lvlText w:val=""/>
+      <w:lvlJc w:val="left"/>
+      <w:pPr>
+        <w:ind w:left="0" w:hanging="0"/>
+      </w:pPr>
+    </w:lvl>
+    <w:lvl w:ilvl="4">
+      <w:start w:val="1"/>
+      <w:numFmt w:val="none"/>
+      <w:suff w:val="nothing"/>
+      <w:lvlText w:val=""/>
+      <w:lvlJc w:val="left"/>
+      <w:pPr>
+        <w:ind w:left="0" w:hanging="0"/>
+      </w:pPr>
+    </w:lvl>
+    <w:lvl w:ilvl="5">
+      <w:start w:val="1"/>
+      <w:numFmt w:val="none"/>
+      <w:suff w:val="nothing"/>
+      <w:lvlText w:val=""/>
+      <w:lvlJc w:val="left"/>
+      <w:pPr>
+        <w:ind w:left="0" w:hanging="0"/>
+      </w:pPr>
+    </w:lvl>
+    <w:lvl w:ilvl="6">
+      <w:start w:val="1"/>
+      <w:numFmt w:val="none"/>
+      <w:suff w:val="nothing"/>
+      <w:lvlText w:val=""/>
+      <w:lvlJc w:val="left"/>
+      <w:pPr>
+        <w:ind w:left="0" w:hanging="0"/>
+      </w:pPr>
+    </w:lvl>
+    <w:lvl w:ilvl="7">
+      <w:start w:val="1"/>
+      <w:numFmt w:val="none"/>
+      <w:suff w:val="nothing"/>
+      <w:lvlText w:val=""/>
+      <w:lvlJc w:val="left"/>
+      <w:pPr>
+        <w:ind w:left="0" w:hanging="0"/>
+      </w:pPr>
+    </w:lvl>
+    <w:lvl w:ilvl="8">
+      <w:start w:val="1"/>
+      <w:numFmt w:val="none"/>
+      <w:suff w:val="nothing"/>
+      <w:lvlText w:val=""/>
+      <w:lvlJc w:val="left"/>
+      <w:pPr>
+        <w:ind w:left="0" w:hanging="0"/>
+      </w:pPr>
+    </w:lvl>
+  </w:abstractNum>
   <w:num w:numId="1">
     <w:abstractNumId w:val="1"/>
   </w:num>
   <w:num w:numId="2">
     <w:abstractNumId w:val="2"/>
+  </w:num>
+  <w:num w:numId="3">
+    <w:abstractNumId w:val="3"/>
   </w:num>
 </w:numbering>
 </file>
@@ -955,6 +873,7 @@
       <w:rPr>
         <w:rFonts w:ascii="Liberation Serif" w:hAnsi="Liberation Serif" w:eastAsia="Songti SC" w:cs="Arial Unicode MS"/>
         <w:kern w:val="2"/>
+        <w:sz w:val="20"/>
         <w:szCs w:val="24"/>
         <w:lang w:val="en-GB" w:eastAsia="zh-CN" w:bidi="hi-IN"/>
       </w:rPr>

</xml_diff>

<commit_message>
More text and refs
</commit_message>
<xml_diff>
--- a/TaylorWedel2021-pneumatic-variation.docx
+++ b/TaylorWedel2021-pneumatic-variation.docx
@@ -73,6 +73,16 @@
       <w:r>
         <w:rPr/>
         <w:t xml:space="preserve"> College of Osteopathic Medicine of the Pacific and College of Podiatric Medicine, Western University of Health Sciences, Pomona, California, United States of America</w:t>
+      </w:r>
+    </w:p>
+    <w:p>
+      <w:pPr>
+        <w:pStyle w:val="Addresses"/>
+        <w:ind w:left="142" w:right="0" w:hanging="0"/>
+        <w:rPr/>
+      </w:pPr>
+      <w:r>
+        <w:rPr/>
       </w:r>
     </w:p>
     <w:p>
@@ -86,7 +96,7 @@
       </w:pPr>
       <w:r>
         <w:rPr/>
-        <w:t>Abstract</w:t>
+        <w:t>Introduction</w:t>
       </w:r>
     </w:p>
     <w:p>
@@ -96,7 +106,240 @@
       </w:pPr>
       <w:r>
         <w:rPr/>
-        <w:t>XXX to be written last, if at all.</w:t>
+        <w:t>The vertebrae of sauropod dinosaurs have complex pneumatic features such as fossae and foramina, in both the centrum and neural arch, and laminae connecting landmarks such as the zygapophyses, diapophyses and parapophyses (Wedel 2003). For this reason, the</w:t>
+      </w:r>
+      <w:r>
+        <w:rPr/>
+        <w:t>se vertebrae</w:t>
+      </w:r>
+      <w:r>
+        <w:rPr/>
+        <w:t xml:space="preserve"> are unusually diagnostic and are frequently used in species determination (McIntosh 1990).</w:t>
+      </w:r>
+    </w:p>
+    <w:p>
+      <w:pPr>
+        <w:pStyle w:val="TextBody"/>
+        <w:rPr/>
+      </w:pPr>
+      <w:r>
+        <w:rPr/>
+        <w:t xml:space="preserve">While these features can be characteristic of a species, genus or clade, they are also highly variable: not only between individuals, but also invariably along the column of an individual (e.g. </w:t>
+      </w:r>
+      <w:r>
+        <w:rPr>
+          <w:i/>
+          <w:iCs/>
+        </w:rPr>
+        <w:t>Diplodocus carnegii</w:t>
+      </w:r>
+      <w:r>
+        <w:rPr/>
+        <w:t xml:space="preserve">, Hatcher 1901:plates 3 and 7), and even sometimes between the sides of a single vertebra. Examples of the latter include the single vertebra that is the </w:t>
+      </w:r>
+      <w:r>
+        <w:rPr>
+          <w:i/>
+          <w:iCs/>
+        </w:rPr>
+        <w:t>Xenoposeidon proneneukos</w:t>
+      </w:r>
+      <w:r>
+        <w:rPr/>
+        <w:t xml:space="preserve"> holotype: Taylor and Naish (2007:1552 and figure 4 parts 1 and 2); and the sequence of vertebrae in the tail of </w:t>
+      </w:r>
+      <w:r>
+        <w:rPr>
+          <w:i/>
+          <w:iCs/>
+        </w:rPr>
+        <w:t>Giraffatitan brancai</w:t>
+      </w:r>
+      <w:r>
+        <w:rPr/>
+        <w:t xml:space="preserve"> MB.R.5000 (Wedel and Taylor 2013:5–7 and figures 4 and 5). In contrast, the vertebrae of mammals, non-dinosaurian reptiles and even other dinosaurs are much more uniform, exhibiting less individual, serial and bilateral variation. Why are sauropod vertebrae so much more variable?</w:t>
+      </w:r>
+    </w:p>
+    <w:p>
+      <w:pPr>
+        <w:pStyle w:val="TextBody"/>
+        <w:rPr/>
+      </w:pPr>
+      <w:r>
+        <w:rPr/>
+        <w:t>XXX illustrate Xeno left and right</w:t>
+      </w:r>
+    </w:p>
+    <w:p>
+      <w:pPr>
+        <w:pStyle w:val="TextBody"/>
+        <w:rPr/>
+      </w:pPr>
+      <w:r>
+        <w:rPr/>
+        <w:t>XXX re-use Giraffatitan tail illustration</w:t>
+      </w:r>
+    </w:p>
+    <w:p>
+      <w:pPr>
+        <w:pStyle w:val="Heading1"/>
+        <w:numPr>
+          <w:ilvl w:val="0"/>
+          <w:numId w:val="2"/>
+        </w:numPr>
+        <w:rPr/>
+      </w:pPr>
+      <w:r>
+        <w:rPr/>
+        <w:t>Analysis</w:t>
+      </w:r>
+    </w:p>
+    <w:p>
+      <w:pPr>
+        <w:pStyle w:val="TextBody"/>
+        <w:rPr/>
+      </w:pPr>
+      <w:r>
+        <w:rPr/>
+        <w:t xml:space="preserve">It has been generally assumed that variation in pneumatic features is essentially random: as Witmer (1997:64) wrote of the antorbital paranasal sinus in archosaurs, “pneumatic diverticula are viewed simply as opportunistic pneumatizing machines, resorbing as much bone as possible within the constraints imposed by local biomechanical loading regimes”. However, here we </w:t>
+      </w:r>
+      <w:r>
+        <w:rPr/>
+        <w:t xml:space="preserve">will </w:t>
+      </w:r>
+      <w:r>
+        <w:rPr/>
+        <w:t>develop another explanation.</w:t>
+      </w:r>
+    </w:p>
+    <w:p>
+      <w:pPr>
+        <w:pStyle w:val="TextBody"/>
+        <w:rPr/>
+      </w:pPr>
+      <w:r>
+        <w:rPr/>
+        <w:t xml:space="preserve">Bremer (1940:200) demonstrated that in extant birds, developing diverticula follow blood vessels as they radiate through the body: “Into this loose tissue, along the vein, the air sac </w:t>
+      </w:r>
+      <w:r>
+        <w:rPr/>
+        <w:t>[i.e. diverticulum in modern usage]</w:t>
+      </w:r>
+      <w:r>
+        <w:rPr/>
+        <w:t xml:space="preserve"> finally grows in the form of a long tube … The actual entrance of the air sac into the main marrow cavity is effected at first at the internal opening of the vein”. </w:t>
+      </w:r>
+      <w:r>
+        <w:rPr/>
+        <w:t>O’Connor (2006:10) confirmed that “v</w:t>
+      </w:r>
+      <w:r>
+        <w:rPr/>
+        <w:t>ascular injection studies on birds with pneumatic postcrania reveal that nutrient vessels share (i.e., co-occupy) foramina with pneumatic diverticula to gain access to the medullary space”. It is parsimonious to assume the same was true in sauropods.</w:t>
+      </w:r>
+    </w:p>
+    <w:p>
+      <w:pPr>
+        <w:pStyle w:val="TextBody"/>
+        <w:rPr/>
+      </w:pPr>
+      <w:r>
+        <w:rPr/>
+        <w:t>XXX variable vascular foramina in YBM Bronto tail</w:t>
+      </w:r>
+    </w:p>
+    <w:p>
+      <w:pPr>
+        <w:pStyle w:val="TextBody"/>
+        <w:rPr/>
+      </w:pPr>
+      <w:r>
+        <w:rPr/>
+        <w:t>XXX Matt’s croc specimen</w:t>
+      </w:r>
+    </w:p>
+    <w:p>
+      <w:pPr>
+        <w:pStyle w:val="Heading1"/>
+        <w:rPr/>
+      </w:pPr>
+      <w:r>
+        <w:rPr/>
+        <w:t>Discussion</w:t>
+      </w:r>
+    </w:p>
+    <w:p>
+      <w:pPr>
+        <w:pStyle w:val="TextBody"/>
+        <w:rPr/>
+      </w:pPr>
+      <w:r>
+        <w:rPr/>
+        <w:t>Vascular foramina are rarely seen in sauropod vertebrae that feature pneumatic fossae or foramina. This XXX is because the blood vessels were wrapped in diverticula, see O’Connor on perivascular plexus.</w:t>
+      </w:r>
+    </w:p>
+    <w:p>
+      <w:pPr>
+        <w:pStyle w:val="TextBody"/>
+        <w:rPr/>
+      </w:pPr>
+      <w:r>
+        <w:rPr/>
+        <w:t xml:space="preserve">As noted by </w:t>
+      </w:r>
+      <w:r>
+        <w:rPr/>
+        <w:t xml:space="preserve">O’Connor (2006:9), “Whereas arteries and veins often utilize a single nutrient foramen within a given vertebra, occasionally there are separate foramina for each”. </w:t>
+      </w:r>
+      <w:r>
+        <w:rPr/>
+        <w:t xml:space="preserve">XXX cite Travon on this, too. If our hypothesis that pneumatization follows vascularization is correct, then </w:t>
+      </w:r>
+      <w:r>
+        <w:rPr/>
+        <w:t xml:space="preserve">then this could explain why </w:t>
+      </w:r>
+      <w:r>
+        <w:rPr/>
+        <w:t>there are</w:t>
+      </w:r>
+      <w:r>
+        <w:rPr/>
+        <w:t xml:space="preserve"> sometimes a pair of pneumatic fossae on one side of a centrum, e.g. the left side of caudal 25 of the </w:t>
+      </w:r>
+      <w:r>
+        <w:rPr>
+          <w:i/>
+          <w:iCs/>
+        </w:rPr>
+        <w:t xml:space="preserve">Giraffatitan </w:t>
+      </w:r>
+      <w:r>
+        <w:rPr>
+          <w:i/>
+          <w:iCs/>
+        </w:rPr>
+        <w:t>brancai</w:t>
+      </w:r>
+      <w:r>
+        <w:rPr/>
+        <w:t xml:space="preserve"> </w:t>
+      </w:r>
+      <w:r>
+        <w:rPr/>
+        <w:t xml:space="preserve">tail MB.R.5000 </w:t>
+      </w:r>
+      <w:r>
+        <w:rPr/>
+        <w:t>(Wedel and Taylor 2013:</w:t>
+      </w:r>
+      <w:r>
+        <w:rPr/>
+        <w:t>figure 5</w:t>
+      </w:r>
+      <w:r>
+        <w:rPr/>
+        <w:t>): the two vascular foramina representing artery and vein are both followed by a pneumatic diverticular and each develops into a pneumatic fossa.</w:t>
       </w:r>
     </w:p>
     <w:p>
@@ -110,7 +353,7 @@
       </w:pPr>
       <w:r>
         <w:rPr/>
-        <w:t>Introduction</w:t>
+        <w:t>Acknowledgements</w:t>
       </w:r>
     </w:p>
     <w:p>
@@ -120,170 +363,7 @@
       </w:pPr>
       <w:r>
         <w:rPr/>
-        <w:t>The vertebrae of sauropod dinosaurs have complex pneumatic features such as fossae and foramina, in both the centrum and neural arch, and laminae connecting landmarks such as the zygapophyses, diapophyses and parapophyses (Wedel 2003). For this reason, they are unusually diagnostic and are frequently used in species determination (McIntosh 1990).</w:t>
-      </w:r>
-    </w:p>
-    <w:p>
-      <w:pPr>
-        <w:pStyle w:val="TextBody"/>
-        <w:rPr/>
-      </w:pPr>
-      <w:r>
-        <w:rPr/>
-        <w:t xml:space="preserve">While these features can be characteristic of a species, genus or clade, they are also highly variable: not only between individuals, but also invariably along the column of an individual (e.g. </w:t>
-      </w:r>
-      <w:r>
-        <w:rPr>
-          <w:i/>
-          <w:iCs/>
-        </w:rPr>
-        <w:t>Diplodocus carnegii</w:t>
-      </w:r>
-      <w:r>
-        <w:rPr/>
-        <w:t xml:space="preserve">, Hatcher 1901:plates 3 and 7), and even sometimes between the sides of a single vertebra. </w:t>
-      </w:r>
-      <w:r>
-        <w:rPr/>
-        <w:t>Examples of the latter include the single vertebra that is the</w:t>
-      </w:r>
-      <w:r>
-        <w:rPr/>
-        <w:t xml:space="preserve"> </w:t>
-      </w:r>
-      <w:r>
-        <w:rPr>
-          <w:i/>
-          <w:iCs/>
-        </w:rPr>
-        <w:t>Xenoposeidon proneneukos</w:t>
-      </w:r>
-      <w:r>
-        <w:rPr/>
-        <w:t xml:space="preserve"> holotype: Taylor and Naish </w:t>
-      </w:r>
-      <w:r>
-        <w:rPr/>
-        <w:t>(</w:t>
-      </w:r>
-      <w:r>
-        <w:rPr/>
-        <w:t xml:space="preserve">2007:1552 </w:t>
-      </w:r>
-      <w:r>
-        <w:rPr/>
-        <w:t>and figure 4 parts 1 and 2)</w:t>
-      </w:r>
-      <w:r>
-        <w:rPr/>
-        <w:t xml:space="preserve">; </w:t>
-      </w:r>
-      <w:r>
-        <w:rPr/>
-        <w:t xml:space="preserve">and the sequence of </w:t>
-      </w:r>
-      <w:r>
-        <w:rPr/>
-        <w:t xml:space="preserve">vertebrae in the tail of </w:t>
-      </w:r>
-      <w:r>
-        <w:rPr>
-          <w:i/>
-          <w:iCs/>
-        </w:rPr>
-        <w:t>Giraffatitan brancai</w:t>
-      </w:r>
-      <w:r>
-        <w:rPr/>
-        <w:t xml:space="preserve"> MB.R.5000 </w:t>
-      </w:r>
-      <w:r>
-        <w:rPr/>
-        <w:t>(</w:t>
-      </w:r>
-      <w:r>
-        <w:rPr/>
-        <w:t xml:space="preserve">Wedel and Taylor 2013:5–7 </w:t>
-      </w:r>
-      <w:r>
-        <w:rPr/>
-        <w:t>and figures 4 and 5</w:t>
-      </w:r>
-      <w:r>
-        <w:rPr/>
-        <w:t xml:space="preserve">). In contrast, the vertebrae of mammals, non-dinosaurian reptiles and even other dinosaurs are much more uniform, exhibiting less individual, serial and </w:t>
-      </w:r>
-      <w:r>
-        <w:rPr/>
-        <w:t>bilateral</w:t>
-      </w:r>
-      <w:r>
-        <w:rPr/>
-        <w:t xml:space="preserve"> variation. Why are sauropod vertebrae so much more variable?</w:t>
-      </w:r>
-    </w:p>
-    <w:p>
-      <w:pPr>
-        <w:pStyle w:val="TextBody"/>
-        <w:rPr/>
-      </w:pPr>
-      <w:r>
-        <w:rPr/>
-        <w:t>XXX illustrate Xeno left and right</w:t>
-      </w:r>
-    </w:p>
-    <w:p>
-      <w:pPr>
-        <w:pStyle w:val="TextBody"/>
-        <w:rPr/>
-      </w:pPr>
-      <w:r>
-        <w:rPr/>
-        <w:t>XXX re-use Giraffatitan tail illustration</w:t>
-      </w:r>
-    </w:p>
-    <w:p>
-      <w:pPr>
-        <w:pStyle w:val="Heading1"/>
-        <w:numPr>
-          <w:ilvl w:val="0"/>
-          <w:numId w:val="2"/>
-        </w:numPr>
-        <w:rPr/>
-      </w:pPr>
-      <w:r>
-        <w:rPr/>
-        <w:t>Discussion</w:t>
-      </w:r>
-    </w:p>
-    <w:p>
-      <w:pPr>
-        <w:pStyle w:val="TextBody"/>
-        <w:rPr/>
-      </w:pPr>
-      <w:r>
-        <w:rPr/>
-        <w:t>It has been generally assumed that variation in pneumatic features is essentially random: as Witmer (1997:64) wrote of the antorbital paranasal air sinus in archosaurs, “pneumatic diverticula are viewed simply as opportunistic pneumatizing machines, resorbing as much bone as possible within the constraints imposed by local biomechanical loading regimes”. However, here we develop another explanation.</w:t>
-      </w:r>
-    </w:p>
-    <w:p>
-      <w:pPr>
-        <w:pStyle w:val="TextBody"/>
-        <w:rPr/>
-      </w:pPr>
-      <w:r>
-        <w:rPr/>
-        <w:t>Bremer (1940:200) demonstrated that in extant birds, developing diverticula follow blood vessels as they radiate through the body: “Into this loose tissue, along the vein, the air sac finally grows in the form of a long tube … The actual entrance of the air sac into the main marrow cavity is effected at first at the internal opening of the vein”. It is parsimonious to assume the same was true in sauropods.</w:t>
-      </w:r>
-    </w:p>
-    <w:p>
-      <w:pPr>
-        <w:pStyle w:val="TextBody"/>
-        <w:rPr/>
-      </w:pPr>
-      <w:r>
-        <w:rPr/>
-        <w:t>XXX Matt’s croc specimen</w:t>
+        <w:t>XXX</w:t>
       </w:r>
     </w:p>
     <w:p>
@@ -297,54 +377,6 @@
       </w:pPr>
       <w:r>
         <w:rPr/>
-        <w:t>Conclusions</w:t>
-      </w:r>
-    </w:p>
-    <w:p>
-      <w:pPr>
-        <w:pStyle w:val="TextBody"/>
-        <w:rPr/>
-      </w:pPr>
-      <w:r>
-        <w:rPr/>
-        <w:t>XXX</w:t>
-      </w:r>
-    </w:p>
-    <w:p>
-      <w:pPr>
-        <w:pStyle w:val="Heading1"/>
-        <w:numPr>
-          <w:ilvl w:val="0"/>
-          <w:numId w:val="3"/>
-        </w:numPr>
-        <w:rPr/>
-      </w:pPr>
-      <w:r>
-        <w:rPr/>
-        <w:t>Acknowledgements</w:t>
-      </w:r>
-    </w:p>
-    <w:p>
-      <w:pPr>
-        <w:pStyle w:val="TextBody"/>
-        <w:rPr/>
-      </w:pPr>
-      <w:r>
-        <w:rPr/>
-        <w:t>XXX</w:t>
-      </w:r>
-    </w:p>
-    <w:p>
-      <w:pPr>
-        <w:pStyle w:val="Heading1"/>
-        <w:numPr>
-          <w:ilvl w:val="0"/>
-          <w:numId w:val="3"/>
-        </w:numPr>
-        <w:rPr/>
-      </w:pPr>
-      <w:r>
-        <w:rPr/>
         <w:t>References</w:t>
       </w:r>
     </w:p>
@@ -408,14 +440,110 @@
       </w:pPr>
       <w:r>
         <w:rPr/>
-        <w:t xml:space="preserve">Taylor, Michael P., and Darren Naish. 2007. An unusual new neosauropod dinosaur from the Lower Cretaceous Hastings Beds Group of East Sussex, England. </w:t>
-      </w:r>
-      <w:r>
-        <w:rPr>
-          <w:i/>
-          <w:iCs/>
-        </w:rPr>
-        <w:t>Palaeontology</w:t>
+        <w:t xml:space="preserve">O’Connor, Patrick M. 2006. Postcranial </w:t>
+      </w:r>
+      <w:r>
+        <w:rPr/>
+        <w:t>p</w:t>
+      </w:r>
+      <w:r>
+        <w:rPr/>
+        <w:t xml:space="preserve">neumaticity: </w:t>
+      </w:r>
+      <w:r>
+        <w:rPr/>
+        <w:t>a</w:t>
+      </w:r>
+      <w:r>
+        <w:rPr/>
+        <w:t xml:space="preserve">n </w:t>
+      </w:r>
+      <w:r>
+        <w:rPr/>
+        <w:t>e</w:t>
+      </w:r>
+      <w:r>
+        <w:rPr/>
+        <w:t xml:space="preserve">valuation of </w:t>
+      </w:r>
+      <w:r>
+        <w:rPr/>
+        <w:t>s</w:t>
+      </w:r>
+      <w:r>
+        <w:rPr/>
+        <w:t>oft-</w:t>
+      </w:r>
+      <w:r>
+        <w:rPr/>
+        <w:t>t</w:t>
+      </w:r>
+      <w:r>
+        <w:rPr/>
+        <w:t xml:space="preserve">issue </w:t>
+      </w:r>
+      <w:r>
+        <w:rPr/>
+        <w:t>i</w:t>
+      </w:r>
+      <w:r>
+        <w:rPr/>
+        <w:t xml:space="preserve">nfluences on the </w:t>
+      </w:r>
+      <w:r>
+        <w:rPr/>
+        <w:t>p</w:t>
+      </w:r>
+      <w:r>
+        <w:rPr/>
+        <w:t xml:space="preserve">ostcranial </w:t>
+      </w:r>
+      <w:r>
+        <w:rPr/>
+        <w:t>s</w:t>
+      </w:r>
+      <w:r>
+        <w:rPr/>
+        <w:t xml:space="preserve">keleton and the </w:t>
+      </w:r>
+      <w:r>
+        <w:rPr/>
+        <w:t>r</w:t>
+      </w:r>
+      <w:r>
+        <w:rPr/>
+        <w:t xml:space="preserve">econstruction of </w:t>
+      </w:r>
+      <w:r>
+        <w:rPr/>
+        <w:t>p</w:t>
+      </w:r>
+      <w:r>
+        <w:rPr/>
+        <w:t xml:space="preserve">ulmonary </w:t>
+      </w:r>
+      <w:r>
+        <w:rPr/>
+        <w:t>a</w:t>
+      </w:r>
+      <w:r>
+        <w:rPr/>
+        <w:t xml:space="preserve">natomy in </w:t>
+      </w:r>
+      <w:r>
+        <w:rPr/>
+        <w:t>a</w:t>
+      </w:r>
+      <w:r>
+        <w:rPr/>
+        <w:t xml:space="preserve">rchosaurs. </w:t>
+      </w:r>
+      <w:r>
+        <w:rPr>
+          <w:i/>
+          <w:iCs/>
+        </w:rPr>
+        <w:t>Journal of Morphology</w:t>
       </w:r>
       <w:r>
         <w:rPr/>
@@ -426,11 +554,75 @@
           <w:b/>
           <w:bCs/>
         </w:rPr>
+        <w:t>267(10)</w:t>
+      </w:r>
+      <w:r>
+        <w:rPr/>
+        <w:t>:1199-1226. doi:10.1002/jmor.10470.</w:t>
+      </w:r>
+    </w:p>
+    <w:p>
+      <w:pPr>
+        <w:pStyle w:val="Reference"/>
+        <w:rPr/>
+      </w:pPr>
+      <w:r>
+        <w:rPr/>
+        <w:t xml:space="preserve">Taylor, Michael P., and Darren Naish. 2007. An unusual new neosauropod dinosaur from the Lower Cretaceous Hastings Beds Group of East Sussex, England. </w:t>
+      </w:r>
+      <w:r>
+        <w:rPr>
+          <w:i/>
+          <w:iCs/>
+        </w:rPr>
+        <w:t>Palaeontology</w:t>
+      </w:r>
+      <w:r>
+        <w:rPr/>
+        <w:t xml:space="preserve"> </w:t>
+      </w:r>
+      <w:r>
+        <w:rPr>
+          <w:b/>
+          <w:bCs/>
+        </w:rPr>
         <w:t>50(6)</w:t>
       </w:r>
       <w:r>
         <w:rPr/>
         <w:t>:1547–1564. doi: 10.1111/j.1475-4983.2007.00728.x</w:t>
+      </w:r>
+    </w:p>
+    <w:p>
+      <w:pPr>
+        <w:pStyle w:val="Reference"/>
+        <w:rPr/>
+      </w:pPr>
+      <w:r>
+        <w:rPr/>
+        <w:t xml:space="preserve">Travan, Luciana, Paola Saccheri, Giorgia Gregoraci, Chiara Mardegan and Enrico Crivellato. 2015. Normal anatomy and anatomic variants of vascular foramens in the cervical vertebrae: a paleo-osteological study and review of the literature. </w:t>
+      </w:r>
+      <w:r>
+        <w:rPr>
+          <w:i/>
+          <w:iCs/>
+        </w:rPr>
+        <w:t>Anatomical Science International</w:t>
+      </w:r>
+      <w:r>
+        <w:rPr/>
+        <w:t xml:space="preserve"> </w:t>
+      </w:r>
+      <w:r>
+        <w:rPr>
+          <w:b/>
+          <w:bCs/>
+        </w:rPr>
+        <w:t>90</w:t>
+      </w:r>
+      <w:r>
+        <w:rPr/>
+        <w:t>:308–323. doi:10.1007/s12565-014-0270-x</w:t>
       </w:r>
     </w:p>
     <w:p>

</xml_diff>

<commit_message>
Add references to figures
</commit_message>
<xml_diff>
--- a/TaylorWedel2021-pneumatic-variation.docx
+++ b/TaylorWedel2021-pneumatic-variation.docx
@@ -138,7 +138,15 @@
       </w:r>
       <w:r>
         <w:rPr/>
-        <w:t xml:space="preserve"> holotype: Taylor and Naish (2007:1552 and figure 4 parts 1 and 2); and the sequence of vertebrae in the tail of </w:t>
+        <w:t xml:space="preserve"> holotype: Taylor and Naish (2007:1552, </w:t>
+      </w:r>
+      <w:r>
+        <w:rPr/>
+        <w:t>Figure B</w:t>
+      </w:r>
+      <w:r>
+        <w:rPr/>
+        <w:t xml:space="preserve">); and the sequence of vertebrae in the tail of </w:t>
       </w:r>
       <w:r>
         <w:rPr>
@@ -159,18 +167,24 @@
       </w:pPr>
       <w:r>
         <w:rPr/>
-        <w:t>XXX illustrate Xeno left and right</w:t>
-      </w:r>
-    </w:p>
-    <w:p>
-      <w:pPr>
-        <w:pStyle w:val="TextBody"/>
-        <w:rPr/>
-      </w:pPr>
-      <w:r>
-        <w:rPr/>
-        <w:t>XXX re-use Giraffatitan tail illustration</w:t>
-      </w:r>
+        <w:t xml:space="preserve">XXX </w:t>
+      </w:r>
+      <w:r>
+        <w:rPr/>
+        <w:t xml:space="preserve">Figure B </w:t>
+      </w:r>
+      <w:r>
+        <w:rPr/>
+        <w:t xml:space="preserve">Xeno left and right: </w:t>
+      </w:r>
+      <w:hyperlink r:id="rId2">
+        <w:r>
+          <w:rPr>
+            <w:rStyle w:val="InternetLink"/>
+          </w:rPr>
+          <w:t>https://raw.githubusercontent.com/MikeTaylor/palaeo-pv/master/figures/export/figure-B--Xenoposeidon-bilateral-variation.jpeg</w:t>
+        </w:r>
+      </w:hyperlink>
     </w:p>
     <w:p>
       <w:pPr>
@@ -223,21 +237,9 @@
       </w:pPr>
       <w:r>
         <w:rPr/>
-        <w:t>XXX variable vascular foramina in Y</w:t>
-      </w:r>
-      <w:r>
-        <w:rPr/>
-        <w:t>P</w:t>
-      </w:r>
-      <w:r>
-        <w:rPr/>
-        <w:t xml:space="preserve">M Bronto tail: </w:t>
-      </w:r>
-      <w:r>
-        <w:rPr/>
-        <w:t xml:space="preserve">Figure A at </w:t>
-      </w:r>
-      <w:hyperlink r:id="rId2">
+        <w:t xml:space="preserve">XXX variable vascular foramina in YPM Bronto tail: Figure A at </w:t>
+      </w:r>
+      <w:hyperlink r:id="rId3">
         <w:r>
           <w:rPr>
             <w:rStyle w:val="VisitedInternetLink"/>
@@ -267,67 +269,7 @@
       </w:pPr>
       <w:r>
         <w:rPr/>
-        <w:t xml:space="preserve">Vascular foramina are rarely </w:t>
-      </w:r>
-      <w:r>
-        <w:rPr/>
-        <w:t xml:space="preserve">if ever </w:t>
-      </w:r>
-      <w:r>
-        <w:rPr/>
-        <w:t xml:space="preserve">seen in sauropod vertebrae that feature pneumatic fossae or foramina. </w:t>
-      </w:r>
-      <w:r>
-        <w:rPr/>
-        <w:t xml:space="preserve">We considered the possibility that </w:t>
-      </w:r>
-      <w:r>
-        <w:rPr/>
-        <w:t xml:space="preserve">this is because the nerve was accompanied by the diverticulum that then excavated the pneumatic fossa </w:t>
-      </w:r>
-      <w:r>
-        <w:rPr/>
-        <w:t xml:space="preserve">or </w:t>
-      </w:r>
-      <w:r>
-        <w:rPr/>
-        <w:t xml:space="preserve">foramen, but </w:t>
-      </w:r>
-      <w:r>
-        <w:rPr/>
-        <w:t>in these cases the</w:t>
-      </w:r>
-      <w:r>
-        <w:rPr/>
-        <w:t xml:space="preserve"> blood vessels did </w:t>
-      </w:r>
-      <w:r>
-        <w:rPr/>
-        <w:t xml:space="preserve">not terminate </w:t>
-      </w:r>
-      <w:r>
-        <w:rPr/>
-        <w:t xml:space="preserve">within the pneumatic space </w:t>
-      </w:r>
-      <w:r>
-        <w:rPr/>
-        <w:t xml:space="preserve">but still needed to </w:t>
-      </w:r>
-      <w:r>
-        <w:rPr/>
-        <w:t xml:space="preserve">get into the bone. So we </w:t>
-      </w:r>
-      <w:r>
-        <w:rPr/>
-        <w:t xml:space="preserve">would expect to see a vascular foramen </w:t>
-      </w:r>
-      <w:r>
-        <w:rPr/>
-        <w:t xml:space="preserve">within </w:t>
-      </w:r>
-      <w:r>
-        <w:rPr/>
-        <w:t>each pneumatic fossa or foramen. We do not know why this is not observed: perhaps the foramina are rarely prepared out?</w:t>
+        <w:t>Vascular foramina are rarely if ever seen in sauropod vertebrae that feature pneumatic fossae or foramina. We considered the possibility that this is because the nerve was accompanied by the diverticulum that then excavated the pneumatic fossa or foramen, but in these cases the blood vessels did not terminate within the pneumatic space but still needed to get into the bone. So we would expect to see a vascular foramen within each pneumatic fossa or foramen. We do not know why this is not observed: perhaps the foramina are rarely prepared out?</w:t>
       </w:r>
     </w:p>
     <w:p>
@@ -337,11 +279,7 @@
       </w:pPr>
       <w:r>
         <w:rPr/>
-        <w:t xml:space="preserve">As noted by O’Connor (2006:9), “Whereas arteries and veins often utilize a single nutrient foramen within a given vertebra, occasionally there are separate foramina for each”. </w:t>
-      </w:r>
-      <w:r>
-        <w:rPr/>
-        <w:t xml:space="preserve">Similarly, Travan et al. (2015) show that in the cervical vertebrae of humans the transverse foramen, which the vertebral artery and vein pass through, is sometimes double, with the two vessels each passing through its own opening rather than the usual shared opening. (In rare cases, a triple transverse foramen occurs, with the sympathetic nerve plexus passing through a third opening rather than sharing the opening used by one or both blood vessels.) A similarly phenomenon can be observed in the tail of the </w:t>
+        <w:t xml:space="preserve">As noted by O’Connor (2006:9), “Whereas arteries and veins often utilize a single nutrient foramen within a given vertebra, occasionally there are separate foramina for each”. Similarly, Travan et al. (2015) show that in the cervical vertebrae of humans the transverse foramen, which the vertebral artery and vein pass through, is sometimes double, with the two vessels each passing through its own opening rather than the usual shared opening. (In rare cases, a triple transverse foramen occurs, with the sympathetic nerve plexus passing through a third opening rather than sharing the opening used by one or both blood vessels.) A similarly phenomenon can be observed in the tail of the </w:t>
       </w:r>
       <w:r>
         <w:rPr>
@@ -362,15 +300,7 @@
       </w:pPr>
       <w:r>
         <w:rPr/>
-        <w:t xml:space="preserve">If our hypothesis that pneumatization follows vascularization is correct, then then this could explain why there </w:t>
-      </w:r>
-      <w:r>
-        <w:rPr/>
-        <w:t>is</w:t>
-      </w:r>
-      <w:r>
-        <w:rPr/>
-        <w:t xml:space="preserve"> sometimes a pair of pneumatic fossae on one side of a centrum, e.g. the left side of caudal 25 of the </w:t>
+        <w:t xml:space="preserve">If our hypothesis that pneumatization follows vascularization is correct, then then this could explain why there is sometimes a pair of pneumatic fossae on one side of a centrum, e.g. the left side of caudal 25 of the </w:t>
       </w:r>
       <w:r>
         <w:rPr>
@@ -381,40 +311,34 @@
       </w:r>
       <w:r>
         <w:rPr/>
-        <w:t xml:space="preserve"> tail MB.R.5000 (Wedel and Taylor 2013:figure 5): the two vascular foramina </w:t>
-      </w:r>
-      <w:r>
-        <w:rPr/>
-        <w:t xml:space="preserve">carrying </w:t>
-      </w:r>
-      <w:r>
-        <w:rPr/>
-        <w:t xml:space="preserve">artery and vein </w:t>
-      </w:r>
-      <w:r>
-        <w:rPr/>
-        <w:t>we</w:t>
-      </w:r>
-      <w:r>
-        <w:rPr/>
-        <w:t xml:space="preserve">re </w:t>
-      </w:r>
-      <w:r>
-        <w:rPr/>
-        <w:t>each</w:t>
-      </w:r>
-      <w:r>
-        <w:rPr/>
-        <w:t xml:space="preserve"> followed by a pneumatic diverticula and each develop</w:t>
-      </w:r>
-      <w:r>
-        <w:rPr/>
-        <w:t xml:space="preserve">ed </w:t>
-      </w:r>
-      <w:r>
-        <w:rPr/>
-        <w:t>into a pneumatic fossa.</w:t>
-      </w:r>
+        <w:t xml:space="preserve"> tail MB.R.5000 (</w:t>
+      </w:r>
+      <w:r>
+        <w:rPr/>
+        <w:t>Figure C</w:t>
+      </w:r>
+      <w:r>
+        <w:rPr/>
+        <w:t>): the two vascular foramina carrying artery and vein were each followed by a pneumatic diverticula and each developed into a pneumatic fossa.</w:t>
+      </w:r>
+    </w:p>
+    <w:p>
+      <w:pPr>
+        <w:pStyle w:val="TextBody"/>
+        <w:rPr/>
+      </w:pPr>
+      <w:r>
+        <w:rPr/>
+        <w:t xml:space="preserve">XXX Giraffatitan caudal 25 at </w:t>
+      </w:r>
+      <w:hyperlink r:id="rId4">
+        <w:r>
+          <w:rPr>
+            <w:rStyle w:val="InternetLink"/>
+          </w:rPr>
+          <w:t>https://raw.githubusercontent.com/MikeTaylor/palaeo-pv/master/figures/export/figure-C--Giraffatitan-caudals-24-26.jpeg</w:t>
+        </w:r>
+      </w:hyperlink>
     </w:p>
     <w:p>
       <w:pPr>
@@ -1200,6 +1124,11 @@
       <w:lang w:val="zxx" w:eastAsia="zxx" w:bidi="zxx"/>
     </w:rPr>
   </w:style>
+  <w:style w:type="character" w:styleId="ListLabel1">
+    <w:name w:val="ListLabel 1"/>
+    <w:qFormat/>
+    <w:rPr/>
+  </w:style>
   <w:style w:type="paragraph" w:styleId="Heading">
     <w:name w:val="Heading"/>
     <w:basedOn w:val="Normal"/>

</xml_diff>

<commit_message>
Proper figure captions and clearer discussion
</commit_message>
<xml_diff>
--- a/TaylorWedel2021-pneumatic-variation.docx
+++ b/TaylorWedel2021-pneumatic-variation.docx
@@ -44,7 +44,6 @@
     <w:p>
       <w:pPr>
         <w:pStyle w:val="Addresses"/>
-        <w:ind w:left="142" w:right="0" w:hanging="0"/>
         <w:rPr/>
       </w:pPr>
       <w:r>
@@ -61,7 +60,6 @@
     <w:p>
       <w:pPr>
         <w:pStyle w:val="Addresses"/>
-        <w:ind w:left="142" w:right="0" w:hanging="0"/>
         <w:rPr/>
       </w:pPr>
       <w:r>
@@ -106,7 +104,31 @@
       </w:pPr>
       <w:r>
         <w:rPr/>
-        <w:t>The vertebrae of sauropod dinosaurs have complex pneumatic features such as fossae and foramina, in both the centrum and neural arch, and laminae connecting landmarks such as the zygapophyses, diapophyses and parapophyses (Wedel 2003). For this reason, these vertebrae are unusually diagnostic and are frequently used in species determination (McIntosh 1990).</w:t>
+        <w:t xml:space="preserve">The vertebrae of sauropod dinosaurs </w:t>
+      </w:r>
+      <w:r>
+        <w:rPr/>
+        <w:t xml:space="preserve">are distinctive not only because of their size but also because they </w:t>
+      </w:r>
+      <w:r>
+        <w:rPr/>
+        <w:t xml:space="preserve">have complex pneumatic features. </w:t>
+      </w:r>
+      <w:r>
+        <w:rPr/>
+        <w:t xml:space="preserve">These include </w:t>
+      </w:r>
+      <w:r>
+        <w:rPr/>
+        <w:t xml:space="preserve">fossae and foramina, in both the centrum and neural arch; and laminae connecting landmarks such as the zygapophyses, diapophyses and parapophyses (Wedel 2003). For this reason, </w:t>
+      </w:r>
+      <w:r>
+        <w:rPr/>
+        <w:t>sauropod</w:t>
+      </w:r>
+      <w:r>
+        <w:rPr/>
+        <w:t xml:space="preserve"> vertebrae are unusually diagnostic and are frequently used in species determination (McIntosh 1990).</w:t>
       </w:r>
     </w:p>
     <w:p>
@@ -138,15 +160,7 @@
       </w:r>
       <w:r>
         <w:rPr/>
-        <w:t xml:space="preserve"> holotype: Taylor and Naish (2007:1552, </w:t>
-      </w:r>
-      <w:r>
-        <w:rPr/>
-        <w:t>Figure B</w:t>
-      </w:r>
-      <w:r>
-        <w:rPr/>
-        <w:t xml:space="preserve">); and the sequence of vertebrae in the tail of </w:t>
+        <w:t xml:space="preserve"> holotype: Taylor and Naish (2007:1552, Figure B); and the sequence of vertebrae in the tail of </w:t>
       </w:r>
       <w:r>
         <w:rPr>
@@ -162,29 +176,61 @@
     </w:p>
     <w:p>
       <w:pPr>
-        <w:pStyle w:val="TextBody"/>
-        <w:rPr/>
-      </w:pPr>
-      <w:r>
-        <w:rPr/>
-        <w:t xml:space="preserve">XXX </w:t>
-      </w:r>
-      <w:r>
-        <w:rPr/>
-        <w:t xml:space="preserve">Figure B </w:t>
-      </w:r>
-      <w:r>
-        <w:rPr/>
-        <w:t xml:space="preserve">Xeno left and right: </w:t>
-      </w:r>
+        <w:pStyle w:val="Figure"/>
+        <w:rPr/>
+      </w:pPr>
       <w:hyperlink r:id="rId2">
         <w:r>
           <w:rPr>
-            <w:rStyle w:val="VisitedInternetLink"/>
+            <w:rStyle w:val="InternetLink"/>
+            <w:b/>
+            <w:bCs/>
           </w:rPr>
-          <w:t>https://raw.githubusercontent.com/MikeTaylor/palaeo-pv/master/figures/export/figure-B--Xenoposeidon-bilateral-variation.jpeg</w:t>
+          <w:t>Figure B.</w:t>
         </w:r>
       </w:hyperlink>
+      <w:r>
+        <w:rPr/>
+        <w:t xml:space="preserve"> </w:t>
+      </w:r>
+      <w:r>
+        <w:rPr/>
+        <w:t xml:space="preserve">NHMUK PV R2095, the holotype and only known vertebra of the rebbachisaurid sauropod </w:t>
+      </w:r>
+      <w:r>
+        <w:rPr>
+          <w:i/>
+          <w:iCs/>
+        </w:rPr>
+        <w:t>Xeno</w:t>
+      </w:r>
+      <w:r>
+        <w:rPr>
+          <w:i/>
+          <w:iCs/>
+        </w:rPr>
+        <w:t>poseidon proneneukos</w:t>
+      </w:r>
+      <w:r>
+        <w:rPr/>
+        <w:t xml:space="preserve">. A: </w:t>
+      </w:r>
+      <w:r>
+        <w:rPr/>
+        <w:t xml:space="preserve">left </w:t>
+      </w:r>
+      <w:r>
+        <w:rPr/>
+        <w:t xml:space="preserve">lateral view. B: </w:t>
+      </w:r>
+      <w:r>
+        <w:rPr/>
+        <w:t xml:space="preserve">right </w:t>
+      </w:r>
+      <w:r>
+        <w:rPr/>
+        <w:t>lateral view. Note that, while the general outline of the pneumatic features is the same on both side (large fossa on the centrum, “M”-shaped complex of laminae at the dorsalmost preserved extent), there are numerous differences in detail: the fossae are different shapes, it contains an accessory lamina on the right side, the “M” is clearer on the left, etc. Scale bar = 20 cm. Modified from Taylor (2018:figure 1).</w:t>
+      </w:r>
     </w:p>
     <w:p>
       <w:pPr>
@@ -227,20 +273,58 @@
       </w:pPr>
       <w:r>
         <w:rPr/>
-        <w:t xml:space="preserve">XXX </w:t>
-      </w:r>
-      <w:r>
-        <w:rPr/>
-        <w:t xml:space="preserve">Figure D Matt’s Tomistoma tail: </w:t>
-      </w:r>
+        <w:t xml:space="preserve">But vascularization of vertebrae is itself highly variable, and it is common for the pattern of which vertebrae have external vascular foramina to be random. For example, in a juvenile specimen of the crocodilian </w:t>
+      </w:r>
+      <w:r>
+        <w:rPr>
+          <w:i/>
+          <w:iCs/>
+        </w:rPr>
+        <w:t>Tomistoma</w:t>
+      </w:r>
+      <w:r>
+        <w:rPr/>
+        <w:t>, only about half of the first 13 caudal vertebrae have foramina on their right side (Figure D).</w:t>
+      </w:r>
+    </w:p>
+    <w:p>
+      <w:pPr>
+        <w:pStyle w:val="Figure"/>
+        <w:rPr/>
+      </w:pPr>
       <w:hyperlink r:id="rId3">
         <w:r>
           <w:rPr>
             <w:rStyle w:val="InternetLink"/>
+            <w:b/>
+            <w:bCs/>
           </w:rPr>
-          <w:t>https://raw.githubusercontent.com/MikeTaylor/palaeo-pv/master/figures/export/figure-D--Tomistoma-caudals-1-13.jpeg</w:t>
+          <w:t>Figure D.</w:t>
         </w:r>
       </w:hyperlink>
+      <w:r>
+        <w:rPr/>
+        <w:t xml:space="preserve"> </w:t>
+      </w:r>
+      <w:r>
+        <w:rPr/>
+        <w:t xml:space="preserve">Proximal tail skeleton (first 13 caudal vertebrate) of the tail of LACM Herpetology 166483, a juvenile specimen of the false gharial </w:t>
+      </w:r>
+      <w:r>
+        <w:rPr>
+          <w:i/>
+          <w:iCs/>
+        </w:rPr>
+        <w:t>Tomistoma schlegelii</w:t>
+      </w:r>
+      <w:r>
+        <w:rPr/>
+        <w:t xml:space="preserve">, </w:t>
+      </w:r>
+      <w:r>
+        <w:rPr/>
+        <w:t>in right lateral view. Vascular foramina are apparent on the centra of caudal vertebrae 5, 6, 7, 9, 10, 11 and maybe 8 and 13; they are absent in vertebrae 1, 2, 3, 4 and 12.</w:t>
+      </w:r>
     </w:p>
     <w:p>
       <w:pPr>
@@ -249,16 +333,26 @@
       </w:pPr>
       <w:r>
         <w:rPr/>
-        <w:t xml:space="preserve">XXX variable vascular foramina in YPM Bronto tail: Figure A at </w:t>
-      </w:r>
-      <w:hyperlink r:id="rId4">
-        <w:r>
-          <w:rPr>
-            <w:rStyle w:val="VisitedInternetLink"/>
-          </w:rPr>
-          <w:t>https://raw.githubusercontent.com/MikeTaylor/palaeo-pv/master/figures/export/figure-A--variable-formamina-in-brontosaurus-tail.jpeg</w:t>
-        </w:r>
-      </w:hyperlink>
+        <w:t>In sauropods, too, vascularization is variable along the vertebral sequence and between sides of an individual vertebra (Figure A).</w:t>
+      </w:r>
+    </w:p>
+    <w:p>
+      <w:pPr>
+        <w:pStyle w:val="TextBody"/>
+        <w:rPr/>
+      </w:pPr>
+      <w:r>
+        <w:rPr/>
+        <w:t xml:space="preserve">XXX </w:t>
+      </w:r>
+      <w:r>
+        <w:rPr/>
+        <w:t xml:space="preserve">Insert </w:t>
+      </w:r>
+      <w:r>
+        <w:rPr/>
+        <w:t>Matt’s section on vascularization of neural canal from the spinal cord.</w:t>
+      </w:r>
     </w:p>
     <w:p>
       <w:pPr>
@@ -281,7 +375,11 @@
       </w:pPr>
       <w:r>
         <w:rPr/>
-        <w:t>Vascular foramina are rarely if ever seen in sauropod vertebrae that feature pneumatic fossae or foramina. We considered the possibility that this is because the nerve was accompanied by the diverticulum that then excavated the pneumatic fossa or foramen, but in these cases the blood vessels did not terminate within the pneumatic space but still needed to get into the bone. So we would expect to see a vascular foramen within each pneumatic fossa or foramen. We do not know why this is not observed: perhaps the foramina are rarely prepared out?</w:t>
+        <w:t xml:space="preserve">Vascular foramina are rarely if ever seen in sauropod vertebrae that feature pneumatic fossae or foramina. We considered the possibility that this is because the nerve was accompanied by the diverticulum that then excavated the pneumatic fossa or foramen, but in these cases the blood vessels did not terminate within the pneumatic space but still needed to get into the bone. So we would expect to see a vascular foramen within each pneumatic fossa or foramen. We do not know why this is not observed: perhaps the foramina are rarely prepared out? </w:t>
+      </w:r>
+      <w:r>
+        <w:rPr/>
+        <w:t>XXX integrate Matt’s text on this.</w:t>
       </w:r>
     </w:p>
     <w:p>
@@ -291,7 +389,7 @@
       </w:pPr>
       <w:r>
         <w:rPr/>
-        <w:t xml:space="preserve">As noted by O’Connor (2006:9), “Whereas arteries and veins often utilize a single nutrient foramen within a given vertebra, occasionally there are separate foramina for each”. Similarly, Travan et al. (2015) show that in the cervical vertebrae of humans the transverse foramen, which the vertebral artery and vein pass through, is sometimes double, with the two vessels each passing through its own opening rather than the usual shared opening. (In rare cases, a triple transverse foramen occurs, with the sympathetic nerve plexus passing through a third opening rather than sharing the opening used by one or both blood vessels.) A similarly phenomenon can be observed in the tail of the </w:t>
+        <w:t xml:space="preserve">As noted by O’Connor (2006:9), “Whereas arteries and veins often utilize a single nutrient foramen within a given vertebra, occasionally there are separate foramina for each”. Similarly, Travan et al. (2015) show that in the cervical vertebrae of humans the transverse foramen, which the vertebral artery and vein pass through, is sometimes double, with the two vessels each passing through its own opening rather than the usual shared opening. (In rare cases, a triple transverse foramen occurs, with the sympathetic nerve plexus passing through a third opening rather than sharing the opening used by one or both blood vessels.) A similar phenomenon can be observed in the tail of the </w:t>
       </w:r>
       <w:r>
         <w:rPr>
@@ -307,6 +405,38 @@
     </w:p>
     <w:p>
       <w:pPr>
+        <w:pStyle w:val="Figure"/>
+        <w:shd w:fill="EEEEEE" w:val="clear"/>
+        <w:rPr/>
+      </w:pPr>
+      <w:hyperlink r:id="rId4">
+        <w:r>
+          <w:rPr>
+            <w:rStyle w:val="InternetLink"/>
+            <w:b/>
+            <w:bCs/>
+          </w:rPr>
+          <w:t>Figure A.</w:t>
+        </w:r>
+      </w:hyperlink>
+      <w:r>
+        <w:rPr/>
+        <w:t xml:space="preserve"> </w:t>
+      </w:r>
+      <w:r>
+        <w:rPr>
+          <w:i/>
+          <w:iCs/>
+        </w:rPr>
+        <w:t>Brontosaurus excelsus</w:t>
+      </w:r>
+      <w:r>
+        <w:rPr/>
+        <w:t xml:space="preserve"> holotype YPM 1980, caudal vertebrae 7 and 8 in right lateral view. Caudal 7, like most of the sequence, has a single vascular foramen on the right side of its centrum, but caudal 8 has two; others, including caudal 1, have none.</w:t>
+      </w:r>
+    </w:p>
+    <w:p>
+      <w:pPr>
         <w:pStyle w:val="TextBody"/>
         <w:rPr/>
       </w:pPr>
@@ -323,34 +453,62 @@
       </w:r>
       <w:r>
         <w:rPr/>
-        <w:t xml:space="preserve"> tail MB.R.5000 (</w:t>
-      </w:r>
-      <w:r>
-        <w:rPr/>
-        <w:t>Figure C</w:t>
-      </w:r>
-      <w:r>
-        <w:rPr/>
-        <w:t>): the two vascular foramina carrying artery and vein were each followed by a pneumatic diverticula and each developed into a pneumatic fossa.</w:t>
-      </w:r>
-    </w:p>
-    <w:p>
-      <w:pPr>
-        <w:pStyle w:val="TextBody"/>
-        <w:rPr/>
-      </w:pPr>
-      <w:r>
-        <w:rPr/>
-        <w:t xml:space="preserve">XXX Giraffatitan caudal 25 at </w:t>
-      </w:r>
+        <w:t xml:space="preserve"> tail MB.R.5000 (Figure C): the two vascular foramina carrying artery and vein were each followed by a pneumatic diverticul</w:t>
+      </w:r>
+      <w:r>
+        <w:rPr/>
+        <w:t>um</w:t>
+      </w:r>
+      <w:r>
+        <w:rPr/>
+        <w:t xml:space="preserve"> and each developed into a pneumatic fossa.</w:t>
+      </w:r>
+    </w:p>
+    <w:p>
+      <w:pPr>
+        <w:pStyle w:val="Figure"/>
+        <w:rPr/>
+      </w:pPr>
       <w:hyperlink r:id="rId5">
         <w:r>
           <w:rPr>
-            <w:rStyle w:val="VisitedInternetLink"/>
+            <w:rStyle w:val="InternetLink"/>
+            <w:b/>
+            <w:bCs/>
           </w:rPr>
-          <w:t>https://raw.githubusercontent.com/MikeTaylor/palaeo-pv/master/figures/export/figure-C--Giraffatitan-caudals-24-26.jpeg</w:t>
+          <w:t>Figure C.</w:t>
         </w:r>
       </w:hyperlink>
+      <w:r>
+        <w:rPr/>
+        <w:t xml:space="preserve"> </w:t>
+      </w:r>
+      <w:r>
+        <w:rPr>
+          <w:i/>
+          <w:iCs/>
+        </w:rPr>
+        <w:t xml:space="preserve">Giraffatitan </w:t>
+      </w:r>
+      <w:r>
+        <w:rPr>
+          <w:i/>
+          <w:iCs/>
+        </w:rPr>
+        <w:t>brancai</w:t>
+      </w:r>
+      <w:r>
+        <w:rPr/>
+        <w:t xml:space="preserve"> tail MB.R.5000, part of the mounted skeleton at the Museum für Naturkunde Berlin. C</w:t>
+      </w:r>
+      <w:r>
+        <w:rPr/>
+        <w:t xml:space="preserve">audal </w:t>
+      </w:r>
+      <w:r>
+        <w:rPr/>
+        <w:t>vertebrae 24–26. in left lateral view While caudal 26 has no pneumatic features, caudal 25 has two distinct pneumatic fossae, likely excavated around two distinct vascular foramina carrying an artery and a vein. Caudal 25 is more shallowly excavated than 26, but may also exhibit two separate fossae.</w:t>
+      </w:r>
     </w:p>
     <w:p>
       <w:pPr>
@@ -473,6 +631,53 @@
       <w:r>
         <w:rPr/>
         <w:t>:1199-1226. doi:10.1002/jmor.10470.</w:t>
+      </w:r>
+    </w:p>
+    <w:p>
+      <w:pPr>
+        <w:pStyle w:val="Reference"/>
+        <w:rPr/>
+      </w:pPr>
+      <w:r>
+        <w:rPr/>
+        <w:t>T</w:t>
+      </w:r>
+      <w:r>
+        <w:rPr/>
+        <w:t xml:space="preserve">aylor, Michael P. 2018. </w:t>
+      </w:r>
+      <w:r>
+        <w:rPr>
+          <w:i/>
+          <w:iCs/>
+        </w:rPr>
+        <w:t>Xenoposeidon</w:t>
+      </w:r>
+      <w:r>
+        <w:rPr/>
+        <w:t xml:space="preserve"> is the earliest known rebbachisaurid sauropod dinosaur. </w:t>
+      </w:r>
+      <w:r>
+        <w:rPr>
+          <w:i/>
+          <w:iCs/>
+        </w:rPr>
+        <w:t>PeerJ</w:t>
+      </w:r>
+      <w:r>
+        <w:rPr/>
+        <w:t xml:space="preserve"> </w:t>
+      </w:r>
+      <w:r>
+        <w:rPr>
+          <w:b/>
+          <w:bCs/>
+        </w:rPr>
+        <w:t>6</w:t>
+      </w:r>
+      <w:r>
+        <w:rPr/>
+        <w:t>:e5212. doi:10.7717/peerj.5212</w:t>
       </w:r>
     </w:p>
     <w:p>
@@ -1141,6 +1346,24 @@
     <w:qFormat/>
     <w:rPr/>
   </w:style>
+  <w:style w:type="character" w:styleId="ListLabel2">
+    <w:name w:val="ListLabel 2"/>
+    <w:qFormat/>
+    <w:rPr/>
+  </w:style>
+  <w:style w:type="character" w:styleId="ListLabel3">
+    <w:name w:val="ListLabel 3"/>
+    <w:qFormat/>
+    <w:rPr/>
+  </w:style>
+  <w:style w:type="character" w:styleId="Emphasis">
+    <w:name w:val="Emphasis"/>
+    <w:qFormat/>
+    <w:rPr>
+      <w:i/>
+      <w:iCs/>
+    </w:rPr>
+  </w:style>
   <w:style w:type="paragraph" w:styleId="Heading">
     <w:name w:val="Heading"/>
     <w:basedOn w:val="Normal"/>
@@ -1251,5 +1474,22 @@
     </w:pPr>
     <w:rPr/>
   </w:style>
+  <w:style w:type="paragraph" w:styleId="Figure">
+    <w:name w:val="Figure"/>
+    <w:basedOn w:val="Caption"/>
+    <w:qFormat/>
+    <w:pPr>
+      <w:pBdr>
+        <w:top w:val="single" w:sz="2" w:space="5" w:color="CCCCCC"/>
+        <w:bottom w:val="single" w:sz="2" w:space="5" w:color="CCCCCC"/>
+      </w:pBdr>
+      <w:shd w:fill="EEEEEE" w:val="clear"/>
+      <w:spacing w:before="119" w:after="119"/>
+      <w:ind w:left="567" w:right="567" w:hanging="0"/>
+    </w:pPr>
+    <w:rPr>
+      <w:i w:val="false"/>
+    </w:rPr>
+  </w:style>
 </w:styles>
 </file>
</xml_diff>

<commit_message>
Add conclusion, remove empty acknowledgements
</commit_message>
<xml_diff>
--- a/TaylorWedel2021-pneumatic-variation.docx
+++ b/TaylorWedel2021-pneumatic-variation.docx
@@ -104,31 +104,7 @@
       </w:pPr>
       <w:r>
         <w:rPr/>
-        <w:t xml:space="preserve">The vertebrae of sauropod dinosaurs </w:t>
-      </w:r>
-      <w:r>
-        <w:rPr/>
-        <w:t xml:space="preserve">are distinctive not only because of their size but also because they </w:t>
-      </w:r>
-      <w:r>
-        <w:rPr/>
-        <w:t xml:space="preserve">have complex pneumatic features. </w:t>
-      </w:r>
-      <w:r>
-        <w:rPr/>
-        <w:t xml:space="preserve">These include </w:t>
-      </w:r>
-      <w:r>
-        <w:rPr/>
-        <w:t xml:space="preserve">fossae and foramina, in both the centrum and neural arch; and laminae connecting landmarks such as the zygapophyses, diapophyses and parapophyses (Wedel 2003). For this reason, </w:t>
-      </w:r>
-      <w:r>
-        <w:rPr/>
-        <w:t>sauropod</w:t>
-      </w:r>
-      <w:r>
-        <w:rPr/>
-        <w:t xml:space="preserve"> vertebrae are unusually diagnostic and are frequently used in species determination (McIntosh 1990).</w:t>
+        <w:t>The vertebrae of sauropod dinosaurs are distinctive not only because of their size but also because they have complex pneumatic features. These include fossae and foramina, in both the centrum and neural arch; and laminae connecting landmarks such as the zygapophyses, diapophyses and parapophyses (Wedel 2003). For this reason, sauropod vertebrae are unusually diagnostic and are frequently used in species determination (McIntosh 1990).</w:t>
       </w:r>
     </w:p>
     <w:p>
@@ -191,45 +167,18 @@
       </w:hyperlink>
       <w:r>
         <w:rPr/>
-        <w:t xml:space="preserve"> </w:t>
-      </w:r>
-      <w:r>
-        <w:rPr/>
-        <w:t xml:space="preserve">NHMUK PV R2095, the holotype and only known vertebra of the rebbachisaurid sauropod </w:t>
-      </w:r>
-      <w:r>
-        <w:rPr>
-          <w:i/>
-          <w:iCs/>
-        </w:rPr>
-        <w:t>Xeno</w:t>
-      </w:r>
-      <w:r>
-        <w:rPr>
-          <w:i/>
-          <w:iCs/>
-        </w:rPr>
-        <w:t>poseidon proneneukos</w:t>
-      </w:r>
-      <w:r>
-        <w:rPr/>
-        <w:t xml:space="preserve">. A: </w:t>
-      </w:r>
-      <w:r>
-        <w:rPr/>
-        <w:t xml:space="preserve">left </w:t>
-      </w:r>
-      <w:r>
-        <w:rPr/>
-        <w:t xml:space="preserve">lateral view. B: </w:t>
-      </w:r>
-      <w:r>
-        <w:rPr/>
-        <w:t xml:space="preserve">right </w:t>
-      </w:r>
-      <w:r>
-        <w:rPr/>
-        <w:t>lateral view. Note that, while the general outline of the pneumatic features is the same on both side (large fossa on the centrum, “M”-shaped complex of laminae at the dorsalmost preserved extent), there are numerous differences in detail: the fossae are different shapes, it contains an accessory lamina on the right side, the “M” is clearer on the left, etc. Scale bar = 20 cm. Modified from Taylor (2018:figure 1).</w:t>
+        <w:t xml:space="preserve"> NHMUK PV R2095, the holotype and only known vertebra of the rebbachisaurid sauropod </w:t>
+      </w:r>
+      <w:r>
+        <w:rPr>
+          <w:i/>
+          <w:iCs/>
+        </w:rPr>
+        <w:t>Xenoposeidon proneneukos</w:t>
+      </w:r>
+      <w:r>
+        <w:rPr/>
+        <w:t>. A: left lateral view. B: right lateral view. Note that, while the general outline of the pneumatic features is the same on both side (large fossa on the centrum, “M”-shaped complex of laminae at the dorsalmost preserved extent), there are numerous differences in detail: the fossae are different shapes, it contains an accessory lamina on the right side, the “M” is clearer on the left, etc. Scale bar = 20 cm. Modified from Taylor (2018:figure 1).</w:t>
       </w:r>
     </w:p>
     <w:p>
@@ -304,11 +253,7 @@
       </w:hyperlink>
       <w:r>
         <w:rPr/>
-        <w:t xml:space="preserve"> </w:t>
-      </w:r>
-      <w:r>
-        <w:rPr/>
-        <w:t xml:space="preserve">Proximal tail skeleton (first 13 caudal vertebrate) of the tail of LACM Herpetology 166483, a juvenile specimen of the false gharial </w:t>
+        <w:t xml:space="preserve"> Proximal tail skeleton (first 13 caudal vertebrate) of the tail of LACM Herpetology 166483, a juvenile specimen of the false gharial </w:t>
       </w:r>
       <w:r>
         <w:rPr>
@@ -319,11 +264,7 @@
       </w:r>
       <w:r>
         <w:rPr/>
-        <w:t xml:space="preserve">, </w:t>
-      </w:r>
-      <w:r>
-        <w:rPr/>
-        <w:t>in right lateral view. Vascular foramina are apparent on the centra of caudal vertebrae 5, 6, 7, 9, 10, 11 and maybe 8 and 13; they are absent in vertebrae 1, 2, 3, 4 and 12.</w:t>
+        <w:t>, in right lateral view. Vascular foramina are apparent on the centra of caudal vertebrae 5, 6, 7, 9, 10, 11 and maybe 8 and 13; they are absent in vertebrae 1, 2, 3, 4 and 12.</w:t>
       </w:r>
     </w:p>
     <w:p>
@@ -343,15 +284,7 @@
       </w:pPr>
       <w:r>
         <w:rPr/>
-        <w:t xml:space="preserve">XXX </w:t>
-      </w:r>
-      <w:r>
-        <w:rPr/>
-        <w:t xml:space="preserve">Insert </w:t>
-      </w:r>
-      <w:r>
-        <w:rPr/>
-        <w:t>Matt’s section on vascularization of neural canal from the spinal cord.</w:t>
+        <w:t>XXX Insert Matt’s section on vascularization of neural canal from the spinal cord.</w:t>
       </w:r>
     </w:p>
     <w:p>
@@ -392,7 +325,7 @@
     <w:p>
       <w:pPr>
         <w:pStyle w:val="Figure"/>
-        <w:shd w:fill="EEEEEE" w:val="clear"/>
+        <w:shd w:val="clear" w:fill="EEEEEE"/>
         <w:rPr/>
       </w:pPr>
       <w:hyperlink r:id="rId4">
@@ -439,21 +372,13 @@
       </w:r>
       <w:r>
         <w:rPr/>
-        <w:t xml:space="preserve"> tail MB.R.5000 (Figure C): the two vascular foramina carrying artery and vein were each followed by a pneumatic diverticul</w:t>
-      </w:r>
-      <w:r>
-        <w:rPr/>
-        <w:t>um</w:t>
-      </w:r>
-      <w:r>
-        <w:rPr/>
-        <w:t xml:space="preserve"> and each developed into a pneumatic fossa.</w:t>
+        <w:t xml:space="preserve"> tail MB.R.5000 (Figure C): the two vascular foramina carrying artery and vein were each followed by a pneumatic diverticulum and each developed into a pneumatic fossa.</w:t>
       </w:r>
     </w:p>
     <w:p>
       <w:pPr>
         <w:pStyle w:val="Figure"/>
-        <w:shd w:fill="EEEEEE" w:val="clear"/>
+        <w:shd w:val="clear" w:fill="EEEEEE"/>
         <w:rPr/>
       </w:pPr>
       <w:hyperlink r:id="rId5">
@@ -475,26 +400,11 @@
           <w:i/>
           <w:iCs/>
         </w:rPr>
-        <w:t xml:space="preserve">Giraffatitan </w:t>
-      </w:r>
-      <w:r>
-        <w:rPr>
-          <w:i/>
-          <w:iCs/>
-        </w:rPr>
-        <w:t>brancai</w:t>
-      </w:r>
-      <w:r>
-        <w:rPr/>
-        <w:t xml:space="preserve"> tail MB.R.5000, part of the mounted skeleton at the Museum für Naturkunde Berlin. C</w:t>
-      </w:r>
-      <w:r>
-        <w:rPr/>
-        <w:t xml:space="preserve">audal </w:t>
-      </w:r>
-      <w:r>
-        <w:rPr/>
-        <w:t>vertebrae 24–26. in left lateral view While caudal 26 has no pneumatic features, caudal 25 has two distinct pneumatic fossae, likely excavated around two distinct vascular foramina carrying an artery and a vein. Caudal 25 is more shallowly excavated than 26, but may also exhibit two separate fossae.</w:t>
+        <w:t>Giraffatitan brancai</w:t>
+      </w:r>
+      <w:r>
+        <w:rPr/>
+        <w:t xml:space="preserve"> tail MB.R.5000, part of the mounted skeleton at the Museum für Naturkunde Berlin. Caudal vertebrae 24–26. in left lateral view While caudal 26 has no pneumatic features, caudal 25 has two distinct pneumatic fossae, likely excavated around two distinct vascular foramina carrying an artery and a vein. Caudal 25 is more shallowly excavated than 26, but may also exhibit two separate fossae.</w:t>
       </w:r>
     </w:p>
     <w:p>
@@ -504,11 +414,7 @@
       </w:pPr>
       <w:r>
         <w:rPr/>
-        <w:t xml:space="preserve">Vascular foramina are rarely if ever seen in sauropod vertebrae that feature pneumatic fossae or foramina. </w:t>
-      </w:r>
-      <w:r>
-        <w:rPr/>
-        <w:t>They do not appear alongside these features, as the features were excavated around the blood vessels, but why do foramina not appear within pneumatic fossae or foramina? XXX</w:t>
+        <w:t>Vascular foramina are rarely if ever seen in sauropod vertebrae that feature pneumatic fossae or foramina. They do not appear alongside these features, as the features were excavated around the blood vessels, but why do foramina not appear within pneumatic fossae or foramina?</w:t>
       </w:r>
     </w:p>
     <w:p>
@@ -519,6 +425,26 @@
       <w:r>
         <w:rPr/>
         <w:t>We considered the possibility that this is because the nerve was accompanied by the diverticulum that then excavated the pneumatic fossa or foramen, but in these cases the blood vessels did not terminate within the pneumatic space but still needed to get into the bone. So we would expect to see a vascular foramen within each pneumatic fossa or foramen. We do not know why this is not observed: perhaps the foramina are rarely prepared out? XXX integrate Matt’s text on this.</w:t>
+      </w:r>
+    </w:p>
+    <w:p>
+      <w:pPr>
+        <w:pStyle w:val="Heading1"/>
+        <w:rPr/>
+      </w:pPr>
+      <w:r>
+        <w:rPr/>
+        <w:t>Conclusion</w:t>
+      </w:r>
+    </w:p>
+    <w:p>
+      <w:pPr>
+        <w:pStyle w:val="TextBody"/>
+        <w:rPr/>
+      </w:pPr>
+      <w:r>
+        <w:rPr/>
+        <w:t>In general, bones are the least variable part of a body, followed by muscles, nerves, and finally blood vessels ,which are vary variable in all vertebrates. Pneumatic fossae and foramina are skeletal features, so they might be expected to fall at the least variable end of the spectrum. But since diverticula follow blood vessels as they develop, the variability of pneumatic features in bones is not a coincidence: the variability of blood vessels causes the variability of diverticula, and of their skeletal traces.</w:t>
       </w:r>
     </w:p>
     <w:p>
@@ -532,30 +458,6 @@
       </w:pPr>
       <w:r>
         <w:rPr/>
-        <w:t>Acknowledgements</w:t>
-      </w:r>
-    </w:p>
-    <w:p>
-      <w:pPr>
-        <w:pStyle w:val="TextBody"/>
-        <w:rPr/>
-      </w:pPr>
-      <w:r>
-        <w:rPr/>
-        <w:t>XXX</w:t>
-      </w:r>
-    </w:p>
-    <w:p>
-      <w:pPr>
-        <w:pStyle w:val="Heading1"/>
-        <w:numPr>
-          <w:ilvl w:val="0"/>
-          <w:numId w:val="4"/>
-        </w:numPr>
-        <w:rPr/>
-      </w:pPr>
-      <w:r>
-        <w:rPr/>
         <w:t>References</w:t>
       </w:r>
     </w:p>
@@ -651,11 +553,7 @@
       </w:pPr>
       <w:r>
         <w:rPr/>
-        <w:t>T</w:t>
-      </w:r>
-      <w:r>
-        <w:rPr/>
-        <w:t xml:space="preserve">aylor, Michael P. 2018. </w:t>
+        <w:t xml:space="preserve">Taylor, Michael P. 2018. </w:t>
       </w:r>
       <w:r>
         <w:rPr>
@@ -1375,6 +1273,14 @@
       <w:iCs/>
     </w:rPr>
   </w:style>
+  <w:style w:type="character" w:styleId="ListLabel4">
+    <w:name w:val="ListLabel 4"/>
+    <w:qFormat/>
+    <w:rPr>
+      <w:b/>
+      <w:bCs/>
+    </w:rPr>
+  </w:style>
   <w:style w:type="paragraph" w:styleId="Heading">
     <w:name w:val="Heading"/>
     <w:basedOn w:val="Normal"/>
@@ -1494,7 +1400,7 @@
         <w:top w:val="single" w:sz="2" w:space="5" w:color="CCCCCC"/>
         <w:bottom w:val="single" w:sz="2" w:space="5" w:color="CCCCCC"/>
       </w:pBdr>
-      <w:shd w:fill="EEEEEE" w:val="clear"/>
+      <w:shd w:val="clear" w:fill="EEEEEE"/>
       <w:spacing w:before="119" w:after="119"/>
       <w:ind w:left="567" w:right="567" w:hanging="0"/>
     </w:pPr>

</xml_diff>

<commit_message>
Last major section of text
</commit_message>
<xml_diff>
--- a/TaylorWedel2021-pneumatic-variation.docx
+++ b/TaylorWedel2021-pneumatic-variation.docx
@@ -88,7 +88,7 @@
         <w:pStyle w:val="Heading1"/>
         <w:numPr>
           <w:ilvl w:val="0"/>
-          <w:numId w:val="4"/>
+          <w:numId w:val="5"/>
         </w:numPr>
         <w:rPr/>
       </w:pPr>
@@ -114,7 +114,11 @@
       </w:pPr>
       <w:r>
         <w:rPr/>
-        <w:t xml:space="preserve">While these features can be characteristic of a species, genus or clade, they are also highly variable: not only between individuals, but also invariably along the column of an individual (e.g. </w:t>
+        <w:t xml:space="preserve">Bone is generally the material that varies the least between individuals of a species, with muscle, nerves and especially blood vessels being more prone to variation (XXX reference). However, while pneumatic features of sauropod vertebrae of sauropod </w:t>
+      </w:r>
+      <w:r>
+        <w:rPr/>
+        <w:t xml:space="preserve">can be characteristic of a species, genus or clade, they are also highly variable: not only between individuals, but also along the column of an individual (e.g. </w:t>
       </w:r>
       <w:r>
         <w:rPr>
@@ -186,7 +190,7 @@
         <w:pStyle w:val="Heading1"/>
         <w:numPr>
           <w:ilvl w:val="0"/>
-          <w:numId w:val="3"/>
+          <w:numId w:val="4"/>
         </w:numPr>
         <w:rPr/>
       </w:pPr>
@@ -274,6 +278,99 @@
       </w:pPr>
       <w:r>
         <w:rPr/>
+        <w:t>T</w:t>
+      </w:r>
+      <w:r>
+        <w:rPr/>
+        <w:t xml:space="preserve">he ontogenetic development of vertebral vasculature is </w:t>
+      </w:r>
+      <w:r>
+        <w:rPr/>
+        <w:t xml:space="preserve">a complex process. </w:t>
+      </w:r>
+      <w:r>
+        <w:rPr/>
+        <w:t xml:space="preserve">Early in embryonic development, the spinal cord is </w:t>
+      </w:r>
+      <w:r>
+        <w:rPr/>
+        <w:t xml:space="preserve">much larger than </w:t>
+      </w:r>
+      <w:r>
+        <w:rPr/>
+        <w:t xml:space="preserve">the vertebrae. </w:t>
+      </w:r>
+      <w:r>
+        <w:rPr/>
+        <w:t>A</w:t>
+      </w:r>
+      <w:r>
+        <w:rPr/>
+        <w:t>rteries serve the cord first; then as the notochord segment</w:t>
+      </w:r>
+      <w:r>
+        <w:rPr/>
+        <w:t xml:space="preserve">s </w:t>
+      </w:r>
+      <w:r>
+        <w:rPr/>
+        <w:t xml:space="preserve">and </w:t>
+      </w:r>
+      <w:r>
+        <w:rPr/>
+        <w:t xml:space="preserve">is </w:t>
+      </w:r>
+      <w:r>
+        <w:rPr/>
+        <w:t xml:space="preserve">replaced by the cartilaginous anlagen of the vertebrae, </w:t>
+      </w:r>
+      <w:r>
+        <w:rPr/>
+        <w:t>branches of the</w:t>
+      </w:r>
+      <w:r>
+        <w:rPr/>
+        <w:t xml:space="preserve"> medullary arteries tunnel into the cartilage and support the growth of the vertebrae. </w:t>
+      </w:r>
+      <w:r>
+        <w:rPr/>
+        <w:t xml:space="preserve">All the blood </w:t>
+      </w:r>
+      <w:r>
+        <w:rPr/>
+        <w:t>supply to developing vertebra</w:t>
+      </w:r>
+      <w:r>
+        <w:rPr/>
+        <w:t xml:space="preserve">e therefore comes </w:t>
+      </w:r>
+      <w:r>
+        <w:rPr/>
+        <w:t xml:space="preserve">from inside the neural canal. Branches of the segmental arteries </w:t>
+      </w:r>
+      <w:r>
+        <w:rPr/>
+        <w:t>subsequently</w:t>
+      </w:r>
+      <w:r>
+        <w:rPr/>
+        <w:t xml:space="preserve"> </w:t>
+      </w:r>
+      <w:r>
+        <w:rPr/>
+        <w:t xml:space="preserve">penetrate </w:t>
+      </w:r>
+      <w:r>
+        <w:rPr/>
+        <w:t xml:space="preserve">the vertebrae from the outside, and anastomotic connections develop inside the vertebra, connecting the internal and external systems </w:t>
+      </w:r>
+      <w:r>
+        <w:rPr/>
+        <w:t>(see example in Cramer 2014:figure 2.4)</w:t>
+      </w:r>
+      <w:r>
+        <w:rPr/>
+        <w:t>.</w:t>
       </w:r>
     </w:p>
     <w:p>
@@ -283,7 +380,89 @@
       </w:pPr>
       <w:r>
         <w:rPr/>
-        <w:t>XXX Insert Matt’s section on vascularization of neural canal from the spinal cord.</w:t>
+        <w:t>A</w:t>
+      </w:r>
+      <w:r>
+        <w:rPr/>
+        <w:t>s the growth of the vertebrae outpaces th</w:t>
+      </w:r>
+      <w:r>
+        <w:rPr/>
+        <w:t xml:space="preserve">at </w:t>
+      </w:r>
+      <w:r>
+        <w:rPr/>
+        <w:t xml:space="preserve">of the cord, there is a handoff of arterial supply from the original </w:t>
+      </w:r>
+      <w:r>
+        <w:rPr/>
+        <w:t xml:space="preserve">medullary </w:t>
+      </w:r>
+      <w:r>
+        <w:rPr/>
+        <w:t xml:space="preserve">arteries that serve the cord, to the secondary, external arteries. </w:t>
+      </w:r>
+      <w:r>
+        <w:rPr/>
+        <w:t>However, this handoff</w:t>
+      </w:r>
+      <w:r>
+        <w:rPr/>
+        <w:t xml:space="preserve"> is n</w:t>
+      </w:r>
+      <w:r>
+        <w:rPr/>
+        <w:t>o</w:t>
+      </w:r>
+      <w:r>
+        <w:rPr/>
+        <w:t xml:space="preserve">t always completed, and asymmetric arterial supply is common. </w:t>
+      </w:r>
+      <w:r>
+        <w:rPr/>
+        <w:t xml:space="preserve">Consequently centra frequently </w:t>
+      </w:r>
+      <w:r>
+        <w:rPr/>
+        <w:t xml:space="preserve">lack </w:t>
+      </w:r>
+      <w:r>
+        <w:rPr/>
+        <w:t xml:space="preserve">an </w:t>
+      </w:r>
+      <w:r>
+        <w:rPr/>
+        <w:t xml:space="preserve">external vascular foramen on one side. </w:t>
+      </w:r>
+      <w:r>
+        <w:rPr/>
+        <w:t>This is not a problem as the medullary arteries can provide the necessary blood supply, but in sauropods the absence of such external foramina means there is no point of entry for a diverticulum that would subsequently produce pneumatic cavities in the side of the bone.</w:t>
+      </w:r>
+    </w:p>
+    <w:p>
+      <w:pPr>
+        <w:pStyle w:val="TextBody"/>
+        <w:rPr/>
+      </w:pPr>
+      <w:r>
+        <w:rPr/>
+        <w:t xml:space="preserve">Since </w:t>
+      </w:r>
+      <w:r>
+        <w:rPr/>
+        <w:t xml:space="preserve">external pneumatic cavities </w:t>
+      </w:r>
+      <w:r>
+        <w:rPr/>
+        <w:t xml:space="preserve">follow vascularization </w:t>
+      </w:r>
+      <w:r>
+        <w:rPr/>
+        <w:t>of the outer wall</w:t>
+      </w:r>
+      <w:r>
+        <w:rPr/>
+        <w:t>, and the latter is variable, it follows that pneumatization is also variable, reflecting the variation in the soft tissues that guide its development.</w:t>
       </w:r>
     </w:p>
     <w:p>
@@ -291,7 +470,7 @@
         <w:pStyle w:val="Heading1"/>
         <w:numPr>
           <w:ilvl w:val="0"/>
-          <w:numId w:val="2"/>
+          <w:numId w:val="3"/>
         </w:numPr>
         <w:rPr/>
       </w:pPr>
@@ -434,135 +613,15 @@
       </w:pPr>
       <w:r>
         <w:rPr/>
-        <w:t>W</w:t>
-      </w:r>
-      <w:r>
-        <w:rPr/>
-        <w:t xml:space="preserve">hen a </w:t>
-      </w:r>
-      <w:r>
-        <w:rPr/>
-        <w:t xml:space="preserve">blood </w:t>
-      </w:r>
-      <w:r>
-        <w:rPr/>
-        <w:t xml:space="preserve">vessel enters a bone </w:t>
-      </w:r>
-      <w:r>
-        <w:rPr/>
-        <w:t xml:space="preserve">through a vascular foramen </w:t>
-      </w:r>
-      <w:r>
-        <w:rPr/>
-        <w:t xml:space="preserve">it is still detectable </w:t>
-      </w:r>
-      <w:r>
-        <w:rPr/>
-        <w:t xml:space="preserve">in </w:t>
-      </w:r>
-      <w:r>
-        <w:rPr/>
-        <w:t xml:space="preserve">CT </w:t>
-      </w:r>
-      <w:r>
-        <w:rPr/>
-        <w:t>scans</w:t>
-      </w:r>
-      <w:r>
-        <w:rPr/>
-        <w:t xml:space="preserve"> as a tunnel through the trabeculae </w:t>
-      </w:r>
-      <w:r>
-        <w:rPr/>
-        <w:t>(Butler et al. 2012:figures 3 and 11)</w:t>
-      </w:r>
-      <w:r>
-        <w:rPr/>
-        <w:t xml:space="preserve">, but the vessels </w:t>
-      </w:r>
-      <w:r>
-        <w:rPr/>
-        <w:t xml:space="preserve">usually </w:t>
-      </w:r>
-      <w:r>
-        <w:rPr/>
-        <w:t xml:space="preserve">arborize into arterioles and capillaries quickly once they're inside. </w:t>
-      </w:r>
-      <w:r>
-        <w:rPr/>
-        <w:t xml:space="preserve">Before </w:t>
-      </w:r>
-      <w:r>
-        <w:rPr/>
-        <w:t xml:space="preserve">a bone becomes pneumatized </w:t>
-      </w:r>
-      <w:r>
-        <w:rPr/>
-        <w:t>by a fossa,</w:t>
-      </w:r>
-      <w:r>
-        <w:rPr/>
-        <w:t xml:space="preserve"> the artery </w:t>
-      </w:r>
-      <w:r>
-        <w:rPr/>
-        <w:t>branches into many small vessels</w:t>
-      </w:r>
-      <w:r>
-        <w:rPr/>
-        <w:t xml:space="preserve">. </w:t>
-      </w:r>
-      <w:r>
-        <w:rPr/>
-        <w:t>W</w:t>
-      </w:r>
-      <w:r>
-        <w:rPr/>
-        <w:t xml:space="preserve">hen the diverticulum </w:t>
-      </w:r>
-      <w:r>
-        <w:rPr/>
-        <w:t xml:space="preserve">subsequently </w:t>
-      </w:r>
-      <w:r>
-        <w:rPr/>
-        <w:t xml:space="preserve">enlarges the vascular foramen into a pneumatic </w:t>
-      </w:r>
-      <w:r>
-        <w:rPr/>
-        <w:t>fossa</w:t>
-      </w:r>
-      <w:r>
-        <w:rPr/>
-        <w:t xml:space="preserve">, pneumatization </w:t>
-      </w:r>
-      <w:r>
-        <w:rPr/>
-        <w:t xml:space="preserve">likely </w:t>
-      </w:r>
-      <w:r>
-        <w:rPr/>
-        <w:t xml:space="preserve">excavates the bone around the already-branched arterial tree that existed inside the bone. </w:t>
-      </w:r>
-      <w:r>
-        <w:rPr/>
-        <w:t xml:space="preserve">There should therefore </w:t>
-      </w:r>
-      <w:r>
-        <w:rPr/>
-        <w:t xml:space="preserve">be </w:t>
-      </w:r>
-      <w:r>
-        <w:rPr/>
-        <w:t xml:space="preserve">multiple </w:t>
-      </w:r>
-      <w:r>
-        <w:rPr/>
-        <w:t xml:space="preserve">vascular foramina inside the fossa, </w:t>
-      </w:r>
-      <w:r>
-        <w:rPr/>
-        <w:t>as is the case in a least some vertebrae of ducks (Figure E).</w:t>
+        <w:t xml:space="preserve">When a blood vessel enters a bone through a vascular foramen it is still detectable in CT scans as a tunnel through the trabeculae (Butler et al. 2012:figures 3 and 11), but the vessels usually arborize into arterioles and capillaries quickly once they're inside. Before a bone becomes pneumatized by a fossa, the artery branches into many small vessels. When the diverticulum subsequently enlarges the vascular foramen into a pneumatic fossa, pneumatization likely excavates the bone around the already-branched arterial tree that existed inside the bone. There should therefore be multiple vascular foramina inside the fossa, as </w:t>
+      </w:r>
+      <w:r>
+        <w:rPr/>
+        <w:t xml:space="preserve">can be observed </w:t>
+      </w:r>
+      <w:r>
+        <w:rPr/>
+        <w:t>in a least some vertebrae of ducks (Figure E).</w:t>
       </w:r>
     </w:p>
     <w:p>
@@ -582,11 +641,58 @@
       </w:hyperlink>
       <w:r>
         <w:rPr/>
+        <w:t xml:space="preserve"> D</w:t>
+      </w:r>
+      <w:r>
+        <w:rPr/>
+        <w:t>omestic d</w:t>
+      </w:r>
+      <w:r>
+        <w:rPr/>
+        <w:t xml:space="preserve">uck </w:t>
+      </w:r>
+      <w:r>
+        <w:rPr>
+          <w:i/>
+          <w:iCs/>
+        </w:rPr>
+        <w:t>Anas platyrhynchos</w:t>
+      </w:r>
+      <w:r>
+        <w:rPr/>
+        <w:t xml:space="preserve"> dorsal vertebrae </w:t>
+      </w:r>
+      <w:r>
+        <w:rPr/>
+        <w:t>2–7</w:t>
+      </w:r>
+      <w:r>
+        <w:rPr/>
+        <w:t xml:space="preserve"> in left lateral view. Note that the </w:t>
+      </w:r>
+      <w:r>
+        <w:rPr/>
+        <w:t xml:space="preserve">two </w:t>
+      </w:r>
+      <w:r>
+        <w:rPr/>
+        <w:t>anteriormost vertebra</w:t>
+      </w:r>
+      <w:r>
+        <w:rPr/>
+        <w:t>e</w:t>
+      </w:r>
+      <w:r>
+        <w:rPr/>
         <w:t xml:space="preserve"> </w:t>
       </w:r>
       <w:r>
         <w:rPr/>
-        <w:t>Duck (XXX what species?) dorsal vertebrae (XXX which ones?) in left lateral view. Note that the anteriormost vertebra has a shallow pneumatic fossa penetrated by numerous small foramina.</w:t>
+        <w:t xml:space="preserve">(D2 and D3) </w:t>
+      </w:r>
+      <w:r>
+        <w:rPr/>
+        <w:t>has a shallow pneumatic fossa penetrated by numerous small foramina.</w:t>
       </w:r>
     </w:p>
     <w:p>
@@ -596,27 +702,15 @@
       </w:pPr>
       <w:r>
         <w:rPr/>
-        <w:t>However, these foramina will be much smaller than those that remain at the surface of apneumatic vertebrae. They may not be well preserved by fossilization, and when preserved they will be difficult to spot during fossil preparation — especially as pneumatic cavities in large, delicate bones are already difficult to prepare. We recommend that sauropod workers carefully check pneumatic fossae and foramina for evidence of contained vascular foramina.</w:t>
-      </w:r>
-    </w:p>
-    <w:p>
-      <w:pPr>
-        <w:pStyle w:val="Heading1"/>
-        <w:rPr/>
-      </w:pPr>
-      <w:r>
-        <w:rPr/>
-        <w:t>Conclusion</w:t>
-      </w:r>
-    </w:p>
-    <w:p>
-      <w:pPr>
-        <w:pStyle w:val="TextBody"/>
-        <w:rPr/>
-      </w:pPr>
-      <w:r>
-        <w:rPr/>
-        <w:t>In general, bones are the least variable part of a body, followed by muscles, nerves, and finally blood vessels ,which are vary variable in all vertebrates. Pneumatic fossae and foramina are skeletal features, so they might be expected to fall at the least variable end of the spectrum. But since diverticula follow blood vessels as they develop, the variability of pneumatic features in bones is not a coincidence: the variability of blood vessels causes the variability of diverticula, and of their skeletal traces.</w:t>
+        <w:t xml:space="preserve">However, these foramina will be much smaller than those that remain at the surface of apneumatic vertebrae. They may not be well preserved by fossilization, and </w:t>
+      </w:r>
+      <w:r>
+        <w:rPr/>
+        <w:t xml:space="preserve">even </w:t>
+      </w:r>
+      <w:r>
+        <w:rPr/>
+        <w:t>when preserved they will be difficult to spot during fossil preparation — especially as pneumatic cavities in large, delicate bones are already difficult to prepare. We recommend that sauropod workers carefully check pneumatic fossae and foramina for evidence of contained vascular foramina.</w:t>
       </w:r>
     </w:p>
     <w:p>
@@ -624,7 +718,31 @@
         <w:pStyle w:val="Heading1"/>
         <w:numPr>
           <w:ilvl w:val="0"/>
-          <w:numId w:val="4"/>
+          <w:numId w:val="2"/>
+        </w:numPr>
+        <w:rPr/>
+      </w:pPr>
+      <w:r>
+        <w:rPr/>
+        <w:t>Conclusion</w:t>
+      </w:r>
+    </w:p>
+    <w:p>
+      <w:pPr>
+        <w:pStyle w:val="TextBody"/>
+        <w:rPr/>
+      </w:pPr>
+      <w:r>
+        <w:rPr/>
+        <w:t>In general, bones are the least variable part of a body, followed by muscles, nerves, and finally blood vessels ,which are vary variable in all vertebrates. Pneumatic fossae and foramina are skeletal features, so they might be expected to fall at the least variable end of the spectrum. But since diverticula follow blood vessels as they develop, the variability of pneumatic features in bones is not a coincidence: the variability of blood vessels causes the variability of diverticula, and of their skeletal traces.</w:t>
+      </w:r>
+    </w:p>
+    <w:p>
+      <w:pPr>
+        <w:pStyle w:val="Heading1"/>
+        <w:numPr>
+          <w:ilvl w:val="0"/>
+          <w:numId w:val="5"/>
         </w:numPr>
         <w:rPr/>
       </w:pPr>
@@ -665,14 +783,7 @@
           <w:b w:val="false"/>
           <w:bCs w:val="false"/>
         </w:rPr>
-        <w:t>:</w:t>
-      </w:r>
-      <w:r>
-        <w:rPr>
-          <w:b w:val="false"/>
-          <w:bCs w:val="false"/>
-        </w:rPr>
-        <w:t>197–211</w:t>
+        <w:t>:197–211</w:t>
       </w:r>
       <w:r>
         <w:rPr/>
@@ -686,140 +797,14 @@
       </w:pPr>
       <w:r>
         <w:rPr/>
-        <w:t>Butler, R</w:t>
-      </w:r>
-      <w:r>
-        <w:rPr/>
-        <w:t xml:space="preserve">ichard </w:t>
-      </w:r>
-      <w:r>
-        <w:rPr/>
-        <w:t xml:space="preserve">J., </w:t>
-      </w:r>
-      <w:r>
-        <w:rPr/>
-        <w:t xml:space="preserve">Paul M. </w:t>
-      </w:r>
-      <w:r>
-        <w:rPr/>
-        <w:t xml:space="preserve">Barrett </w:t>
-      </w:r>
-      <w:r>
-        <w:rPr/>
-        <w:t>and</w:t>
-      </w:r>
-      <w:r>
-        <w:rPr/>
-        <w:t xml:space="preserve"> </w:t>
-      </w:r>
-      <w:r>
-        <w:rPr/>
-        <w:t xml:space="preserve">David J. </w:t>
-      </w:r>
-      <w:r>
-        <w:rPr/>
-        <w:t xml:space="preserve">Gower. 2012. Reassessment of the </w:t>
-      </w:r>
-      <w:r>
-        <w:rPr/>
-        <w:t>e</w:t>
-      </w:r>
-      <w:r>
-        <w:rPr/>
-        <w:t xml:space="preserve">vidence for </w:t>
-      </w:r>
-      <w:r>
-        <w:rPr/>
-        <w:t>p</w:t>
-      </w:r>
-      <w:r>
-        <w:rPr/>
-        <w:t xml:space="preserve">ostcranial </w:t>
-      </w:r>
-      <w:r>
-        <w:rPr/>
-        <w:t>s</w:t>
-      </w:r>
-      <w:r>
-        <w:rPr/>
-        <w:t xml:space="preserve">keletal </w:t>
-      </w:r>
-      <w:r>
-        <w:rPr/>
-        <w:t>p</w:t>
-      </w:r>
-      <w:r>
-        <w:rPr/>
-        <w:t xml:space="preserve">neumaticity in Triassic </w:t>
-      </w:r>
-      <w:r>
-        <w:rPr/>
-        <w:t>a</w:t>
-      </w:r>
-      <w:r>
-        <w:rPr/>
-        <w:t xml:space="preserve">rchosaurs, and the </w:t>
-      </w:r>
-      <w:r>
-        <w:rPr/>
-        <w:t>e</w:t>
-      </w:r>
-      <w:r>
-        <w:rPr/>
-        <w:t xml:space="preserve">arly </w:t>
-      </w:r>
-      <w:r>
-        <w:rPr/>
-        <w:t>e</w:t>
-      </w:r>
-      <w:r>
-        <w:rPr/>
-        <w:t xml:space="preserve">volution of the </w:t>
-      </w:r>
-      <w:r>
-        <w:rPr/>
-        <w:t>a</w:t>
-      </w:r>
-      <w:r>
-        <w:rPr/>
-        <w:t xml:space="preserve">vian </w:t>
-      </w:r>
-      <w:r>
-        <w:rPr/>
-        <w:t>r</w:t>
-      </w:r>
-      <w:r>
-        <w:rPr/>
-        <w:t xml:space="preserve">espiratory </w:t>
-      </w:r>
-      <w:r>
-        <w:rPr/>
-        <w:t>s</w:t>
-      </w:r>
-      <w:r>
-        <w:rPr/>
-        <w:t xml:space="preserve">ystem. </w:t>
-      </w:r>
-      <w:r>
-        <w:rPr>
-          <w:i/>
-          <w:iCs/>
-        </w:rPr>
-        <w:t>PL</w:t>
-      </w:r>
-      <w:r>
-        <w:rPr>
-          <w:i/>
-          <w:iCs/>
-        </w:rPr>
-        <w:t>O</w:t>
-      </w:r>
-      <w:r>
-        <w:rPr>
-          <w:i/>
-          <w:iCs/>
-        </w:rPr>
-        <w:t>S ONE</w:t>
+        <w:t xml:space="preserve">Butler, Richard J., Paul M. Barrett and David J. Gower. 2012. Reassessment of the evidence for postcranial skeletal pneumaticity in Triassic archosaurs, and the early evolution of the avian respiratory system. </w:t>
+      </w:r>
+      <w:r>
+        <w:rPr>
+          <w:i/>
+          <w:iCs/>
+        </w:rPr>
+        <w:t>PLOS ONE</w:t>
       </w:r>
       <w:r>
         <w:rPr/>
@@ -835,6 +820,27 @@
       <w:r>
         <w:rPr/>
         <w:t>:e34094. doi:10.1371/journal.pone.0034094</w:t>
+      </w:r>
+    </w:p>
+    <w:p>
+      <w:pPr>
+        <w:pStyle w:val="Reference"/>
+        <w:rPr/>
+      </w:pPr>
+      <w:r>
+        <w:rPr/>
+        <w:t xml:space="preserve">Cramer, Gregory D. 2014. General characteristics of the spine. pp. 15–64 in: Gregory D. Cramer and Susan A. Darby (eds.), </w:t>
+      </w:r>
+      <w:r>
+        <w:rPr>
+          <w:i/>
+          <w:iCs/>
+        </w:rPr>
+        <w:t>Clinical Anatomy of the Spine, Spinal Cord, and ANS</w:t>
+      </w:r>
+      <w:r>
+        <w:rPr/>
+        <w:t>, 3rd edition. Elsevier, St. Louis. doi:10.1016/b978-0-323-07954-9.00002-5</w:t>
       </w:r>
     </w:p>
     <w:p>
@@ -1510,6 +1516,98 @@
       </w:pPr>
     </w:lvl>
   </w:abstractNum>
+  <w:abstractNum w:abstractNumId="5">
+    <w:lvl w:ilvl="0">
+      <w:start w:val="1"/>
+      <w:numFmt w:val="none"/>
+      <w:suff w:val="nothing"/>
+      <w:lvlText w:val=""/>
+      <w:lvlJc w:val="left"/>
+      <w:pPr>
+        <w:ind w:left="0" w:hanging="0"/>
+      </w:pPr>
+    </w:lvl>
+    <w:lvl w:ilvl="1">
+      <w:start w:val="1"/>
+      <w:numFmt w:val="none"/>
+      <w:suff w:val="nothing"/>
+      <w:lvlText w:val=""/>
+      <w:lvlJc w:val="left"/>
+      <w:pPr>
+        <w:ind w:left="0" w:hanging="0"/>
+      </w:pPr>
+    </w:lvl>
+    <w:lvl w:ilvl="2">
+      <w:start w:val="1"/>
+      <w:numFmt w:val="none"/>
+      <w:suff w:val="nothing"/>
+      <w:lvlText w:val=""/>
+      <w:lvlJc w:val="left"/>
+      <w:pPr>
+        <w:ind w:left="0" w:hanging="0"/>
+      </w:pPr>
+    </w:lvl>
+    <w:lvl w:ilvl="3">
+      <w:start w:val="1"/>
+      <w:numFmt w:val="none"/>
+      <w:suff w:val="nothing"/>
+      <w:lvlText w:val=""/>
+      <w:lvlJc w:val="left"/>
+      <w:pPr>
+        <w:ind w:left="0" w:hanging="0"/>
+      </w:pPr>
+    </w:lvl>
+    <w:lvl w:ilvl="4">
+      <w:start w:val="1"/>
+      <w:numFmt w:val="none"/>
+      <w:suff w:val="nothing"/>
+      <w:lvlText w:val=""/>
+      <w:lvlJc w:val="left"/>
+      <w:pPr>
+        <w:ind w:left="0" w:hanging="0"/>
+      </w:pPr>
+    </w:lvl>
+    <w:lvl w:ilvl="5">
+      <w:start w:val="1"/>
+      <w:numFmt w:val="none"/>
+      <w:suff w:val="nothing"/>
+      <w:lvlText w:val=""/>
+      <w:lvlJc w:val="left"/>
+      <w:pPr>
+        <w:ind w:left="0" w:hanging="0"/>
+      </w:pPr>
+    </w:lvl>
+    <w:lvl w:ilvl="6">
+      <w:start w:val="1"/>
+      <w:numFmt w:val="none"/>
+      <w:suff w:val="nothing"/>
+      <w:lvlText w:val=""/>
+      <w:lvlJc w:val="left"/>
+      <w:pPr>
+        <w:ind w:left="0" w:hanging="0"/>
+      </w:pPr>
+    </w:lvl>
+    <w:lvl w:ilvl="7">
+      <w:start w:val="1"/>
+      <w:numFmt w:val="none"/>
+      <w:suff w:val="nothing"/>
+      <w:lvlText w:val=""/>
+      <w:lvlJc w:val="left"/>
+      <w:pPr>
+        <w:ind w:left="0" w:hanging="0"/>
+      </w:pPr>
+    </w:lvl>
+    <w:lvl w:ilvl="8">
+      <w:start w:val="1"/>
+      <w:numFmt w:val="none"/>
+      <w:suff w:val="nothing"/>
+      <w:lvlText w:val=""/>
+      <w:lvlJc w:val="left"/>
+      <w:pPr>
+        <w:ind w:left="0" w:hanging="0"/>
+      </w:pPr>
+    </w:lvl>
+  </w:abstractNum>
   <w:num w:numId="1">
     <w:abstractNumId w:val="1"/>
   </w:num>
@@ -1521,6 +1619,9 @@
   </w:num>
   <w:num w:numId="4">
     <w:abstractNumId w:val="4"/>
+  </w:num>
+  <w:num w:numId="5">
+    <w:abstractNumId w:val="5"/>
   </w:num>
 </w:numbering>
 </file>
@@ -1625,6 +1726,14 @@
       <w:bCs/>
     </w:rPr>
   </w:style>
+  <w:style w:type="character" w:styleId="ListLabel5">
+    <w:name w:val="ListLabel 5"/>
+    <w:qFormat/>
+    <w:rPr>
+      <w:b/>
+      <w:bCs/>
+    </w:rPr>
+  </w:style>
   <w:style w:type="paragraph" w:styleId="Heading">
     <w:name w:val="Heading"/>
     <w:basedOn w:val="Normal"/>

</xml_diff>

<commit_message>
Tighten language based on reading out loud
</commit_message>
<xml_diff>
--- a/TaylorWedel2021-pneumatic-variation.docx
+++ b/TaylorWedel2021-pneumatic-variation.docx
@@ -11,7 +11,35 @@
       </w:pPr>
       <w:r>
         <w:rPr/>
-        <w:t>Variation in pneumatic features in vertebrae of sauropod dinosaurs</w:t>
+        <w:t>Origin of v</w:t>
+      </w:r>
+      <w:r>
+        <w:rPr/>
+        <w:t xml:space="preserve">ariation </w:t>
+      </w:r>
+      <w:r>
+        <w:rPr/>
+        <w:t xml:space="preserve">in </w:t>
+      </w:r>
+      <w:r>
+        <w:rPr/>
+        <w:t xml:space="preserve">pneumatic features </w:t>
+      </w:r>
+      <w:r>
+        <w:rPr/>
+        <w:t>of</w:t>
+      </w:r>
+      <w:r>
+        <w:rPr/>
+        <w:t xml:space="preserve"> </w:t>
+      </w:r>
+      <w:r>
+        <w:rPr/>
+        <w:t xml:space="preserve">the </w:t>
+      </w:r>
+      <w:r>
+        <w:rPr/>
+        <w:t>vertebrae of sauropod dinosaurs</w:t>
       </w:r>
     </w:p>
     <w:p>
@@ -54,8 +82,20 @@
       </w:r>
       <w:r>
         <w:rPr/>
-        <w:t xml:space="preserve"> Department of Earth Sciences, University of Bristol, Bristol, United Kingdom</w:t>
-      </w:r>
+        <w:t xml:space="preserve"> Department of Earth Sciences, University of Bristol, Bristol, United Kingdom. </w:t>
+      </w:r>
+      <w:r>
+        <w:rPr/>
+        <w:t xml:space="preserve">E-mail: </w:t>
+      </w:r>
+      <w:hyperlink r:id="rId2">
+        <w:r>
+          <w:rPr>
+            <w:rStyle w:val="InternetLink"/>
+          </w:rPr>
+          <w:t>dino@miketaylor.org.uk</w:t>
+        </w:r>
+      </w:hyperlink>
     </w:p>
     <w:p>
       <w:pPr>
@@ -114,11 +154,7 @@
       </w:pPr>
       <w:r>
         <w:rPr/>
-        <w:t xml:space="preserve">Bone is generally the material that varies the least between individuals of a species, with muscle, nerves and especially blood vessels being more prone to variation (XXX reference). However, while pneumatic features of sauropod vertebrae of sauropod </w:t>
-      </w:r>
-      <w:r>
-        <w:rPr/>
-        <w:t xml:space="preserve">can be characteristic of a species, genus or clade, they are also highly variable: not only between individuals, but also along the column of an individual (e.g. </w:t>
+        <w:t xml:space="preserve">Bone is generally the material that varies the least between individuals of a species, with muscle, nerves and especially blood vessels being more prone to variation (XXX reference). However, while pneumatic features of sauropod vertebrae can be characteristic of a species, genus or clade, they are also highly variable: not only between individuals, but also along the column of an individual (e.g. </w:t>
       </w:r>
       <w:r>
         <w:rPr>
@@ -159,7 +195,7 @@
         <w:pStyle w:val="Figure"/>
         <w:rPr/>
       </w:pPr>
-      <w:hyperlink r:id="rId2">
+      <w:hyperlink r:id="rId3">
         <w:r>
           <w:rPr>
             <w:rStyle w:val="InternetLink"/>
@@ -182,7 +218,23 @@
       </w:r>
       <w:r>
         <w:rPr/>
-        <w:t>. A: left lateral view. B: right lateral view. Note that, while the general outline of the pneumatic features is the same on both side (large fossa on the centrum, “M”-shaped complex of laminae at the dorsalmost preserved extent), there are numerous differences in detail: the fossae are different shapes, it contains an accessory lamina on the right side, the “M” is clearer on the left, etc. Scale bar = 20 cm. Modified from Taylor (2018:figure 1).</w:t>
+        <w:t xml:space="preserve">. A: left lateral view. B: right lateral view. Note that, while the general outline of the pneumatic features is the same on both side (large fossa on the centrum, “M”-shaped complex of laminae at the dorsalmost preserved extent), there are numerous differences in detail: the fossae are different shapes, </w:t>
+      </w:r>
+      <w:r>
+        <w:rPr/>
+        <w:t xml:space="preserve">the fossa on the right </w:t>
+      </w:r>
+      <w:r>
+        <w:rPr/>
+        <w:t xml:space="preserve">contains an accessory lamina, the “M” is clearer on the left, etc. Scale bar = 20 cm. </w:t>
+      </w:r>
+      <w:r>
+        <w:rPr/>
+        <w:t>After</w:t>
+      </w:r>
+      <w:r>
+        <w:rPr/>
+        <w:t xml:space="preserve"> Taylor (2018:figure 1).</w:t>
       </w:r>
     </w:p>
     <w:p>
@@ -216,31 +268,7 @@
       </w:pPr>
       <w:r>
         <w:rPr/>
-        <w:t>Bremer (1940:200) demonstrated that in extant birds, developing diverticula follow blood vessels as they radiate through the body: “Into this loose tissue, along the vein, the air sac [i.e. diverticulum in modern usage] finally grows in the form of a long tube … The actual entrance of the air sac into the main marrow cavity is effected at first at the internal opening of the vein”. O’Connor (2006:</w:t>
-      </w:r>
-      <w:r>
-        <w:rPr/>
-        <w:t>1208–</w:t>
-      </w:r>
-      <w:r>
-        <w:rPr/>
-        <w:t>1</w:t>
-      </w:r>
-      <w:r>
-        <w:rPr/>
-        <w:t>2</w:t>
-      </w:r>
-      <w:r>
-        <w:rPr/>
-        <w:t>0</w:t>
-      </w:r>
-      <w:r>
-        <w:rPr/>
-        <w:t>9</w:t>
-      </w:r>
-      <w:r>
-        <w:rPr/>
-        <w:t>) confirmed that “vascular injection studies on birds with pneumatic postcrania reveal that nutrient vessels share (i.e., co-occupy) foramina with pneumatic diverticula to gain access to the medullary space”. It is parsimonious to assume the same was true in sauropods.</w:t>
+        <w:t>Bremer (1940:200) demonstrated that in extant birds, developing diverticula follow blood vessels as they radiate through the body: “Into this loose tissue, along the vein, the air sac [i.e. diverticulum in modern usage] finally grows in the form of a long tube … The actual entrance of the air sac into the main marrow cavity is effected at first at the internal opening of the vein”. O’Connor (2006:1208–1209) confirmed that “vascular injection studies on birds with pneumatic postcrania reveal that nutrient vessels share (i.e., co-occupy) foramina with pneumatic diverticula to gain access to the medullary space”. It is parsimonious to assume the same was true in sauropods.</w:t>
       </w:r>
     </w:p>
     <w:p>
@@ -250,7 +278,15 @@
       </w:pPr>
       <w:r>
         <w:rPr/>
-        <w:t xml:space="preserve">But vascularization of vertebrae is itself highly variable, and it is common for the pattern of which vertebrae have external vascular foramina to be random. For example, in a juvenile specimen of the crocodilian </w:t>
+        <w:t xml:space="preserve">But vascularization of vertebrae is itself highly variable, and it is common for the pattern of vertebrae </w:t>
+      </w:r>
+      <w:r>
+        <w:rPr/>
+        <w:t xml:space="preserve">with and without </w:t>
+      </w:r>
+      <w:r>
+        <w:rPr/>
+        <w:t xml:space="preserve">external vascular foramina to be random. For example, in a juvenile specimen of the crocodilian </w:t>
       </w:r>
       <w:r>
         <w:rPr>
@@ -269,7 +305,7 @@
         <w:pStyle w:val="Figure"/>
         <w:rPr/>
       </w:pPr>
-      <w:hyperlink r:id="rId3">
+      <w:hyperlink r:id="rId4">
         <w:r>
           <w:rPr>
             <w:rStyle w:val="InternetLink"/>
@@ -281,7 +317,7 @@
       </w:hyperlink>
       <w:r>
         <w:rPr/>
-        <w:t xml:space="preserve"> Proximal tail skeleton (first 13 caudal vertebrate) of the tail of LACM Herpetology 166483, a juvenile specimen of the false gharial </w:t>
+        <w:t xml:space="preserve"> Proximal tail skeleton (first 13 caudal vertebrate) of LACM Herpetology 166483, a juvenile specimen of the false gharial </w:t>
       </w:r>
       <w:r>
         <w:rPr>
@@ -302,107 +338,7 @@
       </w:pPr>
       <w:r>
         <w:rPr/>
-        <w:t>T</w:t>
-      </w:r>
-      <w:r>
-        <w:rPr/>
-        <w:t xml:space="preserve">he ontogenetic development of vertebral vasculature is </w:t>
-      </w:r>
-      <w:r>
-        <w:rPr/>
-        <w:t xml:space="preserve">a complex process. </w:t>
-      </w:r>
-      <w:r>
-        <w:rPr/>
-        <w:t xml:space="preserve">Early in embryonic development, the spinal cord is </w:t>
-      </w:r>
-      <w:r>
-        <w:rPr/>
-        <w:t xml:space="preserve">much larger than </w:t>
-      </w:r>
-      <w:r>
-        <w:rPr/>
-        <w:t xml:space="preserve">the vertebrae. </w:t>
-      </w:r>
-      <w:r>
-        <w:rPr/>
-        <w:t>A</w:t>
-      </w:r>
-      <w:r>
-        <w:rPr/>
-        <w:t>rteries serve the cord first; then as the notochord segment</w:t>
-      </w:r>
-      <w:r>
-        <w:rPr/>
-        <w:t xml:space="preserve">s </w:t>
-      </w:r>
-      <w:r>
-        <w:rPr/>
-        <w:t xml:space="preserve">and </w:t>
-      </w:r>
-      <w:r>
-        <w:rPr/>
-        <w:t xml:space="preserve">is </w:t>
-      </w:r>
-      <w:r>
-        <w:rPr/>
-        <w:t xml:space="preserve">replaced by the cartilaginous anlagen of the vertebrae, </w:t>
-      </w:r>
-      <w:r>
-        <w:rPr/>
-        <w:t>branches of the</w:t>
-      </w:r>
-      <w:r>
-        <w:rPr/>
-        <w:t xml:space="preserve"> medullary arteries tunnel into the cartilage and support the growth of the vertebrae </w:t>
-      </w:r>
-      <w:r>
-        <w:rPr/>
-        <w:t>(</w:t>
-      </w:r>
-      <w:r>
-        <w:rPr/>
-        <w:t xml:space="preserve">Amato 1959). </w:t>
-      </w:r>
-      <w:r>
-        <w:rPr/>
-        <w:t xml:space="preserve">All the blood </w:t>
-      </w:r>
-      <w:r>
-        <w:rPr/>
-        <w:t>supply to developing vertebra</w:t>
-      </w:r>
-      <w:r>
-        <w:rPr/>
-        <w:t xml:space="preserve">e therefore comes </w:t>
-      </w:r>
-      <w:r>
-        <w:rPr/>
-        <w:t xml:space="preserve">from inside the neural canal. Branches of the segmental arteries </w:t>
-      </w:r>
-      <w:r>
-        <w:rPr/>
-        <w:t>subsequently</w:t>
-      </w:r>
-      <w:r>
-        <w:rPr/>
-        <w:t xml:space="preserve"> </w:t>
-      </w:r>
-      <w:r>
-        <w:rPr/>
-        <w:t xml:space="preserve">penetrate </w:t>
-      </w:r>
-      <w:r>
-        <w:rPr/>
-        <w:t xml:space="preserve">the vertebrae from the outside, and anastomotic connections develop inside the vertebra, connecting the internal and external systems </w:t>
-      </w:r>
-      <w:r>
-        <w:rPr/>
-        <w:t>(see example in Cramer 2014:figure 2.4)</w:t>
-      </w:r>
-      <w:r>
-        <w:rPr/>
-        <w:t>.</w:t>
+        <w:t>The ontogenetic development of vertebral vasculature is a complex process. Early in embryonic development, the spinal cord is much larger than the vertebrae. Arteries serve the cord first; then as the notochord segments and is replaced by the cartilaginous anlagen of the vertebrae, branches of the medullary arteries tunnel into the cartilage and support the growth of the vertebrae (Amato 1959). All the blood supply to developing vertebrae therefore comes from inside the neural canal. Branches of the segmental arteries subsequently penetrate the vertebrae from the outside, and anastomotic connections develop inside the vertebra, connecting the internal and external systems (see example in Cramer 2014:figure 2.4).</w:t>
       </w:r>
     </w:p>
     <w:p>
@@ -412,111 +348,31 @@
       </w:pPr>
       <w:r>
         <w:rPr/>
-        <w:t>A</w:t>
-      </w:r>
-      <w:r>
-        <w:rPr/>
-        <w:t>s the growth of the vertebrae outpaces th</w:t>
-      </w:r>
-      <w:r>
-        <w:rPr/>
-        <w:t xml:space="preserve">at </w:t>
-      </w:r>
-      <w:r>
-        <w:rPr/>
-        <w:t xml:space="preserve">of the cord, there is a handoff of arterial supply from the original </w:t>
-      </w:r>
-      <w:r>
-        <w:rPr/>
-        <w:t xml:space="preserve">medullary </w:t>
-      </w:r>
-      <w:r>
-        <w:rPr/>
-        <w:t xml:space="preserve">arteries that serve the cord, to the secondary, external arteries: </w:t>
-      </w:r>
-      <w:r>
-        <w:rPr/>
-        <w:t>f</w:t>
-      </w:r>
-      <w:r>
-        <w:rPr/>
-        <w:t xml:space="preserve">oramina inside the neural canal </w:t>
-      </w:r>
-      <w:r>
-        <w:rPr/>
-        <w:t xml:space="preserve">shrink </w:t>
-      </w:r>
-      <w:r>
-        <w:rPr/>
-        <w:t xml:space="preserve">with age, </w:t>
-      </w:r>
-      <w:r>
-        <w:rPr/>
-        <w:t xml:space="preserve">while </w:t>
-      </w:r>
-      <w:r>
-        <w:rPr/>
-        <w:t xml:space="preserve">those on the external surface of the vertebra </w:t>
-      </w:r>
-      <w:r>
-        <w:rPr/>
-        <w:t xml:space="preserve">enlarge </w:t>
-      </w:r>
-      <w:r>
-        <w:rPr/>
-        <w:t>(</w:t>
-      </w:r>
-      <w:r>
-        <w:rPr/>
-        <w:t>Smuts 1975:</w:t>
-      </w:r>
-      <w:r>
-        <w:rPr/>
-        <w:t xml:space="preserve">35). </w:t>
-      </w:r>
-      <w:r>
-        <w:rPr/>
-        <w:t>However, this handoff</w:t>
-      </w:r>
-      <w:r>
-        <w:rPr/>
-        <w:t xml:space="preserve"> is n</w:t>
-      </w:r>
-      <w:r>
-        <w:rPr/>
-        <w:t>o</w:t>
-      </w:r>
-      <w:r>
-        <w:rPr/>
-        <w:t xml:space="preserve">t always completed, and asymmetric arterial supply is common </w:t>
-      </w:r>
-      <w:r>
-        <w:rPr/>
-        <w:t>(Smuts 1975)</w:t>
-      </w:r>
-      <w:r>
-        <w:rPr/>
-        <w:t xml:space="preserve">. </w:t>
-      </w:r>
-      <w:r>
-        <w:rPr/>
-        <w:t xml:space="preserve">Consequently centra frequently </w:t>
-      </w:r>
-      <w:r>
-        <w:rPr/>
-        <w:t xml:space="preserve">lack </w:t>
-      </w:r>
-      <w:r>
-        <w:rPr/>
-        <w:t xml:space="preserve">an </w:t>
-      </w:r>
-      <w:r>
-        <w:rPr/>
-        <w:t xml:space="preserve">external vascular foramen on one side. </w:t>
-      </w:r>
-      <w:r>
-        <w:rPr/>
-        <w:t>This is not a problem as the medullary arteries can provide the necessary blood supply, but in sauropods the absence of such external foramina means there is no point of entry for a diverticulum that would subsequently produce pneumatic cavities in the side of the bone.</w:t>
+        <w:t xml:space="preserve">As the growth of the vertebrae outpaces that of the cord, there is a handoff of arterial supply from the original medullary arteries that serve the cord to the secondary, external arteries: foramina inside the neural canal shrink with age, while those on the external surface of the vertebra enlarge (Smuts 1975:35). However, this handoff is not always completed, and asymmetric arterial supply is common (Smuts 1975). Consequently centra frequently lack an external vascular foramen on one </w:t>
+      </w:r>
+      <w:r>
+        <w:rPr/>
+        <w:t>or both</w:t>
+      </w:r>
+      <w:r>
+        <w:rPr/>
+        <w:t xml:space="preserve"> side</w:t>
+      </w:r>
+      <w:r>
+        <w:rPr/>
+        <w:t>s</w:t>
+      </w:r>
+      <w:r>
+        <w:rPr/>
+        <w:t xml:space="preserve">. This is not a problem as the medullary arteries can provide the necessary blood supply, but in sauropods the absence of such external foramina means there is no point of entry for a diverticulum that </w:t>
+      </w:r>
+      <w:r>
+        <w:rPr/>
+        <w:t xml:space="preserve">otherwise </w:t>
+      </w:r>
+      <w:r>
+        <w:rPr/>
+        <w:t>would subsequently produce pneumatic cavities in the side of the bone.</w:t>
       </w:r>
     </w:p>
     <w:p>
@@ -526,23 +382,11 @@
       </w:pPr>
       <w:r>
         <w:rPr/>
-        <w:t xml:space="preserve">Since </w:t>
-      </w:r>
-      <w:r>
-        <w:rPr/>
-        <w:t xml:space="preserve">external pneumatic cavities </w:t>
-      </w:r>
-      <w:r>
-        <w:rPr/>
-        <w:t xml:space="preserve">follow vascularization </w:t>
-      </w:r>
-      <w:r>
-        <w:rPr/>
-        <w:t>of the outer wall</w:t>
-      </w:r>
-      <w:r>
-        <w:rPr/>
-        <w:t>, and the latter is variable, it follows that pneumatization is also variable, reflecting the variation in the soft tissues that guide its development.</w:t>
+        <w:t>In summary, s</w:t>
+      </w:r>
+      <w:r>
+        <w:rPr/>
+        <w:t>ince external pneumatic cavities follow vascularization of the outer wall, and the latter is variable, it follows that pneumatization is also variable, reflecting the variation in the soft tissues that guide its development.</w:t>
       </w:r>
     </w:p>
     <w:p>
@@ -566,15 +410,7 @@
       </w:pPr>
       <w:r>
         <w:rPr/>
-        <w:t>As noted by O’Connor (2006:</w:t>
-      </w:r>
-      <w:r>
-        <w:rPr/>
-        <w:t>1208</w:t>
-      </w:r>
-      <w:r>
-        <w:rPr/>
-        <w:t xml:space="preserve">), “Whereas arteries and veins often utilize a single nutrient foramen within a given vertebra, occasionally there are separate foramina for each”. Similarly, Travan et al. (2015) show that in the cervical vertebrae of humans the transverse foramen, which the vertebral artery and vein pass through, is sometimes double, with the two vessels each passing through its own opening rather than the usual shared opening. (In rare cases, a triple transverse foramen occurs, with the sympathetic nerve plexus passing through a third opening rather than sharing the opening used by one or both blood vessels.) A similar phenomenon can be observed in the tail of the </w:t>
+        <w:t xml:space="preserve">As noted by O’Connor (2006:1208), “Whereas arteries and veins often utilize a single nutrient foramen within a given vertebra, occasionally there are separate foramina for each”. Similarly, Travan et al. (2015) show that in the cervical vertebrae of humans the transverse foramen, which the vertebral artery and vein pass through, is sometimes double, with the two vessels each passing through its own opening rather than the usual shared opening. (In rare cases, a triple transverse foramen occurs, with the sympathetic nerve plexus passing through a third opening rather than sharing the opening used by one or both blood vessels.) A similar phenomenon can be observed in the tail of the </w:t>
       </w:r>
       <w:r>
         <w:rPr>
@@ -594,7 +430,7 @@
         <w:shd w:val="clear" w:fill="EEEEEE"/>
         <w:rPr/>
       </w:pPr>
-      <w:hyperlink r:id="rId4">
+      <w:hyperlink r:id="rId5">
         <w:r>
           <w:rPr>
             <w:rStyle w:val="InternetLink"/>
@@ -627,7 +463,31 @@
       </w:pPr>
       <w:r>
         <w:rPr/>
-        <w:t xml:space="preserve">If our hypothesis that pneumatization follows vascularization is correct, then then this could explain why there is sometimes a pair of pneumatic fossae on one side of a centrum, e.g. the left side of caudal 25 of the </w:t>
+        <w:t xml:space="preserve">If our hypothesis that pneumatization follows vascularization is correct, then then this could explain why there </w:t>
+      </w:r>
+      <w:r>
+        <w:rPr/>
+        <w:t>are</w:t>
+      </w:r>
+      <w:r>
+        <w:rPr/>
+        <w:t xml:space="preserve"> sometimes </w:t>
+      </w:r>
+      <w:r>
+        <w:rPr/>
+        <w:t xml:space="preserve">two </w:t>
+      </w:r>
+      <w:r>
+        <w:rPr/>
+        <w:t xml:space="preserve">pneumatic fossae on one side of a centrum, </w:t>
+      </w:r>
+      <w:r>
+        <w:rPr/>
+        <w:t>for example</w:t>
+      </w:r>
+      <w:r>
+        <w:rPr/>
+        <w:t xml:space="preserve"> the left side of caudal 25 of the </w:t>
       </w:r>
       <w:r>
         <w:rPr>
@@ -647,7 +507,7 @@
         <w:shd w:val="clear" w:fill="EEEEEE"/>
         <w:rPr/>
       </w:pPr>
-      <w:hyperlink r:id="rId5">
+      <w:hyperlink r:id="rId6">
         <w:r>
           <w:rPr>
             <w:rStyle w:val="InternetLink"/>
@@ -670,7 +530,15 @@
       </w:r>
       <w:r>
         <w:rPr/>
-        <w:t xml:space="preserve"> tail MB.R.5000, part of the mounted skeleton at the Museum für Naturkunde Berlin. Caudal vertebrae 24–26. in left lateral view While caudal 26 has no pneumatic features, caudal 25 has two distinct pneumatic fossae, likely excavated around two distinct vascular foramina carrying an artery and a vein. Caudal 25 is more shallowly excavated than 26, but may also exhibit two separate fossae.</w:t>
+        <w:t xml:space="preserve"> tail MB.R.5000, part of the mounted skeleton at the Museum für Naturkunde Berlin. Caudal vertebrae 24–26. in left lateral view While caudal 26 has no pneumatic features, caudal 25 has two distinct pneumatic fossae, likely excavated around two distinct vascular foramina carrying an artery and a vein. Caudal 2</w:t>
+      </w:r>
+      <w:r>
+        <w:rPr/>
+        <w:t>4</w:t>
+      </w:r>
+      <w:r>
+        <w:rPr/>
+        <w:t xml:space="preserve"> is more shallowly excavated than 26, but may also exhibit two separate fossae.</w:t>
       </w:r>
     </w:p>
     <w:p>
@@ -680,7 +548,31 @@
       </w:pPr>
       <w:r>
         <w:rPr/>
-        <w:t xml:space="preserve">Vascular foramina are rarely if ever seen in sauropod vertebrae that feature pneumatic fossae or foramina. They do not appear alongside these features, as the features were excavated around the blood vessels, but why do foramina not appear </w:t>
+        <w:t xml:space="preserve">Vascular foramina are rarely if ever seen in sauropod vertebrae that feature pneumatic fossae or foramina. </w:t>
+      </w:r>
+      <w:r>
+        <w:rPr/>
+        <w:t>Understandably t</w:t>
+      </w:r>
+      <w:r>
+        <w:rPr/>
+        <w:t xml:space="preserve">hey do not appear alongside these features, as the </w:t>
+      </w:r>
+      <w:r>
+        <w:rPr/>
+        <w:t>cavities</w:t>
+      </w:r>
+      <w:r>
+        <w:rPr/>
+        <w:t xml:space="preserve"> were excavated around the blood vessels; but why do </w:t>
+      </w:r>
+      <w:r>
+        <w:rPr/>
+        <w:t>vascular f</w:t>
+      </w:r>
+      <w:r>
+        <w:rPr/>
+        <w:t xml:space="preserve">oramina not appear </w:t>
       </w:r>
       <w:r>
         <w:rPr>
@@ -691,7 +583,15 @@
       </w:r>
       <w:r>
         <w:rPr/>
-        <w:t xml:space="preserve"> pneumatic fossae or foramina?</w:t>
+        <w:t xml:space="preserve"> pneumatic </w:t>
+      </w:r>
+      <w:r>
+        <w:rPr/>
+        <w:t>cavities</w:t>
+      </w:r>
+      <w:r>
+        <w:rPr/>
+        <w:t>?</w:t>
       </w:r>
     </w:p>
     <w:p>
@@ -701,15 +601,39 @@
       </w:pPr>
       <w:r>
         <w:rPr/>
-        <w:t xml:space="preserve">When a blood vessel enters a bone through a vascular foramen it is still detectable in CT scans as a tunnel through the trabeculae (Butler et al. 2012:figures 3 and 11), but the vessels usually arborize into arterioles and capillaries quickly once they're inside. Before a bone becomes pneumatized by a fossa, the artery branches into many small vessels. When the diverticulum subsequently enlarges the vascular foramen into a pneumatic fossa, pneumatization likely excavates the bone around the already-branched arterial tree that existed inside the bone. There should therefore be multiple vascular foramina inside the fossa, as </w:t>
-      </w:r>
-      <w:r>
-        <w:rPr/>
-        <w:t xml:space="preserve">can be observed </w:t>
-      </w:r>
-      <w:r>
-        <w:rPr/>
-        <w:t>in a least some vertebrae of ducks (Figure E).</w:t>
+        <w:t xml:space="preserve">When a blood vessel enters a bone through a vascular foramen it is still detectable in CT scans as a tunnel through the trabeculae (Butler et al. 2012:figures 3 and 11), but the vessels usually arborize into arterioles and capillaries quickly once they're inside. </w:t>
+      </w:r>
+      <w:r>
+        <w:rPr/>
+        <w:t>So b</w:t>
+      </w:r>
+      <w:r>
+        <w:rPr/>
+        <w:t xml:space="preserve">efore a bone becomes pneumatized by a fossa, the artery </w:t>
+      </w:r>
+      <w:r>
+        <w:rPr/>
+        <w:t xml:space="preserve">has already </w:t>
+      </w:r>
+      <w:r>
+        <w:rPr/>
+        <w:t>branche</w:t>
+      </w:r>
+      <w:r>
+        <w:rPr/>
+        <w:t xml:space="preserve">d </w:t>
+      </w:r>
+      <w:r>
+        <w:rPr/>
+        <w:t xml:space="preserve">into many small vessels. When the diverticulum subsequently enlarges the vascular foramen into a pneumatic fossa, pneumatization likely excavates the bone around the already-branched arterial tree that existed inside the bone. There should therefore be multiple vascular foramina inside the fossa, </w:t>
+      </w:r>
+      <w:r>
+        <w:rPr/>
+        <w:t xml:space="preserve">representing the multiple branches of the artery — </w:t>
+      </w:r>
+      <w:r>
+        <w:rPr/>
+        <w:t>as can be observed in a least some vertebrae of ducks (Figure E).</w:t>
       </w:r>
     </w:p>
     <w:p>
@@ -717,7 +641,7 @@
         <w:pStyle w:val="Figure"/>
         <w:rPr/>
       </w:pPr>
-      <w:hyperlink r:id="rId6">
+      <w:hyperlink r:id="rId7">
         <w:r>
           <w:rPr>
             <w:rStyle w:val="InternetLink"/>
@@ -729,15 +653,7 @@
       </w:hyperlink>
       <w:r>
         <w:rPr/>
-        <w:t xml:space="preserve"> D</w:t>
-      </w:r>
-      <w:r>
-        <w:rPr/>
-        <w:t>omestic d</w:t>
-      </w:r>
-      <w:r>
-        <w:rPr/>
-        <w:t xml:space="preserve">uck </w:t>
+        <w:t xml:space="preserve"> Domestic duck </w:t>
       </w:r>
       <w:r>
         <w:rPr>
@@ -748,39 +664,23 @@
       </w:r>
       <w:r>
         <w:rPr/>
-        <w:t xml:space="preserve"> dorsal vertebrae </w:t>
-      </w:r>
-      <w:r>
-        <w:rPr/>
-        <w:t>2–7</w:t>
-      </w:r>
-      <w:r>
-        <w:rPr/>
-        <w:t xml:space="preserve"> in left lateral view. Note that the </w:t>
-      </w:r>
-      <w:r>
-        <w:rPr/>
-        <w:t xml:space="preserve">two </w:t>
-      </w:r>
-      <w:r>
-        <w:rPr/>
-        <w:t>anteriormost vertebra</w:t>
-      </w:r>
-      <w:r>
-        <w:rPr/>
-        <w:t>e</w:t>
-      </w:r>
-      <w:r>
-        <w:rPr/>
-        <w:t xml:space="preserve"> </w:t>
-      </w:r>
-      <w:r>
-        <w:rPr/>
-        <w:t xml:space="preserve">(D2 and D3) </w:t>
-      </w:r>
-      <w:r>
-        <w:rPr/>
-        <w:t>has a shallow pneumatic fossa penetrated by numerous small foramina.</w:t>
+        <w:t xml:space="preserve">, dorsal vertebrae 2–7 in left lateral view. Note that the two anteriormost vertebrae (D2 and D3) </w:t>
+      </w:r>
+      <w:r>
+        <w:rPr/>
+        <w:t xml:space="preserve">each </w:t>
+      </w:r>
+      <w:r>
+        <w:rPr/>
+        <w:t>ha</w:t>
+      </w:r>
+      <w:r>
+        <w:rPr/>
+        <w:t>ve</w:t>
+      </w:r>
+      <w:r>
+        <w:rPr/>
+        <w:t xml:space="preserve"> a shallow pneumatic fossa penetrated by numerous small foramina.</w:t>
       </w:r>
     </w:p>
     <w:p>
@@ -790,15 +690,7 @@
       </w:pPr>
       <w:r>
         <w:rPr/>
-        <w:t xml:space="preserve">However, these foramina will be much smaller than those that remain at the surface of apneumatic vertebrae. They may not be well preserved by fossilization, and </w:t>
-      </w:r>
-      <w:r>
-        <w:rPr/>
-        <w:t xml:space="preserve">even </w:t>
-      </w:r>
-      <w:r>
-        <w:rPr/>
-        <w:t>when preserved they will be difficult to spot during fossil preparation — especially as pneumatic cavities in large, delicate bones are already difficult to prepare. We recommend that sauropod workers carefully check pneumatic fossae and foramina for evidence of contained vascular foramina.</w:t>
+        <w:t>However, these foramina will be much smaller than those that remain at the surface of apneumatic vertebrae. They may not be well preserved by fossilization, and even when preserved they will be difficult to spot during fossil preparation — especially as pneumatic cavities in large, delicate bones are already difficult to prepare. We recommend that sauropod workers carefully check pneumatic fossae and foramina for evidence of contained vascular foramina.</w:t>
       </w:r>
     </w:p>
     <w:p>
@@ -822,7 +714,15 @@
       </w:pPr>
       <w:r>
         <w:rPr/>
-        <w:t>In general, bones are the least variable part of a body, followed by muscles, nerves, and finally blood vessels ,which are vary variable in all vertebrates. Pneumatic fossae and foramina are skeletal features, so they might be expected to fall at the least variable end of the spectrum. But since diverticula follow blood vessels as they develop, the variability of pneumatic features in bones is not a coincidence: the variability of blood vessels causes the variability of diverticula, and of their skeletal traces.</w:t>
+        <w:t>In general, bones are the least variable part of a body, followed by muscles, nerves, and finally blood vessels, which are v</w:t>
+      </w:r>
+      <w:r>
+        <w:rPr/>
+        <w:t>e</w:t>
+      </w:r>
+      <w:r>
+        <w:rPr/>
+        <w:t>ry variable in all vertebrates. Pneumatic fossae and foramina are skeletal features, so they might be expected to fall at the least variable end of the spectrum. But since diverticula follow blood vessels as they develop, the variability of pneumatic features in bones is not a coincidence: the variability of blood vessels causes the variability of diverticula, and of their skeletal traces.</w:t>
       </w:r>
     </w:p>
     <w:p>
@@ -846,23 +746,7 @@
       </w:pPr>
       <w:r>
         <w:rPr/>
-        <w:t xml:space="preserve">Amato, V. P., </w:t>
-      </w:r>
-      <w:r>
-        <w:rPr/>
-        <w:t xml:space="preserve">S. </w:t>
-      </w:r>
-      <w:r>
-        <w:rPr/>
-        <w:t xml:space="preserve">Malta and </w:t>
-      </w:r>
-      <w:r>
-        <w:rPr/>
-        <w:t xml:space="preserve">R. </w:t>
-      </w:r>
-      <w:r>
-        <w:rPr/>
-        <w:t xml:space="preserve">Bombelli. 1959. The normal vascular supply of the vertebral column in the growing rabbit. </w:t>
+        <w:t xml:space="preserve">Amato, V. P., S. Malta and R. Bombelli. 1959. The normal vascular supply of the vertebral column in the growing rabbit. </w:t>
       </w:r>
       <w:r>
         <w:rPr>
@@ -1039,63 +923,7 @@
       </w:pPr>
       <w:r>
         <w:rPr/>
-        <w:t xml:space="preserve">Smuts, M. M. S. 1975. The </w:t>
-      </w:r>
-      <w:r>
-        <w:rPr/>
-        <w:t>f</w:t>
-      </w:r>
-      <w:r>
-        <w:rPr/>
-        <w:t xml:space="preserve">oramina of the </w:t>
-      </w:r>
-      <w:r>
-        <w:rPr/>
-        <w:t>c</w:t>
-      </w:r>
-      <w:r>
-        <w:rPr/>
-        <w:t xml:space="preserve">ervical </w:t>
-      </w:r>
-      <w:r>
-        <w:rPr/>
-        <w:t>v</w:t>
-      </w:r>
-      <w:r>
-        <w:rPr/>
-        <w:t xml:space="preserve">ertebrae of the </w:t>
-      </w:r>
-      <w:r>
-        <w:rPr/>
-        <w:t>o</w:t>
-      </w:r>
-      <w:r>
-        <w:rPr/>
-        <w:t xml:space="preserve">x, </w:t>
-      </w:r>
-      <w:r>
-        <w:rPr/>
-        <w:t>p</w:t>
-      </w:r>
-      <w:r>
-        <w:rPr/>
-        <w:t xml:space="preserve">art II: </w:t>
-      </w:r>
-      <w:r>
-        <w:rPr/>
-        <w:t>c</w:t>
-      </w:r>
-      <w:r>
-        <w:rPr/>
-        <w:t xml:space="preserve">ervical </w:t>
-      </w:r>
-      <w:r>
-        <w:rPr/>
-        <w:t>v</w:t>
-      </w:r>
-      <w:r>
-        <w:rPr/>
-        <w:t xml:space="preserve">ertebrae 3–7. </w:t>
+        <w:t xml:space="preserve">Smuts, M. M. S. 1975. The foramina of the cervical vertebrae of the ox, part II: cervical vertebrae 3–7. </w:t>
       </w:r>
       <w:r>
         <w:rPr>
@@ -1958,6 +1786,14 @@
       <w:bCs/>
     </w:rPr>
   </w:style>
+  <w:style w:type="character" w:styleId="ListLabel6">
+    <w:name w:val="ListLabel 6"/>
+    <w:qFormat/>
+    <w:rPr>
+      <w:b/>
+      <w:bCs/>
+    </w:rPr>
+  </w:style>
   <w:style w:type="paragraph" w:styleId="Heading">
     <w:name w:val="Heading"/>
     <w:basedOn w:val="Normal"/>

</xml_diff>

<commit_message>
Integrate Matt's initial comments
</commit_message>
<xml_diff>
--- a/TaylorWedel2021-pneumatic-variation.docx
+++ b/TaylorWedel2021-pneumatic-variation.docx
@@ -2,7 +2,7 @@
 <file path=word/document.xml><?xml version="1.0" encoding="utf-8"?>
 <w:document xmlns:o="urn:schemas-microsoft-com:office:office" xmlns:r="http://schemas.openxmlformats.org/officeDocument/2006/relationships" xmlns:v="urn:schemas-microsoft-com:vml" xmlns:w="http://schemas.openxmlformats.org/wordprocessingml/2006/main" xmlns:w10="urn:schemas-microsoft-com:office:word" xmlns:wp="http://schemas.openxmlformats.org/drawingml/2006/wordprocessingDrawing" xmlns:wps="http://schemas.microsoft.com/office/word/2010/wordprocessingShape" xmlns:wpg="http://schemas.microsoft.com/office/word/2010/wordprocessingGroup" xmlns:mc="http://schemas.openxmlformats.org/markup-compatibility/2006" xmlns:wp14="http://schemas.microsoft.com/office/word/2010/wordprocessingDrawing" xmlns:w14="http://schemas.microsoft.com/office/word/2010/wordml" mc:Ignorable="w14 wp14">
   <w:body>
-    <w:p xmlns:wp14="http://schemas.microsoft.com/office/word/2010/wordml" wp14:textId="77777777">
+    <w:p>
       <w:pPr>
         <w:pStyle w:val="Title"/>
         <w:spacing w:before="240" w:after="120"/>
@@ -11,38 +11,10 @@
       </w:pPr>
       <w:r>
         <w:rPr/>
-        <w:t>Origin of v</w:t>
-      </w:r>
-      <w:r>
-        <w:rPr/>
-        <w:t xml:space="preserve">ariation </w:t>
-      </w:r>
-      <w:r>
-        <w:rPr/>
-        <w:t xml:space="preserve">in </w:t>
-      </w:r>
-      <w:r>
-        <w:rPr/>
-        <w:t xml:space="preserve">pneumatic features </w:t>
-      </w:r>
-      <w:r>
-        <w:rPr/>
-        <w:t>of</w:t>
-      </w:r>
-      <w:r>
-        <w:rPr/>
-        <w:t xml:space="preserve"> </w:t>
-      </w:r>
-      <w:r>
-        <w:rPr/>
-        <w:t xml:space="preserve">the </w:t>
-      </w:r>
-      <w:r>
-        <w:rPr/>
-        <w:t>vertebrae of sauropod dinosaurs</w:t>
-      </w:r>
-    </w:p>
-    <w:p xmlns:wp14="http://schemas.microsoft.com/office/word/2010/wordml" wp14:textId="77777777">
+        <w:t>Why is vertebral pneumaticity in sauropod dinosaurs so variable?</w:t>
+      </w:r>
+    </w:p>
+    <w:p>
       <w:pPr>
         <w:pStyle w:val="Authors"/>
         <w:ind w:left="0" w:right="0" w:hanging="0"/>
@@ -69,7 +41,7 @@
         <w:t>2</w:t>
       </w:r>
     </w:p>
-    <w:p xmlns:wp14="http://schemas.microsoft.com/office/word/2010/wordml" wp14:textId="77777777">
+    <w:p>
       <w:pPr>
         <w:pStyle w:val="Addresses"/>
         <w:rPr/>
@@ -82,11 +54,7 @@
       </w:r>
       <w:r>
         <w:rPr/>
-        <w:t xml:space="preserve"> Department of Earth Sciences, University of Bristol, Bristol, United Kingdom. </w:t>
-      </w:r>
-      <w:r>
-        <w:rPr/>
-        <w:t xml:space="preserve">E-mail: </w:t>
+        <w:t xml:space="preserve"> Department of Earth Sciences, University of Bristol, Bristol, United Kingdom. E-mail: </w:t>
       </w:r>
       <w:hyperlink r:id="rId2">
         <w:r>
@@ -97,7 +65,7 @@
         </w:r>
       </w:hyperlink>
     </w:p>
-    <w:p xmlns:wp14="http://schemas.microsoft.com/office/word/2010/wordml" wp14:textId="77777777">
+    <w:p>
       <w:pPr>
         <w:pStyle w:val="Addresses"/>
         <w:rPr/>
@@ -113,7 +81,7 @@
         <w:t xml:space="preserve"> College of Osteopathic Medicine of the Pacific and College of Podiatric Medicine, Western University of Health Sciences, Pomona, California, United States of America</w:t>
       </w:r>
     </w:p>
-    <w:p xmlns:wp14="http://schemas.microsoft.com/office/word/2010/wordml" wp14:textId="77777777">
+    <w:p>
       <w:pPr>
         <w:pStyle w:val="Addresses"/>
         <w:ind w:left="142" w:right="0" w:hanging="0"/>
@@ -123,7 +91,7 @@
         <w:rPr/>
       </w:r>
     </w:p>
-    <w:p xmlns:wp14="http://schemas.microsoft.com/office/word/2010/wordml" wp14:textId="77777777">
+    <w:p>
       <w:pPr>
         <w:pStyle w:val="Heading1"/>
         <w:numPr>
@@ -137,7 +105,7 @@
         <w:t>Introduction</w:t>
       </w:r>
     </w:p>
-    <w:p xmlns:wp14="http://schemas.microsoft.com/office/word/2010/wordml" wp14:textId="77777777">
+    <w:p>
       <w:pPr>
         <w:pStyle w:val="TextBody"/>
         <w:rPr/>
@@ -147,128 +115,50 @@
         <w:t>The vertebrae of sauropod dinosaurs are distinctive not only because of their size but also because they have complex pneumatic features. These include fossae and foramina, in both the centrum and neural arch; and laminae connecting landmarks such as the zygapophyses, diapophyses and parapophyses (Wedel 2003). For this reason, sauropod vertebrae are unusually diagnostic and are frequently used in species determination (McIntosh 1990).</w:t>
       </w:r>
     </w:p>
-    <w:p xmlns:wp14="http://schemas.microsoft.com/office/word/2010/wordml" wp14:textId="39AB98B5">
+    <w:p>
       <w:pPr>
         <w:pStyle w:val="TextBody"/>
-      </w:pPr>
-      <w:r>
-        <w:rPr/>
-        <w:t>Bone is generally the material that varies the least between individuals of a species, with muscle, nerves and especially blood vessels being more prone to variation (</w:t>
-      </w:r>
-      <w:ins w:author="Matthew Wedel" w:date="2021-01-14T06:57:54.122Z" w:id="463876494">
-        <w:r>
-          <w:t>Berger 1956:435-439, Moore et al. 2010:11</w:t>
-        </w:r>
-      </w:ins>
-      <w:del w:author="Matthew Wedel" w:date="2021-01-14T06:57:35.235Z" w:id="2003176259">
-        <w:r>
-          <w:delText>XXX reference</w:delText>
-        </w:r>
-      </w:del>
-      <w:r>
-        <w:rPr/>
-        <w:t>). However, while pneumatic features of sauropod vertebrae can be characteristic of a species, genus or clade, they are also highly variable: not only between individuals, but also along the column of an individual (</w:t>
-      </w:r>
-      <w:proofErr w:type="gramStart"/>
-      <w:r>
-        <w:rPr/>
-        <w:t>e.g.</w:t>
-      </w:r>
-      <w:proofErr w:type="gramEnd"/>
-      <w:r>
-        <w:rPr/>
-        <w:t xml:space="preserve"> </w:t>
-      </w:r>
-      <w:r>
-        <w:rPr>
-          <w:i w:val="1"/>
-          <w:iCs w:val="1"/>
-        </w:rPr>
-        <w:t xml:space="preserve">Diplodocus </w:t>
-      </w:r>
-      <w:proofErr w:type="spellStart"/>
-      <w:r>
-        <w:rPr>
-          <w:i w:val="1"/>
-          <w:iCs w:val="1"/>
-        </w:rPr>
-        <w:t>carnegii</w:t>
-      </w:r>
-      <w:proofErr w:type="spellEnd"/>
-      <w:r>
-        <w:rPr/>
-        <w:t xml:space="preserve">, Hatcher </w:t>
-      </w:r>
-      <w:proofErr w:type="gramStart"/>
-      <w:r>
-        <w:rPr/>
-        <w:t>1901:plates</w:t>
-      </w:r>
-      <w:proofErr w:type="gramEnd"/>
-      <w:r>
-        <w:rPr/>
-        <w:t xml:space="preserve"> 3 and 7), and even sometimes between the sides of a single vertebra. Examples of the latter include the single vertebra that is the </w:t>
-      </w:r>
-      <w:proofErr w:type="spellStart"/>
-      <w:r>
-        <w:rPr>
-          <w:i w:val="1"/>
-          <w:iCs w:val="1"/>
-        </w:rPr>
-        <w:t>Xenoposeidon</w:t>
-      </w:r>
-      <w:proofErr w:type="spellEnd"/>
-      <w:r>
-        <w:rPr>
-          <w:i w:val="1"/>
-          <w:iCs w:val="1"/>
-        </w:rPr>
-        <w:t xml:space="preserve"> </w:t>
-      </w:r>
-      <w:proofErr w:type="spellStart"/>
-      <w:r>
-        <w:rPr>
-          <w:i w:val="1"/>
-          <w:iCs w:val="1"/>
-        </w:rPr>
-        <w:t>proneneukos</w:t>
-      </w:r>
-      <w:proofErr w:type="spellEnd"/>
+        <w:rPr/>
+      </w:pPr>
+      <w:r>
+        <w:rPr/>
+        <w:t xml:space="preserve">Bone is generally the material that varies the least between individuals of a species, with muscle, nerves and especially blood vessels being more prone to variation (Berger 1956:435–439, Moore et al. 2010:11). However, while pneumatic features of sauropod vertebrae can be characteristic of a species, genus or clade, they are also highly variable: not only between individuals, but also along the column of an individual (e.g. </w:t>
+      </w:r>
+      <w:r>
+        <w:rPr>
+          <w:i/>
+          <w:iCs/>
+        </w:rPr>
+        <w:t>Diplodocus carnegii</w:t>
+      </w:r>
+      <w:r>
+        <w:rPr/>
+        <w:t xml:space="preserve">, Hatcher 1901:plates 3 and 7), and even sometimes between the sides of a single vertebra. Examples of the latter include the single vertebra that is the </w:t>
+      </w:r>
+      <w:r>
+        <w:rPr>
+          <w:i/>
+          <w:iCs/>
+        </w:rPr>
+        <w:t>Xenoposeidon proneneukos</w:t>
+      </w:r>
       <w:r>
         <w:rPr/>
         <w:t xml:space="preserve"> holotype: Taylor and Naish (2007:1552, Figure B); and the sequence of vertebrae in the tail of </w:t>
       </w:r>
-      <w:proofErr w:type="spellStart"/>
-      <w:r>
-        <w:rPr>
-          <w:i w:val="1"/>
-          <w:iCs w:val="1"/>
-        </w:rPr>
-        <w:t>Giraffatitan</w:t>
-      </w:r>
-      <w:proofErr w:type="spellEnd"/>
-      <w:r>
-        <w:rPr>
-          <w:i w:val="1"/>
-          <w:iCs w:val="1"/>
-        </w:rPr>
-        <w:t xml:space="preserve"> </w:t>
-      </w:r>
-      <w:proofErr w:type="spellStart"/>
-      <w:r>
-        <w:rPr>
-          <w:i w:val="1"/>
-          <w:iCs w:val="1"/>
-        </w:rPr>
-        <w:t>brancai</w:t>
-      </w:r>
-      <w:proofErr w:type="spellEnd"/>
+      <w:r>
+        <w:rPr>
+          <w:i/>
+          <w:iCs/>
+        </w:rPr>
+        <w:t>Giraffatitan brancai</w:t>
+      </w:r>
       <w:r>
         <w:rPr/>
         <w:t xml:space="preserve"> MB.R.5000 (Wedel and Taylor 2013:5–7 and figures 4 and 5). In contrast, the vertebrae of mammals, non-dinosaurian reptiles and even other dinosaurs are much more uniform, exhibiting less individual, serial and bilateral variation. Why are sauropod vertebrae so much more variable?</w:t>
       </w:r>
     </w:p>
-    <w:p xmlns:wp14="http://schemas.microsoft.com/office/word/2010/wordml" wp14:textId="77777777">
+    <w:p>
       <w:pPr>
         <w:pStyle w:val="Figure"/>
         <w:rPr/>
@@ -296,26 +186,10 @@
       </w:r>
       <w:r>
         <w:rPr/>
-        <w:t xml:space="preserve">. A: left lateral view. B: right lateral view. Note that, while the general outline of the pneumatic features is the same on both side (large fossa on the centrum, “M”-shaped complex of laminae at the dorsalmost preserved extent), there are numerous differences in detail: the fossae are different shapes, </w:t>
-      </w:r>
-      <w:r>
-        <w:rPr/>
-        <w:t xml:space="preserve">the fossa on the right </w:t>
-      </w:r>
-      <w:r>
-        <w:rPr/>
-        <w:t xml:space="preserve">contains an accessory lamina, the “M” is clearer on the left, etc. Scale bar = 20 cm. </w:t>
-      </w:r>
-      <w:r>
-        <w:rPr/>
-        <w:t>After</w:t>
-      </w:r>
-      <w:r>
-        <w:rPr/>
-        <w:t xml:space="preserve"> Taylor (2018:figure 1).</w:t>
-      </w:r>
-    </w:p>
-    <w:p xmlns:wp14="http://schemas.microsoft.com/office/word/2010/wordml" wp14:textId="77777777">
+        <w:t>. A: left lateral view. B: right lateral view. Note that, while the general outline of the pneumatic features is the same on both side (large fossa on the centrum, “M”-shaped complex of laminae at the dorsalmost preserved extent), there are numerous differences in detail: the fossae are different shapes, the fossa on the right contains an accessory lamina, the “M” is clearer on the left, etc. Scale bar = 20 cm. After Taylor (2018:figure 1).</w:t>
+      </w:r>
+    </w:p>
+    <w:p>
       <w:pPr>
         <w:pStyle w:val="Heading1"/>
         <w:numPr>
@@ -329,7 +203,7 @@
         <w:t>Analysis</w:t>
       </w:r>
     </w:p>
-    <w:p xmlns:wp14="http://schemas.microsoft.com/office/word/2010/wordml" wp14:textId="77777777">
+    <w:p>
       <w:pPr>
         <w:pStyle w:val="TextBody"/>
         <w:rPr/>
@@ -339,7 +213,7 @@
         <w:t>It has been generally assumed that variation in pneumatic features is essentially random: as Witmer (1997:64) wrote of the antorbital paranasal sinus in archosaurs, “pneumatic diverticula are viewed simply as opportunistic pneumatizing machines, resorbing as much bone as possible within the constraints imposed by local biomechanical loading regimes”. However, here we will develop another explanation.</w:t>
       </w:r>
     </w:p>
-    <w:p xmlns:wp14="http://schemas.microsoft.com/office/word/2010/wordml" wp14:textId="77777777">
+    <w:p>
       <w:pPr>
         <w:pStyle w:val="TextBody"/>
         <w:rPr/>
@@ -349,22 +223,14 @@
         <w:t>Bremer (1940:200) demonstrated that in extant birds, developing diverticula follow blood vessels as they radiate through the body: “Into this loose tissue, along the vein, the air sac [i.e. diverticulum in modern usage] finally grows in the form of a long tube … The actual entrance of the air sac into the main marrow cavity is effected at first at the internal opening of the vein”. O’Connor (2006:1208–1209) confirmed that “vascular injection studies on birds with pneumatic postcrania reveal that nutrient vessels share (i.e., co-occupy) foramina with pneumatic diverticula to gain access to the medullary space”. It is parsimonious to assume the same was true in sauropods.</w:t>
       </w:r>
     </w:p>
-    <w:p xmlns:wp14="http://schemas.microsoft.com/office/word/2010/wordml" wp14:textId="77777777">
+    <w:p>
       <w:pPr>
         <w:pStyle w:val="TextBody"/>
         <w:rPr/>
       </w:pPr>
       <w:r>
         <w:rPr/>
-        <w:t xml:space="preserve">But vascularization of vertebrae is itself highly variable, and it is common for the pattern of vertebrae </w:t>
-      </w:r>
-      <w:r>
-        <w:rPr/>
-        <w:t xml:space="preserve">with and without </w:t>
-      </w:r>
-      <w:r>
-        <w:rPr/>
-        <w:t xml:space="preserve">external vascular foramina to be random. For example, in a juvenile specimen of the crocodilian </w:t>
+        <w:t xml:space="preserve">But vascularization of vertebrae is itself highly variable, and it is common for the pattern of vertebrae with and without external vascular foramina to be random. For example, in a juvenile specimen of the crocodilian </w:t>
       </w:r>
       <w:r>
         <w:rPr>
@@ -378,7 +244,7 @@
         <w:t>, only about half of the first 13 caudal vertebrae have foramina on their right side (Figure D). In sauropods, too, vascularization is variable along the vertebral sequence (Figure A) and between sides of an individual vertebra.</w:t>
       </w:r>
     </w:p>
-    <w:p xmlns:wp14="http://schemas.microsoft.com/office/word/2010/wordml" wp14:textId="77777777">
+    <w:p>
       <w:pPr>
         <w:pStyle w:val="Figure"/>
         <w:rPr/>
@@ -409,7 +275,7 @@
         <w:t>, in right lateral view. Vascular foramina are apparent on the centra of caudal vertebrae 5, 6, 7, 9, 10, 11 and maybe 8 and 13; they are absent in vertebrae 1, 2, 3, 4 and 12.</w:t>
       </w:r>
     </w:p>
-    <w:p xmlns:wp14="http://schemas.microsoft.com/office/word/2010/wordml" wp14:textId="77777777">
+    <w:p>
       <w:pPr>
         <w:pStyle w:val="TextBody"/>
         <w:rPr/>
@@ -419,55 +285,27 @@
         <w:t>The ontogenetic development of vertebral vasculature is a complex process. Early in embryonic development, the spinal cord is much larger than the vertebrae. Arteries serve the cord first; then as the notochord segments and is replaced by the cartilaginous anlagen of the vertebrae, branches of the medullary arteries tunnel into the cartilage and support the growth of the vertebrae (Amato 1959). All the blood supply to developing vertebrae therefore comes from inside the neural canal. Branches of the segmental arteries subsequently penetrate the vertebrae from the outside, and anastomotic connections develop inside the vertebra, connecting the internal and external systems (see example in Cramer 2014:figure 2.4).</w:t>
       </w:r>
     </w:p>
-    <w:p xmlns:wp14="http://schemas.microsoft.com/office/word/2010/wordml" wp14:textId="77777777">
+    <w:p>
       <w:pPr>
         <w:pStyle w:val="TextBody"/>
         <w:rPr/>
       </w:pPr>
       <w:r>
         <w:rPr/>
-        <w:t xml:space="preserve">As the growth of the vertebrae outpaces that of the cord, there is a handoff of arterial supply from the original medullary arteries that serve the cord to the secondary, external arteries: foramina inside the neural canal shrink with age, while those on the external surface of the vertebra enlarge (Smuts 1975:35). However, this handoff is not always completed, and asymmetric arterial supply is common (Smuts 1975). Consequently centra frequently lack an external vascular foramen on one </w:t>
-      </w:r>
-      <w:r>
-        <w:rPr/>
-        <w:t>or both</w:t>
-      </w:r>
-      <w:r>
-        <w:rPr/>
-        <w:t xml:space="preserve"> side</w:t>
-      </w:r>
-      <w:r>
-        <w:rPr/>
-        <w:t>s</w:t>
-      </w:r>
-      <w:r>
-        <w:rPr/>
-        <w:t xml:space="preserve">. This is not a problem as the medullary arteries can provide the necessary blood supply, but in sauropods the absence of such external foramina means there is no point of entry for a diverticulum that </w:t>
-      </w:r>
-      <w:r>
-        <w:rPr/>
-        <w:t xml:space="preserve">otherwise </w:t>
-      </w:r>
-      <w:r>
-        <w:rPr/>
-        <w:t>would subsequently produce pneumatic cavities in the side of the bone.</w:t>
-      </w:r>
-    </w:p>
-    <w:p xmlns:wp14="http://schemas.microsoft.com/office/word/2010/wordml" wp14:textId="77777777">
+        <w:t>As the growth of the vertebrae outpaces that of the cord, there is a handoff of arterial supply from the original medullary arteries that serve the cord to the secondary, external arteries: foramina inside the neural canal shrink with age, while those on the external surface of the vertebra enlarge (Smuts 1975:35). However, this handoff is not always completed, and asymmetric arterial supply is common (Smuts 1975). Consequently centra frequently lack an external vascular foramen on one or both sides. This is not a problem as the medullary arteries can provide the necessary blood supply, but in sauropods the absence of such external foramina means there is no point of entry for a diverticulum that otherwise would subsequently produce pneumatic cavities in the side of the bone.</w:t>
+      </w:r>
+    </w:p>
+    <w:p>
       <w:pPr>
         <w:pStyle w:val="TextBody"/>
         <w:rPr/>
       </w:pPr>
       <w:r>
         <w:rPr/>
-        <w:t>In summary, s</w:t>
-      </w:r>
-      <w:r>
-        <w:rPr/>
-        <w:t>ince external pneumatic cavities follow vascularization of the outer wall, and the latter is variable, it follows that pneumatization is also variable, reflecting the variation in the soft tissues that guide its development.</w:t>
-      </w:r>
-    </w:p>
-    <w:p xmlns:wp14="http://schemas.microsoft.com/office/word/2010/wordml" wp14:textId="77777777">
+        <w:t>In summary, since external pneumatic cavities follow vascularization of the outer wall, and the latter is variable, it follows that pneumatization is also variable, reflecting the variation in the soft tissues that guide its development.</w:t>
+      </w:r>
+    </w:p>
+    <w:p>
       <w:pPr>
         <w:pStyle w:val="Heading1"/>
         <w:numPr>
@@ -481,7 +319,7 @@
         <w:t>Discussion</w:t>
       </w:r>
     </w:p>
-    <w:p xmlns:wp14="http://schemas.microsoft.com/office/word/2010/wordml" wp14:textId="77777777">
+    <w:p>
       <w:pPr>
         <w:pStyle w:val="TextBody"/>
         <w:rPr/>
@@ -502,7 +340,7 @@
         <w:t xml:space="preserve"> holotype YPM 1980, in which the right side of the centrum of caudal 7 has the usual single vascular foramen but that of caudal 8 has two (Figure A).</w:t>
       </w:r>
     </w:p>
-    <w:p xmlns:wp14="http://schemas.microsoft.com/office/word/2010/wordml" wp14:textId="77777777">
+    <w:p>
       <w:pPr>
         <w:pStyle w:val="Figure"/>
         <w:shd w:val="clear" w:fill="EEEEEE"/>
@@ -534,38 +372,14 @@
         <w:t xml:space="preserve"> holotype YPM 1980, caudal vertebrae 7 and 8 in right lateral view. Caudal 7, like most of the sequence, has a single vascular foramen on the right side of its centrum, but caudal 8 has two; others, including caudal 1, have none.</w:t>
       </w:r>
     </w:p>
-    <w:p xmlns:wp14="http://schemas.microsoft.com/office/word/2010/wordml" wp14:textId="77777777">
+    <w:p>
       <w:pPr>
         <w:pStyle w:val="TextBody"/>
         <w:rPr/>
       </w:pPr>
       <w:r>
         <w:rPr/>
-        <w:t xml:space="preserve">If our hypothesis that pneumatization follows vascularization is correct, then then this could explain why there </w:t>
-      </w:r>
-      <w:r>
-        <w:rPr/>
-        <w:t>are</w:t>
-      </w:r>
-      <w:r>
-        <w:rPr/>
-        <w:t xml:space="preserve"> sometimes </w:t>
-      </w:r>
-      <w:r>
-        <w:rPr/>
-        <w:t xml:space="preserve">two </w:t>
-      </w:r>
-      <w:r>
-        <w:rPr/>
-        <w:t xml:space="preserve">pneumatic fossae on one side of a centrum, </w:t>
-      </w:r>
-      <w:r>
-        <w:rPr/>
-        <w:t>for example</w:t>
-      </w:r>
-      <w:r>
-        <w:rPr/>
-        <w:t xml:space="preserve"> the left side of caudal 25 of the </w:t>
+        <w:t xml:space="preserve">If our hypothesis that pneumatization follows vascularization is correct, then then this could explain why there are sometimes two pneumatic fossae on one side of a centrum, for example the left side of caudal 25 of the </w:t>
       </w:r>
       <w:r>
         <w:rPr>
@@ -579,7 +393,7 @@
         <w:t xml:space="preserve"> tail MB.R.5000 (Figure C): the two vascular foramina carrying artery and vein were each followed by a pneumatic diverticulum and each developed into a pneumatic fossa.</w:t>
       </w:r>
     </w:p>
-    <w:p xmlns:wp14="http://schemas.microsoft.com/office/word/2010/wordml" wp14:textId="77777777">
+    <w:p>
       <w:pPr>
         <w:pStyle w:val="Figure"/>
         <w:shd w:val="clear" w:fill="EEEEEE"/>
@@ -608,49 +422,17 @@
       </w:r>
       <w:r>
         <w:rPr/>
-        <w:t xml:space="preserve"> tail MB.R.5000, part of the mounted skeleton at the Museum für Naturkunde Berlin. Caudal vertebrae 24–26. in left lateral view While caudal 26 has no pneumatic features, caudal 25 has two distinct pneumatic fossae, likely excavated around two distinct vascular foramina carrying an artery and a vein. Caudal 2</w:t>
-      </w:r>
-      <w:r>
-        <w:rPr/>
-        <w:t>4</w:t>
-      </w:r>
-      <w:r>
-        <w:rPr/>
-        <w:t xml:space="preserve"> is more shallowly excavated than 26, but may also exhibit two separate fossae.</w:t>
-      </w:r>
-    </w:p>
-    <w:p xmlns:wp14="http://schemas.microsoft.com/office/word/2010/wordml" wp14:textId="77777777">
+        <w:t xml:space="preserve"> tail MB.R.5000, part of the mounted skeleton at the Museum für Naturkunde Berlin. Caudal vertebrae 24–26. in left lateral view While caudal 26 has no pneumatic features, caudal 25 has two distinct pneumatic fossae, likely excavated around two distinct vascular foramina carrying an artery and a vein. Caudal 24 is more shallowly excavated than 26, but may also exhibit two separate fossae.</w:t>
+      </w:r>
+    </w:p>
+    <w:p>
       <w:pPr>
         <w:pStyle w:val="TextBody"/>
         <w:rPr/>
       </w:pPr>
       <w:r>
         <w:rPr/>
-        <w:t xml:space="preserve">Vascular foramina are rarely if ever seen in sauropod vertebrae that feature pneumatic fossae or foramina. </w:t>
-      </w:r>
-      <w:r>
-        <w:rPr/>
-        <w:t>Understandably t</w:t>
-      </w:r>
-      <w:r>
-        <w:rPr/>
-        <w:t xml:space="preserve">hey do not appear alongside these features, as the </w:t>
-      </w:r>
-      <w:r>
-        <w:rPr/>
-        <w:t>cavities</w:t>
-      </w:r>
-      <w:r>
-        <w:rPr/>
-        <w:t xml:space="preserve"> were excavated around the blood vessels; but why do </w:t>
-      </w:r>
-      <w:r>
-        <w:rPr/>
-        <w:t>vascular f</w:t>
-      </w:r>
-      <w:r>
-        <w:rPr/>
-        <w:t xml:space="preserve">oramina not appear </w:t>
+        <w:t xml:space="preserve">Vascular foramina are rarely if ever seen in sauropod vertebrae that feature pneumatic fossae or foramina. Understandably they do not appear alongside these features, as the cavities were excavated around the blood vessels; but why do vascular foramina not appear </w:t>
       </w:r>
       <w:r>
         <w:rPr>
@@ -661,60 +443,20 @@
       </w:r>
       <w:r>
         <w:rPr/>
-        <w:t xml:space="preserve"> pneumatic </w:t>
-      </w:r>
-      <w:r>
-        <w:rPr/>
-        <w:t>cavities</w:t>
-      </w:r>
-      <w:r>
-        <w:rPr/>
-        <w:t>?</w:t>
-      </w:r>
-    </w:p>
-    <w:p xmlns:wp14="http://schemas.microsoft.com/office/word/2010/wordml" wp14:textId="77777777">
+        <w:t xml:space="preserve"> pneumatic cavities?</w:t>
+      </w:r>
+    </w:p>
+    <w:p>
       <w:pPr>
         <w:pStyle w:val="TextBody"/>
         <w:rPr/>
       </w:pPr>
       <w:r>
         <w:rPr/>
-        <w:t xml:space="preserve">When a blood vessel enters a bone through a vascular foramen it is still detectable in CT scans as a tunnel through the trabeculae (Butler et al. 2012:figures 3 and 11), but the vessels usually arborize into arterioles and capillaries quickly once they're inside. </w:t>
-      </w:r>
-      <w:r>
-        <w:rPr/>
-        <w:t>So b</w:t>
-      </w:r>
-      <w:r>
-        <w:rPr/>
-        <w:t xml:space="preserve">efore a bone becomes pneumatized by a fossa, the artery </w:t>
-      </w:r>
-      <w:r>
-        <w:rPr/>
-        <w:t xml:space="preserve">has already </w:t>
-      </w:r>
-      <w:r>
-        <w:rPr/>
-        <w:t>branche</w:t>
-      </w:r>
-      <w:r>
-        <w:rPr/>
-        <w:t xml:space="preserve">d </w:t>
-      </w:r>
-      <w:r>
-        <w:rPr/>
-        <w:t xml:space="preserve">into many small vessels. When the diverticulum subsequently enlarges the vascular foramen into a pneumatic fossa, pneumatization likely excavates the bone around the already-branched arterial tree that existed inside the bone. There should therefore be multiple vascular foramina inside the fossa, </w:t>
-      </w:r>
-      <w:r>
-        <w:rPr/>
-        <w:t xml:space="preserve">representing the multiple branches of the artery — </w:t>
-      </w:r>
-      <w:r>
-        <w:rPr/>
-        <w:t>as can be observed in a least some vertebrae of ducks (Figure E).</w:t>
-      </w:r>
-    </w:p>
-    <w:p xmlns:wp14="http://schemas.microsoft.com/office/word/2010/wordml" wp14:textId="77777777">
+        <w:t>When a blood vessel enters a bone through a vascular foramen it is still detectable in CT scans as a tunnel through the trabeculae (Butler et al. 2012:figures 3 and 11), but the vessels usually arborize into arterioles and capillaries quickly once they're inside. So before a bone becomes pneumatized by a fossa, the artery has already branched into many small vessels. When the diverticulum subsequently enlarges the vascular foramen into a pneumatic fossa, pneumatization likely excavates the bone around the already-branched arterial tree that existed inside the bone. There should therefore be multiple vascular foramina inside the fossa, representing the multiple branches of the artery — as can be observed in a least some vertebrae of ducks (Figure E).</w:t>
+      </w:r>
+    </w:p>
+    <w:p>
       <w:pPr>
         <w:pStyle w:val="Figure"/>
         <w:rPr/>
@@ -742,26 +484,10 @@
       </w:r>
       <w:r>
         <w:rPr/>
-        <w:t xml:space="preserve">, dorsal vertebrae 2–7 in left lateral view. Note that the two anteriormost vertebrae (D2 and D3) </w:t>
-      </w:r>
-      <w:r>
-        <w:rPr/>
-        <w:t xml:space="preserve">each </w:t>
-      </w:r>
-      <w:r>
-        <w:rPr/>
-        <w:t>ha</w:t>
-      </w:r>
-      <w:r>
-        <w:rPr/>
-        <w:t>ve</w:t>
-      </w:r>
-      <w:r>
-        <w:rPr/>
-        <w:t xml:space="preserve"> a shallow pneumatic fossa penetrated by numerous small foramina.</w:t>
-      </w:r>
-    </w:p>
-    <w:p xmlns:wp14="http://schemas.microsoft.com/office/word/2010/wordml" wp14:textId="77777777">
+        <w:t>, dorsal vertebrae 2–7 in left lateral view. Note that the two anteriormost vertebrae (D2 and D3) each have a shallow pneumatic fossa penetrated by numerous small foramina.</w:t>
+      </w:r>
+    </w:p>
+    <w:p>
       <w:pPr>
         <w:pStyle w:val="TextBody"/>
         <w:rPr/>
@@ -771,7 +497,7 @@
         <w:t>However, these foramina will be much smaller than those that remain at the surface of apneumatic vertebrae. They may not be well preserved by fossilization, and even when preserved they will be difficult to spot during fossil preparation — especially as pneumatic cavities in large, delicate bones are already difficult to prepare. We recommend that sauropod workers carefully check pneumatic fossae and foramina for evidence of contained vascular foramina.</w:t>
       </w:r>
     </w:p>
-    <w:p xmlns:wp14="http://schemas.microsoft.com/office/word/2010/wordml" wp14:textId="77777777">
+    <w:p>
       <w:pPr>
         <w:pStyle w:val="Heading1"/>
         <w:numPr>
@@ -785,25 +511,17 @@
         <w:t>Conclusion</w:t>
       </w:r>
     </w:p>
-    <w:p xmlns:wp14="http://schemas.microsoft.com/office/word/2010/wordml" wp14:textId="77777777">
+    <w:p>
       <w:pPr>
         <w:pStyle w:val="TextBody"/>
         <w:rPr/>
       </w:pPr>
       <w:r>
         <w:rPr/>
-        <w:t>In general, bones are the least variable part of a body, followed by muscles, nerves, and finally blood vessels, which are v</w:t>
-      </w:r>
-      <w:r>
-        <w:rPr/>
-        <w:t>e</w:t>
-      </w:r>
-      <w:r>
-        <w:rPr/>
-        <w:t>ry variable in all vertebrates. Pneumatic fossae and foramina are skeletal features, so they might be expected to fall at the least variable end of the spectrum. But since diverticula follow blood vessels as they develop, the variability of pneumatic features in bones is not a coincidence: the variability of blood vessels causes the variability of diverticula, and of their skeletal traces.</w:t>
-      </w:r>
-    </w:p>
-    <w:p xmlns:wp14="http://schemas.microsoft.com/office/word/2010/wordml" wp14:textId="77777777">
+        <w:t>In general, bones are the least variable part of a body, followed by muscles, nerves, and finally blood vessels, which are very variable in all vertebrates. Pneumatic fossae and foramina are skeletal features, so they might be expected to fall at the least variable end of the spectrum. But since diverticula follow blood vessels as they develop, the variability of pneumatic features in bones is not a coincidence: the variability of blood vessels causes the variability of diverticula, and of their skeletal traces.</w:t>
+      </w:r>
+    </w:p>
+    <w:p>
       <w:pPr>
         <w:pStyle w:val="Heading1"/>
         <w:numPr>
@@ -817,75 +535,21 @@
         <w:t>References</w:t>
       </w:r>
     </w:p>
-    <w:p xmlns:wp14="http://schemas.microsoft.com/office/word/2010/wordml" wp14:textId="77777777">
+    <w:p>
       <w:pPr>
         <w:pStyle w:val="Reference"/>
-        <w:rPr>
-          <w:ins w:author="Matthew Wedel" w:date="2021-01-14T06:58:04.016Z" w:id="168659603"/>
-        </w:rPr>
-      </w:pPr>
-      <w:r>
-        <w:rPr/>
-        <w:t xml:space="preserve">Amato, V. P., S. Malta and R. </w:t>
-      </w:r>
-      <w:proofErr w:type="spellStart"/>
-      <w:r>
-        <w:rPr/>
-        <w:t>Bombelli</w:t>
-      </w:r>
-      <w:proofErr w:type="spellEnd"/>
-      <w:r>
-        <w:rPr/>
-        <w:t xml:space="preserve">. 1959. The normal vascular supply of the vertebral column in the growing rabbit. </w:t>
-      </w:r>
-      <w:r>
-        <w:rPr>
-          <w:i w:val="1"/>
-          <w:iCs w:val="1"/>
+        <w:rPr/>
+      </w:pPr>
+      <w:r>
+        <w:rPr/>
+        <w:t xml:space="preserve">Amato, V. P., S. Malta and R. Bombelli. 1959. The normal vascular supply of the vertebral column in the growing rabbit. </w:t>
+      </w:r>
+      <w:r>
+        <w:rPr>
+          <w:i/>
+          <w:iCs/>
         </w:rPr>
         <w:t>The Journal of Bone and Joint Surgery</w:t>
-      </w:r>
-      <w:r>
-        <w:rPr/>
-        <w:t xml:space="preserve"> </w:t>
-      </w:r>
-      <w:r>
-        <w:rPr>
-          <w:b w:val="1"/>
-          <w:bCs w:val="1"/>
-        </w:rPr>
-        <w:t>41(4)</w:t>
-      </w:r>
-      <w:r>
-        <w:rPr/>
-        <w:t>:782–795.</w:t>
-      </w:r>
-    </w:p>
-    <w:p>
-      <w:pPr>
-        <w:pStyle w:val="Reference"/>
-      </w:pPr>
-      <w:ins w:author="Matthew Wedel" w:date="2021-01-14T06:58:18.202Z" w:id="541057634">
-        <w:r>
-          <w:t>Berger, A.J. 1956. Anatomical variation and avian anatomy. The Condor 58(6):433-441.</w:t>
-        </w:r>
-      </w:ins>
-    </w:p>
-    <w:p xmlns:wp14="http://schemas.microsoft.com/office/word/2010/wordml" wp14:textId="77777777">
-      <w:pPr>
-        <w:pStyle w:val="Reference"/>
-        <w:rPr/>
-      </w:pPr>
-      <w:r>
-        <w:rPr/>
-        <w:t xml:space="preserve">Bremer, John L. 1940 The pneumatization of the humerus in the common fowl and the associated activity of theelin. </w:t>
-      </w:r>
-      <w:r>
-        <w:rPr>
-          <w:i/>
-          <w:iCs/>
-        </w:rPr>
-        <w:t>The Anatomical Record</w:t>
       </w:r>
       <w:r>
         <w:rPr/>
@@ -896,6 +560,78 @@
           <w:b/>
           <w:bCs/>
         </w:rPr>
+        <w:t>41(4)</w:t>
+      </w:r>
+      <w:r>
+        <w:rPr/>
+        <w:t>:782–795.</w:t>
+      </w:r>
+    </w:p>
+    <w:p>
+      <w:pPr>
+        <w:pStyle w:val="Reference"/>
+        <w:rPr/>
+      </w:pPr>
+      <w:r>
+        <w:rPr/>
+        <w:t>Berger, A</w:t>
+      </w:r>
+      <w:r>
+        <w:rPr/>
+        <w:t>ndrew</w:t>
+      </w:r>
+      <w:r>
+        <w:rPr/>
+        <w:t xml:space="preserve">. J. 1956. Anatomical variation and avian anatomy. </w:t>
+      </w:r>
+      <w:r>
+        <w:rPr>
+          <w:i/>
+          <w:iCs/>
+        </w:rPr>
+        <w:t>The Condor</w:t>
+      </w:r>
+      <w:r>
+        <w:rPr/>
+        <w:t xml:space="preserve"> </w:t>
+      </w:r>
+      <w:r>
+        <w:rPr>
+          <w:b/>
+          <w:bCs/>
+        </w:rPr>
+        <w:t>58(6)</w:t>
+      </w:r>
+      <w:r>
+        <w:rPr/>
+        <w:t>:433–441.</w:t>
+      </w:r>
+    </w:p>
+    <w:p>
+      <w:pPr>
+        <w:pStyle w:val="Reference"/>
+        <w:rPr/>
+      </w:pPr>
+      <w:r>
+        <w:rPr/>
+        <w:t xml:space="preserve">Bremer, John L. 1940 The pneumatization of the humerus in the common fowl and the associated activity of theelin. </w:t>
+      </w:r>
+      <w:r>
+        <w:rPr>
+          <w:i/>
+          <w:iCs/>
+        </w:rPr>
+        <w:t>The Anatomical Record</w:t>
+      </w:r>
+      <w:r>
+        <w:rPr/>
+        <w:t xml:space="preserve"> </w:t>
+      </w:r>
+      <w:r>
+        <w:rPr>
+          <w:b/>
+          <w:bCs/>
+        </w:rPr>
         <w:t>77(2)</w:t>
       </w:r>
       <w:r>
@@ -910,7 +646,7 @@
         <w:t>. doi:10.1002/ar.1090770209</w:t>
       </w:r>
     </w:p>
-    <w:p xmlns:wp14="http://schemas.microsoft.com/office/word/2010/wordml" wp14:textId="77777777">
+    <w:p>
       <w:pPr>
         <w:pStyle w:val="Reference"/>
         <w:rPr/>
@@ -942,7 +678,7 @@
         <w:t>:e34094. doi:10.1371/journal.pone.0034094</w:t>
       </w:r>
     </w:p>
-    <w:p xmlns:wp14="http://schemas.microsoft.com/office/word/2010/wordml" wp14:textId="77777777">
+    <w:p>
       <w:pPr>
         <w:pStyle w:val="Reference"/>
         <w:rPr/>
@@ -963,73 +699,103 @@
         <w:t>, 3rd edition. Elsevier, St. Louis. doi:10.1016/b978-0-323-07954-9.00002-5</w:t>
       </w:r>
     </w:p>
-    <w:p xmlns:wp14="http://schemas.microsoft.com/office/word/2010/wordml" wp14:textId="77777777">
+    <w:p>
       <w:pPr>
         <w:pStyle w:val="Reference"/>
-        <w:rPr>
-          <w:ins w:author="Matthew Wedel" w:date="2021-01-14T06:58:25.119Z" w:id="1752972063"/>
-        </w:rPr>
-      </w:pPr>
-      <w:r>
-        <w:rPr/>
-        <w:t xml:space="preserve">McIntosh, John S. 1990. Species determination in sauropod dinosaurs with tentative suggestions for </w:t>
-      </w:r>
-      <w:proofErr w:type="gramStart"/>
-      <w:r>
-        <w:rPr/>
-        <w:t>the their</w:t>
-      </w:r>
-      <w:proofErr w:type="gramEnd"/>
-      <w:r>
-        <w:rPr/>
-        <w:t xml:space="preserve"> classification. pp. 53–69 in: K. Carpenter and </w:t>
-      </w:r>
-      <w:proofErr w:type="gramStart"/>
-      <w:r>
-        <w:rPr/>
-        <w:t>P .</w:t>
-      </w:r>
-      <w:proofErr w:type="gramEnd"/>
-      <w:r>
-        <w:rPr/>
-        <w:t xml:space="preserve">J. Currie (eds.), </w:t>
-      </w:r>
-      <w:r>
-        <w:rPr>
-          <w:i w:val="1"/>
-          <w:iCs w:val="1"/>
+        <w:rPr/>
+      </w:pPr>
+      <w:r>
+        <w:rPr/>
+        <w:t xml:space="preserve">McIntosh, John S. 1990. Species determination in sauropod dinosaurs with tentative suggestions for the their classification. pp. 53–69 in: K. Carpenter and P .J. Currie (eds.), </w:t>
+      </w:r>
+      <w:r>
+        <w:rPr>
+          <w:i/>
+          <w:iCs/>
         </w:rPr>
         <w:t>Dinosaur Systematics: Approaches and Perspectives</w:t>
       </w:r>
       <w:r>
         <w:rPr/>
-        <w:t>, Cambridge University Press, Cambridge, UK.</w:t>
+        <w:t>, Cambridge University Press, Cambridge, U</w:t>
+      </w:r>
+      <w:r>
+        <w:rPr/>
+        <w:t>K.</w:t>
       </w:r>
     </w:p>
     <w:p>
       <w:pPr>
         <w:pStyle w:val="Reference"/>
-        <w:pPrChange w:author="Matthew Wedel" w:date="2021-01-14T06:58:37.328Z">
-          <w:pPr/>
-        </w:pPrChange>
-      </w:pPr>
-      <w:ins w:author="Matthew Wedel" w:date="2021-01-14T06:58:37.319Z" w:id="1119772156">
-        <w:r>
-          <w:rPr>
-            <w:rFonts w:ascii="Arial" w:hAnsi="Arial" w:eastAsia="Arial" w:cs="Arial"/>
-            <w:b w:val="0"/>
-            <w:bCs w:val="0"/>
-            <w:i w:val="0"/>
-            <w:iCs w:val="0"/>
-            <w:noProof w:val="0"/>
-            <w:color w:val="222222"/>
-            <w:lang w:val="en-GB"/>
-          </w:rPr>
-          <w:t>Moore, K.L., Dalley, A.F., and Agur, A.M.R. 2010. Clinically Oriented Anatomy, 6th Ed. Lippincott Williams &amp; Wilkins, Baltimore, 1134pp.</w:t>
-        </w:r>
-      </w:ins>
-    </w:p>
-    <w:p xmlns:wp14="http://schemas.microsoft.com/office/word/2010/wordml" wp14:textId="77777777">
+        <w:rPr/>
+      </w:pPr>
+      <w:r>
+        <w:rPr/>
+        <w:t>Moore, K</w:t>
+      </w:r>
+      <w:r>
+        <w:rPr/>
+        <w:t xml:space="preserve">eith </w:t>
+      </w:r>
+      <w:r>
+        <w:rPr/>
+        <w:t xml:space="preserve">L., </w:t>
+      </w:r>
+      <w:r>
+        <w:rPr/>
+        <w:t xml:space="preserve">Arthur F. </w:t>
+      </w:r>
+      <w:r>
+        <w:rPr/>
+        <w:t xml:space="preserve">Dalley and </w:t>
+      </w:r>
+      <w:r>
+        <w:rPr/>
+        <w:t xml:space="preserve">Anne M. R. </w:t>
+      </w:r>
+      <w:r>
+        <w:rPr/>
+        <w:t xml:space="preserve">Agur. 2010. </w:t>
+      </w:r>
+      <w:r>
+        <w:rPr>
+          <w:i/>
+          <w:iCs/>
+        </w:rPr>
+        <w:t>Clinically Oriented Anatomy</w:t>
+      </w:r>
+      <w:r>
+        <w:rPr/>
+        <w:t xml:space="preserve">, 6th </w:t>
+      </w:r>
+      <w:bookmarkStart w:id="0" w:name="__DdeLink__433_1176378571"/>
+      <w:r>
+        <w:rPr/>
+        <w:t>e</w:t>
+      </w:r>
+      <w:r>
+        <w:rPr/>
+        <w:t>d</w:t>
+      </w:r>
+      <w:r>
+        <w:rPr/>
+        <w:t>ition</w:t>
+      </w:r>
+      <w:bookmarkEnd w:id="0"/>
+      <w:r>
+        <w:rPr/>
+        <w:t>. Lippincott Williams &amp; Wilkins, Baltimore, 1134 p</w:t>
+      </w:r>
+      <w:r>
+        <w:rPr/>
+        <w:t>ages</w:t>
+      </w:r>
+      <w:r>
+        <w:rPr/>
+        <w:t>.</w:t>
+      </w:r>
+    </w:p>
+    <w:p>
       <w:pPr>
         <w:pStyle w:val="Reference"/>
         <w:rPr/>
@@ -1061,7 +827,7 @@
         <w:t>:1199–1226. doi:10.1002/jmor.10470.</w:t>
       </w:r>
     </w:p>
-    <w:p xmlns:wp14="http://schemas.microsoft.com/office/word/2010/wordml" wp14:textId="77777777">
+    <w:p>
       <w:pPr>
         <w:pStyle w:val="Reference"/>
         <w:rPr/>
@@ -1093,7 +859,7 @@
         <w:t>:24–37.</w:t>
       </w:r>
     </w:p>
-    <w:p xmlns:wp14="http://schemas.microsoft.com/office/word/2010/wordml" wp14:textId="77777777">
+    <w:p>
       <w:pPr>
         <w:pStyle w:val="Reference"/>
         <w:rPr/>
@@ -1136,7 +902,7 @@
         <w:t>:e5212. doi:10.7717/peerj.5212</w:t>
       </w:r>
     </w:p>
-    <w:p xmlns:wp14="http://schemas.microsoft.com/office/word/2010/wordml" wp14:textId="77777777">
+    <w:p>
       <w:pPr>
         <w:pStyle w:val="Reference"/>
         <w:rPr/>
@@ -1168,7 +934,7 @@
         <w:t>:1547–1564. doi: 10.1111/j.1475-4983.2007.00728.x</w:t>
       </w:r>
     </w:p>
-    <w:p xmlns:wp14="http://schemas.microsoft.com/office/word/2010/wordml" wp14:textId="77777777">
+    <w:p>
       <w:pPr>
         <w:pStyle w:val="Reference"/>
         <w:rPr/>
@@ -1200,7 +966,7 @@
         <w:t>:308–323. doi:10.1007/s12565-014-0270-x</w:t>
       </w:r>
     </w:p>
-    <w:p xmlns:wp14="http://schemas.microsoft.com/office/word/2010/wordml" wp14:textId="77777777">
+    <w:p>
       <w:pPr>
         <w:pStyle w:val="Reference"/>
         <w:rPr/>
@@ -1232,7 +998,7 @@
         <w:t>:344–357. doi:10.1671/0272-4634(2003)023[0344:TEOVPI]2.0.CO;2</w:t>
       </w:r>
     </w:p>
-    <w:p xmlns:wp14="http://schemas.microsoft.com/office/word/2010/wordml" wp14:textId="77777777">
+    <w:p>
       <w:pPr>
         <w:pStyle w:val="Reference"/>
         <w:rPr/>
@@ -1286,7 +1052,7 @@
         <w:t>:e78213. 14 pages. doi: 10.1371/journal.pone.0078213</w:t>
       </w:r>
     </w:p>
-    <w:p xmlns:wp14="http://schemas.microsoft.com/office/word/2010/wordml" wp14:textId="77777777">
+    <w:p>
       <w:pPr>
         <w:pStyle w:val="Reference"/>
         <w:rPr/>
@@ -1318,7 +1084,7 @@
         <w:t>:1–76. doi:10.1080/02724634.1997.10011027</w:t>
       </w:r>
     </w:p>
-    <w:p xmlns:wp14="http://schemas.microsoft.com/office/word/2010/wordml" wp14:textId="77777777">
+    <w:p>
       <w:pPr>
         <w:pStyle w:val="Reference"/>
         <w:spacing w:before="0" w:after="142"/>
@@ -1331,8 +1097,8 @@
     </w:p>
     <w:sectPr>
       <w:type w:val="nextPage"/>
-      <w:pgSz w:w="11906" w:h="16838" w:orient="portrait"/>
-      <w:pgMar w:top="1134" w:right="1134" w:bottom="1134" w:left="1134" w:header="0" w:footer="0" w:gutter="0"/>
+      <w:pgSz w:w="11906" w:h="16838"/>
+      <w:pgMar w:left="1134" w:right="1134" w:header="0" w:top="1134" w:footer="0" w:bottom="1134" w:gutter="0"/>
       <w:pgNumType w:fmt="decimal"/>
       <w:formProt w:val="false"/>
       <w:textDirection w:val="lrTb"/>
@@ -1824,7 +1590,7 @@
 </file>
 
 <file path=word/styles.xml><?xml version="1.0" encoding="utf-8"?>
-<w:styles xmlns:wp14="http://schemas.microsoft.com/office/word/2010/wordprocessingDrawing" xmlns:w="http://schemas.openxmlformats.org/wordprocessingml/2006/main" xmlns:w14="http://schemas.microsoft.com/office/word/2010/wordml" xmlns:mc="http://schemas.openxmlformats.org/markup-compatibility/2006" mc:Ignorable="w14 wp14">
+<w:styles xmlns:w="http://schemas.openxmlformats.org/wordprocessingml/2006/main" xmlns:w14="http://schemas.microsoft.com/office/word/2010/wordml" xmlns:mc="http://schemas.openxmlformats.org/markup-compatibility/2006" mc:Ignorable="w14">
   <w:docDefaults>
     <w:rPrDefault>
       <w:rPr>
@@ -1857,7 +1623,7 @@
     </w:rPr>
   </w:style>
   <w:style w:type="paragraph" w:styleId="Heading1">
-    <w:name w:val="heading 1"/>
+    <w:name w:val="Heading 1"/>
     <w:basedOn w:val="Heading"/>
     <w:next w:val="TextBody"/>
     <w:qFormat/>
@@ -1939,6 +1705,19 @@
       <w:bCs/>
     </w:rPr>
   </w:style>
+  <w:style w:type="character" w:styleId="ListLabel7">
+    <w:name w:val="ListLabel 7"/>
+    <w:qFormat/>
+    <w:rPr/>
+  </w:style>
+  <w:style w:type="character" w:styleId="ListLabel8">
+    <w:name w:val="ListLabel 8"/>
+    <w:qFormat/>
+    <w:rPr>
+      <w:b/>
+      <w:bCs/>
+    </w:rPr>
+  </w:style>
   <w:style w:type="paragraph" w:styleId="Heading">
     <w:name w:val="Heading"/>
     <w:basedOn w:val="Normal"/>
@@ -1959,7 +1738,7 @@
     <w:name w:val="Body Text"/>
     <w:basedOn w:val="Normal"/>
     <w:pPr>
-      <w:spacing w:before="0" w:after="142" w:line="276" w:lineRule="auto"/>
+      <w:spacing w:lineRule="auto" w:line="276" w:before="0" w:after="142"/>
       <w:ind w:left="0" w:right="0" w:firstLine="283"/>
     </w:pPr>
     <w:rPr/>
@@ -2055,8 +1834,8 @@
     <w:qFormat/>
     <w:pPr>
       <w:pBdr>
-        <w:top w:val="single" w:color="CCCCCC" w:sz="2" w:space="5"/>
-        <w:bottom w:val="single" w:color="CCCCCC" w:sz="2" w:space="5"/>
+        <w:top w:val="single" w:sz="2" w:space="5" w:color="CCCCCC"/>
+        <w:bottom w:val="single" w:sz="2" w:space="5" w:color="CCCCCC"/>
       </w:pBdr>
       <w:shd w:val="clear" w:fill="EEEEEE"/>
       <w:spacing w:before="119" w:after="119"/>

</xml_diff>

<commit_message>
Fix filename for Figure E
</commit_message>
<xml_diff>
--- a/TaylorWedel2021-pneumatic-variation.docx
+++ b/TaylorWedel2021-pneumatic-variation.docx
@@ -161,7 +161,7 @@
     <w:p>
       <w:pPr>
         <w:pStyle w:val="Figure"/>
-        <w:shd w:fill="EEEEEE" w:val="clear"/>
+        <w:shd w:val="clear" w:fill="EEEEEE"/>
         <w:rPr/>
       </w:pPr>
       <w:hyperlink r:id="rId3">
@@ -187,39 +187,7 @@
       </w:r>
       <w:r>
         <w:rPr/>
-        <w:t xml:space="preserve">. A: left lateral view. B: right lateral view. </w:t>
-      </w:r>
-      <w:r>
-        <w:rPr/>
-        <w:t>Pneumatic fossa and “M”-shaped complex of laminae highlighted in pale red; pneumatic foramina within fossae highlighted in deep red.</w:t>
-      </w:r>
-      <w:r>
-        <w:rPr/>
-        <w:t xml:space="preserve"> Note that, while the general outline of the pneumatic features is the same on both side</w:t>
-      </w:r>
-      <w:r>
-        <w:rPr/>
-        <w:t>s</w:t>
-      </w:r>
-      <w:r>
-        <w:rPr/>
-        <w:t xml:space="preserve">, there are numerous differences in detail: the fossae </w:t>
-      </w:r>
-      <w:r>
-        <w:rPr/>
-        <w:t>and their contained foramina</w:t>
-      </w:r>
-      <w:r>
-        <w:rPr/>
-        <w:t xml:space="preserve"> are different shapes, the fossa on the right contains an accessory lamina, the “M” is </w:t>
-      </w:r>
-      <w:r>
-        <w:rPr/>
-        <w:t>better defined</w:t>
-      </w:r>
-      <w:r>
-        <w:rPr/>
-        <w:t xml:space="preserve"> on the left, etc. Scale bar = 20 cm. After Taylor (2018:figure 1).</w:t>
+        <w:t>. A: left lateral view. B: right lateral view. Pneumatic fossa and “M”-shaped complex of laminae highlighted in pale red; pneumatic foramina within fossae highlighted in deep red. Note that, while the general outline of the pneumatic features is the same on both sides, there are numerous differences in detail: the fossae and their contained foramina are different shapes, the fossa on the right contains an accessory lamina, the “M” is better defined on the left, etc. Scale bar = 20 cm. After Taylor (2018:figure 1).</w:t>
       </w:r>
     </w:p>
     <w:p>
@@ -274,21 +242,13 @@
       </w:r>
       <w:r>
         <w:rPr/>
-        <w:t xml:space="preserve">, only about half of the first 13 caudal vertebrae have </w:t>
-      </w:r>
-      <w:r>
-        <w:rPr/>
-        <w:t xml:space="preserve">vascular foramina on each side, and they is not the same vertebrae on each side </w:t>
-      </w:r>
-      <w:r>
-        <w:rPr/>
-        <w:t>(Figure D). In sauropods, too, vascularization is variable along the vertebral sequence (Figure A) and between sides of an individual vertebra.</w:t>
+        <w:t>, only about half of the first 13 caudal vertebrae have vascular foramina on each side, and they is not the same vertebrae on each side (Figure D). In sauropods, too, vascularization is variable along the vertebral sequence (Figure A) and between sides of an individual vertebra.</w:t>
       </w:r>
     </w:p>
     <w:p>
       <w:pPr>
         <w:pStyle w:val="Figure"/>
-        <w:shd w:fill="EEEEEE" w:val="clear"/>
+        <w:shd w:val="clear" w:fill="EEEEEE"/>
         <w:rPr/>
       </w:pPr>
       <w:hyperlink r:id="rId4">
@@ -314,67 +274,7 @@
       </w:r>
       <w:r>
         <w:rPr/>
-        <w:t xml:space="preserve">. </w:t>
-      </w:r>
-      <w:r>
-        <w:rPr/>
-        <w:t>A: close-up of caudal vertebrae 4–6 in right lateral view, red circles highlighting vascular foramina: none in Ca4, two in Ca5 and one in Ca6. B: right lateral view. C: left lateral view. I</w:t>
-      </w:r>
-      <w:r>
-        <w:rPr/>
-        <w:t xml:space="preserve">n right lateral view, </w:t>
-      </w:r>
-      <w:r>
-        <w:rPr/>
-        <w:t>v</w:t>
-      </w:r>
-      <w:r>
-        <w:rPr/>
-        <w:t xml:space="preserve">ascular foramina are apparent </w:t>
-      </w:r>
-      <w:r>
-        <w:rPr/>
-        <w:t>i</w:t>
-      </w:r>
-      <w:r>
-        <w:rPr/>
-        <w:t xml:space="preserve">n the centra of caudal vertebrae 5–7 </w:t>
-      </w:r>
-      <w:r>
-        <w:rPr/>
-        <w:t>and</w:t>
-      </w:r>
-      <w:r>
-        <w:rPr/>
-        <w:t xml:space="preserve"> 9–11; they are absent </w:t>
-      </w:r>
-      <w:r>
-        <w:rPr/>
-        <w:t xml:space="preserve">or too small to make out </w:t>
-      </w:r>
-      <w:r>
-        <w:rPr/>
-        <w:t xml:space="preserve">in vertebrae 1–4, </w:t>
-      </w:r>
-      <w:r>
-        <w:rPr/>
-        <w:t>8</w:t>
-      </w:r>
-      <w:r>
-        <w:rPr/>
-        <w:t xml:space="preserve"> and 12–</w:t>
-      </w:r>
-      <w:r>
-        <w:rPr/>
-        <w:t>13</w:t>
-      </w:r>
-      <w:r>
-        <w:rPr/>
-        <w:t xml:space="preserve">. </w:t>
-      </w:r>
-      <w:r>
-        <w:rPr/>
-        <w:t>In left lateral view, vascular foramina are apparent in the centra of caudal vertebrae 4–7 and 9; they are absent or too small to make out in vertebrae 1–3, 8, and 10–13. Caudal centra 5–7 and 9 are therefore vascularised from both sides; 4 and 10–11 from one side only; and 1–3, 8 and 12–13 not at all.</w:t>
+        <w:t>. A: close-up of caudal vertebrae 4–6 in right lateral view, red circles highlighting vascular foramina: none in Ca4, two in Ca5 and one in Ca6. B: right lateral view. C: left lateral view. In right lateral view, vascular foramina are apparent in the centra of caudal vertebrae 5–7 and 9–11; they are absent or too small to make out in vertebrae 1–4, 8 and 12–13. In left lateral view, vascular foramina are apparent in the centra of caudal vertebrae 4–7 and 9; they are absent or too small to make out in vertebrae 1–3, 8, and 10–13. Caudal centra 5–7 and 9 are therefore vascularised from both sides; 4 and 10–11 from one side only; and 1–3, 8 and 12–13 not at all.</w:t>
       </w:r>
     </w:p>
     <w:p>
@@ -1781,6 +1681,19 @@
       <w:bCs/>
     </w:rPr>
   </w:style>
+  <w:style w:type="character" w:styleId="ListLabel11">
+    <w:name w:val="ListLabel 11"/>
+    <w:qFormat/>
+    <w:rPr/>
+  </w:style>
+  <w:style w:type="character" w:styleId="ListLabel12">
+    <w:name w:val="ListLabel 12"/>
+    <w:qFormat/>
+    <w:rPr>
+      <w:b/>
+      <w:bCs/>
+    </w:rPr>
+  </w:style>
   <w:style w:type="paragraph" w:styleId="Heading">
     <w:name w:val="Heading"/>
     <w:basedOn w:val="Normal"/>

</xml_diff>

<commit_message>
Matt's edits to add more on vascular development
</commit_message>
<xml_diff>
--- a/TaylorWedel2021-pneumatic-variation.docx
+++ b/TaylorWedel2021-pneumatic-variation.docx
@@ -2,7 +2,7 @@
 <file path=word/document.xml><?xml version="1.0" encoding="utf-8"?>
 <w:document xmlns:o="urn:schemas-microsoft-com:office:office" xmlns:r="http://schemas.openxmlformats.org/officeDocument/2006/relationships" xmlns:v="urn:schemas-microsoft-com:vml" xmlns:w="http://schemas.openxmlformats.org/wordprocessingml/2006/main" xmlns:w10="urn:schemas-microsoft-com:office:word" xmlns:wp="http://schemas.openxmlformats.org/drawingml/2006/wordprocessingDrawing" xmlns:wps="http://schemas.microsoft.com/office/word/2010/wordprocessingShape" xmlns:wpg="http://schemas.microsoft.com/office/word/2010/wordprocessingGroup" xmlns:mc="http://schemas.openxmlformats.org/markup-compatibility/2006" xmlns:wp14="http://schemas.microsoft.com/office/word/2010/wordprocessingDrawing" xmlns:w14="http://schemas.microsoft.com/office/word/2010/wordml" mc:Ignorable="w14 wp14">
   <w:body>
-    <w:p>
+    <w:p xmlns:wp14="http://schemas.microsoft.com/office/word/2010/wordml" wp14:textId="77777777">
       <w:pPr>
         <w:pStyle w:val="Title"/>
         <w:spacing w:before="240" w:after="120"/>
@@ -14,7 +14,7 @@
         <w:t>Why is vertebral pneumaticity in sauropod dinosaurs so variable?</w:t>
       </w:r>
     </w:p>
-    <w:p>
+    <w:p xmlns:wp14="http://schemas.microsoft.com/office/word/2010/wordml" wp14:textId="77777777">
       <w:pPr>
         <w:pStyle w:val="Authors"/>
         <w:ind w:left="0" w:right="0" w:hanging="0"/>
@@ -41,7 +41,7 @@
         <w:t>2</w:t>
       </w:r>
     </w:p>
-    <w:p>
+    <w:p xmlns:wp14="http://schemas.microsoft.com/office/word/2010/wordml" wp14:textId="77777777">
       <w:pPr>
         <w:pStyle w:val="Addresses"/>
         <w:rPr/>
@@ -65,7 +65,7 @@
         </w:r>
       </w:hyperlink>
     </w:p>
-    <w:p>
+    <w:p xmlns:wp14="http://schemas.microsoft.com/office/word/2010/wordml" wp14:textId="77777777">
       <w:pPr>
         <w:pStyle w:val="Addresses"/>
         <w:rPr/>
@@ -81,7 +81,7 @@
         <w:t xml:space="preserve"> College of Osteopathic Medicine of the Pacific and College of Podiatric Medicine, Western University of Health Sciences, Pomona, California, United States of America</w:t>
       </w:r>
     </w:p>
-    <w:p>
+    <w:p xmlns:wp14="http://schemas.microsoft.com/office/word/2010/wordml" wp14:textId="77777777">
       <w:pPr>
         <w:pStyle w:val="Addresses"/>
         <w:ind w:left="142" w:right="0" w:hanging="0"/>
@@ -91,7 +91,7 @@
         <w:rPr/>
       </w:r>
     </w:p>
-    <w:p>
+    <w:p xmlns:wp14="http://schemas.microsoft.com/office/word/2010/wordml" wp14:textId="77777777">
       <w:pPr>
         <w:pStyle w:val="Heading1"/>
         <w:numPr>
@@ -105,7 +105,7 @@
         <w:t>Introduction</w:t>
       </w:r>
     </w:p>
-    <w:p>
+    <w:p xmlns:wp14="http://schemas.microsoft.com/office/word/2010/wordml" wp14:textId="77777777">
       <w:pPr>
         <w:pStyle w:val="TextBody"/>
         <w:rPr/>
@@ -115,7 +115,7 @@
         <w:t>The vertebrae of sauropod dinosaurs are distinctive not only because of their size but also because they have complex pneumatic features. These include fossae and foramina, in both the centrum and neural arch; and laminae connecting landmarks such as the zygapophyses, diapophyses and parapophyses (Wedel 2003). For this reason, sauropod vertebrae are unusually diagnostic and are frequently used in species determination (McIntosh 1990).</w:t>
       </w:r>
     </w:p>
-    <w:p>
+    <w:p xmlns:wp14="http://schemas.microsoft.com/office/word/2010/wordml" wp14:textId="77777777">
       <w:pPr>
         <w:pStyle w:val="TextBody"/>
         <w:rPr/>
@@ -166,7 +166,7 @@
         <w:t xml:space="preserve"> MB.R.5000 (Wedel and Taylor 2013:5–7 and figures 4 and 5). In contrast, the vertebrae of mammals, non-dinosaurian reptiles and even other dinosaurs are much more uniform, exhibiting less individual, serial and bilateral variation. Why are sauropod vertebrae so much more variable?</w:t>
       </w:r>
     </w:p>
-    <w:p>
+    <w:p xmlns:wp14="http://schemas.microsoft.com/office/word/2010/wordml" wp14:textId="77777777">
       <w:pPr>
         <w:pStyle w:val="Figure"/>
         <w:shd w:val="clear" w:fill="EEEEEE"/>
@@ -214,7 +214,7 @@
         <w:t>. A: left lateral view. B: right lateral view. Pneumatic fossa and “M”-shaped complex of laminae highlighted in pale red; pneumatic foramina within fossae highlighted in deep red. Note that, while the general outline of the pneumatic features is the same on both sides, there are numerous differences in detail: the fossae and their contained foramina are different shapes, the fossa on the right contains an accessory lamina, the “M” is better defined on the left, etc. Scale bar = 20 cm. After Taylor (2018:figure 1).</w:t>
       </w:r>
     </w:p>
-    <w:p>
+    <w:p xmlns:wp14="http://schemas.microsoft.com/office/word/2010/wordml" wp14:textId="77777777">
       <w:pPr>
         <w:pStyle w:val="Heading1"/>
         <w:numPr>
@@ -228,7 +228,7 @@
         <w:t>Analysis</w:t>
       </w:r>
     </w:p>
-    <w:p>
+    <w:p xmlns:wp14="http://schemas.microsoft.com/office/word/2010/wordml" wp14:textId="77777777">
       <w:pPr>
         <w:pStyle w:val="TextBody"/>
         <w:rPr/>
@@ -238,7 +238,7 @@
         <w:t>It has been generally assumed that variation in pneumatic features is essentially random: as Witmer (1997:64) wrote of the antorbital paranasal sinus in archosaurs, “pneumatic diverticula are viewed simply as opportunistic pneumatizing machines, resorbing as much bone as possible within the constraints imposed by local biomechanical loading regimes”. However, here we will develop another explanation.</w:t>
       </w:r>
     </w:p>
-    <w:p>
+    <w:p xmlns:wp14="http://schemas.microsoft.com/office/word/2010/wordml" wp14:textId="77777777">
       <w:pPr>
         <w:pStyle w:val="TextBody"/>
         <w:rPr/>
@@ -248,7 +248,7 @@
         <w:t>Bremer (1940:200) demonstrated that in extant birds, developing diverticula follow blood vessels as they radiate through the body: “Into this loose tissue, along the vein, the air sac [i.e. diverticulum in modern usage] finally grows in the form of a long tube … The actual entrance of the air sac into the main marrow cavity is effected at first at the internal opening of the vein”. O’Connor (2006:1208–1209) confirmed that “vascular injection studies on birds with pneumatic postcrania reveal that nutrient vessels share (i.e., co-occupy) foramina with pneumatic diverticula to gain access to the medullary space”. It is parsimonious to assume the same was true in sauropods.</w:t>
       </w:r>
     </w:p>
-    <w:p>
+    <w:p xmlns:wp14="http://schemas.microsoft.com/office/word/2010/wordml" wp14:textId="77777777">
       <w:pPr>
         <w:pStyle w:val="TextBody"/>
         <w:rPr/>
@@ -285,7 +285,7 @@
         <w:t>) and between sides of an individual vertebra.</w:t>
       </w:r>
     </w:p>
-    <w:p>
+    <w:p xmlns:wp14="http://schemas.microsoft.com/office/word/2010/wordml" wp14:textId="77777777">
       <w:pPr>
         <w:pStyle w:val="Figure"/>
         <w:shd w:val="clear" w:fill="EEEEEE"/>
@@ -333,37 +333,771 @@
         <w:t>. A: close-up of caudal vertebrae 4–6 in right lateral view, red circles highlighting vascular foramina: none in Ca4, two in Ca5 and one in Ca6. B: right lateral view. C: left lateral view. In right lateral view, vascular foramina are apparent in the centra of caudal vertebrae 5–7 and 9–11; they are absent or too small to make out in vertebrae 1–4, 8 and 12–13. In left lateral view, vascular foramina are apparent in the centra of caudal vertebrae 4–7 and 9; they are absent or too small to make out in vertebrae 1–3, 8, and 10–13. Caudal centra 5–7 and 9 are therefore vascularised from both sides; 4 and 10–11 from one side only; and 1–3, 8 and 12–13 not at all.</w:t>
       </w:r>
     </w:p>
+    <w:p xmlns:wp14="http://schemas.microsoft.com/office/word/2010/wordml" wp14:textId="77777777">
+      <w:pPr>
+        <w:pStyle w:val="TextBody"/>
+        <w:rPr/>
+      </w:pPr>
+      <w:r>
+        <w:rPr/>
+        <w:t>The ontogenetic development of vertebral vasculature is a complex process. Early in embryonic development, the spinal cord is much larger than the vertebrae. Arteries serve the cord first; then as the notochord segments and is replaced by the cartilaginous anlagen of the vertebrae, branches of the medullary arteries tunnel into the cartilage and support the growth of the vertebrae (Amato 1959). All the blood supply to developing vertebrae therefore comes from inside the neural canal. Branches of the segmental arteries subsequently penetrate the vertebrae from the outside, and anastomotic connections develop inside the vertebra, connecting the internal and external systems (see example in Cramer 2014:figure 2.4).</w:t>
+      </w:r>
+    </w:p>
+    <w:p xmlns:wp14="http://schemas.microsoft.com/office/word/2010/wordml" wp14:textId="77777777">
+      <w:pPr>
+        <w:pStyle w:val="TextBody"/>
+        <w:rPr/>
+      </w:pPr>
+      <w:r>
+        <w:rPr/>
+        <w:t>As the growth of the vertebrae outpaces that of the cord, there is a handoff of arterial supply from the original medullary arteries that serve the cord to the secondary, external arteries: foramina inside the neural canal shrink with age, while those on the external surface of the vertebra enlarge (Smuts 1975:35). However, this handoff is not always completed, and asymmetric arterial supply is common (Smuts 1975). Consequently centra frequently lack an external vascular foramen on one or both sides. This is not a problem as the medullary arteries can provide the necessary blood supply, but in sauropods the absence of such external foramina means there is no point of entry for a diverticulum that otherwise would subsequently produce pneumatic cavities in the side of the bone.</w:t>
+      </w:r>
+    </w:p>
+    <w:p xmlns:wp14="http://schemas.microsoft.com/office/word/2010/wordml" wp14:textId="77777777">
+      <w:pPr>
+        <w:pStyle w:val="TextBody"/>
+        <w:rPr>
+          <w:ins w:author="Matthew Wedel" w:date="2021-01-19T07:00:24.843Z" w:id="2367523"/>
+        </w:rPr>
+      </w:pPr>
+      <w:r>
+        <w:rPr/>
+        <w:t>In summary, since external pneumatic cavities follow vascularization of the outer wall, and the latter is variable, it follows that pneumatization is also variable, reflecting the variation in the soft tissues that guide its development.</w:t>
+      </w:r>
+    </w:p>
     <w:p>
       <w:pPr>
         <w:pStyle w:val="TextBody"/>
-        <w:rPr/>
-      </w:pPr>
-      <w:r>
-        <w:rPr/>
-        <w:t>The ontogenetic development of vertebral vasculature is a complex process. Early in embryonic development, the spinal cord is much larger than the vertebrae. Arteries serve the cord first; then as the notochord segments and is replaced by the cartilaginous anlagen of the vertebrae, branches of the medullary arteries tunnel into the cartilage and support the growth of the vertebrae (Amato 1959). All the blood supply to developing vertebrae therefore comes from inside the neural canal. Branches of the segmental arteries subsequently penetrate the vertebrae from the outside, and anastomotic connections develop inside the vertebra, connecting the internal and external systems (see example in Cramer 2014:figure 2.4).</w:t>
-      </w:r>
+        <w:rPr>
+          <w:ins w:author="Matthew Wedel" w:date="2021-01-19T09:03:10.311Z" w:id="396498770"/>
+        </w:rPr>
+      </w:pPr>
+      <w:ins w:author="Matthew Wedel" w:date="2021-01-19T07:01:36.316Z" w:id="1141298443">
+        <w:r>
+          <w:t>The fossil record provides additional</w:t>
+        </w:r>
+      </w:ins>
+      <w:ins w:author="Matthew Wedel" w:date="2021-01-19T07:00:53.064Z" w:id="643897457">
+        <w:r>
+          <w:t xml:space="preserve"> evidence that </w:t>
+        </w:r>
+      </w:ins>
+      <w:ins w:author="Matthew Wedel" w:date="2021-01-19T07:01:39.689Z" w:id="871124989">
+        <w:r>
+          <w:t xml:space="preserve">pneumatic diverticula follow vascular pathways </w:t>
+        </w:r>
+      </w:ins>
+      <w:ins w:author="Matthew Wedel" w:date="2021-01-19T07:03:39.072Z" w:id="278737240">
+        <w:r>
+          <w:t>when pneumatizing</w:t>
+        </w:r>
+      </w:ins>
+      <w:ins w:author="Matthew Wedel" w:date="2021-01-19T07:01:39.689Z" w:id="1015145535">
+        <w:r>
+          <w:t xml:space="preserve"> the postcranial skeleton. </w:t>
+        </w:r>
+      </w:ins>
+      <w:ins w:author="Matthew Wedel" w:date="2021-01-19T07:20:59.923Z" w:id="521698457">
+        <w:r>
+          <w:t>Th</w:t>
+        </w:r>
+      </w:ins>
+      <w:ins w:author="Matthew Wedel" w:date="2021-01-19T07:21:10.665Z" w:id="1272265596">
+        <w:r>
+          <w:t>ree observations are of particular relevance: (1) i</w:t>
+        </w:r>
+      </w:ins>
+      <w:ins w:author="Matthew Wedel" w:date="2021-01-19T07:02:38.128Z" w:id="1472774890">
+        <w:r>
+          <w:t xml:space="preserve">n </w:t>
+        </w:r>
+      </w:ins>
+      <w:ins w:author="Matthew Wedel" w:date="2021-01-19T07:21:13.913Z" w:id="1573718652">
+        <w:r>
+          <w:t xml:space="preserve">non-avian </w:t>
+        </w:r>
+      </w:ins>
+      <w:ins w:author="Matthew Wedel" w:date="2021-01-19T07:02:38.128Z" w:id="92734798">
+        <w:r>
+          <w:t xml:space="preserve">theropods, </w:t>
+        </w:r>
+      </w:ins>
+      <w:ins w:author="Matthew Wedel" w:date="2021-01-19T07:16:16.403Z" w:id="1866320747">
+        <w:r>
+          <w:t xml:space="preserve">the evolution of </w:t>
+        </w:r>
+        <w:r>
+          <w:t>pneumaticity</w:t>
+        </w:r>
+        <w:r>
+          <w:t xml:space="preserve"> in dor</w:t>
+        </w:r>
+      </w:ins>
+      <w:ins w:author="Matthew Wedel" w:date="2021-01-19T07:02:38.128Z" w:id="223935865">
+        <w:r>
+          <w:t>sal and sacral</w:t>
+        </w:r>
+        <w:r>
+          <w:t xml:space="preserve"> vertebrae follows a</w:t>
+        </w:r>
+        <w:r>
+          <w:t xml:space="preserve"> “</w:t>
+        </w:r>
+      </w:ins>
+      <w:ins w:author="Matthew Wedel" w:date="2021-01-19T07:09:07.956Z" w:id="307216555">
+        <w:r>
+          <w:t xml:space="preserve">neural </w:t>
+        </w:r>
+      </w:ins>
+      <w:ins w:author="Matthew Wedel" w:date="2021-01-19T07:02:38.128Z" w:id="1585327043">
+        <w:r>
+          <w:t xml:space="preserve">arch first” pattern (Benson et al. </w:t>
+        </w:r>
+      </w:ins>
+      <w:ins w:author="Matthew Wedel" w:date="2021-01-19T07:04:04.068Z" w:id="1301531470">
+        <w:r>
+          <w:t>2012)</w:t>
+        </w:r>
+      </w:ins>
+      <w:ins w:author="Matthew Wedel" w:date="2021-01-19T07:21:28.199Z" w:id="1854382861">
+        <w:r>
+          <w:t>; (2) i</w:t>
+        </w:r>
+      </w:ins>
+      <w:ins w:author="Matthew Wedel" w:date="2021-01-19T07:09:51.687Z" w:id="248471052">
+        <w:r>
+          <w:t xml:space="preserve">n basal sauropodomorphs (and possibly other archosaurs) </w:t>
+        </w:r>
+      </w:ins>
+      <w:ins w:author="Matthew Wedel" w:date="2021-01-19T07:10:59.133Z" w:id="1846433504">
+        <w:r>
+          <w:t xml:space="preserve">deep, complex fossae ventral to the diapophyses and </w:t>
+        </w:r>
+        <w:r>
+          <w:t>zygapophyses</w:t>
+        </w:r>
+        <w:r>
+          <w:t xml:space="preserve"> </w:t>
+        </w:r>
+        <w:r>
+          <w:t>are among the earlie</w:t>
+        </w:r>
+      </w:ins>
+      <w:ins w:author="Matthew Wedel" w:date="2021-01-19T07:11:19.403Z" w:id="1838521811">
+        <w:r>
+          <w:t>st-evolving correlates of pneumatization (Butler et al. 2012, Yates et al. 20</w:t>
+        </w:r>
+        <w:r>
+          <w:t>12)</w:t>
+        </w:r>
+      </w:ins>
+      <w:ins w:author="Matthew Wedel" w:date="2021-01-19T07:21:45.111Z" w:id="1640128540">
+        <w:r>
+          <w:t>; and (3) in juvenile</w:t>
+        </w:r>
+      </w:ins>
+      <w:ins w:author="Matthew Wedel" w:date="2021-01-19T07:22:42.636Z" w:id="855103753">
+        <w:r>
+          <w:t xml:space="preserve"> sauropods, well-developed laminae and fossae are present in the neural arches</w:t>
+        </w:r>
+      </w:ins>
+      <w:ins w:author="Matthew Wedel" w:date="2021-01-19T07:23:07.727Z" w:id="14596691">
+        <w:r>
+          <w:t xml:space="preserve"> of dorsal vertebrae</w:t>
+        </w:r>
+      </w:ins>
+      <w:ins w:author="Matthew Wedel" w:date="2021-01-19T07:22:42.636Z" w:id="1222893355">
+        <w:r>
+          <w:t xml:space="preserve"> before</w:t>
+        </w:r>
+      </w:ins>
+      <w:ins w:author="Matthew Wedel" w:date="2021-01-19T09:02:36.692Z" w:id="1647998683">
+        <w:r>
+          <w:t xml:space="preserve"> all</w:t>
+        </w:r>
+      </w:ins>
+      <w:ins w:author="Matthew Wedel" w:date="2021-01-19T07:22:42.636Z" w:id="1040270315">
+        <w:r>
+          <w:t xml:space="preserve"> </w:t>
+        </w:r>
+        <w:r>
+          <w:t>the centra are pneumatized (Melstrom et</w:t>
+        </w:r>
+        <w:r>
+          <w:t xml:space="preserve"> al. 2016, Hani</w:t>
+        </w:r>
+        <w:r>
+          <w:t>k et al. 2017)</w:t>
+        </w:r>
+      </w:ins>
+      <w:ins w:author="Matthew Wedel" w:date="2021-01-19T07:11:19.403Z" w:id="1487183233">
+        <w:r>
+          <w:t>.</w:t>
+        </w:r>
+      </w:ins>
+      <w:ins w:author="Matthew Wedel" w:date="2021-01-19T07:20:36.336Z" w:id="603655496">
+        <w:r>
+          <w:t xml:space="preserve"> </w:t>
+        </w:r>
+      </w:ins>
+      <w:ins w:author="Matthew Wedel" w:date="2021-01-19T07:23:52.561Z" w:id="1197775633">
+        <w:r>
+          <w:t xml:space="preserve">Why </w:t>
+        </w:r>
+      </w:ins>
+      <w:ins w:author="Matthew Wedel" w:date="2021-01-19T07:24:59.984Z" w:id="1896643365">
+        <w:r>
+          <w:t xml:space="preserve">did pneumatization </w:t>
+        </w:r>
+        <w:r>
+          <w:t>favor</w:t>
+        </w:r>
+        <w:r>
+          <w:t xml:space="preserve"> the neural arches over the centra in these cases? If pneumatization was governed by simple proximity </w:t>
+        </w:r>
+        <w:r>
+          <w:t xml:space="preserve">to the lungs and air sacs, the centra should have been pneumatized </w:t>
+        </w:r>
+      </w:ins>
+      <w:ins w:author="Matthew Wedel" w:date="2021-01-19T07:25:51.379Z" w:id="2033847259">
+        <w:r>
+          <w:t xml:space="preserve">first. But if developing diverticula followed the large segmental arteries that serve the spinal cord, then it is not surprising that </w:t>
+        </w:r>
+      </w:ins>
+      <w:ins w:author="Matthew Wedel" w:date="2021-01-19T07:26:59.854Z" w:id="965831633">
+        <w:r>
+          <w:t xml:space="preserve">the earliest signs of </w:t>
+        </w:r>
+        <w:r>
+          <w:t>pneumaticity</w:t>
+        </w:r>
+        <w:r>
+          <w:t>, both ontogenetically and phylogenetically, should be on the neural arch, near the neural canal.</w:t>
+        </w:r>
+      </w:ins>
     </w:p>
     <w:p>
       <w:pPr>
         <w:pStyle w:val="TextBody"/>
-        <w:rPr/>
-      </w:pPr>
-      <w:r>
-        <w:rPr/>
-        <w:t>As the growth of the vertebrae outpaces that of the cord, there is a handoff of arterial supply from the original medullary arteries that serve the cord to the secondary, external arteries: foramina inside the neural canal shrink with age, while those on the external surface of the vertebra enlarge (Smuts 1975:35). However, this handoff is not always completed, and asymmetric arterial supply is common (Smuts 1975). Consequently centra frequently lack an external vascular foramen on one or both sides. This is not a problem as the medullary arteries can provide the necessary blood supply, but in sauropods the absence of such external foramina means there is no point of entry for a diverticulum that otherwise would subsequently produce pneumatic cavities in the side of the bone.</w:t>
-      </w:r>
+        <w:rPr>
+          <w:ins w:author="Matthew Wedel" w:date="2021-01-19T07:58:04.047Z" w:id="1552371752"/>
+        </w:rPr>
+      </w:pPr>
+      <w:ins w:author="Matthew Wedel" w:date="2021-01-19T09:03:59.908Z" w:id="1915113596">
+        <w:r>
+          <w:t>The morphogenetic rules governing cervical and caudal pneumatization are less clear. In the cervical column, the arteries that supply the spinal cord branch from the paired vertebral arteries, w</w:t>
+        </w:r>
+      </w:ins>
+      <w:ins w:author="Matthew Wedel" w:date="2021-01-19T09:04:59.928Z" w:id="1908888805">
+        <w:r>
+          <w:t>hich lie alongside the vertebral centra</w:t>
+        </w:r>
+        <w:r>
+          <w:t>, and this may explain the “centrum first” pattern of pneumatization in the cervical ver</w:t>
+        </w:r>
+      </w:ins>
+      <w:ins w:author="Matthew Wedel" w:date="2021-01-19T09:05:08.761Z" w:id="295468309">
+        <w:r>
+          <w:t>tebrae of non-avian theropods (Benson et al. 2012</w:t>
+        </w:r>
+      </w:ins>
+      <w:ins w:author="Matthew Wedel" w:date="2021-01-19T09:08:50.52Z" w:id="1696820209">
+        <w:r>
+          <w:t xml:space="preserve">). </w:t>
+        </w:r>
+      </w:ins>
+      <w:ins w:author="Matthew Wedel" w:date="2021-01-19T09:09:24.192Z" w:id="1442348586">
+        <w:r>
+          <w:t xml:space="preserve">The caudal vertebrae of juvenile diplodocids </w:t>
+        </w:r>
+      </w:ins>
+      <w:ins w:author="Matthew Wedel" w:date="2021-01-19T09:10:54.266Z" w:id="911058316">
+        <w:r>
+          <w:t>are less pneumatic than those of adults (</w:t>
+        </w:r>
+      </w:ins>
+      <w:ins w:author="Matthew Wedel" w:date="2021-01-19T09:11:34.824Z" w:id="83650839">
+        <w:r>
+          <w:t>Melstrom et al. 2016, Hani</w:t>
+        </w:r>
+        <w:r>
+          <w:t xml:space="preserve">k et al. 2017), and in </w:t>
+        </w:r>
+        <w:r>
+          <w:t>Giraffatitan</w:t>
+        </w:r>
+        <w:r>
+          <w:t xml:space="preserve"> </w:t>
+        </w:r>
+      </w:ins>
+      <w:ins w:author="Matthew Wedel" w:date="2021-01-19T09:12:53.419Z" w:id="1779620703">
+        <w:r>
+          <w:t xml:space="preserve">extensive caudal </w:t>
+        </w:r>
+        <w:r>
+          <w:t>pneumaticity</w:t>
+        </w:r>
+        <w:r>
+          <w:t xml:space="preserve"> in only present in large individuals</w:t>
+        </w:r>
+      </w:ins>
+      <w:ins w:author="Matthew Wedel" w:date="2021-01-19T09:15:55.247Z" w:id="1017325090">
+        <w:r>
+          <w:t xml:space="preserve"> (Wedel and Taylor 2013)</w:t>
+        </w:r>
+      </w:ins>
+      <w:ins w:author="Matthew Wedel" w:date="2021-01-19T09:14:12.592Z" w:id="218322064">
+        <w:r>
+          <w:t xml:space="preserve">. These observations </w:t>
+        </w:r>
+      </w:ins>
+      <w:ins w:author="Matthew Wedel" w:date="2021-01-19T09:13:56.17Z" w:id="2127960970">
+        <w:r>
+          <w:t>suggest</w:t>
+        </w:r>
+        <w:r>
+          <w:t xml:space="preserve"> that caudal pneumatization in sauropods was still </w:t>
+        </w:r>
+        <w:r>
+          <w:t>going on several years into post-hatching ontogeny</w:t>
+        </w:r>
+      </w:ins>
+      <w:ins w:author="Matthew Wedel" w:date="2021-01-19T09:14:58.329Z" w:id="378919177">
+        <w:r>
+          <w:t xml:space="preserve">, after the vascular handoff from </w:t>
+        </w:r>
+      </w:ins>
+      <w:ins w:author="Matthew Wedel" w:date="2021-01-19T09:15:45.93Z" w:id="1212642792">
+        <w:r>
+          <w:t>neural canal arteries to arteries on the external surface of the centrum, and this may explain the mix o</w:t>
+        </w:r>
+        <w:r>
+          <w:t>f “centrum first” and “arch first” pneumatization observed in sauropod caudal vertebrae.</w:t>
+        </w:r>
+      </w:ins>
     </w:p>
     <w:p>
       <w:pPr>
         <w:pStyle w:val="TextBody"/>
-        <w:rPr/>
-      </w:pPr>
-      <w:r>
-        <w:rPr/>
-        <w:t>In summary, since external pneumatic cavities follow vascularization of the outer wall, and the latter is variable, it follows that pneumatization is also variable, reflecting the variation in the soft tissues that guide its development.</w:t>
-      </w:r>
+        <w:rPr>
+          <w:ins w:author="Matthew Wedel" w:date="2021-01-19T08:20:41.95Z" w:id="889187615"/>
+        </w:rPr>
+      </w:pPr>
+      <w:ins w:author="Matthew Wedel" w:date="2021-01-19T07:51:18.536Z" w:id="2093491890">
+        <w:r>
+          <w:t>We al</w:t>
+        </w:r>
+      </w:ins>
+      <w:ins w:author="Matthew Wedel" w:date="2021-01-19T08:00:57.716Z" w:id="638147217">
+        <w:r>
+          <w:t>so note that</w:t>
+        </w:r>
+      </w:ins>
+      <w:ins w:author="Matthew Wedel" w:date="2021-01-19T08:01:59.957Z" w:id="1993959176">
+        <w:r>
+          <w:t xml:space="preserve"> paired pneumatic fossae or foramina occur lateral or </w:t>
+        </w:r>
+        <w:r>
+          <w:t>dorso</w:t>
+        </w:r>
+        <w:r>
+          <w:t xml:space="preserve">-lateral to the neural canal in every </w:t>
+        </w:r>
+        <w:r>
+          <w:t>archosaurian c</w:t>
+        </w:r>
+      </w:ins>
+      <w:ins w:author="Matthew Wedel" w:date="2021-01-19T08:02:38.365Z" w:id="27578687">
+        <w:r>
+          <w:t xml:space="preserve">lade with postcranial </w:t>
+        </w:r>
+        <w:r>
+          <w:t>pneumaticity</w:t>
+        </w:r>
+        <w:r>
+          <w:t xml:space="preserve"> (Fig</w:t>
+        </w:r>
+      </w:ins>
+      <w:ins w:author="Matthew Wedel" w:date="2021-01-19T08:03:58.827Z" w:id="246966742">
+        <w:r>
+          <w:t xml:space="preserve">ure </w:t>
+        </w:r>
+      </w:ins>
+      <w:ins w:author="Matthew Wedel" w:date="2021-01-19T08:18:18.716Z" w:id="1461488197">
+        <w:r>
+          <w:t>4</w:t>
+        </w:r>
+      </w:ins>
+      <w:ins w:author="Matthew Wedel" w:date="2021-01-19T08:03:58.827Z" w:id="101195644">
+        <w:r>
+          <w:t>).</w:t>
+        </w:r>
+      </w:ins>
+      <w:ins w:author="Matthew Wedel" w:date="2021-01-19T08:10:37.586Z" w:id="744802006">
+        <w:r>
+          <w:t xml:space="preserve"> In fact, given that these fossae and foramina </w:t>
+        </w:r>
+      </w:ins>
+      <w:ins w:author="Matthew Wedel" w:date="2021-01-19T08:11:59.975Z" w:id="432301691">
+        <w:r>
+          <w:t>occur in taxa with and without lateral cavities in the centra, and with and</w:t>
+        </w:r>
+      </w:ins>
+      <w:ins w:author="Matthew Wedel" w:date="2021-01-19T08:12:21.908Z" w:id="1907340414">
+        <w:r>
+          <w:t xml:space="preserve"> without lam</w:t>
+        </w:r>
+        <w:r>
+          <w:t xml:space="preserve">inated neural arches, they </w:t>
+        </w:r>
+      </w:ins>
+      <w:ins w:author="Matthew Wedel" w:date="2021-01-19T08:10:37.586Z" w:id="1403532394">
+        <w:r>
+          <w:t xml:space="preserve">are probably the most consistent osteological correlates of </w:t>
+        </w:r>
+        <w:r>
+          <w:t>pneumaticity</w:t>
+        </w:r>
+        <w:r>
+          <w:t xml:space="preserve"> across</w:t>
+        </w:r>
+      </w:ins>
+      <w:ins w:author="Matthew Wedel" w:date="2021-01-19T09:30:45.322Z" w:id="1177573710">
+        <w:r>
+          <w:t xml:space="preserve"> non-avian</w:t>
+        </w:r>
+      </w:ins>
+      <w:ins w:author="Matthew Wedel" w:date="2021-01-19T08:10:37.586Z" w:id="668481464">
+        <w:r>
+          <w:t xml:space="preserve"> </w:t>
+        </w:r>
+        <w:r>
+          <w:t>Ornithodira</w:t>
+        </w:r>
+      </w:ins>
+      <w:ins w:author="Matthew Wedel" w:date="2021-01-19T08:12:59.971Z" w:id="1796647973">
+        <w:r>
+          <w:t xml:space="preserve">. This robust coupling of vertebral </w:t>
+        </w:r>
+        <w:r>
+          <w:t>pneumaticity</w:t>
+        </w:r>
+        <w:r>
+          <w:t xml:space="preserve"> to areas adjac</w:t>
+        </w:r>
+      </w:ins>
+      <w:ins w:author="Matthew Wedel" w:date="2021-01-19T08:13:03.134Z" w:id="1182036497">
+        <w:r>
+          <w:t xml:space="preserve">ent to the neural canal </w:t>
+        </w:r>
+      </w:ins>
+      <w:ins w:author="Matthew Wedel" w:date="2021-01-19T08:15:59.911Z" w:id="1312654890">
+        <w:r>
+          <w:t xml:space="preserve">suggests that segmental spinal arteries (and possibly spinal nerves) </w:t>
+        </w:r>
+      </w:ins>
+      <w:ins w:author="Matthew Wedel" w:date="2021-01-19T08:17:14.181Z" w:id="753319603">
+        <w:r>
+          <w:t>were</w:t>
+        </w:r>
+      </w:ins>
+      <w:ins w:author="Matthew Wedel" w:date="2021-01-19T08:15:59.911Z" w:id="17579593">
+        <w:r>
+          <w:t xml:space="preserve"> crucial in guiding </w:t>
+        </w:r>
+      </w:ins>
+      <w:ins w:author="Matthew Wedel" w:date="2021-01-19T08:16:11.058Z" w:id="2016498176">
+        <w:r>
+          <w:t>pneumatic diverticula as they develop</w:t>
+        </w:r>
+      </w:ins>
+      <w:ins w:author="Matthew Wedel" w:date="2021-01-19T09:30:16.663Z" w:id="64068890">
+        <w:r>
+          <w:t>ed</w:t>
+        </w:r>
+      </w:ins>
+      <w:ins w:author="Matthew Wedel" w:date="2021-01-19T08:16:11.058Z" w:id="1521337395">
+        <w:r>
+          <w:t>.</w:t>
+        </w:r>
+      </w:ins>
     </w:p>
     <w:p>
+      <w:pPr>
+        <w:pStyle w:val="TextBody"/>
+        <w:rPr>
+          <w:i w:val="0"/>
+          <w:iCs w:val="0"/>
+        </w:rPr>
+      </w:pPr>
+      <w:ins w:author="Matthew Wedel" w:date="2021-01-19T08:20:47.88Z" w:id="1750811966">
+        <w:r>
+          <w:rPr>
+            <w:b w:val="1"/>
+            <w:bCs w:val="1"/>
+            <w:rPrChange w:author="Matthew Wedel" w:date="2021-01-19T08:38:17.992Z" w:id="1460685276"/>
+          </w:rPr>
+          <w:t>Figure 4</w:t>
+        </w:r>
+      </w:ins>
+      <w:ins w:author="Matthew Wedel" w:date="2021-01-19T08:21:58.572Z" w:id="804201369">
+        <w:r>
+          <w:rPr>
+            <w:b w:val="1"/>
+            <w:bCs w:val="1"/>
+            <w:rPrChange w:author="Matthew Wedel" w:date="2021-01-19T08:38:18.002Z" w:id="630383149"/>
+          </w:rPr>
+          <w:t>.</w:t>
+        </w:r>
+        <w:r>
+          <w:t xml:space="preserve"> Fossae and foramina adjacent to the neural canal in ornithodiran archosaurs. Fossae are shown in </w:t>
+        </w:r>
+        <w:r>
+          <w:t>dark grey,</w:t>
+        </w:r>
+        <w:r>
+          <w:t xml:space="preserve"> fo</w:t>
+        </w:r>
+        <w:r>
+          <w:t>ramina are shown in black, neural canals are designated ‘</w:t>
+        </w:r>
+        <w:r>
+          <w:t>nc</w:t>
+        </w:r>
+        <w:r>
+          <w:t xml:space="preserve">’. A. </w:t>
+        </w:r>
+      </w:ins>
+      <w:ins w:author="Matthew Wedel" w:date="2021-01-19T08:24:42.546Z" w:id="844224705">
+        <w:r>
+          <w:t>Pterosauria, represented by the n</w:t>
+        </w:r>
+      </w:ins>
+      <w:ins w:author="Matthew Wedel" w:date="2021-01-19T08:22:57.252Z" w:id="1312155219">
+        <w:r>
+          <w:t xml:space="preserve">inth cervical vertebra of </w:t>
+        </w:r>
+        <w:r>
+          <w:rPr>
+            <w:i w:val="1"/>
+            <w:iCs w:val="1"/>
+            <w:rPrChange w:author="Matthew Wedel" w:date="2021-01-19T08:27:16.076Z" w:id="1946361180">
+              <w:rPr>
+                <w:i w:val="0"/>
+                <w:iCs w:val="0"/>
+              </w:rPr>
+            </w:rPrChange>
+          </w:rPr>
+          <w:t>Pteranodon</w:t>
+        </w:r>
+        <w:r>
+          <w:rPr>
+            <w:i w:val="0"/>
+            <w:iCs w:val="0"/>
+          </w:rPr>
+          <w:t xml:space="preserve"> </w:t>
+        </w:r>
+      </w:ins>
+      <w:ins w:author="Matthew Wedel" w:date="2021-01-19T08:40:33.574Z" w:id="1383158964">
+        <w:r>
+          <w:rPr>
+            <w:i w:val="0"/>
+            <w:iCs w:val="0"/>
+            <w:rPrChange w:author="Matthew Wedel" w:date="2021-01-19T08:40:38.539Z" w:id="2119825839">
+              <w:rPr>
+                <w:i w:val="1"/>
+                <w:iCs w:val="1"/>
+              </w:rPr>
+            </w:rPrChange>
+          </w:rPr>
+          <w:t xml:space="preserve">YPM 2767 </w:t>
+        </w:r>
+      </w:ins>
+      <w:ins w:author="Matthew Wedel" w:date="2021-01-19T08:22:57.252Z" w:id="1340312698">
+        <w:r>
+          <w:t xml:space="preserve">in anterior view (traced from Bennett </w:t>
+        </w:r>
+      </w:ins>
+      <w:ins w:author="Matthew Wedel" w:date="2021-01-19T08:23:52.294Z" w:id="1409357392">
+        <w:r>
+          <w:t xml:space="preserve">2001: figure 42). B. </w:t>
+        </w:r>
+      </w:ins>
+      <w:ins w:author="Matthew Wedel" w:date="2021-01-19T08:24:53.139Z" w:id="1012523589">
+        <w:r>
+          <w:t>Theropoda</w:t>
+        </w:r>
+        <w:r>
+          <w:t>, represented by the f</w:t>
+        </w:r>
+      </w:ins>
+      <w:ins w:author="Matthew Wedel" w:date="2021-01-19T08:23:52.294Z" w:id="681567718">
+        <w:r>
+          <w:t xml:space="preserve">ourteenth dorsal vertebra of </w:t>
+        </w:r>
+        <w:r>
+          <w:rPr>
+            <w:i w:val="1"/>
+            <w:iCs w:val="1"/>
+            <w:rPrChange w:author="Matthew Wedel" w:date="2021-01-19T08:27:22.342Z" w:id="1491445858"/>
+          </w:rPr>
+          <w:t xml:space="preserve">Allosaurus </w:t>
+        </w:r>
+      </w:ins>
+      <w:ins w:author="Matthew Wedel" w:date="2021-01-19T08:48:34.499Z" w:id="374798042">
+        <w:r>
+          <w:rPr>
+            <w:i w:val="0"/>
+            <w:iCs w:val="0"/>
+            <w:rPrChange w:author="Matthew Wedel" w:date="2021-01-19T08:48:39.934Z" w:id="1152539651">
+              <w:rPr>
+                <w:i w:val="1"/>
+                <w:iCs w:val="1"/>
+              </w:rPr>
+            </w:rPrChange>
+          </w:rPr>
+          <w:t>UUVP 6000</w:t>
+        </w:r>
+        <w:r>
+          <w:rPr>
+            <w:i w:val="1"/>
+            <w:iCs w:val="1"/>
+          </w:rPr>
+          <w:t xml:space="preserve"> </w:t>
+        </w:r>
+      </w:ins>
+      <w:ins w:author="Matthew Wedel" w:date="2021-01-19T08:23:52.294Z" w:id="261216571">
+        <w:r>
+          <w:t>in anterior view (traced from Madsen 1976: p</w:t>
+        </w:r>
+        <w:r>
+          <w:t xml:space="preserve">late 23). C. </w:t>
+        </w:r>
+      </w:ins>
+      <w:ins w:author="Matthew Wedel" w:date="2021-01-19T08:24:59.918Z" w:id="977437007">
+        <w:r>
+          <w:t xml:space="preserve">Basal </w:t>
+        </w:r>
+        <w:r>
+          <w:t>Saurop</w:t>
+        </w:r>
+      </w:ins>
+      <w:ins w:author="Matthew Wedel" w:date="2021-01-19T08:25:49.12Z" w:id="647492062">
+        <w:r>
+          <w:t>odomorpha</w:t>
+        </w:r>
+        <w:r>
+          <w:t xml:space="preserve">, represented by a </w:t>
+        </w:r>
+        <w:r>
+          <w:t>posterior dorsal vertebrae</w:t>
+        </w:r>
+        <w:r>
+          <w:t xml:space="preserve"> of </w:t>
+        </w:r>
+        <w:r>
+          <w:rPr>
+            <w:i w:val="1"/>
+            <w:iCs w:val="1"/>
+            <w:rPrChange w:author="Matthew Wedel" w:date="2021-01-19T08:27:28.24Z" w:id="59904131"/>
+          </w:rPr>
+          <w:t>Aardonyx</w:t>
+        </w:r>
+        <w:r>
+          <w:rPr>
+            <w:i w:val="1"/>
+            <w:iCs w:val="1"/>
+            <w:rPrChange w:author="Matthew Wedel" w:date="2021-01-19T08:27:28.241Z" w:id="1529984819"/>
+          </w:rPr>
+          <w:t xml:space="preserve"> </w:t>
+        </w:r>
+      </w:ins>
+      <w:ins w:author="Matthew Wedel" w:date="2021-01-19T08:32:57.406Z" w:id="2087634449">
+        <w:r>
+          <w:rPr>
+            <w:i w:val="0"/>
+            <w:iCs w:val="0"/>
+          </w:rPr>
+          <w:t xml:space="preserve">BP/1/6566 </w:t>
+        </w:r>
+      </w:ins>
+      <w:ins w:author="Matthew Wedel" w:date="2021-01-19T08:25:49.12Z" w:id="106764357">
+        <w:r>
+          <w:t xml:space="preserve">in posterior view (traced from Yates et al. </w:t>
+        </w:r>
+        <w:r>
+          <w:t xml:space="preserve">2012: figure 7). D. </w:t>
+        </w:r>
+        <w:r>
+          <w:t>Neosauropoda</w:t>
+        </w:r>
+        <w:r>
+          <w:t xml:space="preserve">, represented by </w:t>
+        </w:r>
+      </w:ins>
+      <w:ins w:author="Matthew Wedel" w:date="2021-01-19T08:26:59.965Z" w:id="449296448">
+        <w:r>
+          <w:t>the fifth cervical v</w:t>
+        </w:r>
+      </w:ins>
+      <w:ins w:author="Matthew Wedel" w:date="2021-01-19T08:27:03.015Z" w:id="1141524072">
+        <w:r>
+          <w:t xml:space="preserve">ertebra of </w:t>
+        </w:r>
+        <w:r>
+          <w:rPr>
+            <w:i w:val="1"/>
+            <w:iCs w:val="1"/>
+            <w:rPrChange w:author="Matthew Wedel" w:date="2021-01-19T08:27:32.714Z" w:id="1007454247"/>
+          </w:rPr>
+          <w:t xml:space="preserve">Diplodocus </w:t>
+        </w:r>
+      </w:ins>
+      <w:ins w:author="Matthew Wedel" w:date="2021-01-19T08:30:59.885Z" w:id="1597780717">
+        <w:r>
+          <w:rPr>
+            <w:i w:val="0"/>
+            <w:iCs w:val="0"/>
+          </w:rPr>
+          <w:t>CM 8</w:t>
+        </w:r>
+      </w:ins>
+      <w:ins w:author="Matthew Wedel" w:date="2021-01-19T08:31:00.814Z" w:id="486082742">
+        <w:r>
+          <w:rPr>
+            <w:i w:val="0"/>
+            <w:iCs w:val="0"/>
+          </w:rPr>
+          <w:t xml:space="preserve">4 </w:t>
+        </w:r>
+      </w:ins>
+      <w:ins w:author="Matthew Wedel" w:date="2021-01-19T08:27:59.949Z" w:id="132490531">
+        <w:r>
+          <w:rPr>
+            <w:i w:val="0"/>
+            <w:iCs w:val="0"/>
+          </w:rPr>
+          <w:t>in posterior view (traced</w:t>
+        </w:r>
+        <w:r>
+          <w:rPr>
+            <w:i w:val="0"/>
+            <w:iCs w:val="0"/>
+          </w:rPr>
+          <w:t xml:space="preserve"> </w:t>
+        </w:r>
+      </w:ins>
+      <w:ins w:author="Matthew Wedel" w:date="2021-01-19T08:28:07.78Z" w:id="484492754">
+        <w:r>
+          <w:rPr>
+            <w:i w:val="0"/>
+            <w:iCs w:val="0"/>
+          </w:rPr>
+          <w:t>from Hatcher 1901: plate 6).</w:t>
+        </w:r>
+      </w:ins>
+    </w:p>
+    <w:p xmlns:wp14="http://schemas.microsoft.com/office/word/2010/wordml" wp14:textId="77777777">
       <w:pPr>
         <w:pStyle w:val="Heading1"/>
         <w:numPr>
@@ -377,7 +1111,7 @@
         <w:t>Discussion</w:t>
       </w:r>
     </w:p>
-    <w:p>
+    <w:p xmlns:wp14="http://schemas.microsoft.com/office/word/2010/wordml" wp14:textId="77777777">
       <w:pPr>
         <w:pStyle w:val="TextBody"/>
         <w:rPr/>
@@ -406,7 +1140,7 @@
         <w:t>).</w:t>
       </w:r>
     </w:p>
-    <w:p>
+    <w:p xmlns:wp14="http://schemas.microsoft.com/office/word/2010/wordml" wp14:textId="77777777">
       <w:pPr>
         <w:pStyle w:val="Figure"/>
         <w:shd w:val="clear" w:fill="EEEEEE"/>
@@ -454,180 +1188,334 @@
         <w:t xml:space="preserve"> holotype YPM 1980, caudal vertebrae 7 and 8 in right lateral view. Caudal 7, like most of the sequence, has a single vascular foramen on the right side of its centrum, but caudal 8 has two; others, including caudal 1, have none.</w:t>
       </w:r>
     </w:p>
-    <w:p>
+    <w:p xmlns:wp14="http://schemas.microsoft.com/office/word/2010/wordml" wp14:textId="13517ADD">
       <w:pPr>
         <w:pStyle w:val="TextBody"/>
-        <w:rPr/>
       </w:pPr>
       <w:r>
         <w:rPr/>
         <w:t xml:space="preserve">If our hypothesis that pneumatization follows vascularization is correct, then then this could explain why there are sometimes two pneumatic fossae on one side of a centrum, for example the left side of caudal 25 of the </w:t>
+      </w:r>
+      <w:proofErr w:type="spellStart"/>
+      <w:r>
+        <w:rPr>
+          <w:i w:val="1"/>
+          <w:iCs w:val="1"/>
+        </w:rPr>
+        <w:t>Giraffatitan</w:t>
+      </w:r>
+      <w:proofErr w:type="spellEnd"/>
+      <w:r>
+        <w:rPr>
+          <w:i w:val="1"/>
+          <w:iCs w:val="1"/>
+        </w:rPr>
+        <w:t xml:space="preserve"> </w:t>
+      </w:r>
+      <w:proofErr w:type="spellStart"/>
+      <w:r>
+        <w:rPr>
+          <w:i w:val="1"/>
+          <w:iCs w:val="1"/>
+        </w:rPr>
+        <w:t>brancai</w:t>
+      </w:r>
+      <w:proofErr w:type="spellEnd"/>
+      <w:r>
+        <w:rPr/>
+        <w:t xml:space="preserve"> tail MB.R.5000 (Figure </w:t>
+      </w:r>
+      <w:ins w:author="Matthew Wedel" w:date="2021-01-19T08:19:39.002Z" w:id="3904738">
+        <w:r>
+          <w:t>5</w:t>
+        </w:r>
+      </w:ins>
+      <w:del w:author="Matthew Wedel" w:date="2021-01-19T08:19:38.675Z" w:id="1489595395">
+        <w:r>
+          <w:delText>4</w:delText>
+        </w:r>
+      </w:del>
+      <w:r>
+        <w:rPr/>
+        <w:t>): the two vascular foramina carrying artery and vein were each followed by a pneumatic diverticulum and each developed into a pneumatic fossa.</w:t>
+      </w:r>
+    </w:p>
+    <w:p xmlns:wp14="http://schemas.microsoft.com/office/word/2010/wordml" wp14:textId="39471455">
+      <w:pPr>
+        <w:pStyle w:val="Figure"/>
+        <w:shd w:val="clear" w:color="auto" w:fill="EEEEEE"/>
+      </w:pPr>
+      <w:del w:author="Matthew Wedel" w:date="2021-01-19T08:19:12.553Z" w:id="87145780">
+        <w:r>
+          <w:fldChar w:fldCharType="begin"/>
+        </w:r>
+        <w:r>
+          <w:delInstrText xml:space="preserve">HYPERLINK "https://raw.githubusercontent.com/MikeTaylor/palaeo-pv/master/figures/export/figure-4--Giraffatitan-caudals-24-26.jpeg" </w:delInstrText>
+        </w:r>
+        <w:r>
+          <w:fldChar w:fldCharType="separate"/>
+        </w:r>
+      </w:del>
+      <w:del w:author="Matthew Wedel" w:date="2021-01-19T08:19:12.586Z" w:id="835289903">
+        <w:r>
+          <w:rPr>
+            <w:rStyle w:val="InternetLink"/>
+            <w:b w:val="1"/>
+            <w:bCs w:val="1"/>
+          </w:rPr>
+          <w:delText xml:space="preserve">Figure </w:delText>
+        </w:r>
+        <w:r>
+          <w:rPr>
+            <w:rStyle w:val="InternetLink"/>
+            <w:b w:val="1"/>
+            <w:bCs w:val="1"/>
+          </w:rPr>
+          <w:delText>4</w:delText>
+        </w:r>
+        <w:r>
+          <w:rPr>
+            <w:rStyle w:val="InternetLink"/>
+            <w:b w:val="1"/>
+            <w:bCs w:val="1"/>
+          </w:rPr>
+          <w:delText>.</w:delText>
+        </w:r>
+      </w:del>
+      <w:del w:author="Matthew Wedel" w:date="2021-01-19T08:19:12.553Z" w:id="939792802">
+        <w:r>
+          <w:fldChar w:fldCharType="end"/>
+        </w:r>
+      </w:del>
+      <w:ins w:author="Matthew Wedel" w:date="2021-01-19T08:19:12.588Z" w:id="1962702125">
+        <w:r>
+          <w:rPr>
+            <w:rStyle w:val="InternetLink"/>
+            <w:b w:val="1"/>
+            <w:bCs w:val="1"/>
+          </w:rPr>
+          <w:t>Figure 5.</w:t>
+        </w:r>
+      </w:ins>
+      <w:r>
+        <w:rPr>
+          <w:rStyle w:val="InternetLink"/>
+          <w:b w:val="1"/>
+          <w:bCs w:val="1"/>
+        </w:rPr>
+        <w:t xml:space="preserve"> </w:t>
+      </w:r>
+      <w:proofErr w:type="spellStart"/>
+      <w:r>
+        <w:rPr>
+          <w:i w:val="1"/>
+          <w:iCs w:val="1"/>
+        </w:rPr>
+        <w:t>Giraffatitan</w:t>
+      </w:r>
+      <w:proofErr w:type="spellEnd"/>
+      <w:r>
+        <w:rPr>
+          <w:i w:val="1"/>
+          <w:iCs w:val="1"/>
+        </w:rPr>
+        <w:t xml:space="preserve"> </w:t>
+      </w:r>
+      <w:proofErr w:type="spellStart"/>
+      <w:r>
+        <w:rPr>
+          <w:i w:val="1"/>
+          <w:iCs w:val="1"/>
+        </w:rPr>
+        <w:t>brancai</w:t>
+      </w:r>
+      <w:proofErr w:type="spellEnd"/>
+      <w:r>
+        <w:rPr/>
+        <w:t xml:space="preserve"> tail MB.R.5000, part of the mounted skeleton at the Museum </w:t>
+      </w:r>
+      <w:proofErr w:type="spellStart"/>
+      <w:r>
+        <w:rPr/>
+        <w:t>für</w:t>
+      </w:r>
+      <w:proofErr w:type="spellEnd"/>
+      <w:r>
+        <w:rPr/>
+        <w:t xml:space="preserve"> </w:t>
+      </w:r>
+      <w:proofErr w:type="spellStart"/>
+      <w:r>
+        <w:rPr/>
+        <w:t>Naturkunde</w:t>
+      </w:r>
+      <w:proofErr w:type="spellEnd"/>
+      <w:r>
+        <w:rPr/>
+        <w:t xml:space="preserve"> Berlin. Caudal vertebrae 24–26. in left lateral view While caudal 26 has no pneumatic features, caudal 25 has two distinct pneumatic fossae, likely excavated around two distinct vascular foramina carrying an artery and a vein. Caudal 24 is more shallowly excavated than 26, but may also exhibit two separate fossae.</w:t>
+      </w:r>
+    </w:p>
+    <w:p xmlns:wp14="http://schemas.microsoft.com/office/word/2010/wordml" wp14:textId="77777777">
+      <w:pPr>
+        <w:pStyle w:val="TextBody"/>
+        <w:rPr/>
+      </w:pPr>
+      <w:r>
+        <w:rPr/>
+        <w:t xml:space="preserve">Vascular foramina are rarely if ever seen in sauropod vertebrae that feature pneumatic fossae or foramina. Understandably they do not appear alongside these features, as the cavities were excavated around the blood vessels; but why do vascular foramina not appear </w:t>
       </w:r>
       <w:r>
         <w:rPr>
           <w:i/>
           <w:iCs/>
         </w:rPr>
-        <w:t>Giraffatitan brancai</w:t>
-      </w:r>
-      <w:r>
-        <w:rPr/>
-        <w:t xml:space="preserve"> tail MB.R.5000 (Figure </w:t>
-      </w:r>
-      <w:r>
-        <w:rPr/>
-        <w:t>4</w:t>
-      </w:r>
-      <w:r>
-        <w:rPr/>
-        <w:t>): the two vascular foramina carrying artery and vein were each followed by a pneumatic diverticulum and each developed into a pneumatic fossa.</w:t>
-      </w:r>
-    </w:p>
-    <w:p>
+        <w:t>within</w:t>
+      </w:r>
+      <w:r>
+        <w:rPr/>
+        <w:t xml:space="preserve"> pneumatic cavities?</w:t>
+      </w:r>
+    </w:p>
+    <w:p xmlns:wp14="http://schemas.microsoft.com/office/word/2010/wordml" wp14:textId="06BBD9EA">
+      <w:pPr>
+        <w:pStyle w:val="TextBody"/>
+      </w:pPr>
+      <w:r>
+        <w:rPr/>
+        <w:t xml:space="preserve">When a blood vessel enters a bone through a vascular foramen it is still detectable in CT scans as a tunnel through the trabeculae (Butler et al. </w:t>
+      </w:r>
+      <w:proofErr w:type="gramStart"/>
+      <w:r>
+        <w:rPr/>
+        <w:t>2012:figures</w:t>
+      </w:r>
+      <w:proofErr w:type="gramEnd"/>
+      <w:r>
+        <w:rPr/>
+        <w:t xml:space="preserve"> 3 and 11), but the vessels usually arborize into arterioles and capillaries quickly once they're inside. </w:t>
+      </w:r>
+      <w:proofErr w:type="gramStart"/>
+      <w:r>
+        <w:rPr/>
+        <w:t>So</w:t>
+      </w:r>
+      <w:proofErr w:type="gramEnd"/>
+      <w:r>
+        <w:rPr/>
+        <w:t xml:space="preserve"> before a bone becomes pneumatized by a fossa, the artery has already branched into many small vessels. When the diverticulum subsequently enlarges the vascular foramen into a pneumatic fossa, pneumatization likely excavates the bone around the already-branched arterial tree that existed inside the bone. There should therefore be multiple vascular foramina inside the fossa, representing the multiple branches of the artery — as can be observed in a least some vertebrae of ducks (Figure </w:t>
+      </w:r>
+      <w:ins w:author="Matthew Wedel" w:date="2021-01-19T08:19:51.444Z" w:id="1129257367">
+        <w:r>
+          <w:t>6</w:t>
+        </w:r>
+      </w:ins>
+      <w:del w:author="Matthew Wedel" w:date="2021-01-19T08:19:51.306Z" w:id="1763169738">
+        <w:r>
+          <w:delText>5</w:delText>
+        </w:r>
+      </w:del>
+      <w:r>
+        <w:rPr/>
+        <w:t>).</w:t>
+      </w:r>
+    </w:p>
+    <w:p xmlns:wp14="http://schemas.microsoft.com/office/word/2010/wordml" wp14:textId="29159C12">
       <w:pPr>
         <w:pStyle w:val="Figure"/>
-        <w:shd w:val="clear" w:fill="EEEEEE"/>
-        <w:rPr/>
-      </w:pPr>
-      <w:hyperlink r:id="rId6">
+      </w:pPr>
+      <w:del w:author="Matthew Wedel" w:date="2021-01-19T08:19:25.898Z" w:id="1527544573">
+        <w:r>
+          <w:fldChar w:fldCharType="begin"/>
+        </w:r>
+        <w:r>
+          <w:delInstrText xml:space="preserve">HYPERLINK "https://raw.githubusercontent.com/MikeTaylor/palaeo-pv/master/figures/export/figure-5--duck-dorsals.jpeg" </w:delInstrText>
+        </w:r>
+        <w:r>
+          <w:fldChar w:fldCharType="separate"/>
+        </w:r>
+      </w:del>
+      <w:del w:author="Matthew Wedel" w:date="2021-01-19T08:19:25.904Z" w:id="563227141">
         <w:r>
           <w:rPr>
             <w:rStyle w:val="InternetLink"/>
-            <w:b/>
-            <w:bCs/>
-          </w:rPr>
-          <w:t xml:space="preserve">Figure </w:t>
+            <w:b w:val="1"/>
+            <w:bCs w:val="1"/>
+          </w:rPr>
+          <w:delText xml:space="preserve">Figure </w:delText>
         </w:r>
         <w:r>
           <w:rPr>
             <w:rStyle w:val="InternetLink"/>
-            <w:b/>
-            <w:bCs/>
-          </w:rPr>
-          <w:t>4</w:t>
+            <w:b w:val="1"/>
+            <w:bCs w:val="1"/>
+          </w:rPr>
+          <w:delText>5</w:delText>
         </w:r>
         <w:r>
           <w:rPr>
             <w:rStyle w:val="InternetLink"/>
-            <w:b/>
-            <w:bCs/>
-          </w:rPr>
-          <w:t>.</w:t>
-        </w:r>
-      </w:hyperlink>
-      <w:r>
-        <w:rPr/>
-        <w:t xml:space="preserve"> </w:t>
-      </w:r>
-      <w:r>
-        <w:rPr>
-          <w:i/>
-          <w:iCs/>
-        </w:rPr>
-        <w:t>Giraffatitan brancai</w:t>
-      </w:r>
-      <w:r>
-        <w:rPr/>
-        <w:t xml:space="preserve"> tail MB.R.5000, part of the mounted skeleton at the Museum für Naturkunde Berlin. Caudal vertebrae 24–26. in left lateral view While caudal 26 has no pneumatic features, caudal 25 has two distinct pneumatic fossae, likely excavated around two distinct vascular foramina carrying an artery and a vein. Caudal 24 is more shallowly excavated than 26, but may also exhibit two separate fossae.</w:t>
-      </w:r>
-    </w:p>
-    <w:p>
+            <w:b w:val="1"/>
+            <w:bCs w:val="1"/>
+          </w:rPr>
+          <w:delText>.</w:delText>
+        </w:r>
+      </w:del>
+      <w:del w:author="Matthew Wedel" w:date="2021-01-19T08:19:25.898Z" w:id="1063586078">
+        <w:r>
+          <w:fldChar w:fldCharType="end"/>
+        </w:r>
+      </w:del>
+      <w:ins w:author="Matthew Wedel" w:date="2021-01-19T08:19:25.906Z" w:id="10362063">
+        <w:r>
+          <w:rPr>
+            <w:rStyle w:val="InternetLink"/>
+            <w:b w:val="1"/>
+            <w:bCs w:val="1"/>
+          </w:rPr>
+          <w:t>Figure 6.</w:t>
+        </w:r>
+      </w:ins>
+      <w:r>
+        <w:rPr>
+          <w:rStyle w:val="InternetLink"/>
+          <w:b w:val="1"/>
+          <w:bCs w:val="1"/>
+        </w:rPr>
+        <w:t xml:space="preserve"> Domestic duck </w:t>
+      </w:r>
+      <w:r>
+        <w:rPr>
+          <w:i w:val="1"/>
+          <w:iCs w:val="1"/>
+        </w:rPr>
+        <w:t>Anas platyrhynchos</w:t>
+      </w:r>
+      <w:r>
+        <w:rPr/>
+        <w:t xml:space="preserve">, dorsal vertebrae 2–7 in left lateral view. Note that the two </w:t>
+      </w:r>
+      <w:proofErr w:type="spellStart"/>
+      <w:r>
+        <w:rPr/>
+        <w:t>anteriormost</w:t>
+      </w:r>
+      <w:proofErr w:type="spellEnd"/>
+      <w:r>
+        <w:rPr/>
+        <w:t xml:space="preserve"> vertebrae (D2 and D3) each have a shallow pneumatic fossa penetrated by numerous small foramina.</w:t>
+      </w:r>
+    </w:p>
+    <w:p xmlns:wp14="http://schemas.microsoft.com/office/word/2010/wordml" wp14:textId="77777777">
       <w:pPr>
         <w:pStyle w:val="TextBody"/>
         <w:rPr/>
       </w:pPr>
       <w:r>
         <w:rPr/>
-        <w:t xml:space="preserve">Vascular foramina are rarely if ever seen in sauropod vertebrae that feature pneumatic fossae or foramina. Understandably they do not appear alongside these features, as the cavities were excavated around the blood vessels; but why do vascular foramina not appear </w:t>
-      </w:r>
-      <w:r>
-        <w:rPr>
-          <w:i/>
-          <w:iCs/>
-        </w:rPr>
-        <w:t>within</w:t>
-      </w:r>
-      <w:r>
-        <w:rPr/>
-        <w:t xml:space="preserve"> pneumatic cavities?</w:t>
-      </w:r>
-    </w:p>
-    <w:p>
-      <w:pPr>
-        <w:pStyle w:val="TextBody"/>
-        <w:rPr/>
-      </w:pPr>
-      <w:r>
-        <w:rPr/>
-        <w:t xml:space="preserve">When a blood vessel enters a bone through a vascular foramen it is still detectable in CT scans as a tunnel through the trabeculae (Butler et al. 2012:figures 3 and 11), but the vessels usually arborize into arterioles and capillaries quickly once they're inside. So before a bone becomes pneumatized by a fossa, the artery has already branched into many small vessels. When the diverticulum subsequently enlarges the vascular foramen into a pneumatic fossa, pneumatization likely excavates the bone around the already-branched arterial tree that existed inside the bone. There should therefore be multiple vascular foramina inside the fossa, representing the multiple branches of the artery — as can be observed in a least some vertebrae of ducks (Figure </w:t>
-      </w:r>
-      <w:r>
-        <w:rPr/>
-        <w:t>5</w:t>
-      </w:r>
-      <w:r>
-        <w:rPr/>
-        <w:t>).</w:t>
-      </w:r>
-    </w:p>
-    <w:p>
-      <w:pPr>
-        <w:pStyle w:val="Figure"/>
-        <w:rPr/>
-      </w:pPr>
-      <w:hyperlink r:id="rId7">
-        <w:r>
-          <w:rPr>
-            <w:rStyle w:val="InternetLink"/>
-            <w:b/>
-            <w:bCs/>
-          </w:rPr>
-          <w:t xml:space="preserve">Figure </w:t>
-        </w:r>
-        <w:r>
-          <w:rPr>
-            <w:rStyle w:val="InternetLink"/>
-            <w:b/>
-            <w:bCs/>
-          </w:rPr>
-          <w:t>5</w:t>
-        </w:r>
-        <w:r>
-          <w:rPr>
-            <w:rStyle w:val="InternetLink"/>
-            <w:b/>
-            <w:bCs/>
-          </w:rPr>
-          <w:t>.</w:t>
-        </w:r>
-      </w:hyperlink>
-      <w:r>
-        <w:rPr/>
-        <w:t xml:space="preserve"> Domestic duck </w:t>
-      </w:r>
-      <w:r>
-        <w:rPr>
-          <w:i/>
-          <w:iCs/>
-        </w:rPr>
-        <w:t>Anas platyrhynchos</w:t>
-      </w:r>
-      <w:r>
-        <w:rPr/>
-        <w:t>, dorsal vertebrae 2–7 in left lateral view. Note that the two anteriormost vertebrae (D2 and D3) each have a shallow pneumatic fossa penetrated by numerous small foramina.</w:t>
-      </w:r>
-    </w:p>
-    <w:p>
-      <w:pPr>
-        <w:pStyle w:val="TextBody"/>
-        <w:rPr/>
-      </w:pPr>
-      <w:r>
-        <w:rPr/>
         <w:t>However, these foramina will be much smaller than those that remain at the surface of apneumatic vertebrae. They may not be well preserved by fossilization, and even when preserved they will be difficult to spot during fossil preparation — especially as pneumatic cavities in large, delicate bones are already difficult to prepare. We recommend that sauropod workers carefully check pneumatic fossae and foramina for evidence of contained vascular foramina.</w:t>
       </w:r>
     </w:p>
-    <w:p>
+    <w:p xmlns:wp14="http://schemas.microsoft.com/office/word/2010/wordml" wp14:textId="77777777">
       <w:pPr>
         <w:pStyle w:val="Heading1"/>
         <w:numPr>
@@ -641,17 +1529,225 @@
         <w:t>Conclusion</w:t>
       </w:r>
     </w:p>
+    <w:p xmlns:wp14="http://schemas.microsoft.com/office/word/2010/wordml" wp14:textId="77777777">
+      <w:pPr>
+        <w:pStyle w:val="TextBody"/>
+        <w:rPr>
+          <w:ins w:author="Matthew Wedel" w:date="2021-01-19T08:29:26.592Z" w:id="752792346"/>
+        </w:rPr>
+      </w:pPr>
+      <w:r>
+        <w:rPr/>
+        <w:t>In general, bones are the least variable part of a body, followed by muscles, nerves, and finally blood vessels, which are very variable in all vertebrates. Pneumatic fossae and foramina are skeletal features, so they might be expected to fall at the least variable end of the spectrum. But since diverticula follow blood vessels as they develop, the variability of pneumatic features in bones is not a coincidence: the variability of blood vessels causes the variability of diverticula, and of their skeletal traces.</w:t>
+      </w:r>
+    </w:p>
     <w:p>
       <w:pPr>
         <w:pStyle w:val="TextBody"/>
-        <w:rPr/>
-      </w:pPr>
-      <w:r>
-        <w:rPr/>
-        <w:t>In general, bones are the least variable part of a body, followed by muscles, nerves, and finally blood vessels, which are very variable in all vertebrates. Pneumatic fossae and foramina are skeletal features, so they might be expected to fall at the least variable end of the spectrum. But since diverticula follow blood vessels as they develop, the variability of pneumatic features in bones is not a coincidence: the variability of blood vessels causes the variability of diverticula, and of their skeletal traces.</w:t>
-      </w:r>
+        <w:rPr>
+          <w:ins w:author="Matthew Wedel" w:date="2021-01-19T08:29:41.626Z" w:id="848614529"/>
+          <w:b w:val="1"/>
+          <w:bCs w:val="1"/>
+        </w:rPr>
+      </w:pPr>
+      <w:ins w:author="Matthew Wedel" w:date="2021-01-19T08:29:40.187Z" w:id="504490137">
+        <w:r>
+          <w:rPr>
+            <w:b w:val="1"/>
+            <w:bCs w:val="1"/>
+            <w:rPrChange w:author="Matthew Wedel" w:date="2021-01-19T08:38:02.632Z" w:id="1664235378"/>
+          </w:rPr>
+          <w:t>Museum Abbreviations</w:t>
+        </w:r>
+      </w:ins>
     </w:p>
     <w:p>
+      <w:pPr>
+        <w:pStyle w:val="TextBody"/>
+        <w:rPr>
+          <w:ins w:author="Matthew Wedel" w:date="2021-01-19T08:33:05.35Z" w:id="1999193300"/>
+        </w:rPr>
+      </w:pPr>
+      <w:ins w:author="Matthew Wedel" w:date="2021-01-19T08:33:04.866Z" w:id="2077780520">
+        <w:r>
+          <w:t>BP</w:t>
+        </w:r>
+      </w:ins>
+      <w:ins w:author="Matthew Wedel" w:date="2021-01-19T08:33:44.866Z" w:id="73510526">
+        <w:r>
+          <w:t>Bernard Price Institute (Palaeontology), University of the Witwatersrand,</w:t>
+        </w:r>
+      </w:ins>
+      <w:ins w:author="Matthew Wedel" w:date="2021-01-19T08:34:11.58Z" w:id="1992011419">
+        <w:r>
+          <w:t xml:space="preserve"> </w:t>
+        </w:r>
+      </w:ins>
+      <w:ins w:author="Matthew Wedel" w:date="2021-01-19T08:33:44.866Z" w:id="800396680">
+        <w:r>
+          <w:t>Johannes</w:t>
+        </w:r>
+        <w:r>
+          <w:t>burg, South Africa</w:t>
+        </w:r>
+      </w:ins>
+    </w:p>
+    <w:p>
+      <w:pPr>
+        <w:pStyle w:val="TextBody"/>
+        <w:rPr>
+          <w:ins w:author="Matthew Wedel" w:date="2021-01-19T08:31:08.851Z" w:id="165218211"/>
+        </w:rPr>
+      </w:pPr>
+      <w:ins w:author="Matthew Wedel" w:date="2021-01-19T08:31:08.166Z" w:id="1287920567">
+        <w:r>
+          <w:t>CM</w:t>
+        </w:r>
+      </w:ins>
+      <w:ins w:author="Matthew Wedel" w:date="2021-01-19T08:34:30.346Z" w:id="362150668">
+        <w:r>
+          <w:t>Carnegie Museum of Natural History, Pittsburgh, Pennsylvania, USA</w:t>
+        </w:r>
+      </w:ins>
+    </w:p>
+    <w:p>
+      <w:pPr>
+        <w:pStyle w:val="TextBody"/>
+        <w:rPr>
+          <w:ins w:author="Matthew Wedel" w:date="2021-01-19T08:30:09.787Z" w:id="1502719034"/>
+        </w:rPr>
+      </w:pPr>
+      <w:ins w:author="Matthew Wedel" w:date="2021-01-19T08:30:11.513Z" w:id="1216334505">
+        <w:r>
+          <w:t>LACM</w:t>
+        </w:r>
+      </w:ins>
+      <w:ins w:author="Matthew Wedel" w:date="2021-01-19T08:34:48.165Z" w:id="822549775">
+        <w:r>
+          <w:t>Natural History Museum of Los Angeles County, Los Angeles, Californai, USA</w:t>
+        </w:r>
+      </w:ins>
+    </w:p>
+    <w:p>
+      <w:pPr>
+        <w:pStyle w:val="TextBody"/>
+        <w:rPr>
+          <w:ins w:author="Matthew Wedel" w:date="2021-01-19T08:29:54.88Z" w:id="2091351816"/>
+        </w:rPr>
+      </w:pPr>
+      <w:ins w:author="Matthew Wedel" w:date="2021-01-19T08:29:46.17Z" w:id="620021086">
+        <w:r>
+          <w:t>MB.R.</w:t>
+        </w:r>
+      </w:ins>
+      <w:ins w:author="Matthew Wedel" w:date="2021-01-19T08:37:14.985Z" w:id="418816607">
+        <w:r>
+          <w:rPr>
+            <w:noProof w:val="0"/>
+            <w:lang w:val="en-GB"/>
+          </w:rPr>
+          <w:t xml:space="preserve">Museum </w:t>
+        </w:r>
+        <w:r>
+          <w:rPr>
+            <w:noProof w:val="0"/>
+            <w:lang w:val="en-GB"/>
+          </w:rPr>
+          <w:t>für</w:t>
+        </w:r>
+        <w:r>
+          <w:rPr>
+            <w:noProof w:val="0"/>
+            <w:lang w:val="en-GB"/>
+          </w:rPr>
+          <w:t xml:space="preserve"> </w:t>
+        </w:r>
+        <w:r>
+          <w:rPr>
+            <w:noProof w:val="0"/>
+            <w:lang w:val="en-GB"/>
+          </w:rPr>
+          <w:t>Naturkunde</w:t>
+        </w:r>
+        <w:r>
+          <w:rPr>
+            <w:noProof w:val="0"/>
+            <w:lang w:val="en-GB"/>
+          </w:rPr>
+          <w:t xml:space="preserve"> Berlin, Berlin, Germany</w:t>
+        </w:r>
+      </w:ins>
+    </w:p>
+    <w:p>
+      <w:pPr>
+        <w:pStyle w:val="TextBody"/>
+        <w:rPr>
+          <w:ins w:author="Matthew Wedel" w:date="2021-01-19T08:48:50.132Z" w:id="570394049"/>
+        </w:rPr>
+      </w:pPr>
+      <w:ins w:author="Matthew Wedel" w:date="2021-01-19T08:30:25.537Z" w:id="1398596039">
+        <w:r>
+          <w:t>NHMUK</w:t>
+        </w:r>
+      </w:ins>
+      <w:ins w:author="Matthew Wedel" w:date="2021-01-19T08:35:23.008Z" w:id="68945791">
+        <w:r>
+          <w:t>Natural History Museum, London, United Kingdom</w:t>
+        </w:r>
+      </w:ins>
+    </w:p>
+    <w:p>
+      <w:pPr>
+        <w:pStyle w:val="TextBody"/>
+        <w:rPr>
+          <w:ins w:author="Matthew Wedel" w:date="2021-01-19T08:30:23.321Z" w:id="1383913877"/>
+        </w:rPr>
+      </w:pPr>
+      <w:ins w:author="Matthew Wedel" w:date="2021-01-19T08:48:51.077Z" w:id="403510652">
+        <w:r>
+          <w:t>UUVP</w:t>
+        </w:r>
+      </w:ins>
+      <w:ins w:author="Matthew Wedel" w:date="2021-01-19T08:51:40.772Z" w:id="1219550806">
+        <w:r>
+          <w:t>Natural History Museum of Utah, Salt Lake City, Utah, USA</w:t>
+        </w:r>
+      </w:ins>
+    </w:p>
+    <w:p>
+      <w:pPr>
+        <w:pStyle w:val="TextBody"/>
+      </w:pPr>
+      <w:ins w:author="Matthew Wedel" w:date="2021-01-19T08:29:55.791Z" w:id="1095265030">
+        <w:r>
+          <w:t>YPM</w:t>
+        </w:r>
+      </w:ins>
+      <w:ins w:author="Matthew Wedel" w:date="2021-01-19T08:34:59.934Z" w:id="328860687">
+        <w:r>
+          <w:t>Yale Pe</w:t>
+        </w:r>
+      </w:ins>
+      <w:ins w:author="Matthew Wedel" w:date="2021-01-19T08:35:38.109Z" w:id="682989536">
+        <w:r>
+          <w:t>abody Museum</w:t>
+        </w:r>
+        <w:r>
+          <w:t xml:space="preserve"> of Nat</w:t>
+        </w:r>
+      </w:ins>
+      <w:ins w:author="Matthew Wedel" w:date="2021-01-19T08:36:01.904Z" w:id="1675834920">
+        <w:r>
+          <w:t>ural History</w:t>
+        </w:r>
+      </w:ins>
+      <w:ins w:author="Matthew Wedel" w:date="2021-01-19T08:35:38.109Z" w:id="1171961349">
+        <w:r>
+          <w:t>, New Haven, Connecticut, USA</w:t>
+        </w:r>
+      </w:ins>
+    </w:p>
+    <w:p xmlns:wp14="http://schemas.microsoft.com/office/word/2010/wordml" wp14:textId="77777777">
       <w:pPr>
         <w:pStyle w:val="Heading1"/>
         <w:numPr>
@@ -665,21 +1761,156 @@
         <w:t>References</w:t>
       </w:r>
     </w:p>
+    <w:p xmlns:wp14="http://schemas.microsoft.com/office/word/2010/wordml" wp14:textId="77777777">
+      <w:pPr>
+        <w:pStyle w:val="Reference"/>
+        <w:rPr>
+          <w:ins w:author="Matthew Wedel" w:date="2021-01-19T08:57:10.607Z" w:id="861421275"/>
+        </w:rPr>
+      </w:pPr>
+      <w:r>
+        <w:rPr/>
+        <w:t xml:space="preserve">Amato, V. P., S. Malta and R. </w:t>
+      </w:r>
+      <w:proofErr w:type="spellStart"/>
+      <w:r>
+        <w:rPr/>
+        <w:t>Bombelli</w:t>
+      </w:r>
+      <w:proofErr w:type="spellEnd"/>
+      <w:r>
+        <w:rPr/>
+        <w:t xml:space="preserve">. 1959. The normal vascular supply of the vertebral column in the growing rabbit. </w:t>
+      </w:r>
+      <w:r>
+        <w:rPr>
+          <w:i w:val="1"/>
+          <w:iCs w:val="1"/>
+        </w:rPr>
+        <w:t>The Journal of Bone and Joint Surgery</w:t>
+      </w:r>
+      <w:r>
+        <w:rPr/>
+        <w:t xml:space="preserve"> </w:t>
+      </w:r>
+      <w:r>
+        <w:rPr>
+          <w:b w:val="1"/>
+          <w:bCs w:val="1"/>
+        </w:rPr>
+        <w:t>41(4)</w:t>
+      </w:r>
+      <w:r>
+        <w:rPr/>
+        <w:t>:782–795.</w:t>
+      </w:r>
+    </w:p>
     <w:p>
       <w:pPr>
         <w:pStyle w:val="Reference"/>
-        <w:rPr/>
-      </w:pPr>
-      <w:r>
-        <w:rPr/>
-        <w:t xml:space="preserve">Amato, V. P., S. Malta and R. Bombelli. 1959. The normal vascular supply of the vertebral column in the growing rabbit. </w:t>
+        <w:rPr>
+          <w:ins w:author="Matthew Wedel" w:date="2021-01-19T09:06:11.564Z" w:id="600597261"/>
+        </w:rPr>
+      </w:pPr>
+      <w:ins w:author="Matthew Wedel" w:date="2021-01-19T08:57:22.37Z" w:id="301095264">
+        <w:r>
+          <w:t>Bennett, S.</w:t>
+        </w:r>
+      </w:ins>
+      <w:ins w:author="Matthew Wedel" w:date="2021-01-19T08:58:19.32Z" w:id="819864442">
+        <w:r>
+          <w:t xml:space="preserve"> </w:t>
+        </w:r>
+      </w:ins>
+      <w:ins w:author="Matthew Wedel" w:date="2021-01-19T08:57:22.37Z" w:id="2077726218">
+        <w:r>
+          <w:t>C</w:t>
+        </w:r>
+      </w:ins>
+      <w:ins w:author="Matthew Wedel" w:date="2021-01-19T08:58:22.338Z" w:id="1372391792">
+        <w:r>
+          <w:t>hristopher</w:t>
+        </w:r>
+      </w:ins>
+      <w:ins w:author="Matthew Wedel" w:date="2021-01-19T08:57:22.37Z" w:id="1149254750">
+        <w:r>
+          <w:t xml:space="preserve">, 2001. The osteology and functional morphology of the Late Cretaceous pterosaur </w:t>
+        </w:r>
+        <w:r>
+          <w:rPr>
+            <w:i w:val="1"/>
+            <w:iCs w:val="1"/>
+            <w:rPrChange w:author="Matthew Wedel" w:date="2021-01-19T08:57:27.618Z" w:id="682119834"/>
+          </w:rPr>
+          <w:t xml:space="preserve">Pteranodon </w:t>
+        </w:r>
+        <w:r>
+          <w:t xml:space="preserve">Part I. General description of osteology. </w:t>
+        </w:r>
+        <w:r>
+          <w:t>Palaeontographica</w:t>
+        </w:r>
+        <w:r>
+          <w:t xml:space="preserve"> Abteilung A </w:t>
+        </w:r>
+        <w:r>
+          <w:rPr>
+            <w:b w:val="1"/>
+            <w:bCs w:val="1"/>
+            <w:rPrChange w:author="Matthew Wedel" w:date="2021-01-19T08:58:02.944Z" w:id="1136312033"/>
+          </w:rPr>
+          <w:t>260</w:t>
+        </w:r>
+        <w:r>
+          <w:t>:</w:t>
+        </w:r>
+        <w:r>
+          <w:t>1-112.</w:t>
+        </w:r>
+      </w:ins>
+    </w:p>
+    <w:p>
+      <w:pPr>
+        <w:pStyle w:val="Reference"/>
+      </w:pPr>
+      <w:ins w:author="Matthew Wedel" w:date="2021-01-19T09:06:16.451Z" w:id="1417915833">
+        <w:r>
+          <w:t xml:space="preserve">Benson, Roger </w:t>
+        </w:r>
+        <w:r>
+          <w:t>B., Butler, Richard J., Carrano, Matthew T. and O'Connor, Patrick M., 2012. Air‐filled postcranial bones in theropod dinosaurs: physiological implications and the ‘reptile’–bird transition. Biological Reviews</w:t>
+        </w:r>
+        <w:r>
+          <w:t xml:space="preserve"> </w:t>
+        </w:r>
+        <w:r>
+          <w:rPr>
+            <w:b w:val="1"/>
+            <w:bCs w:val="1"/>
+            <w:rPrChange w:author="Matthew Wedel" w:date="2021-01-19T09:06:46.357Z" w:id="1690423655"/>
+          </w:rPr>
+          <w:t>87(1)</w:t>
+        </w:r>
+        <w:r>
+          <w:t>:168-193.</w:t>
+        </w:r>
+      </w:ins>
+    </w:p>
+    <w:p xmlns:wp14="http://schemas.microsoft.com/office/word/2010/wordml" wp14:textId="77777777">
+      <w:pPr>
+        <w:pStyle w:val="Reference"/>
+        <w:rPr/>
+      </w:pPr>
+      <w:r>
+        <w:rPr/>
+        <w:t xml:space="preserve">Berger, Andrew. J. 1956. Anatomical variation and avian anatomy. </w:t>
       </w:r>
       <w:r>
         <w:rPr>
           <w:i/>
           <w:iCs/>
         </w:rPr>
-        <w:t>The Journal of Bone and Joint Surgery</w:t>
+        <w:t>The Condor</w:t>
       </w:r>
       <w:r>
         <w:rPr/>
@@ -690,28 +1921,28 @@
           <w:b/>
           <w:bCs/>
         </w:rPr>
-        <w:t>41(4)</w:t>
-      </w:r>
-      <w:r>
-        <w:rPr/>
-        <w:t>:782–795.</w:t>
-      </w:r>
-    </w:p>
-    <w:p>
+        <w:t>58(6)</w:t>
+      </w:r>
+      <w:r>
+        <w:rPr/>
+        <w:t>:433–441.</w:t>
+      </w:r>
+    </w:p>
+    <w:p xmlns:wp14="http://schemas.microsoft.com/office/word/2010/wordml" wp14:textId="77777777">
       <w:pPr>
         <w:pStyle w:val="Reference"/>
         <w:rPr/>
       </w:pPr>
       <w:r>
         <w:rPr/>
-        <w:t xml:space="preserve">Berger, Andrew. J. 1956. Anatomical variation and avian anatomy. </w:t>
+        <w:t xml:space="preserve">Bremer, John L. 1940 The pneumatization of the humerus in the common fowl and the associated activity of theelin. </w:t>
       </w:r>
       <w:r>
         <w:rPr>
           <w:i/>
           <w:iCs/>
         </w:rPr>
-        <w:t>The Condor</w:t>
+        <w:t>The Anatomical Record</w:t>
       </w:r>
       <w:r>
         <w:rPr/>
@@ -722,28 +1953,35 @@
           <w:b/>
           <w:bCs/>
         </w:rPr>
-        <w:t>58(6)</w:t>
-      </w:r>
-      <w:r>
-        <w:rPr/>
-        <w:t>:433–441.</w:t>
-      </w:r>
-    </w:p>
-    <w:p>
+        <w:t>77(2)</w:t>
+      </w:r>
+      <w:r>
+        <w:rPr>
+          <w:b w:val="false"/>
+          <w:bCs w:val="false"/>
+        </w:rPr>
+        <w:t>:197–211</w:t>
+      </w:r>
+      <w:r>
+        <w:rPr/>
+        <w:t>. doi:10.1002/ar.1090770209</w:t>
+      </w:r>
+    </w:p>
+    <w:p xmlns:wp14="http://schemas.microsoft.com/office/word/2010/wordml" wp14:textId="77777777">
       <w:pPr>
         <w:pStyle w:val="Reference"/>
         <w:rPr/>
       </w:pPr>
       <w:r>
         <w:rPr/>
-        <w:t xml:space="preserve">Bremer, John L. 1940 The pneumatization of the humerus in the common fowl and the associated activity of theelin. </w:t>
+        <w:t xml:space="preserve">Butler, Richard J., Paul M. Barrett and David J. Gower. 2012. Reassessment of the evidence for postcranial skeletal pneumaticity in Triassic archosaurs, and the early evolution of the avian respiratory system. </w:t>
       </w:r>
       <w:r>
         <w:rPr>
           <w:i/>
           <w:iCs/>
         </w:rPr>
-        <w:t>The Anatomical Record</w:t>
+        <w:t>PLOS ONE</w:t>
       </w:r>
       <w:r>
         <w:rPr/>
@@ -754,35 +1992,447 @@
           <w:b/>
           <w:bCs/>
         </w:rPr>
-        <w:t>77(2)</w:t>
-      </w:r>
-      <w:r>
-        <w:rPr>
-          <w:b w:val="false"/>
-          <w:bCs w:val="false"/>
-        </w:rPr>
-        <w:t>:197–211</w:t>
-      </w:r>
-      <w:r>
-        <w:rPr/>
-        <w:t>. doi:10.1002/ar.1090770209</w:t>
+        <w:t>7(3)</w:t>
+      </w:r>
+      <w:r>
+        <w:rPr/>
+        <w:t>:e34094. doi:10.1371/journal.pone.0034094</w:t>
+      </w:r>
+    </w:p>
+    <w:p xmlns:wp14="http://schemas.microsoft.com/office/word/2010/wordml" wp14:textId="77777777">
+      <w:pPr>
+        <w:pStyle w:val="Reference"/>
+        <w:rPr>
+          <w:ins w:author="Matthew Wedel" w:date="2021-01-19T09:21:32.365Z" w:id="1100476429"/>
+        </w:rPr>
+      </w:pPr>
+      <w:r>
+        <w:rPr/>
+        <w:t xml:space="preserve">Cramer, Gregory D. 2014. General characteristics of the spine. pp. 15–64 in: Gregory D. Cramer and Susan A. Darby (eds.), </w:t>
+      </w:r>
+      <w:r>
+        <w:rPr>
+          <w:i w:val="1"/>
+          <w:iCs w:val="1"/>
+        </w:rPr>
+        <w:t>Clinical Anatomy of the Spine, Spinal Cord, and ANS</w:t>
+      </w:r>
+      <w:r>
+        <w:rPr/>
+        <w:t>, 3rd edition. Elsevier, St. Louis. doi:10.1016/b978-0-323-07954-9.00002-5</w:t>
       </w:r>
     </w:p>
     <w:p>
       <w:pPr>
         <w:pStyle w:val="Reference"/>
-        <w:rPr/>
-      </w:pPr>
-      <w:r>
-        <w:rPr/>
-        <w:t xml:space="preserve">Butler, Richard J., Paul M. Barrett and David J. Gower. 2012. Reassessment of the evidence for postcranial skeletal pneumaticity in Triassic archosaurs, and the early evolution of the avian respiratory system. </w:t>
+        <w:rPr>
+          <w:ins w:author="Matthew Wedel" w:date="2021-01-19T09:18:32.483Z" w:id="751157856"/>
+        </w:rPr>
+      </w:pPr>
+      <w:ins w:author="Matthew Wedel" w:date="2021-01-19T09:21:42.824Z" w:id="1162009649">
+        <w:r>
+          <w:t xml:space="preserve">Hanik, G.M., Lamanna, M.C. and Whitlock, J.A., 2017. A Juvenile Specimen of </w:t>
+        </w:r>
+        <w:r>
+          <w:rPr>
+            <w:i w:val="1"/>
+            <w:iCs w:val="1"/>
+            <w:rPrChange w:author="Matthew Wedel" w:date="2021-01-19T09:21:48.412Z" w:id="1468353468"/>
+          </w:rPr>
+          <w:t xml:space="preserve">Barosaurus </w:t>
+        </w:r>
+        <w:r>
+          <w:t>Marsh, 1890 (</w:t>
+        </w:r>
+        <w:r>
+          <w:t>Sauropoda</w:t>
+        </w:r>
+        <w:r>
+          <w:t xml:space="preserve">: </w:t>
+        </w:r>
+        <w:r>
+          <w:t>Diplodocidae</w:t>
+        </w:r>
+        <w:r>
+          <w:t>) from the Upper Jurassic Morrison Formation of Dinosaur National Monument, Utah, USA. Annals of Carnegie Museum</w:t>
+        </w:r>
+        <w:r>
+          <w:t xml:space="preserve"> </w:t>
+        </w:r>
+        <w:r>
+          <w:rPr>
+            <w:b w:val="1"/>
+            <w:bCs w:val="1"/>
+            <w:rPrChange w:author="Matthew Wedel" w:date="2021-01-19T09:22:02.992Z" w:id="844037646"/>
+          </w:rPr>
+          <w:t>84(3)</w:t>
+        </w:r>
+        <w:r>
+          <w:t>:253-263.</w:t>
+        </w:r>
+      </w:ins>
+    </w:p>
+    <w:p>
+      <w:pPr>
+        <w:pStyle w:val="Reference"/>
+        <w:rPr>
+          <w:ins w:author="Matthew Wedel" w:date="2021-01-19T09:28:57.129Z" w:id="1794224500"/>
+          <w:b w:val="0"/>
+          <w:bCs w:val="0"/>
+          <w:i w:val="0"/>
+          <w:iCs w:val="0"/>
+          <w:noProof w:val="0"/>
+          <w:color w:val="333333"/>
+          <w:sz w:val="24"/>
+          <w:szCs w:val="24"/>
+          <w:lang w:val="en-GB"/>
+        </w:rPr>
+      </w:pPr>
+      <w:ins w:author="Matthew Wedel" w:date="2021-01-19T09:29:01.73Z" w:id="2121196377">
+        <w:r>
+          <w:rPr>
+            <w:b w:val="0"/>
+            <w:bCs w:val="0"/>
+            <w:i w:val="0"/>
+            <w:iCs w:val="0"/>
+            <w:noProof w:val="0"/>
+            <w:color w:val="333333"/>
+            <w:sz w:val="24"/>
+            <w:szCs w:val="24"/>
+            <w:lang w:val="en-GB"/>
+          </w:rPr>
+          <w:t xml:space="preserve">Hatcher JB. 1901. </w:t>
+        </w:r>
+        <w:r>
+          <w:rPr>
+            <w:b w:val="0"/>
+            <w:bCs w:val="0"/>
+            <w:i w:val="1"/>
+            <w:iCs w:val="1"/>
+            <w:noProof w:val="0"/>
+            <w:color w:val="333333"/>
+            <w:sz w:val="24"/>
+            <w:szCs w:val="24"/>
+            <w:lang w:val="en-GB"/>
+            <w:rPrChange w:author="Matthew Wedel" w:date="2021-01-19T09:29:06.815Z" w:id="1899715861">
+              <w:rPr>
+                <w:b w:val="0"/>
+                <w:bCs w:val="0"/>
+                <w:i w:val="0"/>
+                <w:iCs w:val="0"/>
+                <w:noProof w:val="0"/>
+                <w:color w:val="333333"/>
+                <w:sz w:val="24"/>
+                <w:szCs w:val="24"/>
+                <w:lang w:val="en-GB"/>
+              </w:rPr>
+            </w:rPrChange>
+          </w:rPr>
+          <w:t xml:space="preserve">Diplodocus </w:t>
+        </w:r>
+      </w:ins>
+      <w:ins w:author="Matthew Wedel" w:date="2021-01-19T09:29:14.45Z" w:id="594382002">
+        <w:r>
+          <w:rPr>
+            <w:b w:val="0"/>
+            <w:bCs w:val="0"/>
+            <w:i w:val="0"/>
+            <w:iCs w:val="0"/>
+            <w:noProof w:val="0"/>
+            <w:color w:val="333333"/>
+            <w:sz w:val="24"/>
+            <w:szCs w:val="24"/>
+            <w:lang w:val="en-GB"/>
+          </w:rPr>
+          <w:t>(Marsh): its osteology, taxonomy and probable habits, with a restoration of the skeleton. Memoirs of the Carnegie Museum 1:1-63 and plates I–XIII.</w:t>
+        </w:r>
+      </w:ins>
+    </w:p>
+    <w:p>
+      <w:pPr>
+        <w:pStyle w:val="Reference"/>
+        <w:rPr>
+          <w:ins w:author="Matthew Wedel" w:date="2021-01-19T09:22:59.366Z" w:id="1504414505"/>
+        </w:rPr>
+        <w:pPrChange w:author="Matthew Wedel" w:date="2021-01-19T09:18:34.2Z">
+          <w:pPr>
+            <w:jc w:val="left"/>
+          </w:pPr>
+        </w:pPrChange>
+      </w:pPr>
+      <w:ins w:author="Matthew Wedel" w:date="2021-01-19T09:28:08.209Z" w:id="914501431">
+        <w:r>
+          <w:rPr>
+            <w:b w:val="0"/>
+            <w:bCs w:val="0"/>
+            <w:i w:val="0"/>
+            <w:iCs w:val="0"/>
+            <w:noProof w:val="0"/>
+            <w:color w:val="333333"/>
+            <w:sz w:val="24"/>
+            <w:szCs w:val="24"/>
+            <w:lang w:val="en-GB"/>
+          </w:rPr>
+          <w:t xml:space="preserve">Madsen, Jr., J.H. 1976. </w:t>
+        </w:r>
+        <w:r>
+          <w:rPr>
+            <w:b w:val="0"/>
+            <w:bCs w:val="0"/>
+            <w:i w:val="1"/>
+            <w:iCs w:val="1"/>
+            <w:noProof w:val="0"/>
+            <w:color w:val="333333"/>
+            <w:sz w:val="24"/>
+            <w:szCs w:val="24"/>
+            <w:lang w:val="en-GB"/>
+            <w:rPrChange w:author="Matthew Wedel" w:date="2021-01-19T09:28:18.78Z" w:id="1336072848">
+              <w:rPr>
+                <w:b w:val="0"/>
+                <w:bCs w:val="0"/>
+                <w:i w:val="0"/>
+                <w:iCs w:val="0"/>
+                <w:noProof w:val="0"/>
+                <w:color w:val="333333"/>
+                <w:sz w:val="24"/>
+                <w:szCs w:val="24"/>
+                <w:lang w:val="en-GB"/>
+              </w:rPr>
+            </w:rPrChange>
+          </w:rPr>
+          <w:t>Allosaurus fragilis</w:t>
+        </w:r>
+        <w:r>
+          <w:rPr>
+            <w:b w:val="0"/>
+            <w:bCs w:val="0"/>
+            <w:i w:val="0"/>
+            <w:iCs w:val="0"/>
+            <w:noProof w:val="0"/>
+            <w:color w:val="333333"/>
+            <w:sz w:val="24"/>
+            <w:szCs w:val="24"/>
+            <w:lang w:val="en-GB"/>
+          </w:rPr>
+          <w:t>: a revised osteology. Utah Geological and Mining Survey Bulletin 109: 1-163.</w:t>
+        </w:r>
+      </w:ins>
+    </w:p>
+    <w:p>
+      <w:pPr>
+        <w:pStyle w:val="Reference"/>
+        <w:rPr>
+          <w:b w:val="0"/>
+          <w:bCs w:val="0"/>
+          <w:i w:val="0"/>
+          <w:iCs w:val="0"/>
+          <w:noProof w:val="0"/>
+          <w:color w:val="333333"/>
+          <w:sz w:val="24"/>
+          <w:szCs w:val="24"/>
+          <w:lang w:val="en-GB"/>
+        </w:rPr>
+      </w:pPr>
+      <w:ins w:author="Matthew Wedel" w:date="2021-01-19T09:23:03.946Z" w:id="1484782203">
+        <w:r>
+          <w:rPr>
+            <w:b w:val="0"/>
+            <w:bCs w:val="0"/>
+            <w:i w:val="0"/>
+            <w:iCs w:val="0"/>
+            <w:noProof w:val="0"/>
+            <w:color w:val="333333"/>
+            <w:sz w:val="24"/>
+            <w:szCs w:val="24"/>
+            <w:lang w:val="en-GB"/>
+          </w:rPr>
+          <w:t xml:space="preserve">Melstrom, K.M., </w:t>
+        </w:r>
+        <w:r>
+          <w:rPr>
+            <w:b w:val="0"/>
+            <w:bCs w:val="0"/>
+            <w:i w:val="0"/>
+            <w:iCs w:val="0"/>
+            <w:noProof w:val="0"/>
+            <w:color w:val="333333"/>
+            <w:sz w:val="24"/>
+            <w:szCs w:val="24"/>
+            <w:lang w:val="en-GB"/>
+          </w:rPr>
+          <w:t>D'emic</w:t>
+        </w:r>
+        <w:r>
+          <w:rPr>
+            <w:b w:val="0"/>
+            <w:bCs w:val="0"/>
+            <w:i w:val="0"/>
+            <w:iCs w:val="0"/>
+            <w:noProof w:val="0"/>
+            <w:color w:val="333333"/>
+            <w:sz w:val="24"/>
+            <w:szCs w:val="24"/>
+            <w:lang w:val="en-GB"/>
+          </w:rPr>
+          <w:t xml:space="preserve">, M.D., </w:t>
+        </w:r>
+        <w:r>
+          <w:rPr>
+            <w:b w:val="0"/>
+            <w:bCs w:val="0"/>
+            <w:i w:val="0"/>
+            <w:iCs w:val="0"/>
+            <w:noProof w:val="0"/>
+            <w:color w:val="333333"/>
+            <w:sz w:val="24"/>
+            <w:szCs w:val="24"/>
+            <w:lang w:val="en-GB"/>
+          </w:rPr>
+          <w:t>Chure</w:t>
+        </w:r>
+        <w:r>
+          <w:rPr>
+            <w:b w:val="0"/>
+            <w:bCs w:val="0"/>
+            <w:i w:val="0"/>
+            <w:iCs w:val="0"/>
+            <w:noProof w:val="0"/>
+            <w:color w:val="333333"/>
+            <w:sz w:val="24"/>
+            <w:szCs w:val="24"/>
+            <w:lang w:val="en-GB"/>
+          </w:rPr>
+          <w:t xml:space="preserve">, D. and Wilson, J.A., 2016. A juvenile sauropod dinosaur from the Late Jurassic of Utah, USA, presents further evidence of an avian style air-sac system. Journal of Vertebrate </w:t>
+        </w:r>
+        <w:r>
+          <w:rPr>
+            <w:b w:val="0"/>
+            <w:bCs w:val="0"/>
+            <w:i w:val="0"/>
+            <w:iCs w:val="0"/>
+            <w:noProof w:val="0"/>
+            <w:color w:val="333333"/>
+            <w:sz w:val="24"/>
+            <w:szCs w:val="24"/>
+            <w:lang w:val="en-GB"/>
+          </w:rPr>
+          <w:t>Paleontology</w:t>
+        </w:r>
+        <w:r>
+          <w:rPr>
+            <w:b w:val="0"/>
+            <w:bCs w:val="0"/>
+            <w:i w:val="0"/>
+            <w:iCs w:val="0"/>
+            <w:noProof w:val="0"/>
+            <w:color w:val="333333"/>
+            <w:sz w:val="24"/>
+            <w:szCs w:val="24"/>
+            <w:lang w:val="en-GB"/>
+          </w:rPr>
+          <w:t xml:space="preserve"> 36(4):</w:t>
+        </w:r>
+        <w:r>
+          <w:rPr>
+            <w:b w:val="0"/>
+            <w:bCs w:val="0"/>
+            <w:i w:val="0"/>
+            <w:iCs w:val="0"/>
+            <w:noProof w:val="0"/>
+            <w:color w:val="333333"/>
+            <w:sz w:val="24"/>
+            <w:szCs w:val="24"/>
+            <w:lang w:val="en-GB"/>
+          </w:rPr>
+          <w:t>e1111898.</w:t>
+        </w:r>
+      </w:ins>
+    </w:p>
+    <w:p xmlns:wp14="http://schemas.microsoft.com/office/word/2010/wordml" wp14:textId="77777777">
+      <w:pPr>
+        <w:pStyle w:val="Reference"/>
+      </w:pPr>
+      <w:r>
+        <w:rPr/>
+        <w:t>McIntosh, John S. 1990. Species determination in sauropod dinosaurs with tentative suggestions for</w:t>
+      </w:r>
+      <w:del w:author="Matthew Wedel" w:date="2021-01-19T09:23:23.764Z" w:id="1865694714">
+        <w:r>
+          <w:delText xml:space="preserve"> the</w:delText>
+        </w:r>
+      </w:del>
+      <w:r>
+        <w:rPr/>
+        <w:t xml:space="preserve"> their classification. pp. 53–69 in: K. Carpenter and </w:t>
+      </w:r>
+      <w:proofErr w:type="gramStart"/>
+      <w:r>
+        <w:rPr/>
+        <w:t>P .</w:t>
+      </w:r>
+      <w:proofErr w:type="gramEnd"/>
+      <w:r>
+        <w:rPr/>
+        <w:t xml:space="preserve">J. Currie (eds.), </w:t>
+      </w:r>
+      <w:r>
+        <w:rPr>
+          <w:i w:val="1"/>
+          <w:iCs w:val="1"/>
+        </w:rPr>
+        <w:t>Dinosaur Systematics: Approaches and Perspectives</w:t>
+      </w:r>
+      <w:r>
+        <w:rPr/>
+        <w:t>, Cambridge University Press, Cambridge, UK.</w:t>
+      </w:r>
+    </w:p>
+    <w:p xmlns:wp14="http://schemas.microsoft.com/office/word/2010/wordml" wp14:textId="77777777">
+      <w:pPr>
+        <w:pStyle w:val="Reference"/>
+        <w:rPr/>
+      </w:pPr>
+      <w:r>
+        <w:rPr/>
+        <w:t xml:space="preserve">Moore, Keith L., Arthur F. Dalley and Anne M. R. Agur. 2010. </w:t>
       </w:r>
       <w:r>
         <w:rPr>
           <w:i/>
           <w:iCs/>
         </w:rPr>
-        <w:t>PLOS ONE</w:t>
+        <w:t>Clinically Oriented Anatomy</w:t>
+      </w:r>
+      <w:r>
+        <w:rPr/>
+        <w:t xml:space="preserve">, 6th </w:t>
+      </w:r>
+      <w:bookmarkStart w:name="__DdeLink__433_1176378571" w:id="0"/>
+      <w:r>
+        <w:rPr/>
+        <w:t>edition</w:t>
+      </w:r>
+      <w:bookmarkEnd w:id="0"/>
+      <w:r>
+        <w:rPr/>
+        <w:t>. Lippincott Williams &amp; Wilkins, Baltimore, 1134 pages.</w:t>
+      </w:r>
+    </w:p>
+    <w:p xmlns:wp14="http://schemas.microsoft.com/office/word/2010/wordml" wp14:textId="77777777">
+      <w:pPr>
+        <w:pStyle w:val="Reference"/>
+        <w:rPr/>
+      </w:pPr>
+      <w:r>
+        <w:rPr/>
+        <w:t xml:space="preserve">O’Connor, Patrick M. 2006. Postcranial pneumaticity: an evaluation of soft-tissue influences on the postcranial skeleton and the reconstruction of pulmonary anatomy in archosaurs. </w:t>
+      </w:r>
+      <w:r>
+        <w:rPr>
+          <w:i/>
+          <w:iCs/>
+        </w:rPr>
+        <w:t>Journal of Morphology</w:t>
       </w:r>
       <w:r>
         <w:rPr/>
@@ -793,101 +2443,103 @@
           <w:b/>
           <w:bCs/>
         </w:rPr>
-        <w:t>7(3)</w:t>
-      </w:r>
-      <w:r>
-        <w:rPr/>
-        <w:t>:e34094. doi:10.1371/journal.pone.0034094</w:t>
-      </w:r>
-    </w:p>
-    <w:p>
+        <w:t>267(10)</w:t>
+      </w:r>
+      <w:r>
+        <w:rPr/>
+        <w:t>:1199–1226. doi:10.1002/jmor.10470.</w:t>
+      </w:r>
+    </w:p>
+    <w:p xmlns:wp14="http://schemas.microsoft.com/office/word/2010/wordml" wp14:textId="77777777">
       <w:pPr>
         <w:pStyle w:val="Reference"/>
         <w:rPr/>
       </w:pPr>
       <w:r>
         <w:rPr/>
-        <w:t xml:space="preserve">Cramer, Gregory D. 2014. General characteristics of the spine. pp. 15–64 in: Gregory D. Cramer and Susan A. Darby (eds.), </w:t>
+        <w:t xml:space="preserve">Smuts, M. M. S. 1975. The foramina of the cervical vertebrae of the ox, part II: cervical vertebrae 3–7. </w:t>
       </w:r>
       <w:r>
         <w:rPr>
           <w:i/>
           <w:iCs/>
         </w:rPr>
-        <w:t>Clinical Anatomy of the Spine, Spinal Cord, and ANS</w:t>
-      </w:r>
-      <w:r>
-        <w:rPr/>
-        <w:t>, 3rd edition. Elsevier, St. Louis. doi:10.1016/b978-0-323-07954-9.00002-5</w:t>
-      </w:r>
-    </w:p>
-    <w:p>
+        <w:t>Anatomia, Histologia, Embryologia</w:t>
+      </w:r>
+      <w:r>
+        <w:rPr/>
+        <w:t xml:space="preserve"> </w:t>
+      </w:r>
+      <w:r>
+        <w:rPr>
+          <w:b/>
+          <w:bCs/>
+        </w:rPr>
+        <w:t>4(1)</w:t>
+      </w:r>
+      <w:r>
+        <w:rPr/>
+        <w:t>:24–37.</w:t>
+      </w:r>
+    </w:p>
+    <w:p xmlns:wp14="http://schemas.microsoft.com/office/word/2010/wordml" wp14:textId="77777777">
       <w:pPr>
         <w:pStyle w:val="Reference"/>
         <w:rPr/>
       </w:pPr>
       <w:r>
         <w:rPr/>
-        <w:t xml:space="preserve">McIntosh, John S. 1990. Species determination in sauropod dinosaurs with tentative suggestions for the their classification. pp. 53–69 in: K. Carpenter and P .J. Currie (eds.), </w:t>
+        <w:t xml:space="preserve">Taylor, Michael P. 2018. </w:t>
       </w:r>
       <w:r>
         <w:rPr>
           <w:i/>
           <w:iCs/>
         </w:rPr>
-        <w:t>Dinosaur Systematics: Approaches and Perspectives</w:t>
-      </w:r>
-      <w:r>
-        <w:rPr/>
-        <w:t>, Cambridge University Press, Cambridge, UK.</w:t>
-      </w:r>
-    </w:p>
-    <w:p>
-      <w:pPr>
-        <w:pStyle w:val="Reference"/>
-        <w:rPr/>
-      </w:pPr>
-      <w:r>
-        <w:rPr/>
-        <w:t xml:space="preserve">Moore, Keith L., Arthur F. Dalley and Anne M. R. Agur. 2010. </w:t>
+        <w:t>Xenoposeidon</w:t>
+      </w:r>
+      <w:r>
+        <w:rPr/>
+        <w:t xml:space="preserve"> is the earliest known rebbachisaurid sauropod dinosaur. </w:t>
       </w:r>
       <w:r>
         <w:rPr>
           <w:i/>
           <w:iCs/>
         </w:rPr>
-        <w:t>Clinically Oriented Anatomy</w:t>
-      </w:r>
-      <w:r>
-        <w:rPr/>
-        <w:t xml:space="preserve">, 6th </w:t>
-      </w:r>
-      <w:bookmarkStart w:id="0" w:name="__DdeLink__433_1176378571"/>
-      <w:r>
-        <w:rPr/>
-        <w:t>edition</w:t>
-      </w:r>
-      <w:bookmarkEnd w:id="0"/>
-      <w:r>
-        <w:rPr/>
-        <w:t>. Lippincott Williams &amp; Wilkins, Baltimore, 1134 pages.</w:t>
-      </w:r>
-    </w:p>
-    <w:p>
+        <w:t>PeerJ</w:t>
+      </w:r>
+      <w:r>
+        <w:rPr/>
+        <w:t xml:space="preserve"> </w:t>
+      </w:r>
+      <w:r>
+        <w:rPr>
+          <w:b/>
+          <w:bCs/>
+        </w:rPr>
+        <w:t>6</w:t>
+      </w:r>
+      <w:r>
+        <w:rPr/>
+        <w:t>:e5212. doi:10.7717/peerj.5212</w:t>
+      </w:r>
+    </w:p>
+    <w:p xmlns:wp14="http://schemas.microsoft.com/office/word/2010/wordml" wp14:textId="77777777">
       <w:pPr>
         <w:pStyle w:val="Reference"/>
         <w:rPr/>
       </w:pPr>
       <w:r>
         <w:rPr/>
-        <w:t xml:space="preserve">O’Connor, Patrick M. 2006. Postcranial pneumaticity: an evaluation of soft-tissue influences on the postcranial skeleton and the reconstruction of pulmonary anatomy in archosaurs. </w:t>
+        <w:t xml:space="preserve">Taylor, Michael P., and Darren Naish. 2007. An unusual new neosauropod dinosaur from the Lower Cretaceous Hastings Beds Group of East Sussex, England. </w:t>
       </w:r>
       <w:r>
         <w:rPr>
           <w:i/>
           <w:iCs/>
         </w:rPr>
-        <w:t>Journal of Morphology</w:t>
+        <w:t>Palaeontology</w:t>
       </w:r>
       <w:r>
         <w:rPr/>
@@ -898,28 +2550,28 @@
           <w:b/>
           <w:bCs/>
         </w:rPr>
-        <w:t>267(10)</w:t>
-      </w:r>
-      <w:r>
-        <w:rPr/>
-        <w:t>:1199–1226. doi:10.1002/jmor.10470.</w:t>
-      </w:r>
-    </w:p>
-    <w:p>
+        <w:t>50(6)</w:t>
+      </w:r>
+      <w:r>
+        <w:rPr/>
+        <w:t>:1547–1564. doi: 10.1111/j.1475-4983.2007.00728.x</w:t>
+      </w:r>
+    </w:p>
+    <w:p xmlns:wp14="http://schemas.microsoft.com/office/word/2010/wordml" wp14:textId="77777777">
       <w:pPr>
         <w:pStyle w:val="Reference"/>
         <w:rPr/>
       </w:pPr>
       <w:r>
         <w:rPr/>
-        <w:t xml:space="preserve">Smuts, M. M. S. 1975. The foramina of the cervical vertebrae of the ox, part II: cervical vertebrae 3–7. </w:t>
+        <w:t xml:space="preserve">Travan, Luciana, Paola Saccheri, Giorgia Gregoraci, Chiara Mardegan and Enrico Crivellato. 2015. Normal anatomy and anatomic variants of vascular foramens in the cervical vertebrae: a paleo-osteological study and review of the literature. </w:t>
       </w:r>
       <w:r>
         <w:rPr>
           <w:i/>
           <w:iCs/>
         </w:rPr>
-        <w:t>Anatomia, Histologia, Embryologia</w:t>
+        <w:t>Anatomical Science International</w:t>
       </w:r>
       <w:r>
         <w:rPr/>
@@ -930,39 +2582,82 @@
           <w:b/>
           <w:bCs/>
         </w:rPr>
-        <w:t>4(1)</w:t>
-      </w:r>
-      <w:r>
-        <w:rPr/>
-        <w:t>:24–37.</w:t>
-      </w:r>
-    </w:p>
-    <w:p>
+        <w:t>90</w:t>
+      </w:r>
+      <w:r>
+        <w:rPr/>
+        <w:t>:308–323. doi:10.1007/s12565-014-0270-x</w:t>
+      </w:r>
+    </w:p>
+    <w:p xmlns:wp14="http://schemas.microsoft.com/office/word/2010/wordml" wp14:textId="77777777">
       <w:pPr>
         <w:pStyle w:val="Reference"/>
         <w:rPr/>
       </w:pPr>
       <w:r>
         <w:rPr/>
-        <w:t xml:space="preserve">Taylor, Michael P. 2018. </w:t>
+        <w:t xml:space="preserve">Wedel, Mathew J. 2003. The evolution of vertebral pneumaticity in sauropod dinosaurs. </w:t>
       </w:r>
       <w:r>
         <w:rPr>
           <w:i/>
           <w:iCs/>
         </w:rPr>
-        <w:t>Xenoposeidon</w:t>
-      </w:r>
-      <w:r>
-        <w:rPr/>
-        <w:t xml:space="preserve"> is the earliest known rebbachisaurid sauropod dinosaur. </w:t>
+        <w:t>Journal of Vertebrate Paleontology</w:t>
+      </w:r>
+      <w:r>
+        <w:rPr/>
+        <w:t xml:space="preserve"> </w:t>
+      </w:r>
+      <w:r>
+        <w:rPr>
+          <w:b/>
+          <w:bCs/>
+        </w:rPr>
+        <w:t>23</w:t>
+      </w:r>
+      <w:r>
+        <w:rPr/>
+        <w:t>:344–357. doi:10.1671/0272-4634(2003)023[0344:TEOVPI]2.0.CO;2</w:t>
+      </w:r>
+    </w:p>
+    <w:p xmlns:wp14="http://schemas.microsoft.com/office/word/2010/wordml" wp14:textId="77777777">
+      <w:pPr>
+        <w:pStyle w:val="Reference"/>
+        <w:rPr/>
+      </w:pPr>
+      <w:r>
+        <w:rPr/>
+        <w:t xml:space="preserve">Wedel, Mathew J., and Michael P. Taylor 2013b. Caudal pneumaticity and pneumatic hiatuses in the sauropod dinosaurs </w:t>
       </w:r>
       <w:r>
         <w:rPr>
           <w:i/>
           <w:iCs/>
         </w:rPr>
-        <w:t>PeerJ</w:t>
+        <w:t>Giraffatitan</w:t>
+      </w:r>
+      <w:r>
+        <w:rPr/>
+        <w:t xml:space="preserve"> and </w:t>
+      </w:r>
+      <w:r>
+        <w:rPr>
+          <w:i/>
+          <w:iCs/>
+        </w:rPr>
+        <w:t>Apatosaurus</w:t>
+      </w:r>
+      <w:r>
+        <w:rPr/>
+        <w:t xml:space="preserve">. </w:t>
+      </w:r>
+      <w:r>
+        <w:rPr>
+          <w:i/>
+          <w:iCs/>
+        </w:rPr>
+        <w:t>PLOS ONE</w:t>
       </w:r>
       <w:r>
         <w:rPr/>
@@ -973,196 +2668,142 @@
           <w:b/>
           <w:bCs/>
         </w:rPr>
-        <w:t>6</w:t>
-      </w:r>
-      <w:r>
-        <w:rPr/>
-        <w:t>:e5212. doi:10.7717/peerj.5212</w:t>
+        <w:t>8(10)</w:t>
+      </w:r>
+      <w:r>
+        <w:rPr/>
+        <w:t>:e78213. 14 pages. doi: 10.1371/journal.pone.0078213</w:t>
+      </w:r>
+    </w:p>
+    <w:p xmlns:wp14="http://schemas.microsoft.com/office/word/2010/wordml" wp14:textId="77777777">
+      <w:pPr>
+        <w:pStyle w:val="Reference"/>
+        <w:rPr>
+          <w:ins w:author="Matthew Wedel" w:date="2021-01-19T09:24:41.104Z" w:id="1243445626"/>
+        </w:rPr>
+      </w:pPr>
+      <w:r>
+        <w:rPr/>
+        <w:t xml:space="preserve">Witmer, Lawrence M. 1997. The Evolution of the antorbital cavity of archosaurs: a study in soft-tissue reconstruction in the fossil record with an analysis of the function of </w:t>
+      </w:r>
+      <w:proofErr w:type="spellStart"/>
+      <w:r>
+        <w:rPr/>
+        <w:t>pneumaticity</w:t>
+      </w:r>
+      <w:proofErr w:type="spellEnd"/>
+      <w:r>
+        <w:rPr/>
+        <w:t xml:space="preserve">. </w:t>
+      </w:r>
+      <w:r>
+        <w:rPr>
+          <w:i w:val="1"/>
+          <w:iCs w:val="1"/>
+        </w:rPr>
+        <w:t xml:space="preserve">Journal of Vertebrate </w:t>
+      </w:r>
+      <w:proofErr w:type="spellStart"/>
+      <w:r>
+        <w:rPr>
+          <w:i w:val="1"/>
+          <w:iCs w:val="1"/>
+        </w:rPr>
+        <w:t>Paleontology</w:t>
+      </w:r>
+      <w:proofErr w:type="spellEnd"/>
+      <w:r>
+        <w:rPr/>
+        <w:t xml:space="preserve"> </w:t>
+      </w:r>
+      <w:r>
+        <w:rPr>
+          <w:b w:val="1"/>
+          <w:bCs w:val="1"/>
+        </w:rPr>
+        <w:t>17(S1)</w:t>
+      </w:r>
+      <w:r>
+        <w:rPr/>
+        <w:t>:1–76. doi:10.1080/02724634.1997.10011027</w:t>
       </w:r>
     </w:p>
     <w:p>
       <w:pPr>
         <w:pStyle w:val="Reference"/>
-        <w:rPr/>
-      </w:pPr>
-      <w:r>
-        <w:rPr/>
-        <w:t xml:space="preserve">Taylor, Michael P., and Darren Naish. 2007. An unusual new neosauropod dinosaur from the Lower Cretaceous Hastings Beds Group of East Sussex, England. </w:t>
-      </w:r>
-      <w:r>
-        <w:rPr>
-          <w:i/>
-          <w:iCs/>
-        </w:rPr>
-        <w:t>Palaeontology</w:t>
-      </w:r>
-      <w:r>
-        <w:rPr/>
-        <w:t xml:space="preserve"> </w:t>
-      </w:r>
-      <w:r>
-        <w:rPr>
-          <w:b/>
-          <w:bCs/>
-        </w:rPr>
-        <w:t>50(6)</w:t>
-      </w:r>
-      <w:r>
-        <w:rPr/>
-        <w:t>:1547–1564. doi: 10.1111/j.1475-4983.2007.00728.x</w:t>
-      </w:r>
-    </w:p>
-    <w:p>
-      <w:pPr>
-        <w:pStyle w:val="Reference"/>
-        <w:rPr/>
-      </w:pPr>
-      <w:r>
-        <w:rPr/>
-        <w:t xml:space="preserve">Travan, Luciana, Paola Saccheri, Giorgia Gregoraci, Chiara Mardegan and Enrico Crivellato. 2015. Normal anatomy and anatomic variants of vascular foramens in the cervical vertebrae: a paleo-osteological study and review of the literature. </w:t>
-      </w:r>
-      <w:r>
-        <w:rPr>
-          <w:i/>
-          <w:iCs/>
-        </w:rPr>
-        <w:t>Anatomical Science International</w:t>
-      </w:r>
-      <w:r>
-        <w:rPr/>
-        <w:t xml:space="preserve"> </w:t>
-      </w:r>
-      <w:r>
-        <w:rPr>
-          <w:b/>
-          <w:bCs/>
-        </w:rPr>
-        <w:t>90</w:t>
-      </w:r>
-      <w:r>
-        <w:rPr/>
-        <w:t>:308–323. doi:10.1007/s12565-014-0270-x</w:t>
-      </w:r>
-    </w:p>
-    <w:p>
-      <w:pPr>
-        <w:pStyle w:val="Reference"/>
-        <w:rPr/>
-      </w:pPr>
-      <w:r>
-        <w:rPr/>
-        <w:t xml:space="preserve">Wedel, Mathew J. 2003. The evolution of vertebral pneumaticity in sauropod dinosaurs. </w:t>
-      </w:r>
-      <w:r>
-        <w:rPr>
-          <w:i/>
-          <w:iCs/>
-        </w:rPr>
-        <w:t>Journal of Vertebrate Paleontology</w:t>
-      </w:r>
-      <w:r>
-        <w:rPr/>
-        <w:t xml:space="preserve"> </w:t>
-      </w:r>
-      <w:r>
-        <w:rPr>
-          <w:b/>
-          <w:bCs/>
-        </w:rPr>
-        <w:t>23</w:t>
-      </w:r>
-      <w:r>
-        <w:rPr/>
-        <w:t>:344–357. doi:10.1671/0272-4634(2003)023[0344:TEOVPI]2.0.CO;2</w:t>
-      </w:r>
-    </w:p>
-    <w:p>
-      <w:pPr>
-        <w:pStyle w:val="Reference"/>
-        <w:rPr/>
-      </w:pPr>
-      <w:r>
-        <w:rPr/>
-        <w:t xml:space="preserve">Wedel, Mathew J., and Michael P. Taylor 2013b. Caudal pneumaticity and pneumatic hiatuses in the sauropod dinosaurs </w:t>
-      </w:r>
-      <w:r>
-        <w:rPr>
-          <w:i/>
-          <w:iCs/>
-        </w:rPr>
-        <w:t>Giraffatitan</w:t>
-      </w:r>
-      <w:r>
-        <w:rPr/>
-        <w:t xml:space="preserve"> and </w:t>
-      </w:r>
-      <w:r>
-        <w:rPr>
-          <w:i/>
-          <w:iCs/>
-        </w:rPr>
-        <w:t>Apatosaurus</w:t>
-      </w:r>
-      <w:r>
-        <w:rPr/>
-        <w:t xml:space="preserve">. </w:t>
-      </w:r>
-      <w:r>
-        <w:rPr>
-          <w:i/>
-          <w:iCs/>
-        </w:rPr>
-        <w:t>PLOS ONE</w:t>
-      </w:r>
-      <w:r>
-        <w:rPr/>
-        <w:t xml:space="preserve"> </w:t>
-      </w:r>
-      <w:r>
-        <w:rPr>
-          <w:b/>
-          <w:bCs/>
-        </w:rPr>
-        <w:t>8(10)</w:t>
-      </w:r>
-      <w:r>
-        <w:rPr/>
-        <w:t>:e78213. 14 pages. doi: 10.1371/journal.pone.0078213</w:t>
-      </w:r>
-    </w:p>
-    <w:p>
-      <w:pPr>
-        <w:pStyle w:val="Reference"/>
-        <w:rPr/>
-      </w:pPr>
-      <w:r>
-        <w:rPr/>
-        <w:t xml:space="preserve">Witmer, Lawrence M. 1997. The Evolution of the antorbital cavity of archosaurs: a study in soft-tissue reconstruction in the fossil record with an analysis of the function of pneumaticity. </w:t>
-      </w:r>
-      <w:r>
-        <w:rPr>
-          <w:i/>
-          <w:iCs/>
-        </w:rPr>
-        <w:t>Journal of Vertebrate Paleontology</w:t>
-      </w:r>
-      <w:r>
-        <w:rPr/>
-        <w:t xml:space="preserve"> </w:t>
-      </w:r>
-      <w:r>
-        <w:rPr>
-          <w:b/>
-          <w:bCs/>
-        </w:rPr>
-        <w:t>17(S1)</w:t>
-      </w:r>
-      <w:r>
-        <w:rPr/>
-        <w:t>:1–76. doi:10.1080/02724634.1997.10011027</w:t>
-      </w:r>
-    </w:p>
-    <w:p>
+      </w:pPr>
+      <w:ins w:author="Matthew Wedel" w:date="2021-01-19T09:24:46.825Z" w:id="68797084">
+        <w:r>
+          <w:t>Yates, A</w:t>
+        </w:r>
+      </w:ins>
+      <w:ins w:author="Matthew Wedel" w:date="2021-01-19T09:25:06.791Z" w:id="1810332750">
+        <w:r>
+          <w:t xml:space="preserve">dam </w:t>
+        </w:r>
+      </w:ins>
+      <w:ins w:author="Matthew Wedel" w:date="2021-01-19T09:24:46.825Z" w:id="1493539128">
+        <w:r>
+          <w:t>M., Wedel, M</w:t>
+        </w:r>
+      </w:ins>
+      <w:ins w:author="Matthew Wedel" w:date="2021-01-19T09:25:10.618Z" w:id="1845159664">
+        <w:r>
+          <w:t xml:space="preserve">athew </w:t>
+        </w:r>
+      </w:ins>
+      <w:ins w:author="Matthew Wedel" w:date="2021-01-19T09:24:46.825Z" w:id="1279727440">
+        <w:r>
+          <w:t xml:space="preserve">J. and </w:t>
+        </w:r>
+        <w:r>
+          <w:t>Bonnan</w:t>
+        </w:r>
+        <w:r>
+          <w:t>, M</w:t>
+        </w:r>
+      </w:ins>
+      <w:ins w:author="Matthew Wedel" w:date="2021-01-19T09:25:14.884Z" w:id="1188082410">
+        <w:r>
+          <w:t xml:space="preserve">atthew </w:t>
+        </w:r>
+      </w:ins>
+      <w:ins w:author="Matthew Wedel" w:date="2021-01-19T09:24:46.825Z" w:id="879060849">
+        <w:r>
+          <w:t>F.</w:t>
+        </w:r>
+        <w:r>
+          <w:t xml:space="preserve"> 2012. The early evolution of postcranial skeletal </w:t>
+        </w:r>
+        <w:r>
+          <w:t>pneumaticity</w:t>
+        </w:r>
+        <w:r>
+          <w:t xml:space="preserve"> in sauropodomorph dinosaurs. Acta </w:t>
+        </w:r>
+        <w:r>
+          <w:t>Palaeontologica</w:t>
+        </w:r>
+        <w:r>
+          <w:t xml:space="preserve"> Polonica</w:t>
+        </w:r>
+        <w:r>
+          <w:t xml:space="preserve"> </w:t>
+        </w:r>
+        <w:r>
+          <w:rPr>
+            <w:b w:val="1"/>
+            <w:bCs w:val="1"/>
+            <w:rPrChange w:author="Matthew Wedel" w:date="2021-01-19T09:24:59.412Z" w:id="1962711322"/>
+          </w:rPr>
+          <w:t>57(1)</w:t>
+        </w:r>
+        <w:r>
+          <w:t>:85-100.</w:t>
+        </w:r>
+      </w:ins>
+    </w:p>
+    <w:p xmlns:wp14="http://schemas.microsoft.com/office/word/2010/wordml" wp14:textId="77777777">
       <w:pPr>
         <w:pStyle w:val="Reference"/>
         <w:spacing w:before="0" w:after="142"/>
@@ -1175,8 +2816,8 @@
     </w:p>
     <w:sectPr>
       <w:type w:val="nextPage"/>
-      <w:pgSz w:w="11906" w:h="16838"/>
-      <w:pgMar w:left="1134" w:right="1134" w:header="0" w:top="1134" w:footer="0" w:bottom="1134" w:gutter="0"/>
+      <w:pgSz w:w="11906" w:h="16838" w:orient="portrait"/>
+      <w:pgMar w:top="1134" w:right="1134" w:bottom="1134" w:left="1134" w:header="0" w:footer="0" w:gutter="0"/>
       <w:pgNumType w:fmt="decimal"/>
       <w:formProt w:val="false"/>
       <w:textDirection w:val="lrTb"/>
@@ -1668,7 +3309,7 @@
 </file>
 
 <file path=word/styles.xml><?xml version="1.0" encoding="utf-8"?>
-<w:styles xmlns:w="http://schemas.openxmlformats.org/wordprocessingml/2006/main" xmlns:w14="http://schemas.microsoft.com/office/word/2010/wordml" xmlns:mc="http://schemas.openxmlformats.org/markup-compatibility/2006" mc:Ignorable="w14">
+<w:styles xmlns:wp14="http://schemas.microsoft.com/office/word/2010/wordprocessingDrawing" xmlns:w="http://schemas.openxmlformats.org/wordprocessingml/2006/main" xmlns:w14="http://schemas.microsoft.com/office/word/2010/wordml" xmlns:mc="http://schemas.openxmlformats.org/markup-compatibility/2006" mc:Ignorable="w14 wp14">
   <w:docDefaults>
     <w:rPrDefault>
       <w:rPr>
@@ -1701,7 +3342,7 @@
     </w:rPr>
   </w:style>
   <w:style w:type="paragraph" w:styleId="Heading1">
-    <w:name w:val="Heading 1"/>
+    <w:name w:val="heading 1"/>
     <w:basedOn w:val="Heading"/>
     <w:next w:val="TextBody"/>
     <w:qFormat/>
@@ -1868,7 +3509,7 @@
     <w:name w:val="Body Text"/>
     <w:basedOn w:val="Normal"/>
     <w:pPr>
-      <w:spacing w:lineRule="auto" w:line="276" w:before="0" w:after="142"/>
+      <w:spacing w:before="0" w:after="142" w:line="276" w:lineRule="auto"/>
       <w:ind w:left="0" w:right="0" w:firstLine="283"/>
     </w:pPr>
     <w:rPr/>
@@ -1964,8 +3605,8 @@
     <w:qFormat/>
     <w:pPr>
       <w:pBdr>
-        <w:top w:val="single" w:sz="2" w:space="5" w:color="CCCCCC"/>
-        <w:bottom w:val="single" w:sz="2" w:space="5" w:color="CCCCCC"/>
+        <w:top w:val="single" w:color="CCCCCC" w:sz="2" w:space="5"/>
+        <w:bottom w:val="single" w:color="CCCCCC" w:sz="2" w:space="5"/>
       </w:pBdr>
       <w:shd w:val="clear" w:fill="EEEEEE"/>
       <w:spacing w:before="119" w:after="119"/>

</xml_diff>

<commit_message>
Move figure 3 caption up
</commit_message>
<xml_diff>
--- a/TaylorWedel2021-pneumatic-variation.docx
+++ b/TaylorWedel2021-pneumatic-variation.docx
@@ -96,7 +96,7 @@
         <w:pStyle w:val="Heading1"/>
         <w:numPr>
           <w:ilvl w:val="0"/>
-          <w:numId w:val="5"/>
+          <w:numId w:val="6"/>
         </w:numPr>
         <w:rPr/>
       </w:pPr>
@@ -195,7 +195,7 @@
         <w:pStyle w:val="Heading1"/>
         <w:numPr>
           <w:ilvl w:val="0"/>
-          <w:numId w:val="4"/>
+          <w:numId w:val="5"/>
         </w:numPr>
         <w:rPr/>
       </w:pPr>
@@ -242,7 +242,7 @@
       </w:r>
       <w:r>
         <w:rPr/>
-        <w:t>, only about half of the first 13 caudal vertebrae have vascular foramina on each side, and they is not the same vertebrae on each side (Figure 2). In sauropods, too, vascularization is variable along the vertebral sequence (Figure 3) and between sides of an individual vertebra.</w:t>
+        <w:t>, only about half of the first 13 caudal vertebrae have vascular foramina on each side, and they is not the same vertebrae on each side (Figure 2).</w:t>
       </w:r>
     </w:p>
     <w:p>
@@ -284,6 +284,48 @@
       </w:pPr>
       <w:r>
         <w:rPr/>
+        <w:t>In sauropods, too, vascularization is variable along the vertebral sequence (Figure 3) and between sides of an individual vertebra.</w:t>
+      </w:r>
+    </w:p>
+    <w:p>
+      <w:pPr>
+        <w:pStyle w:val="Figure"/>
+        <w:shd w:val="clear" w:fill="EEEEEE"/>
+        <w:rPr/>
+      </w:pPr>
+      <w:hyperlink r:id="rId5">
+        <w:r>
+          <w:rPr>
+            <w:rStyle w:val="InternetLink"/>
+            <w:b/>
+            <w:bCs/>
+          </w:rPr>
+          <w:t>Figure 3.</w:t>
+        </w:r>
+      </w:hyperlink>
+      <w:r>
+        <w:rPr/>
+        <w:t xml:space="preserve"> </w:t>
+      </w:r>
+      <w:r>
+        <w:rPr>
+          <w:i/>
+          <w:iCs/>
+        </w:rPr>
+        <w:t>Brontosaurus excelsus</w:t>
+      </w:r>
+      <w:r>
+        <w:rPr/>
+        <w:t xml:space="preserve"> holotype YPM 1980, caudal vertebrae 7 and 8 in right lateral view. Caudal 7, like most of the sequence, has a single vascular foramen on the right side of its centrum, but caudal 8 has two; others, including caudal 1, have none.</w:t>
+      </w:r>
+    </w:p>
+    <w:p>
+      <w:pPr>
+        <w:pStyle w:val="TextBody"/>
+        <w:rPr/>
+      </w:pPr>
+      <w:r>
+        <w:rPr/>
         <w:t>Why is vascularization so variable?</w:t>
       </w:r>
     </w:p>
@@ -324,35 +366,7 @@
       </w:pPr>
       <w:r>
         <w:rPr/>
-        <w:t>The fossil record provides additional evidence that pneumatic diverticula follow vascular pathways when pneumatizing the postcranial skeleton. Three observations are of particular relevance: 1. in non-avian theropods, the evolution of pneumaticity in dorsal and sacral vertebrae follows a “neural arch first” pattern (Benson et al. 2012); 2. in basal sauropodomorphs (and possibly other archosaurs) deep, complex fossae ventral to the diapophyses and zygapophyses are among the earliest-evolving correlates of pneumatization (Butler et al. 2012, Yates et al. 2012); 3. in juvenile sauropods, well-developed laminae and fossae are present in the neural arches of dorsal vertebrae before all the centra are pneumatized (Melstrom et al. 2016, Hanik et al. 2017). Why did pneumatization favo</w:t>
-      </w:r>
-      <w:r>
-        <w:rPr/>
-        <w:t>u</w:t>
-      </w:r>
-      <w:r>
-        <w:rPr/>
-        <w:t xml:space="preserve">r the neural arches over the centra in these cases? If pneumatization was governed by simple proximity to the lungs and air sacs, the centra </w:t>
-      </w:r>
-      <w:r>
-        <w:rPr/>
-        <w:t>sh</w:t>
-      </w:r>
-      <w:r>
-        <w:rPr/>
-        <w:t xml:space="preserve">ould have been pneumatized first. But </w:t>
-      </w:r>
-      <w:r>
-        <w:rPr/>
-        <w:t>since</w:t>
-      </w:r>
-      <w:r>
-        <w:rPr/>
-        <w:t xml:space="preserve"> developing diverticula followed the large segmental arteries that serve the spinal cord, it is not surprising that the earliest signs of pneumaticity, both ontogenetically and phylogenetically, should be near the neural canal, </w:t>
-      </w:r>
-      <w:r>
-        <w:rPr/>
-        <w:t>low on the neural arch.</w:t>
+        <w:t>The fossil record provides additional evidence that pneumatic diverticula follow vascular pathways when pneumatizing the postcranial skeleton. Three observations are of particular relevance: 1. in non-avian theropods, the evolution of pneumaticity in dorsal and sacral vertebrae follows a “neural arch first” pattern (Benson et al. 2012); 2. in basal sauropodomorphs (and possibly other archosaurs) deep, complex fossae ventral to the diapophyses and zygapophyses are among the earliest-evolving correlates of pneumatization (Butler et al. 2012, Yates et al. 2012); 3. in juvenile sauropods, well-developed laminae and fossae are present in the neural arches of dorsal vertebrae before all the centra are pneumatized (Melstrom et al. 2016, Hanik et al. 2017). Why did pneumatization favour the neural arches over the centra in these cases? If pneumatization was governed by simple proximity to the lungs and air sacs, the centra should have been pneumatized first. But since developing diverticula followed the large segmental arteries that serve the spinal cord, it is not surprising that the earliest signs of pneumaticity, both ontogenetically and phylogenetically, should be near the neural canal, low on the neural arch.</w:t>
       </w:r>
     </w:p>
     <w:p>
@@ -362,15 +376,7 @@
       </w:pPr>
       <w:r>
         <w:rPr/>
-        <w:t xml:space="preserve">The morphogenetic rules governing cervical and caudal pneumatization are less clear </w:t>
-      </w:r>
-      <w:r>
-        <w:rPr/>
-        <w:t>than in the torso</w:t>
-      </w:r>
-      <w:r>
-        <w:rPr/>
-        <w:t xml:space="preserve">. In the cervical column, the arteries that supply the spinal cord branch from the paired vertebral arteries, which lie alongside the vertebral centra, and this may explain the “centrum first” pattern of pneumatization in the cervical vertebrae of non-avian theropods (Benson et al. 2012). The caudal vertebrae of juvenile diplodocids are less pneumatic than those of adults (Melstrom et al. 2016, Hanik et al. 2017), and in </w:t>
+        <w:t xml:space="preserve">The morphogenetic rules governing cervical and caudal pneumatization are less clear than in the torso. In the cervical column, the arteries that supply the spinal cord branch from the paired vertebral arteries, which lie alongside the vertebral centra, and this may explain the “centrum first” pattern of pneumatization in the cervical vertebrae of non-avian theropods (Benson et al. 2012). The caudal vertebrae of juvenile diplodocids are less pneumatic than those of adults (Melstrom et al. 2016, Hanik et al. 2017), and in </w:t>
       </w:r>
       <w:r>
         <w:rPr>
@@ -381,39 +387,7 @@
       </w:r>
       <w:r>
         <w:rPr/>
-        <w:t xml:space="preserve"> extensive caudal pneumaticity in present </w:t>
-      </w:r>
-      <w:r>
-        <w:rPr/>
-        <w:t xml:space="preserve">only </w:t>
-      </w:r>
-      <w:r>
-        <w:rPr/>
-        <w:t xml:space="preserve">in large individuals (Wedel and Taylor 2013). These observations suggest that caudal pneumatization in sauropods </w:t>
-      </w:r>
-      <w:r>
-        <w:rPr/>
-        <w:t xml:space="preserve">continued for </w:t>
-      </w:r>
-      <w:r>
-        <w:rPr/>
-        <w:t xml:space="preserve">several years, after the vascular handoff from neural canal arteries to arteries on the external surface of the centrum, </w:t>
-      </w:r>
-      <w:r>
-        <w:rPr/>
-        <w:t xml:space="preserve">possibly </w:t>
-      </w:r>
-      <w:r>
-        <w:rPr/>
-        <w:t>explain</w:t>
-      </w:r>
-      <w:r>
-        <w:rPr/>
-        <w:t>ing</w:t>
-      </w:r>
-      <w:r>
-        <w:rPr/>
-        <w:t xml:space="preserve"> the mix of “centrum first” and “arch first” pneumatization observed in sauropod caudal vertebrae.</w:t>
+        <w:t xml:space="preserve"> extensive caudal pneumaticity in present only in large individuals (Wedel and Taylor 2013). These observations suggest that caudal pneumatization in sauropods continued for several years, after the vascular handoff from neural canal arteries to arteries on the external surface of the centrum, possibly explaining the mix of “centrum first” and “arch first” pneumatization observed in sauropod caudal vertebrae.</w:t>
       </w:r>
     </w:p>
     <w:p>
@@ -423,92 +397,16 @@
       </w:pPr>
       <w:r>
         <w:rPr/>
-        <w:t xml:space="preserve">It is </w:t>
-      </w:r>
-      <w:r>
-        <w:rPr/>
-        <w:t>also not</w:t>
-      </w:r>
-      <w:r>
-        <w:rPr/>
-        <w:t xml:space="preserve">able </w:t>
-      </w:r>
-      <w:r>
-        <w:rPr/>
-        <w:t xml:space="preserve">that paired pneumatic fossae or foramina occur lateral or dorsolateral to the neural canal in every archosaurian clade with postcranial pneumaticity (Figure 4). </w:t>
-      </w:r>
-      <w:r>
-        <w:rPr/>
-        <w:t>T</w:t>
-      </w:r>
-      <w:r>
-        <w:rPr/>
-        <w:t xml:space="preserve">hese fossae and foramina occur in taxa with and without lateral cavities in the centra, and with and without laminated neural arches, </w:t>
-      </w:r>
-      <w:r>
-        <w:rPr/>
-        <w:t xml:space="preserve">so </w:t>
-      </w:r>
-      <w:r>
-        <w:rPr/>
-        <w:t xml:space="preserve">they are probably the most consistent osteological correlates of pneumaticity across non-avian </w:t>
-      </w:r>
-      <w:r>
-        <w:rPr/>
-        <w:t>o</w:t>
-      </w:r>
-      <w:r>
-        <w:rPr/>
-        <w:t>rnithodira</w:t>
-      </w:r>
-      <w:r>
-        <w:rPr/>
-        <w:t>ns</w:t>
-      </w:r>
-      <w:r>
-        <w:rPr/>
-        <w:t>. Th</w:t>
-      </w:r>
-      <w:r>
-        <w:rPr/>
-        <w:t xml:space="preserve">e consistent appearance </w:t>
-      </w:r>
-      <w:r>
-        <w:rPr/>
-        <w:t xml:space="preserve">of vertebral pneumaticity </w:t>
-      </w:r>
-      <w:r>
-        <w:rPr/>
-        <w:t xml:space="preserve">in </w:t>
-      </w:r>
-      <w:r>
-        <w:rPr/>
-        <w:t xml:space="preserve">areas adjacent to the neural canal </w:t>
-      </w:r>
-      <w:r>
-        <w:rPr/>
-        <w:t xml:space="preserve">corroborates the hypothesis </w:t>
-      </w:r>
-      <w:r>
-        <w:rPr/>
-        <w:t>that segmental spinal arteries were crucial in “</w:t>
-      </w:r>
-      <w:r>
-        <w:rPr/>
-        <w:t xml:space="preserve">piloting” </w:t>
-      </w:r>
-      <w:r>
-        <w:rPr/>
-        <w:t>pneumatic diverticula as they developed.</w:t>
+        <w:t>It is also notable that paired pneumatic fossae or foramina occur lateral or dorsolateral to the neural canal in every archosaurian clade with postcranial pneumaticity (Figure 4). These fossae and foramina occur in taxa with and without lateral cavities in the centra, and with and without laminated neural arches, so they are probably the most consistent osteological correlates of pneumaticity across non-avian ornithodirans. The consistent appearance of vertebral pneumaticity in areas adjacent to the neural canal corroborates the hypothesis that segmental spinal arteries were crucial in “piloting” pneumatic diverticula as they developed.</w:t>
       </w:r>
     </w:p>
     <w:p>
       <w:pPr>
         <w:pStyle w:val="Figure"/>
-        <w:shd w:fill="EEEEEE" w:val="clear"/>
-        <w:rPr/>
-      </w:pPr>
-      <w:hyperlink r:id="rId5">
+        <w:shd w:val="clear" w:fill="EEEEEE"/>
+        <w:rPr/>
+      </w:pPr>
+      <w:hyperlink r:id="rId6">
         <w:r>
           <w:rPr>
             <w:rStyle w:val="VisitedInternetLink"/>
@@ -520,31 +418,7 @@
       </w:hyperlink>
       <w:r>
         <w:rPr/>
-        <w:t xml:space="preserve"> Fossae and foramina adjacent to the neural canal in ornithodiran archosaurs. Fossae are shown in dark grey, foramina in black. </w:t>
-      </w:r>
-      <w:r>
-        <w:rPr/>
-        <w:t>N</w:t>
-      </w:r>
-      <w:r>
-        <w:rPr/>
-        <w:t xml:space="preserve">eural canals are </w:t>
-      </w:r>
-      <w:r>
-        <w:rPr/>
-        <w:t>labelled</w:t>
-      </w:r>
-      <w:r>
-        <w:rPr/>
-        <w:t xml:space="preserve"> “nc”. A: Pterosauria, represented by cervical vertebra </w:t>
-      </w:r>
-      <w:r>
-        <w:rPr/>
-        <w:t xml:space="preserve">9 </w:t>
-      </w:r>
-      <w:r>
-        <w:rPr/>
-        <w:t xml:space="preserve">of </w:t>
+        <w:t xml:space="preserve"> Fossae and foramina adjacent to the neural canal in ornithodiran archosaurs. Fossae are shown in dark grey, foramina in black. Neural canals are labelled “nc”. A: Pterosauria, represented by cervical vertebra 9 of </w:t>
       </w:r>
       <w:r>
         <w:rPr>
@@ -558,119 +432,61 @@
           <w:i w:val="false"/>
           <w:iCs w:val="false"/>
         </w:rPr>
-        <w:t xml:space="preserve"> </w:t>
+        <w:t xml:space="preserve"> sp. YPM 2767 </w:t>
+      </w:r>
+      <w:r>
+        <w:rPr/>
+        <w:t xml:space="preserve">in anterior view (traced from Bennett 2001: figure 42). B: Theropoda, represented by dorsal vertebra 14 of </w:t>
+      </w:r>
+      <w:r>
+        <w:rPr>
+          <w:i/>
+          <w:iCs/>
+        </w:rPr>
+        <w:t xml:space="preserve">Allosaurus fragilis </w:t>
       </w:r>
       <w:r>
         <w:rPr>
           <w:i w:val="false"/>
           <w:iCs w:val="false"/>
         </w:rPr>
-        <w:t xml:space="preserve">sp. </w:t>
+        <w:t>UUVP 6000</w:t>
+      </w:r>
+      <w:r>
+        <w:rPr>
+          <w:i/>
+          <w:iCs/>
+        </w:rPr>
+        <w:t xml:space="preserve"> </w:t>
+      </w:r>
+      <w:r>
+        <w:rPr/>
+        <w:t xml:space="preserve">in anterior view (traced from Madsen 1976: plate 23). C: Basal Sauropodomorpha, represented by a posterior dorsal vertebrae of </w:t>
+      </w:r>
+      <w:r>
+        <w:rPr>
+          <w:i/>
+          <w:iCs/>
+        </w:rPr>
+        <w:t xml:space="preserve">Aardonyx celestae </w:t>
       </w:r>
       <w:r>
         <w:rPr>
           <w:i w:val="false"/>
           <w:iCs w:val="false"/>
         </w:rPr>
-        <w:t xml:space="preserve">YPM 2767 </w:t>
-      </w:r>
-      <w:r>
-        <w:rPr/>
-        <w:t xml:space="preserve">in anterior view (traced from Bennett 2001: figure 42). B: Theropoda, represented by dorsal vertebra </w:t>
-      </w:r>
-      <w:r>
-        <w:rPr/>
-        <w:t xml:space="preserve">14 </w:t>
-      </w:r>
-      <w:r>
-        <w:rPr/>
-        <w:t xml:space="preserve">of </w:t>
-      </w:r>
-      <w:r>
-        <w:rPr>
-          <w:i/>
-          <w:iCs/>
-        </w:rPr>
-        <w:t xml:space="preserve">Allosaurus </w:t>
-      </w:r>
-      <w:r>
-        <w:rPr>
-          <w:i/>
-          <w:iCs/>
-        </w:rPr>
-        <w:t>fragilis</w:t>
-      </w:r>
-      <w:r>
-        <w:rPr>
-          <w:i/>
-          <w:iCs/>
-        </w:rPr>
-        <w:t xml:space="preserve"> </w:t>
-      </w:r>
-      <w:r>
-        <w:rPr>
-          <w:i w:val="false"/>
-          <w:iCs w:val="false"/>
-        </w:rPr>
-        <w:t>UUVP 6000</w:t>
-      </w:r>
-      <w:r>
-        <w:rPr>
-          <w:i/>
-          <w:iCs/>
-        </w:rPr>
-        <w:t xml:space="preserve"> </w:t>
-      </w:r>
-      <w:r>
-        <w:rPr/>
-        <w:t xml:space="preserve">in anterior view (traced from Madsen 1976: plate 23). C: Basal Sauropodomorpha, represented by a posterior dorsal vertebrae of </w:t>
-      </w:r>
-      <w:r>
-        <w:rPr>
-          <w:i/>
-          <w:iCs/>
-        </w:rPr>
-        <w:t xml:space="preserve">Aardonyx celestae </w:t>
-      </w:r>
-      <w:r>
-        <w:rPr>
-          <w:i w:val="false"/>
-          <w:iCs w:val="false"/>
-        </w:rPr>
         <w:t xml:space="preserve">BP/1/6566 </w:t>
       </w:r>
       <w:r>
         <w:rPr/>
-        <w:t xml:space="preserve">in posterior view (traced from Yates et al. 2012: figure 7). D: Neosauropoda, represented by cervical vertebra </w:t>
-      </w:r>
-      <w:r>
-        <w:rPr/>
-        <w:t xml:space="preserve">5 </w:t>
-      </w:r>
-      <w:r>
-        <w:rPr/>
-        <w:t xml:space="preserve">of </w:t>
-      </w:r>
-      <w:r>
-        <w:rPr>
-          <w:i/>
-          <w:iCs/>
-        </w:rPr>
-        <w:t xml:space="preserve">Diplodocus </w:t>
-      </w:r>
-      <w:r>
-        <w:rPr>
-          <w:i/>
-          <w:iCs/>
-        </w:rPr>
-        <w:t>carnegii</w:t>
-      </w:r>
-      <w:r>
-        <w:rPr>
-          <w:i/>
-          <w:iCs/>
-        </w:rPr>
-        <w:t xml:space="preserve"> </w:t>
+        <w:t xml:space="preserve">in posterior view (traced from Yates et al. 2012: figure 7). D: Neosauropoda, represented by cervical vertebra 5 of </w:t>
+      </w:r>
+      <w:r>
+        <w:rPr>
+          <w:i/>
+          <w:iCs/>
+        </w:rPr>
+        <w:t xml:space="preserve">Diplodocus carnegii </w:t>
       </w:r>
       <w:r>
         <w:rPr>
@@ -685,7 +501,7 @@
         <w:pStyle w:val="Heading1"/>
         <w:numPr>
           <w:ilvl w:val="0"/>
-          <w:numId w:val="3"/>
+          <w:numId w:val="4"/>
         </w:numPr>
         <w:rPr/>
       </w:pPr>
@@ -713,38 +529,6 @@
       <w:r>
         <w:rPr/>
         <w:t xml:space="preserve"> holotype YPM 1980, in which the right side of the centrum of caudal 7 has the usual single vascular foramen but that of caudal 8 has two (Figure 3).</w:t>
-      </w:r>
-    </w:p>
-    <w:p>
-      <w:pPr>
-        <w:pStyle w:val="Figure"/>
-        <w:shd w:val="clear" w:fill="EEEEEE"/>
-        <w:rPr/>
-      </w:pPr>
-      <w:hyperlink r:id="rId6">
-        <w:r>
-          <w:rPr>
-            <w:rStyle w:val="InternetLink"/>
-            <w:b/>
-            <w:bCs/>
-          </w:rPr>
-          <w:t>Figure 3.</w:t>
-        </w:r>
-      </w:hyperlink>
-      <w:r>
-        <w:rPr/>
-        <w:t xml:space="preserve"> </w:t>
-      </w:r>
-      <w:r>
-        <w:rPr>
-          <w:i/>
-          <w:iCs/>
-        </w:rPr>
-        <w:t>Brontosaurus excelsus</w:t>
-      </w:r>
-      <w:r>
-        <w:rPr/>
-        <w:t xml:space="preserve"> holotype YPM 1980, caudal vertebrae 7 and 8 in right lateral view. Caudal 7, like most of the sequence, has a single vascular foramen on the right side of its centrum, but caudal 8 has two; others, including caudal 1, have none.</w:t>
       </w:r>
     </w:p>
     <w:p>
@@ -861,14 +645,7 @@
           <w:i/>
           <w:iCs/>
         </w:rPr>
-        <w:t>A</w:t>
-      </w:r>
-      <w:r>
-        <w:rPr>
-          <w:i/>
-          <w:iCs/>
-        </w:rPr>
-        <w:t>nas platyrhynchos</w:t>
+        <w:t>Anas platyrhynchos</w:t>
       </w:r>
       <w:r>
         <w:rPr/>
@@ -883,6 +660,30 @@
       <w:r>
         <w:rPr/>
         <w:t>However, these foramina will be much smaller than those that remain at the surface of apneumatic vertebrae. They may not be well preserved by fossilization, and even when preserved they will be difficult to spot during fossil preparation — especially as pneumatic cavities in large, delicate bones are already difficult to prepare. We recommend that sauropod workers carefully check pneumatic fossae and foramina for evidence of contained vascular foramina.</w:t>
+      </w:r>
+    </w:p>
+    <w:p>
+      <w:pPr>
+        <w:pStyle w:val="Heading1"/>
+        <w:numPr>
+          <w:ilvl w:val="0"/>
+          <w:numId w:val="3"/>
+        </w:numPr>
+        <w:rPr/>
+      </w:pPr>
+      <w:r>
+        <w:rPr/>
+        <w:t>Conclusion</w:t>
+      </w:r>
+    </w:p>
+    <w:p>
+      <w:pPr>
+        <w:pStyle w:val="TextBody"/>
+        <w:rPr/>
+      </w:pPr>
+      <w:r>
+        <w:rPr/>
+        <w:t>In general, bones are the least variable part of a body, followed by muscles, nerves, and finally blood vessels, which are very variable in all vertebrates. Pneumatic fossae and foramina are skeletal features, so they might be expected to fall at the least variable end of the spectrum. But since diverticula follow blood vessels as they develop, the variability of pneumatic features in bones is not a coincidence: the variability of blood vessels causes the variability of diverticula, and of their skeletal traces.</w:t>
       </w:r>
     </w:p>
     <w:p>
@@ -892,26 +693,6 @@
           <w:ilvl w:val="0"/>
           <w:numId w:val="2"/>
         </w:numPr>
-        <w:rPr/>
-      </w:pPr>
-      <w:r>
-        <w:rPr/>
-        <w:t>Conclusion</w:t>
-      </w:r>
-    </w:p>
-    <w:p>
-      <w:pPr>
-        <w:pStyle w:val="TextBody"/>
-        <w:rPr/>
-      </w:pPr>
-      <w:r>
-        <w:rPr/>
-        <w:t>In general, bones are the least variable part of a body, followed by muscles, nerves, and finally blood vessels, which are very variable in all vertebrates. Pneumatic fossae and foramina are skeletal features, so they might be expected to fall at the least variable end of the spectrum. But since diverticula follow blood vessels as they develop, the variability of pneumatic features in bones is not a coincidence: the variability of blood vessels causes the variability of diverticula, and of their skeletal traces.</w:t>
-      </w:r>
-    </w:p>
-    <w:p>
-      <w:pPr>
-        <w:pStyle w:val="Heading1"/>
         <w:rPr>
           <w:b/>
           <w:b/>
@@ -950,15 +731,7 @@
       </w:pPr>
       <w:r>
         <w:rPr/>
-        <w:t>LACM — Natural History Museum of Los Angeles County, Los Angeles, Californi</w:t>
-      </w:r>
-      <w:r>
-        <w:rPr/>
-        <w:t>a</w:t>
-      </w:r>
-      <w:r>
-        <w:rPr/>
-        <w:t>, USA.</w:t>
+        <w:t>LACM — Natural History Museum of Los Angeles County, Los Angeles, California, USA.</w:t>
       </w:r>
     </w:p>
     <w:p>
@@ -974,13 +747,7 @@
         <w:rPr>
           <w:lang w:val="en-GB"/>
         </w:rPr>
-        <w:t xml:space="preserve">Museum für Naturkunde Berlin, Berlin, Germany </w:t>
-      </w:r>
-      <w:r>
-        <w:rPr>
-          <w:lang w:val="en-GB"/>
-        </w:rPr>
-        <w:t>(fossil reptile collection).</w:t>
+        <w:t>Museum für Naturkunde Berlin, Berlin, Germany (fossil reptile collection).</w:t>
       </w:r>
     </w:p>
     <w:p>
@@ -1011,26 +778,6 @@
       <w:r>
         <w:rPr/>
         <w:t>YPM — Yale Peabody Museum of Natural History, New Haven, Connecticut, USA.</w:t>
-      </w:r>
-    </w:p>
-    <w:p>
-      <w:pPr>
-        <w:pStyle w:val="Heading1"/>
-        <w:rPr/>
-      </w:pPr>
-      <w:r>
-        <w:rPr/>
-        <w:t>Acknowledgements</w:t>
-      </w:r>
-    </w:p>
-    <w:p>
-      <w:pPr>
-        <w:pStyle w:val="TextBody"/>
-        <w:rPr/>
-      </w:pPr>
-      <w:r>
-        <w:rPr/>
-        <w:t>We thank the curators and collections managers at the Museum of Natural History of Los Angeles County, Museum für Naturkunde Berlin, Natural History Museum, London, and Yale Peabody Museum for access to specimens.</w:t>
       </w:r>
     </w:p>
     <w:p>
@@ -1038,7 +785,31 @@
         <w:pStyle w:val="Heading1"/>
         <w:numPr>
           <w:ilvl w:val="0"/>
-          <w:numId w:val="5"/>
+          <w:numId w:val="2"/>
+        </w:numPr>
+        <w:rPr/>
+      </w:pPr>
+      <w:r>
+        <w:rPr/>
+        <w:t>Acknowledgements</w:t>
+      </w:r>
+    </w:p>
+    <w:p>
+      <w:pPr>
+        <w:pStyle w:val="TextBody"/>
+        <w:rPr/>
+      </w:pPr>
+      <w:r>
+        <w:rPr/>
+        <w:t>We thank the curators and collections managers at the Museum of Natural History of Los Angeles County, Museum für Naturkunde Berlin, Natural History Museum, London, and Yale Peabody Museum for access to specimens.</w:t>
+      </w:r>
+    </w:p>
+    <w:p>
+      <w:pPr>
+        <w:pStyle w:val="Heading1"/>
+        <w:numPr>
+          <w:ilvl w:val="0"/>
+          <w:numId w:val="6"/>
         </w:numPr>
         <w:rPr/>
       </w:pPr>
@@ -1129,15 +900,7 @@
       </w:pPr>
       <w:r>
         <w:rPr/>
-        <w:t xml:space="preserve">Benson, Roger B., Richard J. </w:t>
-      </w:r>
-      <w:r>
-        <w:rPr/>
-        <w:t>Butler</w:t>
-      </w:r>
-      <w:r>
-        <w:rPr/>
-        <w:t xml:space="preserve">, Matthew T. Carrano and Patrick M. O’Connor. 2012. Air‐filled postcranial bones in theropod dinosaurs: physiological implications and the “reptile”–bird transition. </w:t>
+        <w:t xml:space="preserve">Benson, Roger B., Richard J. Butler, Matthew T. Carrano and Patrick M. O’Connor. 2012. Air‐filled postcranial bones in theropod dinosaurs: physiological implications and the “reptile”–bird transition. </w:t>
       </w:r>
       <w:r>
         <w:rPr>
@@ -1293,47 +1056,7 @@
       </w:pPr>
       <w:r>
         <w:rPr/>
-        <w:t>Hanik, G</w:t>
-      </w:r>
-      <w:r>
-        <w:rPr/>
-        <w:t xml:space="preserve">ina </w:t>
-      </w:r>
-      <w:r>
-        <w:rPr/>
-        <w:t xml:space="preserve">M., </w:t>
-      </w:r>
-      <w:r>
-        <w:rPr/>
-        <w:t xml:space="preserve">Matthew C. </w:t>
-      </w:r>
-      <w:r>
-        <w:rPr/>
-        <w:t xml:space="preserve">Lamanna and </w:t>
-      </w:r>
-      <w:r>
-        <w:rPr/>
-        <w:t xml:space="preserve">John A. </w:t>
-      </w:r>
-      <w:r>
-        <w:rPr/>
-        <w:t xml:space="preserve">Whitlock. 2017. A </w:t>
-      </w:r>
-      <w:r>
-        <w:rPr/>
-        <w:t>j</w:t>
-      </w:r>
-      <w:r>
-        <w:rPr/>
-        <w:t xml:space="preserve">uvenile </w:t>
-      </w:r>
-      <w:r>
-        <w:rPr/>
-        <w:t>s</w:t>
-      </w:r>
-      <w:r>
-        <w:rPr/>
-        <w:t xml:space="preserve">pecimen of </w:t>
+        <w:t xml:space="preserve">Hanik, Gina M., Matthew C. Lamanna and John A. Whitlock. 2017. A juvenile specimen of </w:t>
       </w:r>
       <w:r>
         <w:rPr>
@@ -1385,7 +1108,20 @@
           <w:szCs w:val="24"/>
           <w:lang w:val="en-GB"/>
         </w:rPr>
-        <w:t>Hatcher J</w:t>
+        <w:t xml:space="preserve">Hatcher Jonathan B. 1901. </w:t>
+      </w:r>
+      <w:r>
+        <w:rPr>
+          <w:b w:val="false"/>
+          <w:bCs w:val="false"/>
+          <w:i/>
+          <w:iCs/>
+          <w:color w:val="333333"/>
+          <w:sz w:val="24"/>
+          <w:szCs w:val="24"/>
+          <w:lang w:val="en-GB"/>
+        </w:rPr>
+        <w:t xml:space="preserve">Diplodocus </w:t>
       </w:r>
       <w:r>
         <w:rPr>
@@ -1398,7 +1134,20 @@
           <w:szCs w:val="24"/>
           <w:lang w:val="en-GB"/>
         </w:rPr>
-        <w:t xml:space="preserve">onathan </w:t>
+        <w:t xml:space="preserve">(Marsh): its osteology, taxonomy and probable habits, with a restoration of the skeleton. </w:t>
+      </w:r>
+      <w:r>
+        <w:rPr>
+          <w:b w:val="false"/>
+          <w:bCs w:val="false"/>
+          <w:i/>
+          <w:iCs/>
+          <w:color w:val="333333"/>
+          <w:sz w:val="24"/>
+          <w:szCs w:val="24"/>
+          <w:lang w:val="en-GB"/>
+        </w:rPr>
+        <w:t>Memoirs of the Carnegie Museum</w:t>
       </w:r>
       <w:r>
         <w:rPr>
@@ -1411,20 +1160,20 @@
           <w:szCs w:val="24"/>
           <w:lang w:val="en-GB"/>
         </w:rPr>
-        <w:t xml:space="preserve">B. 1901. </w:t>
-      </w:r>
-      <w:r>
-        <w:rPr>
-          <w:b w:val="false"/>
-          <w:bCs w:val="false"/>
-          <w:i/>
-          <w:iCs/>
+        <w:t xml:space="preserve"> </w:t>
+      </w:r>
+      <w:r>
+        <w:rPr>
+          <w:b/>
+          <w:bCs/>
+          <w:i w:val="false"/>
+          <w:iCs w:val="false"/>
           <w:color w:val="333333"/>
           <w:sz w:val="24"/>
           <w:szCs w:val="24"/>
           <w:lang w:val="en-GB"/>
         </w:rPr>
-        <w:t xml:space="preserve">Diplodocus </w:t>
+        <w:t>1</w:t>
       </w:r>
       <w:r>
         <w:rPr>
@@ -1437,21 +1186,14 @@
           <w:szCs w:val="24"/>
           <w:lang w:val="en-GB"/>
         </w:rPr>
-        <w:t xml:space="preserve">(Marsh): its osteology, taxonomy and probable habits, with a restoration of the skeleton. </w:t>
-      </w:r>
-      <w:r>
-        <w:rPr>
-          <w:b w:val="false"/>
-          <w:bCs w:val="false"/>
-          <w:i/>
-          <w:iCs/>
-          <w:color w:val="333333"/>
-          <w:sz w:val="24"/>
-          <w:szCs w:val="24"/>
-          <w:lang w:val="en-GB"/>
-        </w:rPr>
-        <w:t>Memoirs of the Carnegie Museum</w:t>
-      </w:r>
+        <w:t>:1–63 and plates I–XIII.</w:t>
+      </w:r>
+    </w:p>
+    <w:p>
+      <w:pPr>
+        <w:pStyle w:val="Reference"/>
+        <w:rPr/>
+      </w:pPr>
       <w:r>
         <w:rPr>
           <w:b w:val="false"/>
@@ -1463,6 +1205,58 @@
           <w:szCs w:val="24"/>
           <w:lang w:val="en-GB"/>
         </w:rPr>
+        <w:t xml:space="preserve">Madsen, Jr., James H. 1976. </w:t>
+      </w:r>
+      <w:r>
+        <w:rPr>
+          <w:b w:val="false"/>
+          <w:bCs w:val="false"/>
+          <w:i/>
+          <w:iCs/>
+          <w:color w:val="333333"/>
+          <w:sz w:val="24"/>
+          <w:szCs w:val="24"/>
+          <w:lang w:val="en-GB"/>
+        </w:rPr>
+        <w:t>Allosaurus fragilis</w:t>
+      </w:r>
+      <w:r>
+        <w:rPr>
+          <w:b w:val="false"/>
+          <w:bCs w:val="false"/>
+          <w:i w:val="false"/>
+          <w:iCs w:val="false"/>
+          <w:color w:val="333333"/>
+          <w:sz w:val="24"/>
+          <w:szCs w:val="24"/>
+          <w:lang w:val="en-GB"/>
+        </w:rPr>
+        <w:t xml:space="preserve">: a revised osteology. </w:t>
+      </w:r>
+      <w:r>
+        <w:rPr>
+          <w:b w:val="false"/>
+          <w:bCs w:val="false"/>
+          <w:i/>
+          <w:iCs/>
+          <w:color w:val="333333"/>
+          <w:sz w:val="24"/>
+          <w:szCs w:val="24"/>
+          <w:lang w:val="en-GB"/>
+        </w:rPr>
+        <w:t>Utah Geological and Mining Survey Bulletin</w:t>
+      </w:r>
+      <w:r>
+        <w:rPr>
+          <w:b w:val="false"/>
+          <w:bCs w:val="false"/>
+          <w:i w:val="false"/>
+          <w:iCs w:val="false"/>
+          <w:color w:val="333333"/>
+          <w:sz w:val="24"/>
+          <w:szCs w:val="24"/>
+          <w:lang w:val="en-GB"/>
+        </w:rPr>
         <w:t xml:space="preserve"> </w:t>
       </w:r>
       <w:r>
@@ -1476,7 +1270,7 @@
           <w:szCs w:val="24"/>
           <w:lang w:val="en-GB"/>
         </w:rPr>
-        <w:t>1</w:t>
+        <w:t>109</w:t>
       </w:r>
       <w:r>
         <w:rPr>
@@ -1489,7 +1283,7 @@
           <w:szCs w:val="24"/>
           <w:lang w:val="en-GB"/>
         </w:rPr>
-        <w:t>:1–63 and plates I–XIII.</w:t>
+        <w:t>:1–163.</w:t>
       </w:r>
     </w:p>
     <w:p>
@@ -1508,7 +1302,20 @@
           <w:szCs w:val="24"/>
           <w:lang w:val="en-GB"/>
         </w:rPr>
-        <w:t>Madsen, Jr., J</w:t>
+        <w:t xml:space="preserve">Melstrom, Keegan M., Michael D. D’Emic, Daniel Chure and Jeffrey A. Wilson. 2016. A juvenile sauropod dinosaur from the Late Jurassic of Utah, USA, presents further evidence of an avian style air-sac system. </w:t>
+      </w:r>
+      <w:r>
+        <w:rPr>
+          <w:b w:val="false"/>
+          <w:bCs w:val="false"/>
+          <w:i/>
+          <w:iCs/>
+          <w:color w:val="333333"/>
+          <w:sz w:val="24"/>
+          <w:szCs w:val="24"/>
+          <w:lang w:val="en-GB"/>
+        </w:rPr>
+        <w:t>Journal of Vertebrate Paleontology</w:t>
       </w:r>
       <w:r>
         <w:rPr>
@@ -1521,7 +1328,20 @@
           <w:szCs w:val="24"/>
           <w:lang w:val="en-GB"/>
         </w:rPr>
-        <w:t xml:space="preserve">ames </w:t>
+        <w:t xml:space="preserve"> </w:t>
+      </w:r>
+      <w:r>
+        <w:rPr>
+          <w:b/>
+          <w:bCs/>
+          <w:i w:val="false"/>
+          <w:iCs w:val="false"/>
+          <w:color w:val="333333"/>
+          <w:sz w:val="24"/>
+          <w:szCs w:val="24"/>
+          <w:lang w:val="en-GB"/>
+        </w:rPr>
+        <w:t>36(4)</w:t>
       </w:r>
       <w:r>
         <w:rPr>
@@ -1534,312 +1354,7 @@
           <w:szCs w:val="24"/>
           <w:lang w:val="en-GB"/>
         </w:rPr>
-        <w:t xml:space="preserve">H. 1976. </w:t>
-      </w:r>
-      <w:r>
-        <w:rPr>
-          <w:b w:val="false"/>
-          <w:bCs w:val="false"/>
-          <w:i/>
-          <w:iCs/>
-          <w:color w:val="333333"/>
-          <w:sz w:val="24"/>
-          <w:szCs w:val="24"/>
-          <w:lang w:val="en-GB"/>
-        </w:rPr>
-        <w:t>Allosaurus fragilis</w:t>
-      </w:r>
-      <w:r>
-        <w:rPr>
-          <w:b w:val="false"/>
-          <w:bCs w:val="false"/>
-          <w:i w:val="false"/>
-          <w:iCs w:val="false"/>
-          <w:color w:val="333333"/>
-          <w:sz w:val="24"/>
-          <w:szCs w:val="24"/>
-          <w:lang w:val="en-GB"/>
-        </w:rPr>
-        <w:t xml:space="preserve">: a revised osteology. </w:t>
-      </w:r>
-      <w:r>
-        <w:rPr>
-          <w:b w:val="false"/>
-          <w:bCs w:val="false"/>
-          <w:i/>
-          <w:iCs/>
-          <w:color w:val="333333"/>
-          <w:sz w:val="24"/>
-          <w:szCs w:val="24"/>
-          <w:lang w:val="en-GB"/>
-        </w:rPr>
-        <w:t>Utah Geological and Mining Survey Bulletin</w:t>
-      </w:r>
-      <w:r>
-        <w:rPr>
-          <w:b w:val="false"/>
-          <w:bCs w:val="false"/>
-          <w:i w:val="false"/>
-          <w:iCs w:val="false"/>
-          <w:color w:val="333333"/>
-          <w:sz w:val="24"/>
-          <w:szCs w:val="24"/>
-          <w:lang w:val="en-GB"/>
-        </w:rPr>
-        <w:t xml:space="preserve"> </w:t>
-      </w:r>
-      <w:r>
-        <w:rPr>
-          <w:b/>
-          <w:bCs/>
-          <w:i w:val="false"/>
-          <w:iCs w:val="false"/>
-          <w:color w:val="333333"/>
-          <w:sz w:val="24"/>
-          <w:szCs w:val="24"/>
-          <w:lang w:val="en-GB"/>
-        </w:rPr>
-        <w:t>109</w:t>
-      </w:r>
-      <w:r>
-        <w:rPr>
-          <w:b w:val="false"/>
-          <w:bCs w:val="false"/>
-          <w:i w:val="false"/>
-          <w:iCs w:val="false"/>
-          <w:color w:val="333333"/>
-          <w:sz w:val="24"/>
-          <w:szCs w:val="24"/>
-          <w:lang w:val="en-GB"/>
-        </w:rPr>
-        <w:t>:1–163.</w:t>
-      </w:r>
-    </w:p>
-    <w:p>
-      <w:pPr>
-        <w:pStyle w:val="Reference"/>
-        <w:rPr/>
-      </w:pPr>
-      <w:r>
-        <w:rPr>
-          <w:b w:val="false"/>
-          <w:bCs w:val="false"/>
-          <w:i w:val="false"/>
-          <w:iCs w:val="false"/>
-          <w:color w:val="333333"/>
-          <w:sz w:val="24"/>
-          <w:szCs w:val="24"/>
-          <w:lang w:val="en-GB"/>
-        </w:rPr>
-        <w:t>Melstrom, K</w:t>
-      </w:r>
-      <w:r>
-        <w:rPr>
-          <w:b w:val="false"/>
-          <w:bCs w:val="false"/>
-          <w:i w:val="false"/>
-          <w:iCs w:val="false"/>
-          <w:color w:val="333333"/>
-          <w:sz w:val="24"/>
-          <w:szCs w:val="24"/>
-          <w:lang w:val="en-GB"/>
-        </w:rPr>
-        <w:t xml:space="preserve">eegan </w:t>
-      </w:r>
-      <w:r>
-        <w:rPr>
-          <w:b w:val="false"/>
-          <w:bCs w:val="false"/>
-          <w:i w:val="false"/>
-          <w:iCs w:val="false"/>
-          <w:color w:val="333333"/>
-          <w:sz w:val="24"/>
-          <w:szCs w:val="24"/>
-          <w:lang w:val="en-GB"/>
-        </w:rPr>
-        <w:t xml:space="preserve">M., </w:t>
-      </w:r>
-      <w:r>
-        <w:rPr>
-          <w:b w:val="false"/>
-          <w:bCs w:val="false"/>
-          <w:i w:val="false"/>
-          <w:iCs w:val="false"/>
-          <w:color w:val="333333"/>
-          <w:sz w:val="24"/>
-          <w:szCs w:val="24"/>
-          <w:lang w:val="en-GB"/>
-        </w:rPr>
-        <w:t xml:space="preserve">Michael D. </w:t>
-      </w:r>
-      <w:r>
-        <w:rPr>
-          <w:b w:val="false"/>
-          <w:bCs w:val="false"/>
-          <w:i w:val="false"/>
-          <w:iCs w:val="false"/>
-          <w:color w:val="333333"/>
-          <w:sz w:val="24"/>
-          <w:szCs w:val="24"/>
-          <w:lang w:val="en-GB"/>
-        </w:rPr>
-        <w:t>D’</w:t>
-      </w:r>
-      <w:r>
-        <w:rPr>
-          <w:b w:val="false"/>
-          <w:bCs w:val="false"/>
-          <w:i w:val="false"/>
-          <w:iCs w:val="false"/>
-          <w:color w:val="333333"/>
-          <w:sz w:val="24"/>
-          <w:szCs w:val="24"/>
-          <w:lang w:val="en-GB"/>
-        </w:rPr>
-        <w:t>E</w:t>
-      </w:r>
-      <w:r>
-        <w:rPr>
-          <w:b w:val="false"/>
-          <w:bCs w:val="false"/>
-          <w:i w:val="false"/>
-          <w:iCs w:val="false"/>
-          <w:color w:val="333333"/>
-          <w:sz w:val="24"/>
-          <w:szCs w:val="24"/>
-          <w:lang w:val="en-GB"/>
-        </w:rPr>
-        <w:t xml:space="preserve">mic, </w:t>
-      </w:r>
-      <w:r>
-        <w:rPr>
-          <w:b w:val="false"/>
-          <w:bCs w:val="false"/>
-          <w:i w:val="false"/>
-          <w:iCs w:val="false"/>
-          <w:color w:val="333333"/>
-          <w:sz w:val="24"/>
-          <w:szCs w:val="24"/>
-          <w:lang w:val="en-GB"/>
-        </w:rPr>
-        <w:t xml:space="preserve">Daniel </w:t>
-      </w:r>
-      <w:r>
-        <w:rPr>
-          <w:b w:val="false"/>
-          <w:bCs w:val="false"/>
-          <w:i w:val="false"/>
-          <w:iCs w:val="false"/>
-          <w:color w:val="333333"/>
-          <w:sz w:val="24"/>
-          <w:szCs w:val="24"/>
-          <w:lang w:val="en-GB"/>
-        </w:rPr>
-        <w:t xml:space="preserve">Chure and </w:t>
-      </w:r>
-      <w:r>
-        <w:rPr>
-          <w:b w:val="false"/>
-          <w:bCs w:val="false"/>
-          <w:i w:val="false"/>
-          <w:iCs w:val="false"/>
-          <w:color w:val="333333"/>
-          <w:sz w:val="24"/>
-          <w:szCs w:val="24"/>
-          <w:lang w:val="en-GB"/>
-        </w:rPr>
-        <w:t xml:space="preserve">Jeffrey A. </w:t>
-      </w:r>
-      <w:r>
-        <w:rPr>
-          <w:b w:val="false"/>
-          <w:bCs w:val="false"/>
-          <w:i w:val="false"/>
-          <w:iCs w:val="false"/>
-          <w:color w:val="333333"/>
-          <w:sz w:val="24"/>
-          <w:szCs w:val="24"/>
-          <w:lang w:val="en-GB"/>
-        </w:rPr>
-        <w:t xml:space="preserve">Wilson. 2016. A juvenile sauropod dinosaur from the Late Jurassic of Utah, USA, presents further evidence of an avian style air-sac system. </w:t>
-      </w:r>
-      <w:r>
-        <w:rPr>
-          <w:b w:val="false"/>
-          <w:bCs w:val="false"/>
-          <w:i/>
-          <w:iCs/>
-          <w:color w:val="333333"/>
-          <w:sz w:val="24"/>
-          <w:szCs w:val="24"/>
-          <w:lang w:val="en-GB"/>
-        </w:rPr>
-        <w:t>Journal of Vertebrate Paleontology</w:t>
-      </w:r>
-      <w:r>
-        <w:rPr>
-          <w:b w:val="false"/>
-          <w:bCs w:val="false"/>
-          <w:i w:val="false"/>
-          <w:iCs w:val="false"/>
-          <w:color w:val="333333"/>
-          <w:sz w:val="24"/>
-          <w:szCs w:val="24"/>
-          <w:lang w:val="en-GB"/>
-        </w:rPr>
-        <w:t xml:space="preserve"> </w:t>
-      </w:r>
-      <w:r>
-        <w:rPr>
-          <w:b/>
-          <w:bCs/>
-          <w:i w:val="false"/>
-          <w:iCs w:val="false"/>
-          <w:color w:val="333333"/>
-          <w:sz w:val="24"/>
-          <w:szCs w:val="24"/>
-          <w:lang w:val="en-GB"/>
-        </w:rPr>
-        <w:t>36(4)</w:t>
-      </w:r>
-      <w:r>
-        <w:rPr>
-          <w:b w:val="false"/>
-          <w:bCs w:val="false"/>
-          <w:i w:val="false"/>
-          <w:iCs w:val="false"/>
-          <w:color w:val="333333"/>
-          <w:sz w:val="24"/>
-          <w:szCs w:val="24"/>
-          <w:lang w:val="en-GB"/>
-        </w:rPr>
-        <w:t xml:space="preserve">:e1111898. </w:t>
-      </w:r>
-      <w:r>
-        <w:rPr>
-          <w:b w:val="false"/>
-          <w:bCs w:val="false"/>
-          <w:i w:val="false"/>
-          <w:iCs w:val="false"/>
-          <w:color w:val="333333"/>
-          <w:sz w:val="24"/>
-          <w:szCs w:val="24"/>
-          <w:lang w:val="en-GB"/>
-        </w:rPr>
-        <w:t>doi</w:t>
-      </w:r>
-      <w:r>
-        <w:rPr>
-          <w:b w:val="false"/>
-          <w:bCs w:val="false"/>
-          <w:i w:val="false"/>
-          <w:iCs w:val="false"/>
-          <w:color w:val="333333"/>
-          <w:sz w:val="24"/>
-          <w:szCs w:val="24"/>
-          <w:lang w:val="en-GB"/>
-        </w:rPr>
-        <w:t>:10.1080/02724634.2016.1111898</w:t>
+        <w:t>:e1111898. doi:10.1080/02724634.2016.1111898</w:t>
       </w:r>
     </w:p>
     <w:p>
@@ -2702,6 +2217,98 @@
       </w:pPr>
     </w:lvl>
   </w:abstractNum>
+  <w:abstractNum w:abstractNumId="6">
+    <w:lvl w:ilvl="0">
+      <w:start w:val="1"/>
+      <w:numFmt w:val="none"/>
+      <w:suff w:val="nothing"/>
+      <w:lvlText w:val=""/>
+      <w:lvlJc w:val="left"/>
+      <w:pPr>
+        <w:ind w:left="0" w:hanging="0"/>
+      </w:pPr>
+    </w:lvl>
+    <w:lvl w:ilvl="1">
+      <w:start w:val="1"/>
+      <w:numFmt w:val="none"/>
+      <w:suff w:val="nothing"/>
+      <w:lvlText w:val=""/>
+      <w:lvlJc w:val="left"/>
+      <w:pPr>
+        <w:ind w:left="0" w:hanging="0"/>
+      </w:pPr>
+    </w:lvl>
+    <w:lvl w:ilvl="2">
+      <w:start w:val="1"/>
+      <w:numFmt w:val="none"/>
+      <w:suff w:val="nothing"/>
+      <w:lvlText w:val=""/>
+      <w:lvlJc w:val="left"/>
+      <w:pPr>
+        <w:ind w:left="0" w:hanging="0"/>
+      </w:pPr>
+    </w:lvl>
+    <w:lvl w:ilvl="3">
+      <w:start w:val="1"/>
+      <w:numFmt w:val="none"/>
+      <w:suff w:val="nothing"/>
+      <w:lvlText w:val=""/>
+      <w:lvlJc w:val="left"/>
+      <w:pPr>
+        <w:ind w:left="0" w:hanging="0"/>
+      </w:pPr>
+    </w:lvl>
+    <w:lvl w:ilvl="4">
+      <w:start w:val="1"/>
+      <w:numFmt w:val="none"/>
+      <w:suff w:val="nothing"/>
+      <w:lvlText w:val=""/>
+      <w:lvlJc w:val="left"/>
+      <w:pPr>
+        <w:ind w:left="0" w:hanging="0"/>
+      </w:pPr>
+    </w:lvl>
+    <w:lvl w:ilvl="5">
+      <w:start w:val="1"/>
+      <w:numFmt w:val="none"/>
+      <w:suff w:val="nothing"/>
+      <w:lvlText w:val=""/>
+      <w:lvlJc w:val="left"/>
+      <w:pPr>
+        <w:ind w:left="0" w:hanging="0"/>
+      </w:pPr>
+    </w:lvl>
+    <w:lvl w:ilvl="6">
+      <w:start w:val="1"/>
+      <w:numFmt w:val="none"/>
+      <w:suff w:val="nothing"/>
+      <w:lvlText w:val=""/>
+      <w:lvlJc w:val="left"/>
+      <w:pPr>
+        <w:ind w:left="0" w:hanging="0"/>
+      </w:pPr>
+    </w:lvl>
+    <w:lvl w:ilvl="7">
+      <w:start w:val="1"/>
+      <w:numFmt w:val="none"/>
+      <w:suff w:val="nothing"/>
+      <w:lvlText w:val=""/>
+      <w:lvlJc w:val="left"/>
+      <w:pPr>
+        <w:ind w:left="0" w:hanging="0"/>
+      </w:pPr>
+    </w:lvl>
+    <w:lvl w:ilvl="8">
+      <w:start w:val="1"/>
+      <w:numFmt w:val="none"/>
+      <w:suff w:val="nothing"/>
+      <w:lvlText w:val=""/>
+      <w:lvlJc w:val="left"/>
+      <w:pPr>
+        <w:ind w:left="0" w:hanging="0"/>
+      </w:pPr>
+    </w:lvl>
+  </w:abstractNum>
   <w:num w:numId="1">
     <w:abstractNumId w:val="1"/>
   </w:num>
@@ -2716,6 +2323,9 @@
   </w:num>
   <w:num w:numId="5">
     <w:abstractNumId w:val="5"/>
+  </w:num>
+  <w:num w:numId="6">
+    <w:abstractNumId w:val="6"/>
   </w:num>
 </w:numbering>
 </file>
@@ -2921,6 +2531,27 @@
       <w:rFonts w:ascii="OpenSymbol" w:hAnsi="OpenSymbol" w:eastAsia="OpenSymbol" w:cs="OpenSymbol"/>
     </w:rPr>
   </w:style>
+  <w:style w:type="character" w:styleId="ListLabel19">
+    <w:name w:val="ListLabel 19"/>
+    <w:qFormat/>
+    <w:rPr/>
+  </w:style>
+  <w:style w:type="character" w:styleId="ListLabel20">
+    <w:name w:val="ListLabel 20"/>
+    <w:qFormat/>
+    <w:rPr>
+      <w:b/>
+      <w:bCs/>
+    </w:rPr>
+  </w:style>
+  <w:style w:type="character" w:styleId="ListLabel21">
+    <w:name w:val="ListLabel 21"/>
+    <w:qFormat/>
+    <w:rPr>
+      <w:b/>
+      <w:bCs/>
+    </w:rPr>
+  </w:style>
   <w:style w:type="paragraph" w:styleId="Heading">
     <w:name w:val="Heading"/>
     <w:basedOn w:val="Normal"/>

</xml_diff>